<commit_message>
I've added a link to my repository -v2
</commit_message>
<xml_diff>
--- a/ProyectoFinal---Santillan-Lautaro.docx
+++ b/ProyectoFinal---Santillan-Lautaro.docx
@@ -10,6 +10,7 @@
           <w:docPartUnique/>
         </w:docPartObj>
       </w:sdtPr>
+      <w:sdtEndPr/>
       <w:sdtContent>
         <w:p/>
         <w:p>
@@ -190,6 +191,7 @@
                                       <w:dataBinding w:prefixMappings="xmlns:ns0='http://purl.org/dc/elements/1.1/' xmlns:ns1='http://schemas.openxmlformats.org/package/2006/metadata/core-properties' " w:xpath="/ns1:coreProperties[1]/ns0:title[1]" w:storeItemID="{6C3C8BC8-F283-45AE-878A-BAB7291924A1}"/>
                                       <w:text/>
                                     </w:sdtPr>
+                                    <w:sdtEndPr/>
                                     <w:sdtContent>
                                       <w:r>
                                         <w:rPr>
@@ -372,6 +374,7 @@
                                 <w:dataBinding w:prefixMappings="xmlns:ns0='http://purl.org/dc/elements/1.1/' xmlns:ns1='http://schemas.openxmlformats.org/package/2006/metadata/core-properties' " w:xpath="/ns1:coreProperties[1]/ns0:title[1]" w:storeItemID="{6C3C8BC8-F283-45AE-878A-BAB7291924A1}"/>
                                 <w:text/>
                               </w:sdtPr>
+                              <w:sdtEndPr/>
                               <w:sdtContent>
                                 <w:r>
                                   <w:rPr>
@@ -486,6 +489,7 @@
                                     <w:dataBinding w:prefixMappings="xmlns:ns0='http://schemas.openxmlformats.org/officeDocument/2006/extended-properties' " w:xpath="/ns0:Properties[1]/ns0:Company[1]" w:storeItemID="{6668398D-A668-4E3E-A5EB-62B293D839F1}"/>
                                     <w:text/>
                                   </w:sdtPr>
+                                  <w:sdtEndPr/>
                                   <w:sdtContent>
                                     <w:r>
                                       <w:rPr>
@@ -534,6 +538,7 @@
                                     <w:dataBinding w:prefixMappings="xmlns:ns0='http://schemas.microsoft.com/office/2006/coverPageProps' " w:xpath="/ns0:CoverPageProperties[1]/ns0:CompanyAddress[1]" w:storeItemID="{55AF091B-3C7A-41E3-B477-F2FDAA23CFDA}"/>
                                     <w:text/>
                                   </w:sdtPr>
+                                  <w:sdtEndPr/>
                                   <w:sdtContent>
                                     <w:r>
                                       <w:rPr>
@@ -542,16 +547,7 @@
                                         <w:sz w:val="20"/>
                                         <w:szCs w:val="20"/>
                                       </w:rPr>
-                                      <w:t>Comisión</w:t>
-                                    </w:r>
-                                    <w:r>
-                                      <w:rPr>
-                                        <w:rFonts w:ascii="Bahnschrift" w:hAnsi="Bahnschrift"/>
-                                        <w:color w:val="7F7F7F" w:themeColor="text1" w:themeTint="80"/>
-                                        <w:sz w:val="20"/>
-                                        <w:szCs w:val="20"/>
-                                      </w:rPr>
-                                      <w:t>: 59410</w:t>
+                                      <w:t>Comisión: 59410</w:t>
                                     </w:r>
                                   </w:sdtContent>
                                 </w:sdt>
@@ -610,6 +606,7 @@
                               <w:dataBinding w:prefixMappings="xmlns:ns0='http://schemas.openxmlformats.org/officeDocument/2006/extended-properties' " w:xpath="/ns0:Properties[1]/ns0:Company[1]" w:storeItemID="{6668398D-A668-4E3E-A5EB-62B293D839F1}"/>
                               <w:text/>
                             </w:sdtPr>
+                            <w:sdtEndPr/>
                             <w:sdtContent>
                               <w:r>
                                 <w:rPr>
@@ -658,6 +655,7 @@
                               <w:dataBinding w:prefixMappings="xmlns:ns0='http://schemas.microsoft.com/office/2006/coverPageProps' " w:xpath="/ns0:CoverPageProperties[1]/ns0:CompanyAddress[1]" w:storeItemID="{55AF091B-3C7A-41E3-B477-F2FDAA23CFDA}"/>
                               <w:text/>
                             </w:sdtPr>
+                            <w:sdtEndPr/>
                             <w:sdtContent>
                               <w:r>
                                 <w:rPr>
@@ -666,16 +664,7 @@
                                   <w:sz w:val="20"/>
                                   <w:szCs w:val="20"/>
                                 </w:rPr>
-                                <w:t>Comisión</w:t>
-                              </w:r>
-                              <w:r>
-                                <w:rPr>
-                                  <w:rFonts w:ascii="Bahnschrift" w:hAnsi="Bahnschrift"/>
-                                  <w:color w:val="7F7F7F" w:themeColor="text1" w:themeTint="80"/>
-                                  <w:sz w:val="20"/>
-                                  <w:szCs w:val="20"/>
-                                </w:rPr>
-                                <w:t>: 59410</w:t>
+                                <w:t>Comisión: 59410</w:t>
                               </w:r>
                             </w:sdtContent>
                           </w:sdt>
@@ -766,6 +755,7 @@
                                   <w:dataBinding w:prefixMappings="xmlns:ns0='http://purl.org/dc/elements/1.1/' xmlns:ns1='http://schemas.openxmlformats.org/package/2006/metadata/core-properties' " w:xpath="/ns1:coreProperties[1]/ns0:subject[1]" w:storeItemID="{6C3C8BC8-F283-45AE-878A-BAB7291924A1}"/>
                                   <w:text/>
                                 </w:sdtPr>
+                                <w:sdtEndPr/>
                                 <w:sdtContent>
                                   <w:p>
                                     <w:pPr>
@@ -806,6 +796,7 @@
                                   <w:dataBinding w:prefixMappings="xmlns:ns0='http://purl.org/dc/elements/1.1/' xmlns:ns1='http://schemas.openxmlformats.org/package/2006/metadata/core-properties' " w:xpath="/ns1:coreProperties[1]/ns0:creator[1]" w:storeItemID="{6C3C8BC8-F283-45AE-878A-BAB7291924A1}"/>
                                   <w:text/>
                                 </w:sdtPr>
+                                <w:sdtEndPr/>
                                 <w:sdtContent>
                                   <w:p>
                                     <w:pPr>
@@ -872,6 +863,7 @@
                             <w:dataBinding w:prefixMappings="xmlns:ns0='http://purl.org/dc/elements/1.1/' xmlns:ns1='http://schemas.openxmlformats.org/package/2006/metadata/core-properties' " w:xpath="/ns1:coreProperties[1]/ns0:subject[1]" w:storeItemID="{6C3C8BC8-F283-45AE-878A-BAB7291924A1}"/>
                             <w:text/>
                           </w:sdtPr>
+                          <w:sdtEndPr/>
                           <w:sdtContent>
                             <w:p>
                               <w:pPr>
@@ -912,6 +904,7 @@
                             <w:dataBinding w:prefixMappings="xmlns:ns0='http://purl.org/dc/elements/1.1/' xmlns:ns1='http://schemas.openxmlformats.org/package/2006/metadata/core-properties' " w:xpath="/ns1:coreProperties[1]/ns0:creator[1]" w:storeItemID="{6C3C8BC8-F283-45AE-878A-BAB7291924A1}"/>
                             <w:text/>
                           </w:sdtPr>
+                          <w:sdtEndPr/>
                           <w:sdtContent>
                             <w:p>
                               <w:pPr>
@@ -1031,6 +1024,7 @@
                                     <w:calendar w:val="gregorian"/>
                                   </w:date>
                                 </w:sdtPr>
+                                <w:sdtEndPr/>
                                 <w:sdtContent>
                                   <w:p>
                                     <w:pPr>
@@ -1098,6 +1092,7 @@
                               <w:calendar w:val="gregorian"/>
                             </w:date>
                           </w:sdtPr>
+                          <w:sdtEndPr/>
                           <w:sdtContent>
                             <w:p>
                               <w:pPr>
@@ -2109,6 +2104,7 @@
                 <w:lang w:eastAsia="es-AR"/>
               </w:rPr>
             </w:pPr>
+            <w:proofErr w:type="gramStart"/>
             <w:r>
               <w:rPr>
                 <w:rFonts w:ascii="Bahnschrift" w:eastAsia="Times New Roman" w:hAnsi="Bahnschrift" w:cs="Calibri"/>
@@ -2119,6 +2115,7 @@
               </w:rPr>
               <w:t>VARCHAR(</w:t>
             </w:r>
+            <w:proofErr w:type="gramEnd"/>
             <w:r>
               <w:rPr>
                 <w:rFonts w:ascii="Bahnschrift" w:eastAsia="Times New Roman" w:hAnsi="Bahnschrift" w:cs="Calibri"/>
@@ -2290,6 +2287,7 @@
                 <w:lang w:eastAsia="es-AR"/>
               </w:rPr>
             </w:pPr>
+            <w:proofErr w:type="gramStart"/>
             <w:r>
               <w:rPr>
                 <w:rFonts w:ascii="Bahnschrift" w:eastAsia="Times New Roman" w:hAnsi="Bahnschrift" w:cs="Calibri"/>
@@ -2300,6 +2298,7 @@
               </w:rPr>
               <w:t>VARCHAR(</w:t>
             </w:r>
+            <w:proofErr w:type="gramEnd"/>
             <w:r>
               <w:rPr>
                 <w:rFonts w:ascii="Bahnschrift" w:eastAsia="Times New Roman" w:hAnsi="Bahnschrift" w:cs="Calibri"/>
@@ -2642,15 +2641,27 @@
                 <w:lang w:eastAsia="es-AR"/>
               </w:rPr>
             </w:pPr>
-            <w:r>
-              <w:rPr>
-                <w:rFonts w:ascii="Bahnschrift" w:eastAsia="Times New Roman" w:hAnsi="Bahnschrift" w:cs="Calibri"/>
-                <w:color w:val="000000"/>
-                <w:sz w:val="20"/>
-                <w:szCs w:val="20"/>
-                <w:lang w:eastAsia="es-AR"/>
-              </w:rPr>
-              <w:t>VARCHAR(100)</w:t>
+            <w:proofErr w:type="gramStart"/>
+            <w:r>
+              <w:rPr>
+                <w:rFonts w:ascii="Bahnschrift" w:eastAsia="Times New Roman" w:hAnsi="Bahnschrift" w:cs="Calibri"/>
+                <w:color w:val="000000"/>
+                <w:sz w:val="20"/>
+                <w:szCs w:val="20"/>
+                <w:lang w:eastAsia="es-AR"/>
+              </w:rPr>
+              <w:t>VARCHAR(</w:t>
+            </w:r>
+            <w:proofErr w:type="gramEnd"/>
+            <w:r>
+              <w:rPr>
+                <w:rFonts w:ascii="Bahnschrift" w:eastAsia="Times New Roman" w:hAnsi="Bahnschrift" w:cs="Calibri"/>
+                <w:color w:val="000000"/>
+                <w:sz w:val="20"/>
+                <w:szCs w:val="20"/>
+                <w:lang w:eastAsia="es-AR"/>
+              </w:rPr>
+              <w:t>100)</w:t>
             </w:r>
           </w:p>
         </w:tc>
@@ -2813,15 +2824,27 @@
                 <w:lang w:eastAsia="es-AR"/>
               </w:rPr>
             </w:pPr>
-            <w:r>
-              <w:rPr>
-                <w:rFonts w:ascii="Bahnschrift" w:eastAsia="Times New Roman" w:hAnsi="Bahnschrift" w:cs="Calibri"/>
-                <w:color w:val="000000"/>
-                <w:sz w:val="20"/>
-                <w:szCs w:val="20"/>
-                <w:lang w:eastAsia="es-AR"/>
-              </w:rPr>
-              <w:t>VARCHAR(100)</w:t>
+            <w:proofErr w:type="gramStart"/>
+            <w:r>
+              <w:rPr>
+                <w:rFonts w:ascii="Bahnschrift" w:eastAsia="Times New Roman" w:hAnsi="Bahnschrift" w:cs="Calibri"/>
+                <w:color w:val="000000"/>
+                <w:sz w:val="20"/>
+                <w:szCs w:val="20"/>
+                <w:lang w:eastAsia="es-AR"/>
+              </w:rPr>
+              <w:t>VARCHAR(</w:t>
+            </w:r>
+            <w:proofErr w:type="gramEnd"/>
+            <w:r>
+              <w:rPr>
+                <w:rFonts w:ascii="Bahnschrift" w:eastAsia="Times New Roman" w:hAnsi="Bahnschrift" w:cs="Calibri"/>
+                <w:color w:val="000000"/>
+                <w:sz w:val="20"/>
+                <w:szCs w:val="20"/>
+                <w:lang w:eastAsia="es-AR"/>
+              </w:rPr>
+              <w:t>100)</w:t>
             </w:r>
           </w:p>
         </w:tc>
@@ -2986,6 +3009,7 @@
                 <w:lang w:eastAsia="es-AR"/>
               </w:rPr>
             </w:pPr>
+            <w:proofErr w:type="gramStart"/>
             <w:r>
               <w:rPr>
                 <w:rFonts w:ascii="Bahnschrift" w:eastAsia="Times New Roman" w:hAnsi="Bahnschrift" w:cs="Calibri"/>
@@ -2996,6 +3020,7 @@
               </w:rPr>
               <w:t>VARCHAR(</w:t>
             </w:r>
+            <w:proofErr w:type="gramEnd"/>
             <w:r>
               <w:rPr>
                 <w:rFonts w:ascii="Bahnschrift" w:eastAsia="Times New Roman" w:hAnsi="Bahnschrift" w:cs="Calibri"/>
@@ -3606,6 +3631,7 @@
                 <w:lang w:eastAsia="es-AR"/>
               </w:rPr>
             </w:pPr>
+            <w:proofErr w:type="gramStart"/>
             <w:r>
               <w:rPr>
                 <w:rFonts w:ascii="Bahnschrift" w:eastAsia="Times New Roman" w:hAnsi="Bahnschrift" w:cs="Calibri"/>
@@ -3616,6 +3642,7 @@
               </w:rPr>
               <w:t>VARCHAR(</w:t>
             </w:r>
+            <w:proofErr w:type="gramEnd"/>
             <w:r>
               <w:rPr>
                 <w:rFonts w:ascii="Bahnschrift" w:eastAsia="Times New Roman" w:hAnsi="Bahnschrift" w:cs="Calibri"/>
@@ -4874,15 +4901,27 @@
                 <w:lang w:eastAsia="es-AR"/>
               </w:rPr>
             </w:pPr>
-            <w:r>
-              <w:rPr>
-                <w:rFonts w:ascii="Bahnschrift" w:eastAsia="Times New Roman" w:hAnsi="Bahnschrift" w:cs="Calibri"/>
-                <w:color w:val="000000"/>
-                <w:sz w:val="20"/>
-                <w:szCs w:val="20"/>
-                <w:lang w:eastAsia="es-AR"/>
-              </w:rPr>
-              <w:t>VARCHAR(100)</w:t>
+            <w:proofErr w:type="gramStart"/>
+            <w:r>
+              <w:rPr>
+                <w:rFonts w:ascii="Bahnschrift" w:eastAsia="Times New Roman" w:hAnsi="Bahnschrift" w:cs="Calibri"/>
+                <w:color w:val="000000"/>
+                <w:sz w:val="20"/>
+                <w:szCs w:val="20"/>
+                <w:lang w:eastAsia="es-AR"/>
+              </w:rPr>
+              <w:t>VARCHAR(</w:t>
+            </w:r>
+            <w:proofErr w:type="gramEnd"/>
+            <w:r>
+              <w:rPr>
+                <w:rFonts w:ascii="Bahnschrift" w:eastAsia="Times New Roman" w:hAnsi="Bahnschrift" w:cs="Calibri"/>
+                <w:color w:val="000000"/>
+                <w:sz w:val="20"/>
+                <w:szCs w:val="20"/>
+                <w:lang w:eastAsia="es-AR"/>
+              </w:rPr>
+              <w:t>100)</w:t>
             </w:r>
           </w:p>
         </w:tc>
@@ -5045,15 +5084,27 @@
                 <w:lang w:eastAsia="es-AR"/>
               </w:rPr>
             </w:pPr>
-            <w:r>
-              <w:rPr>
-                <w:rFonts w:ascii="Bahnschrift" w:eastAsia="Times New Roman" w:hAnsi="Bahnschrift" w:cs="Calibri"/>
-                <w:color w:val="000000"/>
-                <w:sz w:val="20"/>
-                <w:szCs w:val="20"/>
-                <w:lang w:eastAsia="es-AR"/>
-              </w:rPr>
-              <w:t>VARCHAR(150)</w:t>
+            <w:proofErr w:type="gramStart"/>
+            <w:r>
+              <w:rPr>
+                <w:rFonts w:ascii="Bahnschrift" w:eastAsia="Times New Roman" w:hAnsi="Bahnschrift" w:cs="Calibri"/>
+                <w:color w:val="000000"/>
+                <w:sz w:val="20"/>
+                <w:szCs w:val="20"/>
+                <w:lang w:eastAsia="es-AR"/>
+              </w:rPr>
+              <w:t>VARCHAR(</w:t>
+            </w:r>
+            <w:proofErr w:type="gramEnd"/>
+            <w:r>
+              <w:rPr>
+                <w:rFonts w:ascii="Bahnschrift" w:eastAsia="Times New Roman" w:hAnsi="Bahnschrift" w:cs="Calibri"/>
+                <w:color w:val="000000"/>
+                <w:sz w:val="20"/>
+                <w:szCs w:val="20"/>
+                <w:lang w:eastAsia="es-AR"/>
+              </w:rPr>
+              <w:t>150)</w:t>
             </w:r>
           </w:p>
         </w:tc>
@@ -6311,15 +6362,27 @@
                 <w:lang w:eastAsia="es-AR"/>
               </w:rPr>
             </w:pPr>
-            <w:r>
-              <w:rPr>
-                <w:rFonts w:ascii="Bahnschrift" w:eastAsia="Times New Roman" w:hAnsi="Bahnschrift" w:cs="Calibri"/>
-                <w:color w:val="000000"/>
-                <w:sz w:val="20"/>
-                <w:szCs w:val="20"/>
-                <w:lang w:eastAsia="es-AR"/>
-              </w:rPr>
-              <w:t>VARCHAR(15)</w:t>
+            <w:proofErr w:type="gramStart"/>
+            <w:r>
+              <w:rPr>
+                <w:rFonts w:ascii="Bahnschrift" w:eastAsia="Times New Roman" w:hAnsi="Bahnschrift" w:cs="Calibri"/>
+                <w:color w:val="000000"/>
+                <w:sz w:val="20"/>
+                <w:szCs w:val="20"/>
+                <w:lang w:eastAsia="es-AR"/>
+              </w:rPr>
+              <w:t>VARCHAR(</w:t>
+            </w:r>
+            <w:proofErr w:type="gramEnd"/>
+            <w:r>
+              <w:rPr>
+                <w:rFonts w:ascii="Bahnschrift" w:eastAsia="Times New Roman" w:hAnsi="Bahnschrift" w:cs="Calibri"/>
+                <w:color w:val="000000"/>
+                <w:sz w:val="20"/>
+                <w:szCs w:val="20"/>
+                <w:lang w:eastAsia="es-AR"/>
+              </w:rPr>
+              <w:t>15)</w:t>
             </w:r>
           </w:p>
         </w:tc>
@@ -6688,15 +6751,27 @@
                 <w:lang w:eastAsia="es-AR"/>
               </w:rPr>
             </w:pPr>
-            <w:r>
-              <w:rPr>
-                <w:rFonts w:ascii="Bahnschrift" w:eastAsia="Times New Roman" w:hAnsi="Bahnschrift" w:cs="Calibri"/>
-                <w:color w:val="000000"/>
-                <w:sz w:val="20"/>
-                <w:szCs w:val="20"/>
-                <w:lang w:eastAsia="es-AR"/>
-              </w:rPr>
-              <w:t>VARCHAR(50)</w:t>
+            <w:proofErr w:type="gramStart"/>
+            <w:r>
+              <w:rPr>
+                <w:rFonts w:ascii="Bahnschrift" w:eastAsia="Times New Roman" w:hAnsi="Bahnschrift" w:cs="Calibri"/>
+                <w:color w:val="000000"/>
+                <w:sz w:val="20"/>
+                <w:szCs w:val="20"/>
+                <w:lang w:eastAsia="es-AR"/>
+              </w:rPr>
+              <w:t>VARCHAR(</w:t>
+            </w:r>
+            <w:proofErr w:type="gramEnd"/>
+            <w:r>
+              <w:rPr>
+                <w:rFonts w:ascii="Bahnschrift" w:eastAsia="Times New Roman" w:hAnsi="Bahnschrift" w:cs="Calibri"/>
+                <w:color w:val="000000"/>
+                <w:sz w:val="20"/>
+                <w:szCs w:val="20"/>
+                <w:lang w:eastAsia="es-AR"/>
+              </w:rPr>
+              <w:t>50)</w:t>
             </w:r>
           </w:p>
         </w:tc>
@@ -7806,9 +7881,69 @@
         </w:tc>
       </w:tr>
     </w:tbl>
-    <w:p/>
+    <w:p>
+      <w:pPr>
+        <w:rPr>
+          <w:rFonts w:ascii="Bahnschrift" w:hAnsi="Bahnschrift"/>
+        </w:rPr>
+      </w:pPr>
+      <w:r>
+        <w:br/>
+      </w:r>
+      <w:r>
+        <w:rPr>
+          <w:rFonts w:ascii="Bahnschrift" w:hAnsi="Bahnschrift"/>
+        </w:rPr>
+        <w:t>A continuación, encontrarás el enlace donde se han dispuesto los scripts para la creación de las tablas y la inserción de datos:</w:t>
+      </w:r>
+    </w:p>
+    <w:p>
+      <w:pPr>
+        <w:rPr>
+          <w:rFonts w:ascii="Bahnschrift" w:hAnsi="Bahnschrift"/>
+          <w:color w:val="4472C4" w:themeColor="accent1"/>
+          <w:u w:val="single"/>
+        </w:rPr>
+      </w:pPr>
+      <w:r>
+        <w:rPr>
+          <w:rFonts w:ascii="Segoe UI Emoji" w:hAnsi="Segoe UI Emoji" w:cs="Segoe UI Emoji"/>
+        </w:rPr>
+        <w:t>👉</w:t>
+      </w:r>
+      <w:r>
+        <w:rPr>
+          <w:rFonts w:ascii="Bahnschrift" w:hAnsi="Bahnschrift"/>
+        </w:rPr>
+        <w:t xml:space="preserve"> </w:t>
+      </w:r>
+      <w:hyperlink r:id="rId9" w:history="1">
+        <w:r>
+          <w:rPr>
+            <w:rStyle w:val="Hipervnculo"/>
+            <w:rFonts w:ascii="Bahnschrift" w:hAnsi="Bahnschrift"/>
+          </w:rPr>
+          <w:t>https://github.com/LautaroSantillan/Proyecto-Final--SQL-Coderhouse</w:t>
+        </w:r>
+      </w:hyperlink>
+      <w:r>
+        <w:rPr>
+          <w:rFonts w:ascii="Bahnschrift" w:hAnsi="Bahnschrift"/>
+          <w:color w:val="4472C4" w:themeColor="accent1"/>
+          <w:u w:val="single"/>
+        </w:rPr>
+        <w:br/>
+      </w:r>
+    </w:p>
+    <w:p>
+      <w:pPr>
+        <w:rPr>
+          <w:rFonts w:ascii="Bahnschrift" w:hAnsi="Bahnschrift"/>
+        </w:rPr>
+      </w:pPr>
+    </w:p>
     <w:sectPr>
-      <w:footerReference w:type="default" r:id="rId9"/>
+      <w:footerReference w:type="default" r:id="rId10"/>
       <w:pgSz w:w="11906" w:h="16838"/>
       <w:pgMar w:top="1417" w:right="1701" w:bottom="1417" w:left="1701" w:header="708" w:footer="708" w:gutter="0"/>
       <w:pgNumType w:start="0"/>
@@ -8923,6 +9058,29 @@
     <w:uiPriority w:val="99"/>
     <w:rsid w:val="005700A3"/>
   </w:style>
+  <w:style w:type="character" w:styleId="Hipervnculo">
+    <w:name w:val="Hyperlink"/>
+    <w:basedOn w:val="Fuentedeprrafopredeter"/>
+    <w:uiPriority w:val="99"/>
+    <w:unhideWhenUsed/>
+    <w:rsid w:val="00C347C2"/>
+    <w:rPr>
+      <w:color w:val="0563C1" w:themeColor="hyperlink"/>
+      <w:u w:val="single"/>
+    </w:rPr>
+  </w:style>
+  <w:style w:type="character" w:styleId="Mencinsinresolver">
+    <w:name w:val="Unresolved Mention"/>
+    <w:basedOn w:val="Fuentedeprrafopredeter"/>
+    <w:uiPriority w:val="99"/>
+    <w:semiHidden/>
+    <w:unhideWhenUsed/>
+    <w:rsid w:val="00C347C2"/>
+    <w:rPr>
+      <w:color w:val="605E5C"/>
+      <w:shd w:val="clear" w:color="auto" w:fill="E1DFDD"/>
+    </w:rPr>
+  </w:style>
 </w:styles>
 </file>
 

</xml_diff>

<commit_message>
I've added a DER of my DB -v3
</commit_message>
<xml_diff>
--- a/ProyectoFinal---Santillan-Lautaro.docx
+++ b/ProyectoFinal---Santillan-Lautaro.docx
@@ -1331,13 +1331,82 @@
       <w:r>
         <w:rPr>
           <w:rFonts w:ascii="Bahnschrift" w:hAnsi="Bahnschrift"/>
+          <w:noProof/>
+        </w:rPr>
+        <w:lastRenderedPageBreak/>
+        <w:drawing>
+          <wp:anchor distT="0" distB="0" distL="114300" distR="114300" simplePos="0" relativeHeight="251664384" behindDoc="1" locked="0" layoutInCell="1" allowOverlap="1" wp14:anchorId="1A539044" wp14:editId="66561545">
+            <wp:simplePos x="0" y="0"/>
+            <wp:positionH relativeFrom="column">
+              <wp:posOffset>-842645</wp:posOffset>
+            </wp:positionH>
+            <wp:positionV relativeFrom="paragraph">
+              <wp:posOffset>404495</wp:posOffset>
+            </wp:positionV>
+            <wp:extent cx="7077075" cy="3163570"/>
+            <wp:effectExtent l="0" t="0" r="9525" b="0"/>
+            <wp:wrapTight wrapText="bothSides">
+              <wp:wrapPolygon edited="0">
+                <wp:start x="0" y="0"/>
+                <wp:lineTo x="0" y="21461"/>
+                <wp:lineTo x="21571" y="21461"/>
+                <wp:lineTo x="21571" y="0"/>
+                <wp:lineTo x="0" y="0"/>
+              </wp:wrapPolygon>
+            </wp:wrapTight>
+            <wp:docPr id="1" name="Imagen 1"/>
+            <wp:cNvGraphicFramePr>
+              <a:graphicFrameLocks xmlns:a="http://schemas.openxmlformats.org/drawingml/2006/main" noChangeAspect="1"/>
+            </wp:cNvGraphicFramePr>
+            <a:graphic xmlns:a="http://schemas.openxmlformats.org/drawingml/2006/main">
+              <a:graphicData uri="http://schemas.openxmlformats.org/drawingml/2006/picture">
+                <pic:pic xmlns:pic="http://schemas.openxmlformats.org/drawingml/2006/picture">
+                  <pic:nvPicPr>
+                    <pic:cNvPr id="1" name="Imagen 1"/>
+                    <pic:cNvPicPr/>
+                  </pic:nvPicPr>
+                  <pic:blipFill>
+                    <a:blip r:embed="rId8">
+                      <a:extLst>
+                        <a:ext uri="{28A0092B-C50C-407E-A947-70E740481C1C}">
+                          <a14:useLocalDpi xmlns:a14="http://schemas.microsoft.com/office/drawing/2010/main" val="0"/>
+                        </a:ext>
+                      </a:extLst>
+                    </a:blip>
+                    <a:stretch>
+                      <a:fillRect/>
+                    </a:stretch>
+                  </pic:blipFill>
+                  <pic:spPr>
+                    <a:xfrm>
+                      <a:off x="0" y="0"/>
+                      <a:ext cx="7077075" cy="3163570"/>
+                    </a:xfrm>
+                    <a:prstGeom prst="rect">
+                      <a:avLst/>
+                    </a:prstGeom>
+                  </pic:spPr>
+                </pic:pic>
+              </a:graphicData>
+            </a:graphic>
+            <wp14:sizeRelH relativeFrom="margin">
+              <wp14:pctWidth>0</wp14:pctWidth>
+            </wp14:sizeRelH>
+            <wp14:sizeRelV relativeFrom="margin">
+              <wp14:pctHeight>0</wp14:pctHeight>
+            </wp14:sizeRelV>
+          </wp:anchor>
+        </w:drawing>
+      </w:r>
+      <w:r>
+        <w:rPr>
+          <w:rFonts w:ascii="Bahnschrift" w:hAnsi="Bahnschrift"/>
           <w:b/>
           <w:bCs/>
           <w:color w:val="4472C4" w:themeColor="accent1"/>
           <w:sz w:val="32"/>
           <w:szCs w:val="32"/>
         </w:rPr>
-        <w:lastRenderedPageBreak/>
         <w:t>Diagrama Entidad-Relación (DER)</w:t>
       </w:r>
     </w:p>
@@ -1347,12 +1416,6 @@
           <w:rFonts w:ascii="Bahnschrift" w:hAnsi="Bahnschrift"/>
         </w:rPr>
       </w:pPr>
-      <w:r>
-        <w:rPr>
-          <w:rFonts w:ascii="Bahnschrift" w:hAnsi="Bahnschrift"/>
-        </w:rPr>
-        <w:t>---</w:t>
-      </w:r>
     </w:p>
     <w:p>
       <w:pPr>
@@ -1402,13 +1465,13 @@
         </w:rPr>
         <w:lastRenderedPageBreak/>
         <w:drawing>
-          <wp:anchor distT="0" distB="0" distL="114300" distR="114300" simplePos="0" relativeHeight="251663360" behindDoc="1" locked="0" layoutInCell="1" allowOverlap="1" wp14:anchorId="1D4C0D8B" wp14:editId="70B596CD">
+          <wp:anchor distT="0" distB="0" distL="114300" distR="114300" simplePos="0" relativeHeight="251663360" behindDoc="1" locked="0" layoutInCell="1" allowOverlap="1" wp14:anchorId="1D4C0D8B" wp14:editId="39132D12">
             <wp:simplePos x="0" y="0"/>
             <wp:positionH relativeFrom="column">
               <wp:posOffset>-615315</wp:posOffset>
             </wp:positionH>
             <wp:positionV relativeFrom="paragraph">
-              <wp:posOffset>380364</wp:posOffset>
+              <wp:posOffset>379730</wp:posOffset>
             </wp:positionV>
             <wp:extent cx="6758940" cy="4562921"/>
             <wp:effectExtent l="0" t="0" r="3810" b="9525"/>
@@ -1425,7 +1488,7 @@
                     <pic:cNvPicPr/>
                   </pic:nvPicPr>
                   <pic:blipFill>
-                    <a:blip r:embed="rId8">
+                    <a:blip r:embed="rId9">
                       <a:extLst>
                         <a:ext uri="{28A0092B-C50C-407E-A947-70E740481C1C}">
                           <a14:useLocalDpi xmlns:a14="http://schemas.microsoft.com/office/drawing/2010/main" val="0"/>
@@ -1439,7 +1502,7 @@
                   <pic:spPr>
                     <a:xfrm>
                       <a:off x="0" y="0"/>
-                      <a:ext cx="6779542" cy="4576829"/>
+                      <a:ext cx="6758940" cy="4562921"/>
                     </a:xfrm>
                     <a:prstGeom prst="rect">
                       <a:avLst/>
@@ -7917,7 +7980,7 @@
         </w:rPr>
         <w:t xml:space="preserve"> </w:t>
       </w:r>
-      <w:hyperlink r:id="rId9" w:history="1">
+      <w:hyperlink r:id="rId10" w:history="1">
         <w:r>
           <w:rPr>
             <w:rStyle w:val="Hipervnculo"/>
@@ -7943,7 +8006,7 @@
       </w:pPr>
     </w:p>
     <w:sectPr>
-      <w:footerReference w:type="default" r:id="rId10"/>
+      <w:footerReference w:type="default" r:id="rId11"/>
       <w:pgSz w:w="11906" w:h="16838"/>
       <w:pgMar w:top="1417" w:right="1701" w:bottom="1417" w:left="1701" w:header="708" w:footer="708" w:gutter="0"/>
       <w:pgNumType w:start="0"/>

</xml_diff>

<commit_message>
Changing everything to english and adding a view -v4
</commit_message>
<xml_diff>
--- a/ProyectoFinal---Santillan-Lautaro.docx
+++ b/ProyectoFinal---Santillan-Lautaro.docx
@@ -778,6 +778,16 @@
                                       </w:rPr>
                                       <w:t>E-commerce de videojuegos</w:t>
                                     </w:r>
+                                    <w:r>
+                                      <w:rPr>
+                                        <w:rFonts w:ascii="Bahnschrift" w:hAnsi="Bahnschrift"/>
+                                        <w:caps/>
+                                        <w:color w:val="4472C4" w:themeColor="accent1"/>
+                                        <w:sz w:val="44"/>
+                                        <w:szCs w:val="44"/>
+                                      </w:rPr>
+                                      <w:t xml:space="preserve"> “Gamehub”</w:t>
+                                    </w:r>
                                   </w:p>
                                 </w:sdtContent>
                               </w:sdt>
@@ -885,6 +895,16 @@
                                   <w:szCs w:val="44"/>
                                 </w:rPr>
                                 <w:t>E-commerce de videojuegos</w:t>
+                              </w:r>
+                              <w:r>
+                                <w:rPr>
+                                  <w:rFonts w:ascii="Bahnschrift" w:hAnsi="Bahnschrift"/>
+                                  <w:caps/>
+                                  <w:color w:val="4472C4" w:themeColor="accent1"/>
+                                  <w:sz w:val="44"/>
+                                  <w:szCs w:val="44"/>
+                                </w:rPr>
+                                <w:t xml:space="preserve"> “Gamehub”</w:t>
                               </w:r>
                             </w:p>
                           </w:sdtContent>
@@ -1132,29 +1152,20 @@
     </w:sdt>
     <w:p>
       <w:pPr>
-        <w:pStyle w:val="Prrafodelista"/>
-        <w:numPr>
-          <w:ilvl w:val="0"/>
-          <w:numId w:val="3"/>
-        </w:numPr>
-        <w:spacing w:line="276" w:lineRule="auto"/>
+        <w:pStyle w:val="Ttulo1"/>
         <w:rPr>
-          <w:rFonts w:ascii="Bahnschrift" w:hAnsi="Bahnschrift"/>
+          <w:rFonts w:ascii="Bahnschrift" w:eastAsia="Times New Roman" w:hAnsi="Bahnschrift"/>
           <w:b/>
           <w:bCs/>
-          <w:sz w:val="24"/>
-          <w:szCs w:val="24"/>
-          <w:u w:val="single"/>
+          <w:lang w:eastAsia="es-AR"/>
         </w:rPr>
       </w:pPr>
       <w:r>
         <w:rPr>
-          <w:rFonts w:ascii="Bahnschrift" w:hAnsi="Bahnschrift"/>
+          <w:rFonts w:ascii="Bahnschrift" w:eastAsia="Times New Roman" w:hAnsi="Bahnschrift"/>
           <w:b/>
           <w:bCs/>
-          <w:sz w:val="24"/>
-          <w:szCs w:val="24"/>
-          <w:u w:val="single"/>
+          <w:lang w:eastAsia="es-AR"/>
         </w:rPr>
         <w:lastRenderedPageBreak/>
         <w:t>Introducción</w:t>
@@ -1162,152 +1173,166 @@
     </w:p>
     <w:p>
       <w:pPr>
-        <w:spacing w:before="240" w:line="276" w:lineRule="auto"/>
+        <w:spacing w:before="100" w:beforeAutospacing="1" w:after="100" w:afterAutospacing="1" w:line="240" w:lineRule="auto"/>
         <w:rPr>
-          <w:rFonts w:ascii="Bahnschrift" w:hAnsi="Bahnschrift"/>
-          <w:b/>
-          <w:bCs/>
-          <w:sz w:val="24"/>
-          <w:szCs w:val="24"/>
-          <w:u w:val="single"/>
+          <w:rFonts w:ascii="Bahnschrift" w:eastAsia="Times New Roman" w:hAnsi="Bahnschrift" w:cs="Times New Roman"/>
+          <w:lang w:eastAsia="es-AR"/>
         </w:rPr>
       </w:pPr>
       <w:r>
         <w:rPr>
-          <w:rFonts w:ascii="Bahnschrift" w:hAnsi="Bahnschrift"/>
+          <w:rFonts w:ascii="Bahnschrift" w:eastAsia="Times New Roman" w:hAnsi="Bahnschrift" w:cs="Times New Roman"/>
+          <w:lang w:eastAsia="es-AR"/>
         </w:rPr>
-        <w:t>El proyecto consiste en el diseño y desarrollo de una base de datos para un ecommerce dedicado a la venta de videojuegos. Esta base de datos gestionará la información de los productos (videojuegos), los clientes, los pedidos, y otros elementos clave como las plataformas y categorías de videojuegos.</w:t>
+        <w:t xml:space="preserve">El proyecto aborda el diseño y desarrollo de una base de datos para </w:t>
+      </w:r>
+      <w:r>
+        <w:rPr>
+          <w:rFonts w:ascii="Bahnschrift" w:eastAsia="Times New Roman" w:hAnsi="Bahnschrift" w:cs="Times New Roman"/>
+          <w:b/>
+          <w:bCs/>
+          <w:lang w:eastAsia="es-AR"/>
+        </w:rPr>
+        <w:t>GameHub</w:t>
+      </w:r>
+      <w:r>
+        <w:rPr>
+          <w:rFonts w:ascii="Bahnschrift" w:eastAsia="Times New Roman" w:hAnsi="Bahnschrift" w:cs="Times New Roman"/>
+          <w:lang w:eastAsia="es-AR"/>
+        </w:rPr>
+        <w:t>, un ecommerce especializado en la venta de videojuegos. La base de datos está diseñada para gestionar de manera eficiente la información clave, incluyendo productos (videojuegos), clientes, pedidos, plataformas, y categorías de videojuegos.</w:t>
       </w:r>
     </w:p>
     <w:p>
       <w:pPr>
-        <w:pStyle w:val="Prrafodelista"/>
-        <w:numPr>
-          <w:ilvl w:val="0"/>
-          <w:numId w:val="2"/>
-        </w:numPr>
-        <w:spacing w:before="240" w:line="276" w:lineRule="auto"/>
+        <w:pStyle w:val="Ttulo2"/>
         <w:rPr>
-          <w:rFonts w:ascii="Bahnschrift" w:hAnsi="Bahnschrift"/>
+          <w:rFonts w:ascii="Bahnschrift" w:eastAsia="Times New Roman" w:hAnsi="Bahnschrift"/>
           <w:b/>
           <w:bCs/>
-          <w:sz w:val="24"/>
-          <w:szCs w:val="24"/>
-          <w:u w:val="single"/>
+          <w:sz w:val="32"/>
+          <w:szCs w:val="32"/>
+          <w:lang w:eastAsia="es-AR"/>
         </w:rPr>
       </w:pPr>
       <w:r>
         <w:rPr>
-          <w:rFonts w:ascii="Bahnschrift" w:hAnsi="Bahnschrift"/>
+          <w:rFonts w:ascii="Bahnschrift" w:eastAsia="Times New Roman" w:hAnsi="Bahnschrift"/>
           <w:b/>
           <w:bCs/>
-          <w:sz w:val="24"/>
-          <w:szCs w:val="24"/>
-          <w:u w:val="single"/>
+          <w:sz w:val="32"/>
+          <w:szCs w:val="32"/>
+          <w:lang w:eastAsia="es-AR"/>
         </w:rPr>
-        <w:t>Modelo</w:t>
-      </w:r>
-      <w:r>
-        <w:rPr>
-          <w:rFonts w:ascii="Bahnschrift" w:hAnsi="Bahnschrift"/>
-          <w:b/>
-          <w:bCs/>
-          <w:sz w:val="24"/>
-          <w:szCs w:val="24"/>
-          <w:u w:val="single"/>
-        </w:rPr>
-        <w:t xml:space="preserve"> de negocio</w:t>
+        <w:t>Modelo de negocio</w:t>
       </w:r>
     </w:p>
     <w:p>
       <w:pPr>
-        <w:spacing w:before="240" w:line="276" w:lineRule="auto"/>
+        <w:spacing w:before="100" w:beforeAutospacing="1" w:after="100" w:afterAutospacing="1" w:line="240" w:lineRule="auto"/>
         <w:rPr>
-          <w:rFonts w:ascii="Bahnschrift" w:hAnsi="Bahnschrift"/>
+          <w:rFonts w:ascii="Bahnschrift" w:eastAsia="Times New Roman" w:hAnsi="Bahnschrift" w:cs="Times New Roman"/>
+          <w:lang w:eastAsia="es-AR"/>
         </w:rPr>
       </w:pPr>
       <w:r>
         <w:rPr>
-          <w:rFonts w:ascii="Bahnschrift" w:hAnsi="Bahnschrift"/>
+          <w:rFonts w:ascii="Bahnschrift" w:eastAsia="Times New Roman" w:hAnsi="Bahnschrift" w:cs="Times New Roman"/>
+          <w:b/>
+          <w:bCs/>
+          <w:lang w:eastAsia="es-AR"/>
         </w:rPr>
-        <w:t xml:space="preserve">E-Commerce de venta de </w:t>
+        <w:t>GameHub</w:t>
       </w:r>
       <w:r>
         <w:rPr>
-          <w:rFonts w:ascii="Bahnschrift" w:hAnsi="Bahnschrift"/>
+          <w:rFonts w:ascii="Bahnschrift" w:eastAsia="Times New Roman" w:hAnsi="Bahnschrift" w:cs="Times New Roman"/>
+          <w:lang w:eastAsia="es-AR"/>
         </w:rPr>
-        <w:t>videojuegos</w:t>
-      </w:r>
-      <w:r>
-        <w:rPr>
-          <w:rFonts w:ascii="Bahnschrift" w:hAnsi="Bahnschrift"/>
-        </w:rPr>
-        <w:t xml:space="preserve"> </w:t>
-      </w:r>
-      <w:r>
-        <w:rPr>
-          <w:rFonts w:ascii="Bahnschrift" w:hAnsi="Bahnschrift"/>
-        </w:rPr>
-        <w:t>para consolas/PC</w:t>
-      </w:r>
-      <w:r>
-        <w:rPr>
-          <w:rFonts w:ascii="Bahnschrift" w:hAnsi="Bahnschrift"/>
-        </w:rPr>
-        <w:t>.</w:t>
+        <w:t xml:space="preserve"> es un ecommerce dedicado a la venta de videojuegos para diversas consolas y PC, ofreciendo una amplia gama de títulos en distintas categorías y plataformas.</w:t>
       </w:r>
     </w:p>
     <w:p>
       <w:pPr>
-        <w:pStyle w:val="Prrafodelista"/>
-        <w:numPr>
-          <w:ilvl w:val="0"/>
-          <w:numId w:val="2"/>
-        </w:numPr>
-        <w:spacing w:before="240" w:line="276" w:lineRule="auto"/>
+        <w:pStyle w:val="Ttulo2"/>
         <w:rPr>
-          <w:rFonts w:ascii="Bahnschrift" w:hAnsi="Bahnschrift"/>
+          <w:rFonts w:ascii="Bahnschrift" w:eastAsia="Times New Roman" w:hAnsi="Bahnschrift"/>
           <w:b/>
           <w:bCs/>
-          <w:u w:val="single"/>
+          <w:sz w:val="32"/>
+          <w:szCs w:val="32"/>
+          <w:lang w:eastAsia="es-AR"/>
         </w:rPr>
       </w:pPr>
       <w:r>
         <w:rPr>
-          <w:rFonts w:ascii="Bahnschrift" w:hAnsi="Bahnschrift"/>
+          <w:rFonts w:ascii="Bahnschrift" w:eastAsia="Times New Roman" w:hAnsi="Bahnschrift"/>
           <w:b/>
           <w:bCs/>
-          <w:u w:val="single"/>
+          <w:sz w:val="32"/>
+          <w:szCs w:val="32"/>
+          <w:lang w:eastAsia="es-AR"/>
+        </w:rPr>
+        <w:t>Planteamiento del problema</w:t>
+      </w:r>
+    </w:p>
+    <w:p>
+      <w:pPr>
+        <w:spacing w:before="100" w:beforeAutospacing="1" w:after="100" w:afterAutospacing="1" w:line="240" w:lineRule="auto"/>
+        <w:rPr>
+          <w:rFonts w:ascii="Bahnschrift" w:eastAsia="Times New Roman" w:hAnsi="Bahnschrift" w:cs="Times New Roman"/>
+          <w:lang w:eastAsia="es-AR"/>
+        </w:rPr>
+      </w:pPr>
+      <w:r>
+        <w:rPr>
+          <w:rFonts w:ascii="Bahnschrift" w:eastAsia="Times New Roman" w:hAnsi="Bahnschrift" w:cs="Times New Roman"/>
+          <w:lang w:eastAsia="es-AR"/>
+        </w:rPr>
+        <w:t>En un entorno de ecommerce, la gestión eficiente de productos, pedidos, y clientes es crucial para el éxito del negocio. La falta de una base de datos bien estructurada puede llevar a errores en las transacciones, problemas con el inventario, y dificultades en la gestión de clientes. Este proyecto busca resolver estos problemas mediante el diseño de una base de datos que optimiza todos estos procesos.</w:t>
+      </w:r>
+    </w:p>
+    <w:p>
+      <w:pPr>
+        <w:pStyle w:val="Ttulo2"/>
+        <w:rPr>
+          <w:rFonts w:ascii="Bahnschrift" w:eastAsia="Times New Roman" w:hAnsi="Bahnschrift"/>
+          <w:b/>
+          <w:bCs/>
+          <w:sz w:val="32"/>
+          <w:szCs w:val="32"/>
+          <w:lang w:eastAsia="es-AR"/>
+        </w:rPr>
+      </w:pPr>
+      <w:r>
+        <w:rPr>
+          <w:rFonts w:ascii="Bahnschrift" w:eastAsia="Times New Roman" w:hAnsi="Bahnschrift"/>
+          <w:b/>
+          <w:bCs/>
+          <w:sz w:val="32"/>
+          <w:szCs w:val="32"/>
+          <w:lang w:eastAsia="es-AR"/>
         </w:rPr>
         <w:t>Objetivo</w:t>
       </w:r>
     </w:p>
     <w:p>
       <w:pPr>
-        <w:spacing w:before="240" w:line="276" w:lineRule="auto"/>
+        <w:spacing w:before="100" w:beforeAutospacing="1" w:after="100" w:afterAutospacing="1" w:line="240" w:lineRule="auto"/>
         <w:rPr>
-          <w:rFonts w:ascii="Bahnschrift" w:hAnsi="Bahnschrift"/>
+          <w:rFonts w:ascii="Bahnschrift" w:eastAsia="Times New Roman" w:hAnsi="Bahnschrift" w:cs="Times New Roman"/>
+          <w:sz w:val="24"/>
+          <w:szCs w:val="24"/>
+          <w:lang w:eastAsia="es-AR"/>
         </w:rPr>
       </w:pPr>
       <w:r>
         <w:rPr>
-          <w:rFonts w:ascii="Bahnschrift" w:hAnsi="Bahnschrift"/>
+          <w:rFonts w:ascii="Bahnschrift" w:eastAsia="Times New Roman" w:hAnsi="Bahnschrift" w:cs="Times New Roman"/>
+          <w:lang w:eastAsia="es-AR"/>
         </w:rPr>
-        <w:t>C</w:t>
+        <w:t>El objetivo principal es crear una estructura de base de datos robusta que permita manejar eficientemente las transacciones de compra, administrar el inventario de videojuegos y gestionar la información de los clientes.</w:t>
       </w:r>
-      <w:r>
-        <w:rPr>
-          <w:rFonts w:ascii="Bahnschrift" w:hAnsi="Bahnschrift"/>
-        </w:rPr>
-        <w:t>rear una estructura que permita manejar eficientemente las transacciones de compra, la administración de inventarios y la gestión de clientes.</w:t>
-      </w:r>
-    </w:p>
-    <w:p>
-      <w:pPr>
-        <w:rPr>
-          <w:rFonts w:ascii="Bahnschrift" w:hAnsi="Bahnschrift"/>
-        </w:rPr>
-      </w:pPr>
       <w:r>
         <w:rPr>
           <w:rFonts w:ascii="Bahnschrift" w:hAnsi="Bahnschrift"/>
@@ -1317,44 +1342,37 @@
     </w:p>
     <w:p>
       <w:pPr>
-        <w:spacing w:before="240" w:line="276" w:lineRule="auto"/>
+        <w:pStyle w:val="Ttulo1"/>
+        <w:spacing w:after="240"/>
         <w:jc w:val="center"/>
         <w:rPr>
           <w:rFonts w:ascii="Bahnschrift" w:hAnsi="Bahnschrift"/>
           <w:b/>
           <w:bCs/>
-          <w:color w:val="4472C4" w:themeColor="accent1"/>
-          <w:sz w:val="32"/>
-          <w:szCs w:val="32"/>
         </w:rPr>
       </w:pPr>
       <w:r>
         <w:rPr>
           <w:rFonts w:ascii="Bahnschrift" w:hAnsi="Bahnschrift"/>
+          <w:b/>
+          <w:bCs/>
           <w:noProof/>
+          <w:color w:val="4472C4" w:themeColor="accent1"/>
         </w:rPr>
         <w:lastRenderedPageBreak/>
         <w:drawing>
-          <wp:anchor distT="0" distB="0" distL="114300" distR="114300" simplePos="0" relativeHeight="251664384" behindDoc="1" locked="0" layoutInCell="1" allowOverlap="1" wp14:anchorId="1A539044" wp14:editId="66561545">
+          <wp:anchor distT="0" distB="0" distL="114300" distR="114300" simplePos="0" relativeHeight="251664384" behindDoc="0" locked="0" layoutInCell="1" allowOverlap="1" wp14:anchorId="225A915C" wp14:editId="266156FF">
             <wp:simplePos x="0" y="0"/>
             <wp:positionH relativeFrom="column">
-              <wp:posOffset>-842645</wp:posOffset>
+              <wp:posOffset>-805815</wp:posOffset>
             </wp:positionH>
             <wp:positionV relativeFrom="paragraph">
-              <wp:posOffset>404495</wp:posOffset>
+              <wp:posOffset>578485</wp:posOffset>
             </wp:positionV>
-            <wp:extent cx="7077075" cy="3163570"/>
-            <wp:effectExtent l="0" t="0" r="9525" b="0"/>
-            <wp:wrapTight wrapText="bothSides">
-              <wp:wrapPolygon edited="0">
-                <wp:start x="0" y="0"/>
-                <wp:lineTo x="0" y="21461"/>
-                <wp:lineTo x="21571" y="21461"/>
-                <wp:lineTo x="21571" y="0"/>
-                <wp:lineTo x="0" y="0"/>
-              </wp:wrapPolygon>
-            </wp:wrapTight>
-            <wp:docPr id="1" name="Imagen 1"/>
+            <wp:extent cx="7018020" cy="3238500"/>
+            <wp:effectExtent l="0" t="0" r="0" b="0"/>
+            <wp:wrapTopAndBottom/>
+            <wp:docPr id="2" name="Imagen 2"/>
             <wp:cNvGraphicFramePr>
               <a:graphicFrameLocks xmlns:a="http://schemas.openxmlformats.org/drawingml/2006/main" noChangeAspect="1"/>
             </wp:cNvGraphicFramePr>
@@ -1362,7 +1380,7 @@
               <a:graphicData uri="http://schemas.openxmlformats.org/drawingml/2006/picture">
                 <pic:pic xmlns:pic="http://schemas.openxmlformats.org/drawingml/2006/picture">
                   <pic:nvPicPr>
-                    <pic:cNvPr id="1" name="Imagen 1"/>
+                    <pic:cNvPr id="2" name="Imagen 2"/>
                     <pic:cNvPicPr/>
                   </pic:nvPicPr>
                   <pic:blipFill>
@@ -1380,7 +1398,7 @@
                   <pic:spPr>
                     <a:xfrm>
                       <a:off x="0" y="0"/>
-                      <a:ext cx="7077075" cy="3163570"/>
+                      <a:ext cx="7018020" cy="3238500"/>
                     </a:xfrm>
                     <a:prstGeom prst="rect">
                       <a:avLst/>
@@ -1403,133 +1421,8 @@
           <w:rFonts w:ascii="Bahnschrift" w:hAnsi="Bahnschrift"/>
           <w:b/>
           <w:bCs/>
-          <w:color w:val="4472C4" w:themeColor="accent1"/>
-          <w:sz w:val="32"/>
-          <w:szCs w:val="32"/>
         </w:rPr>
         <w:t>Diagrama Entidad-Relación (DER)</w:t>
-      </w:r>
-    </w:p>
-    <w:p>
-      <w:pPr>
-        <w:rPr>
-          <w:rFonts w:ascii="Bahnschrift" w:hAnsi="Bahnschrift"/>
-        </w:rPr>
-      </w:pPr>
-    </w:p>
-    <w:p>
-      <w:pPr>
-        <w:rPr>
-          <w:rFonts w:ascii="Bahnschrift" w:hAnsi="Bahnschrift"/>
-          <w:b/>
-          <w:bCs/>
-          <w:color w:val="4472C4" w:themeColor="accent1"/>
-          <w:sz w:val="32"/>
-          <w:szCs w:val="32"/>
-        </w:rPr>
-      </w:pPr>
-      <w:r>
-        <w:rPr>
-          <w:rFonts w:ascii="Bahnschrift" w:hAnsi="Bahnschrift"/>
-          <w:b/>
-          <w:bCs/>
-          <w:color w:val="4472C4" w:themeColor="accent1"/>
-          <w:sz w:val="32"/>
-          <w:szCs w:val="32"/>
-        </w:rPr>
-        <w:br w:type="page"/>
-      </w:r>
-    </w:p>
-    <w:p>
-      <w:pPr>
-        <w:spacing w:before="240" w:line="276" w:lineRule="auto"/>
-        <w:jc w:val="center"/>
-        <w:rPr>
-          <w:rFonts w:ascii="Bahnschrift" w:hAnsi="Bahnschrift"/>
-          <w:b/>
-          <w:bCs/>
-          <w:color w:val="4472C4" w:themeColor="accent1"/>
-          <w:sz w:val="32"/>
-          <w:szCs w:val="32"/>
-        </w:rPr>
-      </w:pPr>
-      <w:r>
-        <w:rPr>
-          <w:rFonts w:ascii="Bahnschrift" w:hAnsi="Bahnschrift"/>
-          <w:b/>
-          <w:bCs/>
-          <w:noProof/>
-          <w:color w:val="4472C4" w:themeColor="accent1"/>
-          <w:sz w:val="32"/>
-          <w:szCs w:val="32"/>
-        </w:rPr>
-        <w:lastRenderedPageBreak/>
-        <w:drawing>
-          <wp:anchor distT="0" distB="0" distL="114300" distR="114300" simplePos="0" relativeHeight="251663360" behindDoc="1" locked="0" layoutInCell="1" allowOverlap="1" wp14:anchorId="1D4C0D8B" wp14:editId="39132D12">
-            <wp:simplePos x="0" y="0"/>
-            <wp:positionH relativeFrom="column">
-              <wp:posOffset>-615315</wp:posOffset>
-            </wp:positionH>
-            <wp:positionV relativeFrom="paragraph">
-              <wp:posOffset>379730</wp:posOffset>
-            </wp:positionV>
-            <wp:extent cx="6758940" cy="4562921"/>
-            <wp:effectExtent l="0" t="0" r="3810" b="9525"/>
-            <wp:wrapNone/>
-            <wp:docPr id="36" name="Imagen 36"/>
-            <wp:cNvGraphicFramePr>
-              <a:graphicFrameLocks xmlns:a="http://schemas.openxmlformats.org/drawingml/2006/main" noChangeAspect="1"/>
-            </wp:cNvGraphicFramePr>
-            <a:graphic xmlns:a="http://schemas.openxmlformats.org/drawingml/2006/main">
-              <a:graphicData uri="http://schemas.openxmlformats.org/drawingml/2006/picture">
-                <pic:pic xmlns:pic="http://schemas.openxmlformats.org/drawingml/2006/picture">
-                  <pic:nvPicPr>
-                    <pic:cNvPr id="36" name="Imagen 36"/>
-                    <pic:cNvPicPr/>
-                  </pic:nvPicPr>
-                  <pic:blipFill>
-                    <a:blip r:embed="rId9">
-                      <a:extLst>
-                        <a:ext uri="{28A0092B-C50C-407E-A947-70E740481C1C}">
-                          <a14:useLocalDpi xmlns:a14="http://schemas.microsoft.com/office/drawing/2010/main" val="0"/>
-                        </a:ext>
-                      </a:extLst>
-                    </a:blip>
-                    <a:stretch>
-                      <a:fillRect/>
-                    </a:stretch>
-                  </pic:blipFill>
-                  <pic:spPr>
-                    <a:xfrm>
-                      <a:off x="0" y="0"/>
-                      <a:ext cx="6758940" cy="4562921"/>
-                    </a:xfrm>
-                    <a:prstGeom prst="rect">
-                      <a:avLst/>
-                    </a:prstGeom>
-                  </pic:spPr>
-                </pic:pic>
-              </a:graphicData>
-            </a:graphic>
-            <wp14:sizeRelH relativeFrom="margin">
-              <wp14:pctWidth>0</wp14:pctWidth>
-            </wp14:sizeRelH>
-            <wp14:sizeRelV relativeFrom="margin">
-              <wp14:pctHeight>0</wp14:pctHeight>
-            </wp14:sizeRelV>
-          </wp:anchor>
-        </w:drawing>
-      </w:r>
-      <w:r>
-        <w:rPr>
-          <w:rFonts w:ascii="Bahnschrift" w:hAnsi="Bahnschrift"/>
-          <w:b/>
-          <w:bCs/>
-          <w:color w:val="4472C4" w:themeColor="accent1"/>
-          <w:sz w:val="32"/>
-          <w:szCs w:val="32"/>
-        </w:rPr>
-        <w:t>Modelo Relacional</w:t>
       </w:r>
     </w:p>
     <w:p>
@@ -1557,8 +1450,27 @@
     </w:p>
     <w:p>
       <w:pPr>
-        <w:spacing w:before="240" w:line="276" w:lineRule="auto"/>
+        <w:pStyle w:val="Ttulo1"/>
+        <w:spacing w:after="240"/>
         <w:jc w:val="center"/>
+        <w:rPr>
+          <w:rFonts w:ascii="Bahnschrift" w:hAnsi="Bahnschrift"/>
+          <w:b/>
+          <w:bCs/>
+        </w:rPr>
+      </w:pPr>
+      <w:r>
+        <w:rPr>
+          <w:rFonts w:ascii="Bahnschrift" w:hAnsi="Bahnschrift"/>
+          <w:b/>
+          <w:bCs/>
+        </w:rPr>
+        <w:lastRenderedPageBreak/>
+        <w:t>Modelo Relacional</w:t>
+      </w:r>
+    </w:p>
+    <w:p>
+      <w:pPr>
         <w:rPr>
           <w:rFonts w:ascii="Bahnschrift" w:hAnsi="Bahnschrift"/>
           <w:b/>
@@ -1573,9 +1485,94 @@
           <w:rFonts w:ascii="Bahnschrift" w:hAnsi="Bahnschrift"/>
           <w:b/>
           <w:bCs/>
+          <w:noProof/>
           <w:color w:val="4472C4" w:themeColor="accent1"/>
           <w:sz w:val="32"/>
           <w:szCs w:val="32"/>
+        </w:rPr>
+        <w:drawing>
+          <wp:anchor distT="0" distB="0" distL="114300" distR="114300" simplePos="0" relativeHeight="251665408" behindDoc="0" locked="0" layoutInCell="1" allowOverlap="1" wp14:anchorId="68D337FD" wp14:editId="04E3DE8F">
+            <wp:simplePos x="0" y="0"/>
+            <wp:positionH relativeFrom="margin">
+              <wp:align>center</wp:align>
+            </wp:positionH>
+            <wp:positionV relativeFrom="paragraph">
+              <wp:posOffset>288925</wp:posOffset>
+            </wp:positionV>
+            <wp:extent cx="6812280" cy="5029200"/>
+            <wp:effectExtent l="0" t="0" r="7620" b="0"/>
+            <wp:wrapTopAndBottom/>
+            <wp:docPr id="3" name="Imagen 3"/>
+            <wp:cNvGraphicFramePr>
+              <a:graphicFrameLocks xmlns:a="http://schemas.openxmlformats.org/drawingml/2006/main" noChangeAspect="1"/>
+            </wp:cNvGraphicFramePr>
+            <a:graphic xmlns:a="http://schemas.openxmlformats.org/drawingml/2006/main">
+              <a:graphicData uri="http://schemas.openxmlformats.org/drawingml/2006/picture">
+                <pic:pic xmlns:pic="http://schemas.openxmlformats.org/drawingml/2006/picture">
+                  <pic:nvPicPr>
+                    <pic:cNvPr id="3" name="Imagen 3"/>
+                    <pic:cNvPicPr/>
+                  </pic:nvPicPr>
+                  <pic:blipFill>
+                    <a:blip r:embed="rId9">
+                      <a:extLst>
+                        <a:ext uri="{28A0092B-C50C-407E-A947-70E740481C1C}">
+                          <a14:useLocalDpi xmlns:a14="http://schemas.microsoft.com/office/drawing/2010/main" val="0"/>
+                        </a:ext>
+                      </a:extLst>
+                    </a:blip>
+                    <a:stretch>
+                      <a:fillRect/>
+                    </a:stretch>
+                  </pic:blipFill>
+                  <pic:spPr>
+                    <a:xfrm>
+                      <a:off x="0" y="0"/>
+                      <a:ext cx="6812280" cy="5029200"/>
+                    </a:xfrm>
+                    <a:prstGeom prst="rect">
+                      <a:avLst/>
+                    </a:prstGeom>
+                  </pic:spPr>
+                </pic:pic>
+              </a:graphicData>
+            </a:graphic>
+            <wp14:sizeRelH relativeFrom="margin">
+              <wp14:pctWidth>0</wp14:pctWidth>
+            </wp14:sizeRelH>
+            <wp14:sizeRelV relativeFrom="margin">
+              <wp14:pctHeight>0</wp14:pctHeight>
+            </wp14:sizeRelV>
+          </wp:anchor>
+        </w:drawing>
+      </w:r>
+      <w:r>
+        <w:rPr>
+          <w:rFonts w:ascii="Bahnschrift" w:hAnsi="Bahnschrift"/>
+          <w:b/>
+          <w:bCs/>
+          <w:color w:val="4472C4" w:themeColor="accent1"/>
+          <w:sz w:val="32"/>
+          <w:szCs w:val="32"/>
+        </w:rPr>
+        <w:br w:type="page"/>
+      </w:r>
+    </w:p>
+    <w:p>
+      <w:pPr>
+        <w:pStyle w:val="Ttulo1"/>
+        <w:jc w:val="center"/>
+        <w:rPr>
+          <w:rFonts w:ascii="Bahnschrift" w:hAnsi="Bahnschrift"/>
+          <w:b/>
+          <w:bCs/>
+        </w:rPr>
+      </w:pPr>
+      <w:r>
+        <w:rPr>
+          <w:rFonts w:ascii="Bahnschrift" w:hAnsi="Bahnschrift"/>
+          <w:b/>
+          <w:bCs/>
         </w:rPr>
         <w:lastRenderedPageBreak/>
         <w:t>Listado de las tablas</w:t>
@@ -1855,7 +1852,7 @@
                 <w:szCs w:val="20"/>
                 <w:lang w:eastAsia="es-AR"/>
               </w:rPr>
-              <w:t>CLIENTE</w:t>
+              <w:t>Customer</w:t>
             </w:r>
           </w:p>
         </w:tc>
@@ -1892,7 +1889,17 @@
                 <w:szCs w:val="20"/>
                 <w:lang w:eastAsia="es-AR"/>
               </w:rPr>
-              <w:t>ID_Cliente</w:t>
+              <w:t>ID_C</w:t>
+            </w:r>
+            <w:r>
+              <w:rPr>
+                <w:rFonts w:ascii="Bahnschrift" w:eastAsia="Times New Roman" w:hAnsi="Bahnschrift" w:cs="Calibri"/>
+                <w:color w:val="000000"/>
+                <w:sz w:val="20"/>
+                <w:szCs w:val="20"/>
+                <w:lang w:eastAsia="es-AR"/>
+              </w:rPr>
+              <w:t>ustomer</w:t>
             </w:r>
           </w:p>
         </w:tc>
@@ -2074,7 +2081,7 @@
                 <w:szCs w:val="20"/>
                 <w:lang w:eastAsia="es-AR"/>
               </w:rPr>
-              <w:t>Nombre</w:t>
+              <w:t>FirstName</w:t>
             </w:r>
           </w:p>
         </w:tc>
@@ -2257,7 +2264,7 @@
                 <w:szCs w:val="20"/>
                 <w:lang w:eastAsia="es-AR"/>
               </w:rPr>
-              <w:t>Apellido</w:t>
+              <w:t>LastName</w:t>
             </w:r>
           </w:p>
         </w:tc>
@@ -2794,7 +2801,7 @@
                 <w:szCs w:val="20"/>
                 <w:lang w:eastAsia="es-AR"/>
               </w:rPr>
-              <w:t>Ubicación</w:t>
+              <w:t>Location</w:t>
             </w:r>
           </w:p>
         </w:tc>
@@ -2969,18 +2976,16 @@
                 <w:lang w:eastAsia="es-AR"/>
               </w:rPr>
             </w:pPr>
-            <w:proofErr w:type="spellStart"/>
-            <w:r>
-              <w:rPr>
-                <w:rFonts w:ascii="Bahnschrift" w:eastAsia="Times New Roman" w:hAnsi="Bahnschrift" w:cs="Calibri"/>
-                <w:color w:val="000000"/>
-                <w:sz w:val="20"/>
-                <w:szCs w:val="20"/>
-                <w:lang w:eastAsia="es-AR"/>
-              </w:rPr>
-              <w:t>Telefono</w:t>
-            </w:r>
-            <w:proofErr w:type="spellEnd"/>
+            <w:r>
+              <w:rPr>
+                <w:rFonts w:ascii="Bahnschrift" w:eastAsia="Times New Roman" w:hAnsi="Bahnschrift" w:cs="Calibri"/>
+                <w:color w:val="000000"/>
+                <w:sz w:val="20"/>
+                <w:szCs w:val="20"/>
+                <w:lang w:eastAsia="es-AR"/>
+              </w:rPr>
+              <w:t>Phone</w:t>
+            </w:r>
           </w:p>
         </w:tc>
         <w:tc>
@@ -3162,7 +3167,7 @@
                 <w:szCs w:val="20"/>
                 <w:lang w:eastAsia="es-AR"/>
               </w:rPr>
-              <w:t>ID_MetodoPago</w:t>
+              <w:t>ID_PaymentMethod</w:t>
             </w:r>
           </w:p>
         </w:tc>
@@ -3319,39 +3324,7 @@
                 <w:szCs w:val="20"/>
                 <w:lang w:eastAsia="es-AR"/>
               </w:rPr>
-              <w:t>M</w:t>
-            </w:r>
-            <w:r>
-              <w:rPr>
-                <w:rFonts w:ascii="Bahnschrift" w:eastAsia="Times New Roman" w:hAnsi="Bahnschrift" w:cs="Calibri"/>
-                <w:color w:val="000000"/>
-                <w:sz w:val="20"/>
-                <w:szCs w:val="20"/>
-                <w:lang w:eastAsia="es-AR"/>
-              </w:rPr>
-              <w:t>ETODO</w:t>
-            </w:r>
-            <w:r>
-              <w:rPr>
-                <w:rFonts w:ascii="Bahnschrift" w:eastAsia="Times New Roman" w:hAnsi="Bahnschrift" w:cs="Calibri"/>
-                <w:b/>
-                <w:bCs/>
-                <w:color w:val="000000"/>
-                <w:sz w:val="20"/>
-                <w:szCs w:val="20"/>
-                <w:lang w:eastAsia="es-AR"/>
-              </w:rPr>
-              <w:t>P</w:t>
-            </w:r>
-            <w:r>
-              <w:rPr>
-                <w:rFonts w:ascii="Bahnschrift" w:eastAsia="Times New Roman" w:hAnsi="Bahnschrift" w:cs="Calibri"/>
-                <w:color w:val="000000"/>
-                <w:sz w:val="20"/>
-                <w:szCs w:val="20"/>
-                <w:lang w:eastAsia="es-AR"/>
-              </w:rPr>
-              <w:t>AGO</w:t>
+              <w:t>PaymentMethod</w:t>
             </w:r>
           </w:p>
         </w:tc>
@@ -3388,7 +3361,7 @@
                 <w:szCs w:val="20"/>
                 <w:lang w:eastAsia="es-AR"/>
               </w:rPr>
-              <w:t>ID_MetodoPago</w:t>
+              <w:t>ID_PaymentMethod</w:t>
             </w:r>
           </w:p>
         </w:tc>
@@ -3568,7 +3541,7 @@
                 <w:szCs w:val="20"/>
                 <w:lang w:eastAsia="es-AR"/>
               </w:rPr>
-              <w:t>Tipo</w:t>
+              <w:t>Type</w:t>
             </w:r>
           </w:p>
         </w:tc>
@@ -3607,18 +3580,16 @@
               </w:rPr>
               <w:t xml:space="preserve">Tipo de método de pago (Tarjeta de crédito/débito, PayPal, </w:t>
             </w:r>
-            <w:proofErr w:type="spellStart"/>
-            <w:r>
-              <w:rPr>
-                <w:rFonts w:ascii="Bahnschrift" w:eastAsia="Times New Roman" w:hAnsi="Bahnschrift" w:cs="Calibri"/>
-                <w:color w:val="000000"/>
-                <w:sz w:val="20"/>
-                <w:szCs w:val="20"/>
-                <w:lang w:eastAsia="es-AR"/>
-              </w:rPr>
-              <w:t>etc</w:t>
-            </w:r>
-            <w:proofErr w:type="spellEnd"/>
+            <w:r>
+              <w:rPr>
+                <w:rFonts w:ascii="Bahnschrift" w:eastAsia="Times New Roman" w:hAnsi="Bahnschrift" w:cs="Calibri"/>
+                <w:color w:val="000000"/>
+                <w:sz w:val="20"/>
+                <w:szCs w:val="20"/>
+                <w:lang w:eastAsia="es-AR"/>
+              </w:rPr>
+              <w:t>etc.</w:t>
+            </w:r>
             <w:r>
               <w:rPr>
                 <w:rFonts w:ascii="Bahnschrift" w:eastAsia="Times New Roman" w:hAnsi="Bahnschrift" w:cs="Calibri"/>
@@ -3761,7 +3732,7 @@
                 <w:szCs w:val="20"/>
                 <w:lang w:eastAsia="es-AR"/>
               </w:rPr>
-              <w:t>PEDIDO</w:t>
+              <w:t>Order</w:t>
             </w:r>
           </w:p>
         </w:tc>
@@ -3798,7 +3769,17 @@
                 <w:szCs w:val="20"/>
                 <w:lang w:eastAsia="es-AR"/>
               </w:rPr>
-              <w:t>ID_Pedido</w:t>
+              <w:t>ID_</w:t>
+            </w:r>
+            <w:r>
+              <w:rPr>
+                <w:rFonts w:ascii="Bahnschrift" w:eastAsia="Times New Roman" w:hAnsi="Bahnschrift" w:cs="Calibri"/>
+                <w:color w:val="000000"/>
+                <w:sz w:val="20"/>
+                <w:szCs w:val="20"/>
+                <w:lang w:eastAsia="es-AR"/>
+              </w:rPr>
+              <w:t>Order</w:t>
             </w:r>
           </w:p>
         </w:tc>
@@ -3980,7 +3961,7 @@
                 <w:szCs w:val="20"/>
                 <w:lang w:eastAsia="es-AR"/>
               </w:rPr>
-              <w:t>Fecha</w:t>
+              <w:t>OrderDate</w:t>
             </w:r>
           </w:p>
         </w:tc>
@@ -4151,7 +4132,7 @@
                 <w:szCs w:val="20"/>
                 <w:lang w:eastAsia="es-AR"/>
               </w:rPr>
-              <w:t>Estado</w:t>
+              <w:t>State</w:t>
             </w:r>
           </w:p>
         </w:tc>
@@ -4322,7 +4303,7 @@
                 <w:szCs w:val="20"/>
                 <w:lang w:eastAsia="es-AR"/>
               </w:rPr>
-              <w:t>Monto_Total</w:t>
+              <w:t>TotalAmount</w:t>
             </w:r>
           </w:p>
         </w:tc>
@@ -4493,7 +4474,17 @@
                 <w:szCs w:val="20"/>
                 <w:lang w:eastAsia="es-AR"/>
               </w:rPr>
-              <w:t>ID_Cliente</w:t>
+              <w:t>ID_</w:t>
+            </w:r>
+            <w:r>
+              <w:rPr>
+                <w:rFonts w:ascii="Bahnschrift" w:eastAsia="Times New Roman" w:hAnsi="Bahnschrift" w:cs="Calibri"/>
+                <w:color w:val="000000"/>
+                <w:sz w:val="20"/>
+                <w:szCs w:val="20"/>
+                <w:lang w:eastAsia="es-AR"/>
+              </w:rPr>
+              <w:t>Customer</w:t>
             </w:r>
           </w:p>
         </w:tc>
@@ -4652,7 +4643,7 @@
                 <w:szCs w:val="20"/>
                 <w:lang w:eastAsia="es-AR"/>
               </w:rPr>
-              <w:t>VIDEOJUEGO</w:t>
+              <w:t>VideoGame</w:t>
             </w:r>
           </w:p>
         </w:tc>
@@ -4689,7 +4680,17 @@
                 <w:szCs w:val="20"/>
                 <w:lang w:eastAsia="es-AR"/>
               </w:rPr>
-              <w:t>ID_Videojuego</w:t>
+              <w:t>ID_Video</w:t>
+            </w:r>
+            <w:r>
+              <w:rPr>
+                <w:rFonts w:ascii="Bahnschrift" w:eastAsia="Times New Roman" w:hAnsi="Bahnschrift" w:cs="Calibri"/>
+                <w:color w:val="000000"/>
+                <w:sz w:val="20"/>
+                <w:szCs w:val="20"/>
+                <w:lang w:eastAsia="es-AR"/>
+              </w:rPr>
+              <w:t>Game</w:t>
             </w:r>
           </w:p>
         </w:tc>
@@ -4871,7 +4872,7 @@
                 <w:szCs w:val="20"/>
                 <w:lang w:eastAsia="es-AR"/>
               </w:rPr>
-              <w:t>Titulo</w:t>
+              <w:t>Title</w:t>
             </w:r>
           </w:p>
         </w:tc>
@@ -5054,7 +5055,17 @@
                 <w:szCs w:val="20"/>
                 <w:lang w:eastAsia="es-AR"/>
               </w:rPr>
-              <w:t>Descripcion</w:t>
+              <w:t>Descrip</w:t>
+            </w:r>
+            <w:r>
+              <w:rPr>
+                <w:rFonts w:ascii="Bahnschrift" w:eastAsia="Times New Roman" w:hAnsi="Bahnschrift" w:cs="Calibri"/>
+                <w:color w:val="000000"/>
+                <w:sz w:val="20"/>
+                <w:szCs w:val="20"/>
+                <w:lang w:eastAsia="es-AR"/>
+              </w:rPr>
+              <w:t>tions</w:t>
             </w:r>
           </w:p>
         </w:tc>
@@ -5237,7 +5248,7 @@
                 <w:szCs w:val="20"/>
                 <w:lang w:eastAsia="es-AR"/>
               </w:rPr>
-              <w:t>Fecha_Lanzamiento</w:t>
+              <w:t>ReleaseDate</w:t>
             </w:r>
           </w:p>
         </w:tc>
@@ -5408,7 +5419,7 @@
                 <w:szCs w:val="20"/>
                 <w:lang w:eastAsia="es-AR"/>
               </w:rPr>
-              <w:t>Precio</w:t>
+              <w:t>Price</w:t>
             </w:r>
           </w:p>
         </w:tc>
@@ -5750,7 +5761,17 @@
                 <w:szCs w:val="20"/>
                 <w:lang w:eastAsia="es-AR"/>
               </w:rPr>
-              <w:t>ID_Plataforma</w:t>
+              <w:t>ID_</w:t>
+            </w:r>
+            <w:r>
+              <w:rPr>
+                <w:rFonts w:ascii="Bahnschrift" w:eastAsia="Times New Roman" w:hAnsi="Bahnschrift" w:cs="Calibri"/>
+                <w:color w:val="000000"/>
+                <w:sz w:val="20"/>
+                <w:szCs w:val="20"/>
+                <w:lang w:eastAsia="es-AR"/>
+              </w:rPr>
+              <w:t>Plataform</w:t>
             </w:r>
           </w:p>
         </w:tc>
@@ -5932,7 +5953,17 @@
                 <w:szCs w:val="20"/>
                 <w:lang w:eastAsia="es-AR"/>
               </w:rPr>
-              <w:t>ID_Categoria</w:t>
+              <w:t>ID_</w:t>
+            </w:r>
+            <w:r>
+              <w:rPr>
+                <w:rFonts w:ascii="Bahnschrift" w:eastAsia="Times New Roman" w:hAnsi="Bahnschrift" w:cs="Calibri"/>
+                <w:color w:val="000000"/>
+                <w:sz w:val="20"/>
+                <w:szCs w:val="20"/>
+                <w:lang w:eastAsia="es-AR"/>
+              </w:rPr>
+              <w:t>Category</w:t>
             </w:r>
           </w:p>
         </w:tc>
@@ -6102,7 +6133,7 @@
                 <w:szCs w:val="20"/>
                 <w:lang w:eastAsia="es-AR"/>
               </w:rPr>
-              <w:t>PLATAFORMA</w:t>
+              <w:t>Plataform</w:t>
             </w:r>
           </w:p>
         </w:tc>
@@ -6139,7 +6170,17 @@
                 <w:szCs w:val="20"/>
                 <w:lang w:eastAsia="es-AR"/>
               </w:rPr>
-              <w:t>ID_Plataforma</w:t>
+              <w:t>ID_</w:t>
+            </w:r>
+            <w:r>
+              <w:rPr>
+                <w:rFonts w:ascii="Bahnschrift" w:eastAsia="Times New Roman" w:hAnsi="Bahnschrift" w:cs="Calibri"/>
+                <w:color w:val="000000"/>
+                <w:sz w:val="20"/>
+                <w:szCs w:val="20"/>
+                <w:lang w:eastAsia="es-AR"/>
+              </w:rPr>
+              <w:t>Plataform</w:t>
             </w:r>
           </w:p>
         </w:tc>
@@ -6321,7 +6362,7 @@
                 <w:szCs w:val="20"/>
                 <w:lang w:eastAsia="es-AR"/>
               </w:rPr>
-              <w:t>Nombre_Plataforma</w:t>
+              <w:t>PlatformName</w:t>
             </w:r>
           </w:p>
         </w:tc>
@@ -6492,7 +6533,7 @@
                 <w:szCs w:val="20"/>
                 <w:lang w:eastAsia="es-AR"/>
               </w:rPr>
-              <w:t>CATEGORIA</w:t>
+              <w:t>Category</w:t>
             </w:r>
           </w:p>
         </w:tc>
@@ -6529,7 +6570,17 @@
                 <w:szCs w:val="20"/>
                 <w:lang w:eastAsia="es-AR"/>
               </w:rPr>
-              <w:t>ID_Categoria</w:t>
+              <w:t>ID_</w:t>
+            </w:r>
+            <w:r>
+              <w:rPr>
+                <w:rFonts w:ascii="Bahnschrift" w:eastAsia="Times New Roman" w:hAnsi="Bahnschrift" w:cs="Calibri"/>
+                <w:color w:val="000000"/>
+                <w:sz w:val="20"/>
+                <w:szCs w:val="20"/>
+                <w:lang w:eastAsia="es-AR"/>
+              </w:rPr>
+              <w:t>Category</w:t>
             </w:r>
           </w:p>
         </w:tc>
@@ -6721,7 +6772,7 @@
                 <w:szCs w:val="20"/>
                 <w:lang w:eastAsia="es-AR"/>
               </w:rPr>
-              <w:t>Nombre_Categoria</w:t>
+              <w:t>CategoryName</w:t>
             </w:r>
           </w:p>
         </w:tc>
@@ -6879,39 +6930,7 @@
                 <w:szCs w:val="20"/>
                 <w:lang w:eastAsia="es-AR"/>
               </w:rPr>
-              <w:t>D</w:t>
-            </w:r>
-            <w:r>
-              <w:rPr>
-                <w:rFonts w:ascii="Bahnschrift" w:eastAsia="Times New Roman" w:hAnsi="Bahnschrift" w:cs="Calibri"/>
-                <w:color w:val="000000"/>
-                <w:sz w:val="20"/>
-                <w:szCs w:val="20"/>
-                <w:lang w:eastAsia="es-AR"/>
-              </w:rPr>
-              <w:t>ETALLE</w:t>
-            </w:r>
-            <w:r>
-              <w:rPr>
-                <w:rFonts w:ascii="Bahnschrift" w:eastAsia="Times New Roman" w:hAnsi="Bahnschrift" w:cs="Calibri"/>
-                <w:b/>
-                <w:bCs/>
-                <w:color w:val="000000"/>
-                <w:sz w:val="20"/>
-                <w:szCs w:val="20"/>
-                <w:lang w:eastAsia="es-AR"/>
-              </w:rPr>
-              <w:t>P</w:t>
-            </w:r>
-            <w:r>
-              <w:rPr>
-                <w:rFonts w:ascii="Bahnschrift" w:eastAsia="Times New Roman" w:hAnsi="Bahnschrift" w:cs="Calibri"/>
-                <w:color w:val="000000"/>
-                <w:sz w:val="20"/>
-                <w:szCs w:val="20"/>
-                <w:lang w:eastAsia="es-AR"/>
-              </w:rPr>
-              <w:t>EDIDO</w:t>
+              <w:t>OrderDetail</w:t>
             </w:r>
           </w:p>
         </w:tc>
@@ -6948,7 +6967,7 @@
                 <w:szCs w:val="20"/>
                 <w:lang w:eastAsia="es-AR"/>
               </w:rPr>
-              <w:t>ID_DetallePedido</w:t>
+              <w:t>ID_OrderDetail</w:t>
             </w:r>
           </w:p>
         </w:tc>
@@ -7128,7 +7147,17 @@
                 <w:szCs w:val="20"/>
                 <w:lang w:eastAsia="es-AR"/>
               </w:rPr>
-              <w:t>ID_Pedido</w:t>
+              <w:t>ID_</w:t>
+            </w:r>
+            <w:r>
+              <w:rPr>
+                <w:rFonts w:ascii="Bahnschrift" w:eastAsia="Times New Roman" w:hAnsi="Bahnschrift" w:cs="Calibri"/>
+                <w:color w:val="000000"/>
+                <w:sz w:val="20"/>
+                <w:szCs w:val="20"/>
+                <w:lang w:eastAsia="es-AR"/>
+              </w:rPr>
+              <w:t>Order</w:t>
             </w:r>
           </w:p>
         </w:tc>
@@ -7308,7 +7337,27 @@
                 <w:szCs w:val="20"/>
                 <w:lang w:eastAsia="es-AR"/>
               </w:rPr>
-              <w:t>ID_Videojuego</w:t>
+              <w:t>ID_</w:t>
+            </w:r>
+            <w:r>
+              <w:rPr>
+                <w:rFonts w:ascii="Bahnschrift" w:eastAsia="Times New Roman" w:hAnsi="Bahnschrift" w:cs="Calibri"/>
+                <w:color w:val="000000"/>
+                <w:sz w:val="20"/>
+                <w:szCs w:val="20"/>
+                <w:lang w:eastAsia="es-AR"/>
+              </w:rPr>
+              <w:t>Video</w:t>
+            </w:r>
+            <w:r>
+              <w:rPr>
+                <w:rFonts w:ascii="Bahnschrift" w:eastAsia="Times New Roman" w:hAnsi="Bahnschrift" w:cs="Calibri"/>
+                <w:color w:val="000000"/>
+                <w:sz w:val="20"/>
+                <w:szCs w:val="20"/>
+                <w:lang w:eastAsia="es-AR"/>
+              </w:rPr>
+              <w:t>Game</w:t>
             </w:r>
           </w:p>
         </w:tc>
@@ -7488,7 +7537,7 @@
                 <w:szCs w:val="20"/>
                 <w:lang w:eastAsia="es-AR"/>
               </w:rPr>
-              <w:t>Cantidad</w:t>
+              <w:t>Quantity</w:t>
             </w:r>
           </w:p>
         </w:tc>
@@ -7657,7 +7706,7 @@
                 <w:szCs w:val="20"/>
                 <w:lang w:eastAsia="es-AR"/>
               </w:rPr>
-              <w:t>Precio_Unitario</w:t>
+              <w:t>UnitPrice</w:t>
             </w:r>
           </w:p>
         </w:tc>
@@ -8240,6 +8289,119 @@
     </w:lvl>
   </w:abstractNum>
   <w:abstractNum w:abstractNumId="1" w15:restartNumberingAfterBreak="0">
+    <w:nsid w:val="21FB5D56"/>
+    <w:multiLevelType w:val="hybridMultilevel"/>
+    <w:tmpl w:val="03DE942C"/>
+    <w:lvl w:ilvl="0" w:tplc="2C0A0001">
+      <w:start w:val="1"/>
+      <w:numFmt w:val="bullet"/>
+      <w:lvlText w:val=""/>
+      <w:lvlJc w:val="left"/>
+      <w:pPr>
+        <w:ind w:left="720" w:hanging="360"/>
+      </w:pPr>
+      <w:rPr>
+        <w:rFonts w:ascii="Symbol" w:hAnsi="Symbol" w:hint="default"/>
+      </w:rPr>
+    </w:lvl>
+    <w:lvl w:ilvl="1" w:tplc="2C0A0003" w:tentative="1">
+      <w:start w:val="1"/>
+      <w:numFmt w:val="bullet"/>
+      <w:lvlText w:val="o"/>
+      <w:lvlJc w:val="left"/>
+      <w:pPr>
+        <w:ind w:left="1440" w:hanging="360"/>
+      </w:pPr>
+      <w:rPr>
+        <w:rFonts w:ascii="Courier New" w:hAnsi="Courier New" w:cs="Courier New" w:hint="default"/>
+      </w:rPr>
+    </w:lvl>
+    <w:lvl w:ilvl="2" w:tplc="2C0A0005" w:tentative="1">
+      <w:start w:val="1"/>
+      <w:numFmt w:val="bullet"/>
+      <w:lvlText w:val=""/>
+      <w:lvlJc w:val="left"/>
+      <w:pPr>
+        <w:ind w:left="2160" w:hanging="360"/>
+      </w:pPr>
+      <w:rPr>
+        <w:rFonts w:ascii="Wingdings" w:hAnsi="Wingdings" w:hint="default"/>
+      </w:rPr>
+    </w:lvl>
+    <w:lvl w:ilvl="3" w:tplc="2C0A0001" w:tentative="1">
+      <w:start w:val="1"/>
+      <w:numFmt w:val="bullet"/>
+      <w:lvlText w:val=""/>
+      <w:lvlJc w:val="left"/>
+      <w:pPr>
+        <w:ind w:left="2880" w:hanging="360"/>
+      </w:pPr>
+      <w:rPr>
+        <w:rFonts w:ascii="Symbol" w:hAnsi="Symbol" w:hint="default"/>
+      </w:rPr>
+    </w:lvl>
+    <w:lvl w:ilvl="4" w:tplc="2C0A0003" w:tentative="1">
+      <w:start w:val="1"/>
+      <w:numFmt w:val="bullet"/>
+      <w:lvlText w:val="o"/>
+      <w:lvlJc w:val="left"/>
+      <w:pPr>
+        <w:ind w:left="3600" w:hanging="360"/>
+      </w:pPr>
+      <w:rPr>
+        <w:rFonts w:ascii="Courier New" w:hAnsi="Courier New" w:cs="Courier New" w:hint="default"/>
+      </w:rPr>
+    </w:lvl>
+    <w:lvl w:ilvl="5" w:tplc="2C0A0005" w:tentative="1">
+      <w:start w:val="1"/>
+      <w:numFmt w:val="bullet"/>
+      <w:lvlText w:val=""/>
+      <w:lvlJc w:val="left"/>
+      <w:pPr>
+        <w:ind w:left="4320" w:hanging="360"/>
+      </w:pPr>
+      <w:rPr>
+        <w:rFonts w:ascii="Wingdings" w:hAnsi="Wingdings" w:hint="default"/>
+      </w:rPr>
+    </w:lvl>
+    <w:lvl w:ilvl="6" w:tplc="2C0A0001" w:tentative="1">
+      <w:start w:val="1"/>
+      <w:numFmt w:val="bullet"/>
+      <w:lvlText w:val=""/>
+      <w:lvlJc w:val="left"/>
+      <w:pPr>
+        <w:ind w:left="5040" w:hanging="360"/>
+      </w:pPr>
+      <w:rPr>
+        <w:rFonts w:ascii="Symbol" w:hAnsi="Symbol" w:hint="default"/>
+      </w:rPr>
+    </w:lvl>
+    <w:lvl w:ilvl="7" w:tplc="2C0A0003" w:tentative="1">
+      <w:start w:val="1"/>
+      <w:numFmt w:val="bullet"/>
+      <w:lvlText w:val="o"/>
+      <w:lvlJc w:val="left"/>
+      <w:pPr>
+        <w:ind w:left="5760" w:hanging="360"/>
+      </w:pPr>
+      <w:rPr>
+        <w:rFonts w:ascii="Courier New" w:hAnsi="Courier New" w:cs="Courier New" w:hint="default"/>
+      </w:rPr>
+    </w:lvl>
+    <w:lvl w:ilvl="8" w:tplc="2C0A0005" w:tentative="1">
+      <w:start w:val="1"/>
+      <w:numFmt w:val="bullet"/>
+      <w:lvlText w:val=""/>
+      <w:lvlJc w:val="left"/>
+      <w:pPr>
+        <w:ind w:left="6480" w:hanging="360"/>
+      </w:pPr>
+      <w:rPr>
+        <w:rFonts w:ascii="Wingdings" w:hAnsi="Wingdings" w:hint="default"/>
+      </w:rPr>
+    </w:lvl>
+  </w:abstractNum>
+  <w:abstractNum w:abstractNumId="2" w15:restartNumberingAfterBreak="0">
     <w:nsid w:val="368E2A08"/>
     <w:multiLevelType w:val="hybridMultilevel"/>
     <w:tmpl w:val="56E05C18"/>
@@ -8352,7 +8514,7 @@
       </w:rPr>
     </w:lvl>
   </w:abstractNum>
-  <w:abstractNum w:abstractNumId="2" w15:restartNumberingAfterBreak="0">
+  <w:abstractNum w:abstractNumId="3" w15:restartNumberingAfterBreak="0">
     <w:nsid w:val="406F2D6A"/>
     <w:multiLevelType w:val="hybridMultilevel"/>
     <w:tmpl w:val="292CC9B0"/>
@@ -8466,13 +8628,16 @@
     </w:lvl>
   </w:abstractNum>
   <w:num w:numId="1">
-    <w:abstractNumId w:val="1"/>
+    <w:abstractNumId w:val="2"/>
   </w:num>
   <w:num w:numId="2">
-    <w:abstractNumId w:val="2"/>
+    <w:abstractNumId w:val="3"/>
   </w:num>
   <w:num w:numId="3">
     <w:abstractNumId w:val="0"/>
+  </w:num>
+  <w:num w:numId="4">
+    <w:abstractNumId w:val="1"/>
   </w:num>
 </w:numbering>
 </file>
@@ -9144,6 +9309,34 @@
       <w:shd w:val="clear" w:color="auto" w:fill="E1DFDD"/>
     </w:rPr>
   </w:style>
+  <w:style w:type="character" w:styleId="Textoennegrita">
+    <w:name w:val="Strong"/>
+    <w:basedOn w:val="Fuentedeprrafopredeter"/>
+    <w:uiPriority w:val="22"/>
+    <w:qFormat/>
+    <w:rsid w:val="009C1450"/>
+    <w:rPr>
+      <w:b/>
+      <w:bCs/>
+    </w:rPr>
+  </w:style>
+  <w:style w:type="paragraph" w:styleId="NormalWeb">
+    <w:name w:val="Normal (Web)"/>
+    <w:basedOn w:val="Normal"/>
+    <w:uiPriority w:val="99"/>
+    <w:semiHidden/>
+    <w:unhideWhenUsed/>
+    <w:rsid w:val="009C1450"/>
+    <w:pPr>
+      <w:spacing w:before="100" w:beforeAutospacing="1" w:after="100" w:afterAutospacing="1" w:line="240" w:lineRule="auto"/>
+    </w:pPr>
+    <w:rPr>
+      <w:rFonts w:ascii="Times New Roman" w:eastAsia="Times New Roman" w:hAnsi="Times New Roman" w:cs="Times New Roman"/>
+      <w:sz w:val="24"/>
+      <w:szCs w:val="24"/>
+      <w:lang w:eastAsia="es-AR"/>
+    </w:rPr>
+  </w:style>
 </w:styles>
 </file>
 

</xml_diff>

<commit_message>
Changed a table and the readme -v11
</commit_message>
<xml_diff>
--- a/ProyectoFinal---Santillan-Lautaro.docx
+++ b/ProyectoFinal---Santillan-Lautaro.docx
@@ -1580,8 +1580,8 @@
     </w:p>
     <w:tbl>
       <w:tblPr>
-        <w:tblW w:w="11509" w:type="dxa"/>
-        <w:tblInd w:w="-1512" w:type="dxa"/>
+        <w:tblW w:w="11680" w:type="dxa"/>
+        <w:tblInd w:w="-1596" w:type="dxa"/>
         <w:tblCellMar>
           <w:left w:w="70" w:type="dxa"/>
           <w:right w:w="70" w:type="dxa"/>
@@ -1589,9 +1589,9 @@
         <w:tblLook w:val="04A0" w:firstRow="1" w:lastRow="0" w:firstColumn="1" w:lastColumn="0" w:noHBand="0" w:noVBand="1"/>
       </w:tblPr>
       <w:tblGrid>
-        <w:gridCol w:w="1660"/>
-        <w:gridCol w:w="1960"/>
-        <w:gridCol w:w="5609"/>
+        <w:gridCol w:w="1580"/>
+        <w:gridCol w:w="1860"/>
+        <w:gridCol w:w="5960"/>
         <w:gridCol w:w="820"/>
         <w:gridCol w:w="1460"/>
       </w:tblGrid>
@@ -1601,7 +1601,7 @@
         </w:trPr>
         <w:tc>
           <w:tcPr>
-            <w:tcW w:w="1660" w:type="dxa"/>
+            <w:tcW w:w="1580" w:type="dxa"/>
             <w:tcBorders>
               <w:top w:val="single" w:sz="8" w:space="0" w:color="auto"/>
               <w:left w:val="single" w:sz="8" w:space="0" w:color="auto"/>
@@ -1610,7 +1610,7 @@
             </w:tcBorders>
             <w:shd w:val="clear" w:color="000000" w:fill="5B9BD5"/>
             <w:noWrap/>
-            <w:vAlign w:val="bottom"/>
+            <w:vAlign w:val="center"/>
             <w:hideMark/>
           </w:tcPr>
           <w:p>
@@ -1643,7 +1643,7 @@
         </w:tc>
         <w:tc>
           <w:tcPr>
-            <w:tcW w:w="1960" w:type="dxa"/>
+            <w:tcW w:w="1860" w:type="dxa"/>
             <w:tcBorders>
               <w:top w:val="single" w:sz="8" w:space="0" w:color="auto"/>
               <w:left w:val="nil"/>
@@ -1685,7 +1685,7 @@
         </w:tc>
         <w:tc>
           <w:tcPr>
-            <w:tcW w:w="5609" w:type="dxa"/>
+            <w:tcW w:w="5960" w:type="dxa"/>
             <w:tcBorders>
               <w:top w:val="single" w:sz="8" w:space="0" w:color="auto"/>
               <w:left w:val="single" w:sz="8" w:space="0" w:color="auto"/>
@@ -1816,7 +1816,7 @@
         </w:trPr>
         <w:tc>
           <w:tcPr>
-            <w:tcW w:w="1660" w:type="dxa"/>
+            <w:tcW w:w="1580" w:type="dxa"/>
             <w:vMerge w:val="restart"/>
             <w:tcBorders>
               <w:top w:val="nil"/>
@@ -1858,7 +1858,7 @@
         </w:tc>
         <w:tc>
           <w:tcPr>
-            <w:tcW w:w="1960" w:type="dxa"/>
+            <w:tcW w:w="1860" w:type="dxa"/>
             <w:tcBorders>
               <w:top w:val="nil"/>
               <w:left w:val="nil"/>
@@ -1867,54 +1867,44 @@
             </w:tcBorders>
             <w:shd w:val="clear" w:color="auto" w:fill="auto"/>
             <w:noWrap/>
-            <w:vAlign w:val="bottom"/>
-            <w:hideMark/>
-          </w:tcPr>
-          <w:p>
-            <w:pPr>
-              <w:spacing w:after="0" w:line="240" w:lineRule="auto"/>
-              <w:rPr>
-                <w:rFonts w:ascii="Bahnschrift" w:eastAsia="Times New Roman" w:hAnsi="Bahnschrift" w:cs="Calibri"/>
-                <w:color w:val="000000"/>
-                <w:sz w:val="20"/>
-                <w:szCs w:val="20"/>
-                <w:lang w:eastAsia="es-AR"/>
-              </w:rPr>
-            </w:pPr>
-            <w:r>
-              <w:rPr>
-                <w:rFonts w:ascii="Bahnschrift" w:eastAsia="Times New Roman" w:hAnsi="Bahnschrift" w:cs="Calibri"/>
-                <w:color w:val="000000"/>
-                <w:sz w:val="20"/>
-                <w:szCs w:val="20"/>
-                <w:lang w:eastAsia="es-AR"/>
-              </w:rPr>
-              <w:t>ID_C</w:t>
-            </w:r>
-            <w:r>
-              <w:rPr>
-                <w:rFonts w:ascii="Bahnschrift" w:eastAsia="Times New Roman" w:hAnsi="Bahnschrift" w:cs="Calibri"/>
-                <w:color w:val="000000"/>
-                <w:sz w:val="20"/>
-                <w:szCs w:val="20"/>
-                <w:lang w:eastAsia="es-AR"/>
-              </w:rPr>
-              <w:t>ustomer</w:t>
-            </w:r>
-          </w:p>
-        </w:tc>
-        <w:tc>
-          <w:tcPr>
-            <w:tcW w:w="5609" w:type="dxa"/>
-            <w:tcBorders>
-              <w:top w:val="nil"/>
-              <w:left w:val="single" w:sz="8" w:space="0" w:color="auto"/>
-              <w:bottom w:val="nil"/>
-              <w:right w:val="single" w:sz="8" w:space="0" w:color="auto"/>
-            </w:tcBorders>
-            <w:shd w:val="clear" w:color="auto" w:fill="auto"/>
-            <w:noWrap/>
-            <w:vAlign w:val="bottom"/>
+            <w:vAlign w:val="center"/>
+            <w:hideMark/>
+          </w:tcPr>
+          <w:p>
+            <w:pPr>
+              <w:spacing w:after="0" w:line="240" w:lineRule="auto"/>
+              <w:rPr>
+                <w:rFonts w:ascii="Bahnschrift" w:eastAsia="Times New Roman" w:hAnsi="Bahnschrift" w:cs="Calibri"/>
+                <w:color w:val="000000"/>
+                <w:sz w:val="20"/>
+                <w:szCs w:val="20"/>
+                <w:lang w:eastAsia="es-AR"/>
+              </w:rPr>
+            </w:pPr>
+            <w:r>
+              <w:rPr>
+                <w:rFonts w:ascii="Bahnschrift" w:eastAsia="Times New Roman" w:hAnsi="Bahnschrift" w:cs="Calibri"/>
+                <w:color w:val="000000"/>
+                <w:sz w:val="20"/>
+                <w:szCs w:val="20"/>
+                <w:lang w:eastAsia="es-AR"/>
+              </w:rPr>
+              <w:t>ID_Customer</w:t>
+            </w:r>
+          </w:p>
+        </w:tc>
+        <w:tc>
+          <w:tcPr>
+            <w:tcW w:w="5960" w:type="dxa"/>
+            <w:tcBorders>
+              <w:top w:val="nil"/>
+              <w:left w:val="single" w:sz="8" w:space="0" w:color="auto"/>
+              <w:bottom w:val="nil"/>
+              <w:right w:val="single" w:sz="8" w:space="0" w:color="auto"/>
+            </w:tcBorders>
+            <w:shd w:val="clear" w:color="auto" w:fill="auto"/>
+            <w:noWrap/>
+            <w:vAlign w:val="center"/>
             <w:hideMark/>
           </w:tcPr>
           <w:p>
@@ -1989,7 +1979,7 @@
             </w:tcBorders>
             <w:shd w:val="clear" w:color="auto" w:fill="auto"/>
             <w:noWrap/>
-            <w:vAlign w:val="bottom"/>
+            <w:vAlign w:val="center"/>
             <w:hideMark/>
           </w:tcPr>
           <w:p>
@@ -2022,7 +2012,7 @@
         </w:trPr>
         <w:tc>
           <w:tcPr>
-            <w:tcW w:w="1660" w:type="dxa"/>
+            <w:tcW w:w="1580" w:type="dxa"/>
             <w:vMerge/>
             <w:tcBorders>
               <w:top w:val="nil"/>
@@ -2050,7 +2040,7 @@
         </w:tc>
         <w:tc>
           <w:tcPr>
-            <w:tcW w:w="1960" w:type="dxa"/>
+            <w:tcW w:w="1860" w:type="dxa"/>
             <w:tcBorders>
               <w:top w:val="nil"/>
               <w:left w:val="nil"/>
@@ -2059,7 +2049,7 @@
             </w:tcBorders>
             <w:shd w:val="clear" w:color="auto" w:fill="auto"/>
             <w:noWrap/>
-            <w:vAlign w:val="bottom"/>
+            <w:vAlign w:val="center"/>
             <w:hideMark/>
           </w:tcPr>
           <w:p>
@@ -2087,16 +2077,16 @@
         </w:tc>
         <w:tc>
           <w:tcPr>
-            <w:tcW w:w="5609" w:type="dxa"/>
-            <w:tcBorders>
-              <w:top w:val="nil"/>
-              <w:left w:val="single" w:sz="8" w:space="0" w:color="auto"/>
-              <w:bottom w:val="nil"/>
-              <w:right w:val="single" w:sz="8" w:space="0" w:color="auto"/>
-            </w:tcBorders>
-            <w:shd w:val="clear" w:color="auto" w:fill="auto"/>
-            <w:noWrap/>
-            <w:vAlign w:val="bottom"/>
+            <w:tcW w:w="5960" w:type="dxa"/>
+            <w:tcBorders>
+              <w:top w:val="nil"/>
+              <w:left w:val="single" w:sz="8" w:space="0" w:color="auto"/>
+              <w:bottom w:val="nil"/>
+              <w:right w:val="single" w:sz="8" w:space="0" w:color="auto"/>
+            </w:tcBorders>
+            <w:shd w:val="clear" w:color="auto" w:fill="auto"/>
+            <w:noWrap/>
+            <w:vAlign w:val="center"/>
             <w:hideMark/>
           </w:tcPr>
           <w:p>
@@ -2160,7 +2150,7 @@
             </w:tcBorders>
             <w:shd w:val="clear" w:color="auto" w:fill="auto"/>
             <w:noWrap/>
-            <w:vAlign w:val="bottom"/>
+            <w:vAlign w:val="center"/>
             <w:hideMark/>
           </w:tcPr>
           <w:p>
@@ -2205,7 +2195,7 @@
         </w:trPr>
         <w:tc>
           <w:tcPr>
-            <w:tcW w:w="1660" w:type="dxa"/>
+            <w:tcW w:w="1580" w:type="dxa"/>
             <w:vMerge/>
             <w:tcBorders>
               <w:top w:val="nil"/>
@@ -2233,7 +2223,7 @@
         </w:tc>
         <w:tc>
           <w:tcPr>
-            <w:tcW w:w="1960" w:type="dxa"/>
+            <w:tcW w:w="1860" w:type="dxa"/>
             <w:tcBorders>
               <w:top w:val="nil"/>
               <w:left w:val="nil"/>
@@ -2242,7 +2232,7 @@
             </w:tcBorders>
             <w:shd w:val="clear" w:color="auto" w:fill="auto"/>
             <w:noWrap/>
-            <w:vAlign w:val="bottom"/>
+            <w:vAlign w:val="center"/>
             <w:hideMark/>
           </w:tcPr>
           <w:p>
@@ -2270,16 +2260,16 @@
         </w:tc>
         <w:tc>
           <w:tcPr>
-            <w:tcW w:w="5609" w:type="dxa"/>
-            <w:tcBorders>
-              <w:top w:val="nil"/>
-              <w:left w:val="single" w:sz="8" w:space="0" w:color="auto"/>
-              <w:bottom w:val="nil"/>
-              <w:right w:val="single" w:sz="8" w:space="0" w:color="auto"/>
-            </w:tcBorders>
-            <w:shd w:val="clear" w:color="auto" w:fill="auto"/>
-            <w:noWrap/>
-            <w:vAlign w:val="bottom"/>
+            <w:tcW w:w="5960" w:type="dxa"/>
+            <w:tcBorders>
+              <w:top w:val="nil"/>
+              <w:left w:val="single" w:sz="8" w:space="0" w:color="auto"/>
+              <w:bottom w:val="nil"/>
+              <w:right w:val="single" w:sz="8" w:space="0" w:color="auto"/>
+            </w:tcBorders>
+            <w:shd w:val="clear" w:color="auto" w:fill="auto"/>
+            <w:noWrap/>
+            <w:vAlign w:val="center"/>
             <w:hideMark/>
           </w:tcPr>
           <w:p>
@@ -2343,7 +2333,7 @@
             </w:tcBorders>
             <w:shd w:val="clear" w:color="auto" w:fill="auto"/>
             <w:noWrap/>
-            <w:vAlign w:val="bottom"/>
+            <w:vAlign w:val="center"/>
             <w:hideMark/>
           </w:tcPr>
           <w:p>
@@ -2388,7 +2378,7 @@
         </w:trPr>
         <w:tc>
           <w:tcPr>
-            <w:tcW w:w="1660" w:type="dxa"/>
+            <w:tcW w:w="1580" w:type="dxa"/>
             <w:vMerge/>
             <w:tcBorders>
               <w:top w:val="nil"/>
@@ -2416,7 +2406,7 @@
         </w:tc>
         <w:tc>
           <w:tcPr>
-            <w:tcW w:w="1960" w:type="dxa"/>
+            <w:tcW w:w="1860" w:type="dxa"/>
             <w:tcBorders>
               <w:top w:val="nil"/>
               <w:left w:val="nil"/>
@@ -2425,7 +2415,7 @@
             </w:tcBorders>
             <w:shd w:val="clear" w:color="auto" w:fill="auto"/>
             <w:noWrap/>
-            <w:vAlign w:val="bottom"/>
+            <w:vAlign w:val="center"/>
             <w:hideMark/>
           </w:tcPr>
           <w:p>
@@ -2453,16 +2443,16 @@
         </w:tc>
         <w:tc>
           <w:tcPr>
-            <w:tcW w:w="5609" w:type="dxa"/>
-            <w:tcBorders>
-              <w:top w:val="nil"/>
-              <w:left w:val="single" w:sz="8" w:space="0" w:color="auto"/>
-              <w:bottom w:val="nil"/>
-              <w:right w:val="single" w:sz="8" w:space="0" w:color="auto"/>
-            </w:tcBorders>
-            <w:shd w:val="clear" w:color="auto" w:fill="auto"/>
-            <w:noWrap/>
-            <w:vAlign w:val="bottom"/>
+            <w:tcW w:w="5960" w:type="dxa"/>
+            <w:tcBorders>
+              <w:top w:val="nil"/>
+              <w:left w:val="single" w:sz="8" w:space="0" w:color="auto"/>
+              <w:bottom w:val="nil"/>
+              <w:right w:val="single" w:sz="8" w:space="0" w:color="auto"/>
+            </w:tcBorders>
+            <w:shd w:val="clear" w:color="auto" w:fill="auto"/>
+            <w:noWrap/>
+            <w:vAlign w:val="center"/>
             <w:hideMark/>
           </w:tcPr>
           <w:p>
@@ -2526,7 +2516,7 @@
             </w:tcBorders>
             <w:shd w:val="clear" w:color="auto" w:fill="auto"/>
             <w:noWrap/>
-            <w:vAlign w:val="bottom"/>
+            <w:vAlign w:val="center"/>
             <w:hideMark/>
           </w:tcPr>
           <w:p>
@@ -2559,7 +2549,7 @@
         </w:trPr>
         <w:tc>
           <w:tcPr>
-            <w:tcW w:w="1660" w:type="dxa"/>
+            <w:tcW w:w="1580" w:type="dxa"/>
             <w:vMerge/>
             <w:tcBorders>
               <w:top w:val="nil"/>
@@ -2587,7 +2577,7 @@
         </w:tc>
         <w:tc>
           <w:tcPr>
-            <w:tcW w:w="1960" w:type="dxa"/>
+            <w:tcW w:w="1860" w:type="dxa"/>
             <w:tcBorders>
               <w:top w:val="nil"/>
               <w:left w:val="nil"/>
@@ -2596,7 +2586,7 @@
             </w:tcBorders>
             <w:shd w:val="clear" w:color="auto" w:fill="auto"/>
             <w:noWrap/>
-            <w:vAlign w:val="bottom"/>
+            <w:vAlign w:val="center"/>
             <w:hideMark/>
           </w:tcPr>
           <w:p>
@@ -2624,16 +2614,16 @@
         </w:tc>
         <w:tc>
           <w:tcPr>
-            <w:tcW w:w="5609" w:type="dxa"/>
-            <w:tcBorders>
-              <w:top w:val="nil"/>
-              <w:left w:val="single" w:sz="8" w:space="0" w:color="auto"/>
-              <w:bottom w:val="nil"/>
-              <w:right w:val="single" w:sz="8" w:space="0" w:color="auto"/>
-            </w:tcBorders>
-            <w:shd w:val="clear" w:color="auto" w:fill="auto"/>
-            <w:noWrap/>
-            <w:vAlign w:val="bottom"/>
+            <w:tcW w:w="5960" w:type="dxa"/>
+            <w:tcBorders>
+              <w:top w:val="nil"/>
+              <w:left w:val="single" w:sz="8" w:space="0" w:color="auto"/>
+              <w:bottom w:val="nil"/>
+              <w:right w:val="single" w:sz="8" w:space="0" w:color="auto"/>
+            </w:tcBorders>
+            <w:shd w:val="clear" w:color="auto" w:fill="auto"/>
+            <w:noWrap/>
+            <w:vAlign w:val="center"/>
             <w:hideMark/>
           </w:tcPr>
           <w:p>
@@ -2697,7 +2687,7 @@
             </w:tcBorders>
             <w:shd w:val="clear" w:color="auto" w:fill="auto"/>
             <w:noWrap/>
-            <w:vAlign w:val="bottom"/>
+            <w:vAlign w:val="center"/>
             <w:hideMark/>
           </w:tcPr>
           <w:p>
@@ -2742,7 +2732,7 @@
         </w:trPr>
         <w:tc>
           <w:tcPr>
-            <w:tcW w:w="1660" w:type="dxa"/>
+            <w:tcW w:w="1580" w:type="dxa"/>
             <w:vMerge/>
             <w:tcBorders>
               <w:top w:val="nil"/>
@@ -2770,7 +2760,7 @@
         </w:tc>
         <w:tc>
           <w:tcPr>
-            <w:tcW w:w="1960" w:type="dxa"/>
+            <w:tcW w:w="1860" w:type="dxa"/>
             <w:tcBorders>
               <w:top w:val="nil"/>
               <w:left w:val="nil"/>
@@ -2779,7 +2769,7 @@
             </w:tcBorders>
             <w:shd w:val="clear" w:color="auto" w:fill="auto"/>
             <w:noWrap/>
-            <w:vAlign w:val="bottom"/>
+            <w:vAlign w:val="center"/>
             <w:hideMark/>
           </w:tcPr>
           <w:p>
@@ -2807,16 +2797,16 @@
         </w:tc>
         <w:tc>
           <w:tcPr>
-            <w:tcW w:w="5609" w:type="dxa"/>
-            <w:tcBorders>
-              <w:top w:val="nil"/>
-              <w:left w:val="single" w:sz="8" w:space="0" w:color="auto"/>
-              <w:bottom w:val="nil"/>
-              <w:right w:val="single" w:sz="8" w:space="0" w:color="auto"/>
-            </w:tcBorders>
-            <w:shd w:val="clear" w:color="auto" w:fill="auto"/>
-            <w:noWrap/>
-            <w:vAlign w:val="bottom"/>
+            <w:tcW w:w="5960" w:type="dxa"/>
+            <w:tcBorders>
+              <w:top w:val="nil"/>
+              <w:left w:val="single" w:sz="8" w:space="0" w:color="auto"/>
+              <w:bottom w:val="nil"/>
+              <w:right w:val="single" w:sz="8" w:space="0" w:color="auto"/>
+            </w:tcBorders>
+            <w:shd w:val="clear" w:color="auto" w:fill="auto"/>
+            <w:noWrap/>
+            <w:vAlign w:val="center"/>
             <w:hideMark/>
           </w:tcPr>
           <w:p>
@@ -2880,7 +2870,7 @@
             </w:tcBorders>
             <w:shd w:val="clear" w:color="auto" w:fill="auto"/>
             <w:noWrap/>
-            <w:vAlign w:val="bottom"/>
+            <w:vAlign w:val="center"/>
             <w:hideMark/>
           </w:tcPr>
           <w:p>
@@ -2925,7 +2915,7 @@
         </w:trPr>
         <w:tc>
           <w:tcPr>
-            <w:tcW w:w="1660" w:type="dxa"/>
+            <w:tcW w:w="1580" w:type="dxa"/>
             <w:vMerge/>
             <w:tcBorders>
               <w:top w:val="nil"/>
@@ -2953,7 +2943,7 @@
         </w:tc>
         <w:tc>
           <w:tcPr>
-            <w:tcW w:w="1960" w:type="dxa"/>
+            <w:tcW w:w="1860" w:type="dxa"/>
             <w:tcBorders>
               <w:top w:val="nil"/>
               <w:left w:val="nil"/>
@@ -2962,7 +2952,7 @@
             </w:tcBorders>
             <w:shd w:val="clear" w:color="auto" w:fill="auto"/>
             <w:noWrap/>
-            <w:vAlign w:val="bottom"/>
+            <w:vAlign w:val="center"/>
             <w:hideMark/>
           </w:tcPr>
           <w:p>
@@ -2990,16 +2980,16 @@
         </w:tc>
         <w:tc>
           <w:tcPr>
-            <w:tcW w:w="5609" w:type="dxa"/>
-            <w:tcBorders>
-              <w:top w:val="nil"/>
-              <w:left w:val="single" w:sz="8" w:space="0" w:color="auto"/>
-              <w:bottom w:val="nil"/>
-              <w:right w:val="single" w:sz="8" w:space="0" w:color="auto"/>
-            </w:tcBorders>
-            <w:shd w:val="clear" w:color="auto" w:fill="auto"/>
-            <w:noWrap/>
-            <w:vAlign w:val="bottom"/>
+            <w:tcW w:w="5960" w:type="dxa"/>
+            <w:tcBorders>
+              <w:top w:val="nil"/>
+              <w:left w:val="single" w:sz="8" w:space="0" w:color="auto"/>
+              <w:bottom w:val="nil"/>
+              <w:right w:val="single" w:sz="8" w:space="0" w:color="auto"/>
+            </w:tcBorders>
+            <w:shd w:val="clear" w:color="auto" w:fill="auto"/>
+            <w:noWrap/>
+            <w:vAlign w:val="center"/>
             <w:hideMark/>
           </w:tcPr>
           <w:p>
@@ -3063,7 +3053,7 @@
             </w:tcBorders>
             <w:shd w:val="clear" w:color="auto" w:fill="auto"/>
             <w:noWrap/>
-            <w:vAlign w:val="bottom"/>
+            <w:vAlign w:val="center"/>
             <w:hideMark/>
           </w:tcPr>
           <w:p>
@@ -3108,7 +3098,7 @@
         </w:trPr>
         <w:tc>
           <w:tcPr>
-            <w:tcW w:w="1660" w:type="dxa"/>
+            <w:tcW w:w="1580" w:type="dxa"/>
             <w:vMerge/>
             <w:tcBorders>
               <w:top w:val="nil"/>
@@ -3136,7 +3126,7 @@
         </w:tc>
         <w:tc>
           <w:tcPr>
-            <w:tcW w:w="1960" w:type="dxa"/>
+            <w:tcW w:w="1860" w:type="dxa"/>
             <w:tcBorders>
               <w:top w:val="nil"/>
               <w:left w:val="nil"/>
@@ -3145,7 +3135,7 @@
             </w:tcBorders>
             <w:shd w:val="clear" w:color="auto" w:fill="auto"/>
             <w:noWrap/>
-            <w:vAlign w:val="bottom"/>
+            <w:vAlign w:val="center"/>
             <w:hideMark/>
           </w:tcPr>
           <w:p>
@@ -3173,7 +3163,7 @@
         </w:tc>
         <w:tc>
           <w:tcPr>
-            <w:tcW w:w="5609" w:type="dxa"/>
+            <w:tcW w:w="5960" w:type="dxa"/>
             <w:tcBorders>
               <w:top w:val="nil"/>
               <w:left w:val="single" w:sz="8" w:space="0" w:color="auto"/>
@@ -3182,7 +3172,7 @@
             </w:tcBorders>
             <w:shd w:val="clear" w:color="auto" w:fill="auto"/>
             <w:noWrap/>
-            <w:vAlign w:val="bottom"/>
+            <w:vAlign w:val="center"/>
             <w:hideMark/>
           </w:tcPr>
           <w:p>
@@ -3257,7 +3247,7 @@
             </w:tcBorders>
             <w:shd w:val="clear" w:color="auto" w:fill="auto"/>
             <w:noWrap/>
-            <w:vAlign w:val="bottom"/>
+            <w:vAlign w:val="center"/>
             <w:hideMark/>
           </w:tcPr>
           <w:p>
@@ -3290,7 +3280,7 @@
         </w:trPr>
         <w:tc>
           <w:tcPr>
-            <w:tcW w:w="1660" w:type="dxa"/>
+            <w:tcW w:w="1580" w:type="dxa"/>
             <w:vMerge w:val="restart"/>
             <w:tcBorders>
               <w:top w:val="nil"/>
@@ -3306,15 +3296,6 @@
             <w:pPr>
               <w:spacing w:after="0" w:line="240" w:lineRule="auto"/>
               <w:jc w:val="center"/>
-              <w:rPr>
-                <w:rFonts w:ascii="Bahnschrift" w:eastAsia="Times New Roman" w:hAnsi="Bahnschrift" w:cs="Calibri"/>
-                <w:color w:val="000000"/>
-                <w:sz w:val="20"/>
-                <w:szCs w:val="20"/>
-                <w:lang w:eastAsia="es-AR"/>
-              </w:rPr>
-            </w:pPr>
-            <w:r>
               <w:rPr>
                 <w:rFonts w:ascii="Bahnschrift" w:eastAsia="Times New Roman" w:hAnsi="Bahnschrift" w:cs="Calibri"/>
                 <w:b/>
@@ -3324,13 +3305,24 @@
                 <w:szCs w:val="20"/>
                 <w:lang w:eastAsia="es-AR"/>
               </w:rPr>
+            </w:pPr>
+            <w:r>
+              <w:rPr>
+                <w:rFonts w:ascii="Bahnschrift" w:eastAsia="Times New Roman" w:hAnsi="Bahnschrift" w:cs="Calibri"/>
+                <w:b/>
+                <w:bCs/>
+                <w:color w:val="000000"/>
+                <w:sz w:val="20"/>
+                <w:szCs w:val="20"/>
+                <w:lang w:eastAsia="es-AR"/>
+              </w:rPr>
               <w:t>PaymentMethod</w:t>
             </w:r>
           </w:p>
         </w:tc>
         <w:tc>
           <w:tcPr>
-            <w:tcW w:w="1960" w:type="dxa"/>
+            <w:tcW w:w="1860" w:type="dxa"/>
             <w:tcBorders>
               <w:top w:val="nil"/>
               <w:left w:val="nil"/>
@@ -3339,7 +3331,7 @@
             </w:tcBorders>
             <w:shd w:val="clear" w:color="auto" w:fill="auto"/>
             <w:noWrap/>
-            <w:vAlign w:val="bottom"/>
+            <w:vAlign w:val="center"/>
             <w:hideMark/>
           </w:tcPr>
           <w:p>
@@ -3367,16 +3359,16 @@
         </w:tc>
         <w:tc>
           <w:tcPr>
-            <w:tcW w:w="5609" w:type="dxa"/>
-            <w:tcBorders>
-              <w:top w:val="nil"/>
-              <w:left w:val="single" w:sz="8" w:space="0" w:color="auto"/>
-              <w:bottom w:val="nil"/>
-              <w:right w:val="single" w:sz="8" w:space="0" w:color="auto"/>
-            </w:tcBorders>
-            <w:shd w:val="clear" w:color="auto" w:fill="auto"/>
-            <w:noWrap/>
-            <w:vAlign w:val="bottom"/>
+            <w:tcW w:w="5960" w:type="dxa"/>
+            <w:tcBorders>
+              <w:top w:val="nil"/>
+              <w:left w:val="single" w:sz="8" w:space="0" w:color="auto"/>
+              <w:bottom w:val="nil"/>
+              <w:right w:val="single" w:sz="8" w:space="0" w:color="auto"/>
+            </w:tcBorders>
+            <w:shd w:val="clear" w:color="auto" w:fill="auto"/>
+            <w:noWrap/>
+            <w:vAlign w:val="center"/>
             <w:hideMark/>
           </w:tcPr>
           <w:p>
@@ -3451,7 +3443,7 @@
             </w:tcBorders>
             <w:shd w:val="clear" w:color="auto" w:fill="auto"/>
             <w:noWrap/>
-            <w:vAlign w:val="bottom"/>
+            <w:vAlign w:val="center"/>
             <w:hideMark/>
           </w:tcPr>
           <w:p>
@@ -3484,7 +3476,7 @@
         </w:trPr>
         <w:tc>
           <w:tcPr>
-            <w:tcW w:w="1660" w:type="dxa"/>
+            <w:tcW w:w="1580" w:type="dxa"/>
             <w:vMerge/>
             <w:tcBorders>
               <w:top w:val="nil"/>
@@ -3500,17 +3492,19 @@
               <w:spacing w:after="0" w:line="240" w:lineRule="auto"/>
               <w:rPr>
                 <w:rFonts w:ascii="Bahnschrift" w:eastAsia="Times New Roman" w:hAnsi="Bahnschrift" w:cs="Calibri"/>
-                <w:color w:val="000000"/>
-                <w:sz w:val="20"/>
-                <w:szCs w:val="20"/>
-                <w:lang w:eastAsia="es-AR"/>
-              </w:rPr>
-            </w:pPr>
-          </w:p>
-        </w:tc>
-        <w:tc>
-          <w:tcPr>
-            <w:tcW w:w="1960" w:type="dxa"/>
+                <w:b/>
+                <w:bCs/>
+                <w:color w:val="000000"/>
+                <w:sz w:val="20"/>
+                <w:szCs w:val="20"/>
+                <w:lang w:eastAsia="es-AR"/>
+              </w:rPr>
+            </w:pPr>
+          </w:p>
+        </w:tc>
+        <w:tc>
+          <w:tcPr>
+            <w:tcW w:w="1860" w:type="dxa"/>
             <w:tcBorders>
               <w:top w:val="nil"/>
               <w:left w:val="nil"/>
@@ -3519,7 +3513,7 @@
             </w:tcBorders>
             <w:shd w:val="clear" w:color="auto" w:fill="auto"/>
             <w:noWrap/>
-            <w:vAlign w:val="bottom"/>
+            <w:vAlign w:val="center"/>
             <w:hideMark/>
           </w:tcPr>
           <w:p>
@@ -3547,7 +3541,7 @@
         </w:tc>
         <w:tc>
           <w:tcPr>
-            <w:tcW w:w="5609" w:type="dxa"/>
+            <w:tcW w:w="5960" w:type="dxa"/>
             <w:tcBorders>
               <w:top w:val="nil"/>
               <w:left w:val="single" w:sz="8" w:space="0" w:color="auto"/>
@@ -3556,49 +3550,29 @@
             </w:tcBorders>
             <w:shd w:val="clear" w:color="auto" w:fill="auto"/>
             <w:noWrap/>
-            <w:vAlign w:val="bottom"/>
-            <w:hideMark/>
-          </w:tcPr>
-          <w:p>
-            <w:pPr>
-              <w:spacing w:after="0" w:line="240" w:lineRule="auto"/>
-              <w:rPr>
-                <w:rFonts w:ascii="Bahnschrift" w:eastAsia="Times New Roman" w:hAnsi="Bahnschrift" w:cs="Calibri"/>
-                <w:color w:val="000000"/>
-                <w:sz w:val="20"/>
-                <w:szCs w:val="20"/>
-                <w:lang w:eastAsia="es-AR"/>
-              </w:rPr>
-            </w:pPr>
-            <w:r>
-              <w:rPr>
-                <w:rFonts w:ascii="Bahnschrift" w:eastAsia="Times New Roman" w:hAnsi="Bahnschrift" w:cs="Calibri"/>
-                <w:color w:val="000000"/>
-                <w:sz w:val="20"/>
-                <w:szCs w:val="20"/>
-                <w:lang w:eastAsia="es-AR"/>
-              </w:rPr>
-              <w:t xml:space="preserve">Tipo de método de pago (Tarjeta de crédito/débito, PayPal, </w:t>
-            </w:r>
-            <w:r>
-              <w:rPr>
-                <w:rFonts w:ascii="Bahnschrift" w:eastAsia="Times New Roman" w:hAnsi="Bahnschrift" w:cs="Calibri"/>
-                <w:color w:val="000000"/>
-                <w:sz w:val="20"/>
-                <w:szCs w:val="20"/>
-                <w:lang w:eastAsia="es-AR"/>
-              </w:rPr>
-              <w:t>etc.</w:t>
-            </w:r>
-            <w:r>
-              <w:rPr>
-                <w:rFonts w:ascii="Bahnschrift" w:eastAsia="Times New Roman" w:hAnsi="Bahnschrift" w:cs="Calibri"/>
-                <w:color w:val="000000"/>
-                <w:sz w:val="20"/>
-                <w:szCs w:val="20"/>
-                <w:lang w:eastAsia="es-AR"/>
-              </w:rPr>
-              <w:t>)</w:t>
+            <w:vAlign w:val="center"/>
+            <w:hideMark/>
+          </w:tcPr>
+          <w:p>
+            <w:pPr>
+              <w:spacing w:after="0" w:line="240" w:lineRule="auto"/>
+              <w:rPr>
+                <w:rFonts w:ascii="Bahnschrift" w:eastAsia="Times New Roman" w:hAnsi="Bahnschrift" w:cs="Calibri"/>
+                <w:color w:val="000000"/>
+                <w:sz w:val="20"/>
+                <w:szCs w:val="20"/>
+                <w:lang w:eastAsia="es-AR"/>
+              </w:rPr>
+            </w:pPr>
+            <w:r>
+              <w:rPr>
+                <w:rFonts w:ascii="Bahnschrift" w:eastAsia="Times New Roman" w:hAnsi="Bahnschrift" w:cs="Calibri"/>
+                <w:color w:val="000000"/>
+                <w:sz w:val="20"/>
+                <w:szCs w:val="20"/>
+                <w:lang w:eastAsia="es-AR"/>
+              </w:rPr>
+              <w:t>Tipo de método de pago (Tarjeta de crédito/débito, PayPal, etc.)</w:t>
             </w:r>
           </w:p>
         </w:tc>
@@ -3651,7 +3625,7 @@
             </w:tcBorders>
             <w:shd w:val="clear" w:color="auto" w:fill="auto"/>
             <w:noWrap/>
-            <w:vAlign w:val="bottom"/>
+            <w:vAlign w:val="center"/>
             <w:hideMark/>
           </w:tcPr>
           <w:p>
@@ -3696,7 +3670,7 @@
         </w:trPr>
         <w:tc>
           <w:tcPr>
-            <w:tcW w:w="1660" w:type="dxa"/>
+            <w:tcW w:w="1580" w:type="dxa"/>
             <w:vMerge w:val="restart"/>
             <w:tcBorders>
               <w:top w:val="nil"/>
@@ -3738,7 +3712,7 @@
         </w:tc>
         <w:tc>
           <w:tcPr>
-            <w:tcW w:w="1960" w:type="dxa"/>
+            <w:tcW w:w="1860" w:type="dxa"/>
             <w:tcBorders>
               <w:top w:val="nil"/>
               <w:left w:val="nil"/>
@@ -3747,54 +3721,44 @@
             </w:tcBorders>
             <w:shd w:val="clear" w:color="auto" w:fill="auto"/>
             <w:noWrap/>
-            <w:vAlign w:val="bottom"/>
-            <w:hideMark/>
-          </w:tcPr>
-          <w:p>
-            <w:pPr>
-              <w:spacing w:after="0" w:line="240" w:lineRule="auto"/>
-              <w:rPr>
-                <w:rFonts w:ascii="Bahnschrift" w:eastAsia="Times New Roman" w:hAnsi="Bahnschrift" w:cs="Calibri"/>
-                <w:color w:val="000000"/>
-                <w:sz w:val="20"/>
-                <w:szCs w:val="20"/>
-                <w:lang w:eastAsia="es-AR"/>
-              </w:rPr>
-            </w:pPr>
-            <w:r>
-              <w:rPr>
-                <w:rFonts w:ascii="Bahnschrift" w:eastAsia="Times New Roman" w:hAnsi="Bahnschrift" w:cs="Calibri"/>
-                <w:color w:val="000000"/>
-                <w:sz w:val="20"/>
-                <w:szCs w:val="20"/>
-                <w:lang w:eastAsia="es-AR"/>
-              </w:rPr>
-              <w:t>ID_</w:t>
-            </w:r>
-            <w:r>
-              <w:rPr>
-                <w:rFonts w:ascii="Bahnschrift" w:eastAsia="Times New Roman" w:hAnsi="Bahnschrift" w:cs="Calibri"/>
-                <w:color w:val="000000"/>
-                <w:sz w:val="20"/>
-                <w:szCs w:val="20"/>
-                <w:lang w:eastAsia="es-AR"/>
-              </w:rPr>
-              <w:t>Order</w:t>
-            </w:r>
-          </w:p>
-        </w:tc>
-        <w:tc>
-          <w:tcPr>
-            <w:tcW w:w="5609" w:type="dxa"/>
-            <w:tcBorders>
-              <w:top w:val="nil"/>
-              <w:left w:val="single" w:sz="8" w:space="0" w:color="auto"/>
-              <w:bottom w:val="nil"/>
-              <w:right w:val="single" w:sz="8" w:space="0" w:color="auto"/>
-            </w:tcBorders>
-            <w:shd w:val="clear" w:color="auto" w:fill="auto"/>
-            <w:noWrap/>
-            <w:vAlign w:val="bottom"/>
+            <w:vAlign w:val="center"/>
+            <w:hideMark/>
+          </w:tcPr>
+          <w:p>
+            <w:pPr>
+              <w:spacing w:after="0" w:line="240" w:lineRule="auto"/>
+              <w:rPr>
+                <w:rFonts w:ascii="Bahnschrift" w:eastAsia="Times New Roman" w:hAnsi="Bahnschrift" w:cs="Calibri"/>
+                <w:color w:val="000000"/>
+                <w:sz w:val="20"/>
+                <w:szCs w:val="20"/>
+                <w:lang w:eastAsia="es-AR"/>
+              </w:rPr>
+            </w:pPr>
+            <w:r>
+              <w:rPr>
+                <w:rFonts w:ascii="Bahnschrift" w:eastAsia="Times New Roman" w:hAnsi="Bahnschrift" w:cs="Calibri"/>
+                <w:color w:val="000000"/>
+                <w:sz w:val="20"/>
+                <w:szCs w:val="20"/>
+                <w:lang w:eastAsia="es-AR"/>
+              </w:rPr>
+              <w:t>ID_Order</w:t>
+            </w:r>
+          </w:p>
+        </w:tc>
+        <w:tc>
+          <w:tcPr>
+            <w:tcW w:w="5960" w:type="dxa"/>
+            <w:tcBorders>
+              <w:top w:val="nil"/>
+              <w:left w:val="single" w:sz="8" w:space="0" w:color="auto"/>
+              <w:bottom w:val="nil"/>
+              <w:right w:val="single" w:sz="8" w:space="0" w:color="auto"/>
+            </w:tcBorders>
+            <w:shd w:val="clear" w:color="auto" w:fill="auto"/>
+            <w:noWrap/>
+            <w:vAlign w:val="center"/>
             <w:hideMark/>
           </w:tcPr>
           <w:p>
@@ -3869,7 +3833,7 @@
             </w:tcBorders>
             <w:shd w:val="clear" w:color="auto" w:fill="auto"/>
             <w:noWrap/>
-            <w:vAlign w:val="bottom"/>
+            <w:vAlign w:val="center"/>
             <w:hideMark/>
           </w:tcPr>
           <w:p>
@@ -3902,7 +3866,7 @@
         </w:trPr>
         <w:tc>
           <w:tcPr>
-            <w:tcW w:w="1660" w:type="dxa"/>
+            <w:tcW w:w="1580" w:type="dxa"/>
             <w:vMerge/>
             <w:tcBorders>
               <w:top w:val="nil"/>
@@ -3930,7 +3894,7 @@
         </w:tc>
         <w:tc>
           <w:tcPr>
-            <w:tcW w:w="1960" w:type="dxa"/>
+            <w:tcW w:w="1860" w:type="dxa"/>
             <w:tcBorders>
               <w:top w:val="nil"/>
               <w:left w:val="nil"/>
@@ -3939,7 +3903,7 @@
             </w:tcBorders>
             <w:shd w:val="clear" w:color="auto" w:fill="auto"/>
             <w:noWrap/>
-            <w:vAlign w:val="bottom"/>
+            <w:vAlign w:val="center"/>
             <w:hideMark/>
           </w:tcPr>
           <w:p>
@@ -3967,16 +3931,16 @@
         </w:tc>
         <w:tc>
           <w:tcPr>
-            <w:tcW w:w="5609" w:type="dxa"/>
-            <w:tcBorders>
-              <w:top w:val="nil"/>
-              <w:left w:val="single" w:sz="8" w:space="0" w:color="auto"/>
-              <w:bottom w:val="nil"/>
-              <w:right w:val="single" w:sz="8" w:space="0" w:color="auto"/>
-            </w:tcBorders>
-            <w:shd w:val="clear" w:color="auto" w:fill="auto"/>
-            <w:noWrap/>
-            <w:vAlign w:val="bottom"/>
+            <w:tcW w:w="5960" w:type="dxa"/>
+            <w:tcBorders>
+              <w:top w:val="nil"/>
+              <w:left w:val="single" w:sz="8" w:space="0" w:color="auto"/>
+              <w:bottom w:val="nil"/>
+              <w:right w:val="single" w:sz="8" w:space="0" w:color="auto"/>
+            </w:tcBorders>
+            <w:shd w:val="clear" w:color="auto" w:fill="auto"/>
+            <w:noWrap/>
+            <w:vAlign w:val="center"/>
             <w:hideMark/>
           </w:tcPr>
           <w:p>
@@ -4040,7 +4004,7 @@
             </w:tcBorders>
             <w:shd w:val="clear" w:color="auto" w:fill="auto"/>
             <w:noWrap/>
-            <w:vAlign w:val="bottom"/>
+            <w:vAlign w:val="center"/>
             <w:hideMark/>
           </w:tcPr>
           <w:p>
@@ -4073,7 +4037,7 @@
         </w:trPr>
         <w:tc>
           <w:tcPr>
-            <w:tcW w:w="1660" w:type="dxa"/>
+            <w:tcW w:w="1580" w:type="dxa"/>
             <w:vMerge/>
             <w:tcBorders>
               <w:top w:val="nil"/>
@@ -4101,7 +4065,7 @@
         </w:tc>
         <w:tc>
           <w:tcPr>
-            <w:tcW w:w="1960" w:type="dxa"/>
+            <w:tcW w:w="1860" w:type="dxa"/>
             <w:tcBorders>
               <w:top w:val="nil"/>
               <w:left w:val="nil"/>
@@ -4110,7 +4074,7 @@
             </w:tcBorders>
             <w:shd w:val="clear" w:color="auto" w:fill="auto"/>
             <w:noWrap/>
-            <w:vAlign w:val="bottom"/>
+            <w:vAlign w:val="center"/>
             <w:hideMark/>
           </w:tcPr>
           <w:p>
@@ -4138,16 +4102,16 @@
         </w:tc>
         <w:tc>
           <w:tcPr>
-            <w:tcW w:w="5609" w:type="dxa"/>
-            <w:tcBorders>
-              <w:top w:val="nil"/>
-              <w:left w:val="single" w:sz="8" w:space="0" w:color="auto"/>
-              <w:bottom w:val="nil"/>
-              <w:right w:val="single" w:sz="8" w:space="0" w:color="auto"/>
-            </w:tcBorders>
-            <w:shd w:val="clear" w:color="auto" w:fill="auto"/>
-            <w:noWrap/>
-            <w:vAlign w:val="bottom"/>
+            <w:tcW w:w="5960" w:type="dxa"/>
+            <w:tcBorders>
+              <w:top w:val="nil"/>
+              <w:left w:val="single" w:sz="8" w:space="0" w:color="auto"/>
+              <w:bottom w:val="nil"/>
+              <w:right w:val="single" w:sz="8" w:space="0" w:color="auto"/>
+            </w:tcBorders>
+            <w:shd w:val="clear" w:color="auto" w:fill="auto"/>
+            <w:noWrap/>
+            <w:vAlign w:val="center"/>
             <w:hideMark/>
           </w:tcPr>
           <w:p>
@@ -4211,7 +4175,7 @@
             </w:tcBorders>
             <w:shd w:val="clear" w:color="auto" w:fill="auto"/>
             <w:noWrap/>
-            <w:vAlign w:val="bottom"/>
+            <w:vAlign w:val="center"/>
             <w:hideMark/>
           </w:tcPr>
           <w:p>
@@ -4244,7 +4208,7 @@
         </w:trPr>
         <w:tc>
           <w:tcPr>
-            <w:tcW w:w="1660" w:type="dxa"/>
+            <w:tcW w:w="1580" w:type="dxa"/>
             <w:vMerge/>
             <w:tcBorders>
               <w:top w:val="nil"/>
@@ -4272,7 +4236,7 @@
         </w:tc>
         <w:tc>
           <w:tcPr>
-            <w:tcW w:w="1960" w:type="dxa"/>
+            <w:tcW w:w="1860" w:type="dxa"/>
             <w:tcBorders>
               <w:top w:val="nil"/>
               <w:left w:val="nil"/>
@@ -4281,7 +4245,7 @@
             </w:tcBorders>
             <w:shd w:val="clear" w:color="auto" w:fill="auto"/>
             <w:noWrap/>
-            <w:vAlign w:val="bottom"/>
+            <w:vAlign w:val="center"/>
             <w:hideMark/>
           </w:tcPr>
           <w:p>
@@ -4309,16 +4273,16 @@
         </w:tc>
         <w:tc>
           <w:tcPr>
-            <w:tcW w:w="5609" w:type="dxa"/>
-            <w:tcBorders>
-              <w:top w:val="nil"/>
-              <w:left w:val="single" w:sz="8" w:space="0" w:color="auto"/>
-              <w:bottom w:val="nil"/>
-              <w:right w:val="single" w:sz="8" w:space="0" w:color="auto"/>
-            </w:tcBorders>
-            <w:shd w:val="clear" w:color="auto" w:fill="auto"/>
-            <w:noWrap/>
-            <w:vAlign w:val="bottom"/>
+            <w:tcW w:w="5960" w:type="dxa"/>
+            <w:tcBorders>
+              <w:top w:val="nil"/>
+              <w:left w:val="single" w:sz="8" w:space="0" w:color="auto"/>
+              <w:bottom w:val="nil"/>
+              <w:right w:val="single" w:sz="8" w:space="0" w:color="auto"/>
+            </w:tcBorders>
+            <w:shd w:val="clear" w:color="auto" w:fill="auto"/>
+            <w:noWrap/>
+            <w:vAlign w:val="center"/>
             <w:hideMark/>
           </w:tcPr>
           <w:p>
@@ -4382,7 +4346,7 @@
             </w:tcBorders>
             <w:shd w:val="clear" w:color="auto" w:fill="auto"/>
             <w:noWrap/>
-            <w:vAlign w:val="bottom"/>
+            <w:vAlign w:val="center"/>
             <w:hideMark/>
           </w:tcPr>
           <w:p>
@@ -4415,7 +4379,7 @@
         </w:trPr>
         <w:tc>
           <w:tcPr>
-            <w:tcW w:w="1660" w:type="dxa"/>
+            <w:tcW w:w="1580" w:type="dxa"/>
             <w:vMerge/>
             <w:tcBorders>
               <w:top w:val="nil"/>
@@ -4443,7 +4407,7 @@
         </w:tc>
         <w:tc>
           <w:tcPr>
-            <w:tcW w:w="1960" w:type="dxa"/>
+            <w:tcW w:w="1860" w:type="dxa"/>
             <w:tcBorders>
               <w:top w:val="nil"/>
               <w:left w:val="nil"/>
@@ -4452,45 +4416,35 @@
             </w:tcBorders>
             <w:shd w:val="clear" w:color="auto" w:fill="auto"/>
             <w:noWrap/>
-            <w:vAlign w:val="bottom"/>
-            <w:hideMark/>
-          </w:tcPr>
-          <w:p>
-            <w:pPr>
-              <w:spacing w:after="0" w:line="240" w:lineRule="auto"/>
-              <w:rPr>
-                <w:rFonts w:ascii="Bahnschrift" w:eastAsia="Times New Roman" w:hAnsi="Bahnschrift" w:cs="Calibri"/>
-                <w:color w:val="000000"/>
-                <w:sz w:val="20"/>
-                <w:szCs w:val="20"/>
-                <w:lang w:eastAsia="es-AR"/>
-              </w:rPr>
-            </w:pPr>
-            <w:r>
-              <w:rPr>
-                <w:rFonts w:ascii="Bahnschrift" w:eastAsia="Times New Roman" w:hAnsi="Bahnschrift" w:cs="Calibri"/>
-                <w:color w:val="000000"/>
-                <w:sz w:val="20"/>
-                <w:szCs w:val="20"/>
-                <w:lang w:eastAsia="es-AR"/>
-              </w:rPr>
-              <w:t>ID_</w:t>
-            </w:r>
-            <w:r>
-              <w:rPr>
-                <w:rFonts w:ascii="Bahnschrift" w:eastAsia="Times New Roman" w:hAnsi="Bahnschrift" w:cs="Calibri"/>
-                <w:color w:val="000000"/>
-                <w:sz w:val="20"/>
-                <w:szCs w:val="20"/>
-                <w:lang w:eastAsia="es-AR"/>
-              </w:rPr>
-              <w:t>Customer</w:t>
-            </w:r>
-          </w:p>
-        </w:tc>
-        <w:tc>
-          <w:tcPr>
-            <w:tcW w:w="5609" w:type="dxa"/>
+            <w:vAlign w:val="center"/>
+            <w:hideMark/>
+          </w:tcPr>
+          <w:p>
+            <w:pPr>
+              <w:spacing w:after="0" w:line="240" w:lineRule="auto"/>
+              <w:rPr>
+                <w:rFonts w:ascii="Bahnschrift" w:eastAsia="Times New Roman" w:hAnsi="Bahnschrift" w:cs="Calibri"/>
+                <w:color w:val="000000"/>
+                <w:sz w:val="20"/>
+                <w:szCs w:val="20"/>
+                <w:lang w:eastAsia="es-AR"/>
+              </w:rPr>
+            </w:pPr>
+            <w:r>
+              <w:rPr>
+                <w:rFonts w:ascii="Bahnschrift" w:eastAsia="Times New Roman" w:hAnsi="Bahnschrift" w:cs="Calibri"/>
+                <w:color w:val="000000"/>
+                <w:sz w:val="20"/>
+                <w:szCs w:val="20"/>
+                <w:lang w:eastAsia="es-AR"/>
+              </w:rPr>
+              <w:t>ID_Customer</w:t>
+            </w:r>
+          </w:p>
+        </w:tc>
+        <w:tc>
+          <w:tcPr>
+            <w:tcW w:w="5960" w:type="dxa"/>
             <w:tcBorders>
               <w:top w:val="nil"/>
               <w:left w:val="single" w:sz="8" w:space="0" w:color="auto"/>
@@ -4499,7 +4453,7 @@
             </w:tcBorders>
             <w:shd w:val="clear" w:color="auto" w:fill="auto"/>
             <w:noWrap/>
-            <w:vAlign w:val="bottom"/>
+            <w:vAlign w:val="center"/>
             <w:hideMark/>
           </w:tcPr>
           <w:p>
@@ -4574,7 +4528,7 @@
             </w:tcBorders>
             <w:shd w:val="clear" w:color="auto" w:fill="auto"/>
             <w:noWrap/>
-            <w:vAlign w:val="bottom"/>
+            <w:vAlign w:val="center"/>
             <w:hideMark/>
           </w:tcPr>
           <w:p>
@@ -4607,7 +4561,7 @@
         </w:trPr>
         <w:tc>
           <w:tcPr>
-            <w:tcW w:w="1660" w:type="dxa"/>
+            <w:tcW w:w="1580" w:type="dxa"/>
             <w:vMerge w:val="restart"/>
             <w:tcBorders>
               <w:top w:val="nil"/>
@@ -4649,7 +4603,7 @@
         </w:tc>
         <w:tc>
           <w:tcPr>
-            <w:tcW w:w="1960" w:type="dxa"/>
+            <w:tcW w:w="1860" w:type="dxa"/>
             <w:tcBorders>
               <w:top w:val="nil"/>
               <w:left w:val="nil"/>
@@ -4658,54 +4612,44 @@
             </w:tcBorders>
             <w:shd w:val="clear" w:color="auto" w:fill="auto"/>
             <w:noWrap/>
-            <w:vAlign w:val="bottom"/>
-            <w:hideMark/>
-          </w:tcPr>
-          <w:p>
-            <w:pPr>
-              <w:spacing w:after="0" w:line="240" w:lineRule="auto"/>
-              <w:rPr>
-                <w:rFonts w:ascii="Bahnschrift" w:eastAsia="Times New Roman" w:hAnsi="Bahnschrift" w:cs="Calibri"/>
-                <w:color w:val="000000"/>
-                <w:sz w:val="20"/>
-                <w:szCs w:val="20"/>
-                <w:lang w:eastAsia="es-AR"/>
-              </w:rPr>
-            </w:pPr>
-            <w:r>
-              <w:rPr>
-                <w:rFonts w:ascii="Bahnschrift" w:eastAsia="Times New Roman" w:hAnsi="Bahnschrift" w:cs="Calibri"/>
-                <w:color w:val="000000"/>
-                <w:sz w:val="20"/>
-                <w:szCs w:val="20"/>
-                <w:lang w:eastAsia="es-AR"/>
-              </w:rPr>
-              <w:t>ID_Video</w:t>
-            </w:r>
-            <w:r>
-              <w:rPr>
-                <w:rFonts w:ascii="Bahnschrift" w:eastAsia="Times New Roman" w:hAnsi="Bahnschrift" w:cs="Calibri"/>
-                <w:color w:val="000000"/>
-                <w:sz w:val="20"/>
-                <w:szCs w:val="20"/>
-                <w:lang w:eastAsia="es-AR"/>
-              </w:rPr>
-              <w:t>Game</w:t>
-            </w:r>
-          </w:p>
-        </w:tc>
-        <w:tc>
-          <w:tcPr>
-            <w:tcW w:w="5609" w:type="dxa"/>
-            <w:tcBorders>
-              <w:top w:val="nil"/>
-              <w:left w:val="single" w:sz="8" w:space="0" w:color="auto"/>
-              <w:bottom w:val="nil"/>
-              <w:right w:val="single" w:sz="8" w:space="0" w:color="auto"/>
-            </w:tcBorders>
-            <w:shd w:val="clear" w:color="auto" w:fill="auto"/>
-            <w:noWrap/>
-            <w:vAlign w:val="bottom"/>
+            <w:vAlign w:val="center"/>
+            <w:hideMark/>
+          </w:tcPr>
+          <w:p>
+            <w:pPr>
+              <w:spacing w:after="0" w:line="240" w:lineRule="auto"/>
+              <w:rPr>
+                <w:rFonts w:ascii="Bahnschrift" w:eastAsia="Times New Roman" w:hAnsi="Bahnschrift" w:cs="Calibri"/>
+                <w:color w:val="000000"/>
+                <w:sz w:val="20"/>
+                <w:szCs w:val="20"/>
+                <w:lang w:eastAsia="es-AR"/>
+              </w:rPr>
+            </w:pPr>
+            <w:r>
+              <w:rPr>
+                <w:rFonts w:ascii="Bahnschrift" w:eastAsia="Times New Roman" w:hAnsi="Bahnschrift" w:cs="Calibri"/>
+                <w:color w:val="000000"/>
+                <w:sz w:val="20"/>
+                <w:szCs w:val="20"/>
+                <w:lang w:eastAsia="es-AR"/>
+              </w:rPr>
+              <w:t>ID_VideoGame</w:t>
+            </w:r>
+          </w:p>
+        </w:tc>
+        <w:tc>
+          <w:tcPr>
+            <w:tcW w:w="5960" w:type="dxa"/>
+            <w:tcBorders>
+              <w:top w:val="nil"/>
+              <w:left w:val="single" w:sz="8" w:space="0" w:color="auto"/>
+              <w:bottom w:val="nil"/>
+              <w:right w:val="single" w:sz="8" w:space="0" w:color="auto"/>
+            </w:tcBorders>
+            <w:shd w:val="clear" w:color="auto" w:fill="auto"/>
+            <w:noWrap/>
+            <w:vAlign w:val="center"/>
             <w:hideMark/>
           </w:tcPr>
           <w:p>
@@ -4780,7 +4724,7 @@
             </w:tcBorders>
             <w:shd w:val="clear" w:color="auto" w:fill="auto"/>
             <w:noWrap/>
-            <w:vAlign w:val="bottom"/>
+            <w:vAlign w:val="center"/>
             <w:hideMark/>
           </w:tcPr>
           <w:p>
@@ -4813,7 +4757,7 @@
         </w:trPr>
         <w:tc>
           <w:tcPr>
-            <w:tcW w:w="1660" w:type="dxa"/>
+            <w:tcW w:w="1580" w:type="dxa"/>
             <w:vMerge/>
             <w:tcBorders>
               <w:top w:val="nil"/>
@@ -4841,7 +4785,7 @@
         </w:tc>
         <w:tc>
           <w:tcPr>
-            <w:tcW w:w="1960" w:type="dxa"/>
+            <w:tcW w:w="1860" w:type="dxa"/>
             <w:tcBorders>
               <w:top w:val="nil"/>
               <w:left w:val="nil"/>
@@ -4850,7 +4794,7 @@
             </w:tcBorders>
             <w:shd w:val="clear" w:color="auto" w:fill="auto"/>
             <w:noWrap/>
-            <w:vAlign w:val="bottom"/>
+            <w:vAlign w:val="center"/>
             <w:hideMark/>
           </w:tcPr>
           <w:p>
@@ -4878,16 +4822,16 @@
         </w:tc>
         <w:tc>
           <w:tcPr>
-            <w:tcW w:w="5609" w:type="dxa"/>
-            <w:tcBorders>
-              <w:top w:val="nil"/>
-              <w:left w:val="single" w:sz="8" w:space="0" w:color="auto"/>
-              <w:bottom w:val="nil"/>
-              <w:right w:val="single" w:sz="8" w:space="0" w:color="auto"/>
-            </w:tcBorders>
-            <w:shd w:val="clear" w:color="auto" w:fill="auto"/>
-            <w:noWrap/>
-            <w:vAlign w:val="bottom"/>
+            <w:tcW w:w="5960" w:type="dxa"/>
+            <w:tcBorders>
+              <w:top w:val="nil"/>
+              <w:left w:val="single" w:sz="8" w:space="0" w:color="auto"/>
+              <w:bottom w:val="nil"/>
+              <w:right w:val="single" w:sz="8" w:space="0" w:color="auto"/>
+            </w:tcBorders>
+            <w:shd w:val="clear" w:color="auto" w:fill="auto"/>
+            <w:noWrap/>
+            <w:vAlign w:val="center"/>
             <w:hideMark/>
           </w:tcPr>
           <w:p>
@@ -4951,7 +4895,7 @@
             </w:tcBorders>
             <w:shd w:val="clear" w:color="auto" w:fill="auto"/>
             <w:noWrap/>
-            <w:vAlign w:val="bottom"/>
+            <w:vAlign w:val="center"/>
             <w:hideMark/>
           </w:tcPr>
           <w:p>
@@ -4996,7 +4940,7 @@
         </w:trPr>
         <w:tc>
           <w:tcPr>
-            <w:tcW w:w="1660" w:type="dxa"/>
+            <w:tcW w:w="1580" w:type="dxa"/>
             <w:vMerge/>
             <w:tcBorders>
               <w:top w:val="nil"/>
@@ -5024,7 +4968,7 @@
         </w:tc>
         <w:tc>
           <w:tcPr>
-            <w:tcW w:w="1960" w:type="dxa"/>
+            <w:tcW w:w="1860" w:type="dxa"/>
             <w:tcBorders>
               <w:top w:val="nil"/>
               <w:left w:val="nil"/>
@@ -5033,54 +4977,44 @@
             </w:tcBorders>
             <w:shd w:val="clear" w:color="auto" w:fill="auto"/>
             <w:noWrap/>
-            <w:vAlign w:val="bottom"/>
-            <w:hideMark/>
-          </w:tcPr>
-          <w:p>
-            <w:pPr>
-              <w:spacing w:after="0" w:line="240" w:lineRule="auto"/>
-              <w:rPr>
-                <w:rFonts w:ascii="Bahnschrift" w:eastAsia="Times New Roman" w:hAnsi="Bahnschrift" w:cs="Calibri"/>
-                <w:color w:val="000000"/>
-                <w:sz w:val="20"/>
-                <w:szCs w:val="20"/>
-                <w:lang w:eastAsia="es-AR"/>
-              </w:rPr>
-            </w:pPr>
-            <w:r>
-              <w:rPr>
-                <w:rFonts w:ascii="Bahnschrift" w:eastAsia="Times New Roman" w:hAnsi="Bahnschrift" w:cs="Calibri"/>
-                <w:color w:val="000000"/>
-                <w:sz w:val="20"/>
-                <w:szCs w:val="20"/>
-                <w:lang w:eastAsia="es-AR"/>
-              </w:rPr>
-              <w:t>Descrip</w:t>
-            </w:r>
-            <w:r>
-              <w:rPr>
-                <w:rFonts w:ascii="Bahnschrift" w:eastAsia="Times New Roman" w:hAnsi="Bahnschrift" w:cs="Calibri"/>
-                <w:color w:val="000000"/>
-                <w:sz w:val="20"/>
-                <w:szCs w:val="20"/>
-                <w:lang w:eastAsia="es-AR"/>
-              </w:rPr>
-              <w:t>tions</w:t>
-            </w:r>
-          </w:p>
-        </w:tc>
-        <w:tc>
-          <w:tcPr>
-            <w:tcW w:w="5609" w:type="dxa"/>
-            <w:tcBorders>
-              <w:top w:val="nil"/>
-              <w:left w:val="single" w:sz="8" w:space="0" w:color="auto"/>
-              <w:bottom w:val="nil"/>
-              <w:right w:val="single" w:sz="8" w:space="0" w:color="auto"/>
-            </w:tcBorders>
-            <w:shd w:val="clear" w:color="auto" w:fill="auto"/>
-            <w:noWrap/>
-            <w:vAlign w:val="bottom"/>
+            <w:vAlign w:val="center"/>
+            <w:hideMark/>
+          </w:tcPr>
+          <w:p>
+            <w:pPr>
+              <w:spacing w:after="0" w:line="240" w:lineRule="auto"/>
+              <w:rPr>
+                <w:rFonts w:ascii="Bahnschrift" w:eastAsia="Times New Roman" w:hAnsi="Bahnschrift" w:cs="Calibri"/>
+                <w:color w:val="000000"/>
+                <w:sz w:val="20"/>
+                <w:szCs w:val="20"/>
+                <w:lang w:eastAsia="es-AR"/>
+              </w:rPr>
+            </w:pPr>
+            <w:r>
+              <w:rPr>
+                <w:rFonts w:ascii="Bahnschrift" w:eastAsia="Times New Roman" w:hAnsi="Bahnschrift" w:cs="Calibri"/>
+                <w:color w:val="000000"/>
+                <w:sz w:val="20"/>
+                <w:szCs w:val="20"/>
+                <w:lang w:eastAsia="es-AR"/>
+              </w:rPr>
+              <w:t>Descriptions</w:t>
+            </w:r>
+          </w:p>
+        </w:tc>
+        <w:tc>
+          <w:tcPr>
+            <w:tcW w:w="5960" w:type="dxa"/>
+            <w:tcBorders>
+              <w:top w:val="nil"/>
+              <w:left w:val="single" w:sz="8" w:space="0" w:color="auto"/>
+              <w:bottom w:val="nil"/>
+              <w:right w:val="single" w:sz="8" w:space="0" w:color="auto"/>
+            </w:tcBorders>
+            <w:shd w:val="clear" w:color="auto" w:fill="auto"/>
+            <w:noWrap/>
+            <w:vAlign w:val="center"/>
             <w:hideMark/>
           </w:tcPr>
           <w:p>
@@ -5144,7 +5078,7 @@
             </w:tcBorders>
             <w:shd w:val="clear" w:color="auto" w:fill="auto"/>
             <w:noWrap/>
-            <w:vAlign w:val="bottom"/>
+            <w:vAlign w:val="center"/>
             <w:hideMark/>
           </w:tcPr>
           <w:p>
@@ -5189,7 +5123,7 @@
         </w:trPr>
         <w:tc>
           <w:tcPr>
-            <w:tcW w:w="1660" w:type="dxa"/>
+            <w:tcW w:w="1580" w:type="dxa"/>
             <w:vMerge/>
             <w:tcBorders>
               <w:top w:val="nil"/>
@@ -5217,7 +5151,7 @@
         </w:tc>
         <w:tc>
           <w:tcPr>
-            <w:tcW w:w="1960" w:type="dxa"/>
+            <w:tcW w:w="1860" w:type="dxa"/>
             <w:tcBorders>
               <w:top w:val="nil"/>
               <w:left w:val="nil"/>
@@ -5226,7 +5160,7 @@
             </w:tcBorders>
             <w:shd w:val="clear" w:color="auto" w:fill="auto"/>
             <w:noWrap/>
-            <w:vAlign w:val="bottom"/>
+            <w:vAlign w:val="center"/>
             <w:hideMark/>
           </w:tcPr>
           <w:p>
@@ -5254,16 +5188,16 @@
         </w:tc>
         <w:tc>
           <w:tcPr>
-            <w:tcW w:w="5609" w:type="dxa"/>
-            <w:tcBorders>
-              <w:top w:val="nil"/>
-              <w:left w:val="single" w:sz="8" w:space="0" w:color="auto"/>
-              <w:bottom w:val="nil"/>
-              <w:right w:val="single" w:sz="8" w:space="0" w:color="auto"/>
-            </w:tcBorders>
-            <w:shd w:val="clear" w:color="auto" w:fill="auto"/>
-            <w:noWrap/>
-            <w:vAlign w:val="bottom"/>
+            <w:tcW w:w="5960" w:type="dxa"/>
+            <w:tcBorders>
+              <w:top w:val="nil"/>
+              <w:left w:val="single" w:sz="8" w:space="0" w:color="auto"/>
+              <w:bottom w:val="nil"/>
+              <w:right w:val="single" w:sz="8" w:space="0" w:color="auto"/>
+            </w:tcBorders>
+            <w:shd w:val="clear" w:color="auto" w:fill="auto"/>
+            <w:noWrap/>
+            <w:vAlign w:val="center"/>
             <w:hideMark/>
           </w:tcPr>
           <w:p>
@@ -5327,7 +5261,7 @@
             </w:tcBorders>
             <w:shd w:val="clear" w:color="auto" w:fill="auto"/>
             <w:noWrap/>
-            <w:vAlign w:val="bottom"/>
+            <w:vAlign w:val="center"/>
             <w:hideMark/>
           </w:tcPr>
           <w:p>
@@ -5360,7 +5294,7 @@
         </w:trPr>
         <w:tc>
           <w:tcPr>
-            <w:tcW w:w="1660" w:type="dxa"/>
+            <w:tcW w:w="1580" w:type="dxa"/>
             <w:vMerge/>
             <w:tcBorders>
               <w:top w:val="nil"/>
@@ -5388,7 +5322,7 @@
         </w:tc>
         <w:tc>
           <w:tcPr>
-            <w:tcW w:w="1960" w:type="dxa"/>
+            <w:tcW w:w="1860" w:type="dxa"/>
             <w:tcBorders>
               <w:top w:val="nil"/>
               <w:left w:val="nil"/>
@@ -5397,7 +5331,7 @@
             </w:tcBorders>
             <w:shd w:val="clear" w:color="auto" w:fill="auto"/>
             <w:noWrap/>
-            <w:vAlign w:val="bottom"/>
+            <w:vAlign w:val="center"/>
             <w:hideMark/>
           </w:tcPr>
           <w:p>
@@ -5425,16 +5359,16 @@
         </w:tc>
         <w:tc>
           <w:tcPr>
-            <w:tcW w:w="5609" w:type="dxa"/>
-            <w:tcBorders>
-              <w:top w:val="nil"/>
-              <w:left w:val="single" w:sz="8" w:space="0" w:color="auto"/>
-              <w:bottom w:val="nil"/>
-              <w:right w:val="single" w:sz="8" w:space="0" w:color="auto"/>
-            </w:tcBorders>
-            <w:shd w:val="clear" w:color="auto" w:fill="auto"/>
-            <w:noWrap/>
-            <w:vAlign w:val="bottom"/>
+            <w:tcW w:w="5960" w:type="dxa"/>
+            <w:tcBorders>
+              <w:top w:val="nil"/>
+              <w:left w:val="single" w:sz="8" w:space="0" w:color="auto"/>
+              <w:bottom w:val="nil"/>
+              <w:right w:val="single" w:sz="8" w:space="0" w:color="auto"/>
+            </w:tcBorders>
+            <w:shd w:val="clear" w:color="auto" w:fill="auto"/>
+            <w:noWrap/>
+            <w:vAlign w:val="center"/>
             <w:hideMark/>
           </w:tcPr>
           <w:p>
@@ -5498,7 +5432,7 @@
             </w:tcBorders>
             <w:shd w:val="clear" w:color="auto" w:fill="auto"/>
             <w:noWrap/>
-            <w:vAlign w:val="bottom"/>
+            <w:vAlign w:val="center"/>
             <w:hideMark/>
           </w:tcPr>
           <w:p>
@@ -5531,7 +5465,7 @@
         </w:trPr>
         <w:tc>
           <w:tcPr>
-            <w:tcW w:w="1660" w:type="dxa"/>
+            <w:tcW w:w="1580" w:type="dxa"/>
             <w:vMerge/>
             <w:tcBorders>
               <w:top w:val="nil"/>
@@ -5559,7 +5493,7 @@
         </w:tc>
         <w:tc>
           <w:tcPr>
-            <w:tcW w:w="1960" w:type="dxa"/>
+            <w:tcW w:w="1860" w:type="dxa"/>
             <w:tcBorders>
               <w:top w:val="nil"/>
               <w:left w:val="nil"/>
@@ -5568,7 +5502,7 @@
             </w:tcBorders>
             <w:shd w:val="clear" w:color="auto" w:fill="auto"/>
             <w:noWrap/>
-            <w:vAlign w:val="bottom"/>
+            <w:vAlign w:val="center"/>
             <w:hideMark/>
           </w:tcPr>
           <w:p>
@@ -5596,16 +5530,16 @@
         </w:tc>
         <w:tc>
           <w:tcPr>
-            <w:tcW w:w="5609" w:type="dxa"/>
-            <w:tcBorders>
-              <w:top w:val="nil"/>
-              <w:left w:val="single" w:sz="8" w:space="0" w:color="auto"/>
-              <w:bottom w:val="nil"/>
-              <w:right w:val="single" w:sz="8" w:space="0" w:color="auto"/>
-            </w:tcBorders>
-            <w:shd w:val="clear" w:color="auto" w:fill="auto"/>
-            <w:noWrap/>
-            <w:vAlign w:val="bottom"/>
+            <w:tcW w:w="5960" w:type="dxa"/>
+            <w:tcBorders>
+              <w:top w:val="nil"/>
+              <w:left w:val="single" w:sz="8" w:space="0" w:color="auto"/>
+              <w:bottom w:val="nil"/>
+              <w:right w:val="single" w:sz="8" w:space="0" w:color="auto"/>
+            </w:tcBorders>
+            <w:shd w:val="clear" w:color="auto" w:fill="auto"/>
+            <w:noWrap/>
+            <w:vAlign w:val="center"/>
             <w:hideMark/>
           </w:tcPr>
           <w:p>
@@ -5669,7 +5603,7 @@
             </w:tcBorders>
             <w:shd w:val="clear" w:color="auto" w:fill="auto"/>
             <w:noWrap/>
-            <w:vAlign w:val="bottom"/>
+            <w:vAlign w:val="center"/>
             <w:hideMark/>
           </w:tcPr>
           <w:p>
@@ -5702,7 +5636,7 @@
         </w:trPr>
         <w:tc>
           <w:tcPr>
-            <w:tcW w:w="1660" w:type="dxa"/>
+            <w:tcW w:w="1580" w:type="dxa"/>
             <w:vMerge/>
             <w:tcBorders>
               <w:top w:val="nil"/>
@@ -5730,7 +5664,7 @@
         </w:tc>
         <w:tc>
           <w:tcPr>
-            <w:tcW w:w="1960" w:type="dxa"/>
+            <w:tcW w:w="1860" w:type="dxa"/>
             <w:tcBorders>
               <w:top w:val="nil"/>
               <w:left w:val="nil"/>
@@ -5739,54 +5673,44 @@
             </w:tcBorders>
             <w:shd w:val="clear" w:color="auto" w:fill="auto"/>
             <w:noWrap/>
-            <w:vAlign w:val="bottom"/>
-            <w:hideMark/>
-          </w:tcPr>
-          <w:p>
-            <w:pPr>
-              <w:spacing w:after="0" w:line="240" w:lineRule="auto"/>
-              <w:rPr>
-                <w:rFonts w:ascii="Bahnschrift" w:eastAsia="Times New Roman" w:hAnsi="Bahnschrift" w:cs="Calibri"/>
-                <w:color w:val="000000"/>
-                <w:sz w:val="20"/>
-                <w:szCs w:val="20"/>
-                <w:lang w:eastAsia="es-AR"/>
-              </w:rPr>
-            </w:pPr>
-            <w:r>
-              <w:rPr>
-                <w:rFonts w:ascii="Bahnschrift" w:eastAsia="Times New Roman" w:hAnsi="Bahnschrift" w:cs="Calibri"/>
-                <w:color w:val="000000"/>
-                <w:sz w:val="20"/>
-                <w:szCs w:val="20"/>
-                <w:lang w:eastAsia="es-AR"/>
-              </w:rPr>
-              <w:t>ID_</w:t>
-            </w:r>
-            <w:r>
-              <w:rPr>
-                <w:rFonts w:ascii="Bahnschrift" w:eastAsia="Times New Roman" w:hAnsi="Bahnschrift" w:cs="Calibri"/>
-                <w:color w:val="000000"/>
-                <w:sz w:val="20"/>
-                <w:szCs w:val="20"/>
-                <w:lang w:eastAsia="es-AR"/>
-              </w:rPr>
-              <w:t>Plataform</w:t>
-            </w:r>
-          </w:p>
-        </w:tc>
-        <w:tc>
-          <w:tcPr>
-            <w:tcW w:w="5609" w:type="dxa"/>
-            <w:tcBorders>
-              <w:top w:val="nil"/>
-              <w:left w:val="single" w:sz="8" w:space="0" w:color="auto"/>
-              <w:bottom w:val="nil"/>
-              <w:right w:val="single" w:sz="8" w:space="0" w:color="auto"/>
-            </w:tcBorders>
-            <w:shd w:val="clear" w:color="auto" w:fill="auto"/>
-            <w:noWrap/>
-            <w:vAlign w:val="bottom"/>
+            <w:vAlign w:val="center"/>
+            <w:hideMark/>
+          </w:tcPr>
+          <w:p>
+            <w:pPr>
+              <w:spacing w:after="0" w:line="240" w:lineRule="auto"/>
+              <w:rPr>
+                <w:rFonts w:ascii="Bahnschrift" w:eastAsia="Times New Roman" w:hAnsi="Bahnschrift" w:cs="Calibri"/>
+                <w:color w:val="000000"/>
+                <w:sz w:val="20"/>
+                <w:szCs w:val="20"/>
+                <w:lang w:eastAsia="es-AR"/>
+              </w:rPr>
+            </w:pPr>
+            <w:r>
+              <w:rPr>
+                <w:rFonts w:ascii="Bahnschrift" w:eastAsia="Times New Roman" w:hAnsi="Bahnschrift" w:cs="Calibri"/>
+                <w:color w:val="000000"/>
+                <w:sz w:val="20"/>
+                <w:szCs w:val="20"/>
+                <w:lang w:eastAsia="es-AR"/>
+              </w:rPr>
+              <w:t>ID_Plataform</w:t>
+            </w:r>
+          </w:p>
+        </w:tc>
+        <w:tc>
+          <w:tcPr>
+            <w:tcW w:w="5960" w:type="dxa"/>
+            <w:tcBorders>
+              <w:top w:val="nil"/>
+              <w:left w:val="single" w:sz="8" w:space="0" w:color="auto"/>
+              <w:bottom w:val="nil"/>
+              <w:right w:val="single" w:sz="8" w:space="0" w:color="auto"/>
+            </w:tcBorders>
+            <w:shd w:val="clear" w:color="auto" w:fill="auto"/>
+            <w:noWrap/>
+            <w:vAlign w:val="center"/>
             <w:hideMark/>
           </w:tcPr>
           <w:p>
@@ -5861,7 +5785,7 @@
             </w:tcBorders>
             <w:shd w:val="clear" w:color="auto" w:fill="auto"/>
             <w:noWrap/>
-            <w:vAlign w:val="bottom"/>
+            <w:vAlign w:val="center"/>
             <w:hideMark/>
           </w:tcPr>
           <w:p>
@@ -5894,7 +5818,7 @@
         </w:trPr>
         <w:tc>
           <w:tcPr>
-            <w:tcW w:w="1660" w:type="dxa"/>
+            <w:tcW w:w="1580" w:type="dxa"/>
             <w:vMerge/>
             <w:tcBorders>
               <w:top w:val="nil"/>
@@ -5922,7 +5846,7 @@
         </w:tc>
         <w:tc>
           <w:tcPr>
-            <w:tcW w:w="1960" w:type="dxa"/>
+            <w:tcW w:w="1860" w:type="dxa"/>
             <w:tcBorders>
               <w:top w:val="nil"/>
               <w:left w:val="nil"/>
@@ -5931,45 +5855,35 @@
             </w:tcBorders>
             <w:shd w:val="clear" w:color="auto" w:fill="auto"/>
             <w:noWrap/>
-            <w:vAlign w:val="bottom"/>
-            <w:hideMark/>
-          </w:tcPr>
-          <w:p>
-            <w:pPr>
-              <w:spacing w:after="0" w:line="240" w:lineRule="auto"/>
-              <w:rPr>
-                <w:rFonts w:ascii="Bahnschrift" w:eastAsia="Times New Roman" w:hAnsi="Bahnschrift" w:cs="Calibri"/>
-                <w:color w:val="000000"/>
-                <w:sz w:val="20"/>
-                <w:szCs w:val="20"/>
-                <w:lang w:eastAsia="es-AR"/>
-              </w:rPr>
-            </w:pPr>
-            <w:r>
-              <w:rPr>
-                <w:rFonts w:ascii="Bahnschrift" w:eastAsia="Times New Roman" w:hAnsi="Bahnschrift" w:cs="Calibri"/>
-                <w:color w:val="000000"/>
-                <w:sz w:val="20"/>
-                <w:szCs w:val="20"/>
-                <w:lang w:eastAsia="es-AR"/>
-              </w:rPr>
-              <w:t>ID_</w:t>
-            </w:r>
-            <w:r>
-              <w:rPr>
-                <w:rFonts w:ascii="Bahnschrift" w:eastAsia="Times New Roman" w:hAnsi="Bahnschrift" w:cs="Calibri"/>
-                <w:color w:val="000000"/>
-                <w:sz w:val="20"/>
-                <w:szCs w:val="20"/>
-                <w:lang w:eastAsia="es-AR"/>
-              </w:rPr>
-              <w:t>Category</w:t>
-            </w:r>
-          </w:p>
-        </w:tc>
-        <w:tc>
-          <w:tcPr>
-            <w:tcW w:w="5609" w:type="dxa"/>
+            <w:vAlign w:val="center"/>
+            <w:hideMark/>
+          </w:tcPr>
+          <w:p>
+            <w:pPr>
+              <w:spacing w:after="0" w:line="240" w:lineRule="auto"/>
+              <w:rPr>
+                <w:rFonts w:ascii="Bahnschrift" w:eastAsia="Times New Roman" w:hAnsi="Bahnschrift" w:cs="Calibri"/>
+                <w:color w:val="000000"/>
+                <w:sz w:val="20"/>
+                <w:szCs w:val="20"/>
+                <w:lang w:eastAsia="es-AR"/>
+              </w:rPr>
+            </w:pPr>
+            <w:r>
+              <w:rPr>
+                <w:rFonts w:ascii="Bahnschrift" w:eastAsia="Times New Roman" w:hAnsi="Bahnschrift" w:cs="Calibri"/>
+                <w:color w:val="000000"/>
+                <w:sz w:val="20"/>
+                <w:szCs w:val="20"/>
+                <w:lang w:eastAsia="es-AR"/>
+              </w:rPr>
+              <w:t>ID_Category</w:t>
+            </w:r>
+          </w:p>
+        </w:tc>
+        <w:tc>
+          <w:tcPr>
+            <w:tcW w:w="5960" w:type="dxa"/>
             <w:tcBorders>
               <w:top w:val="nil"/>
               <w:left w:val="single" w:sz="8" w:space="0" w:color="auto"/>
@@ -5978,39 +5892,29 @@
             </w:tcBorders>
             <w:shd w:val="clear" w:color="auto" w:fill="auto"/>
             <w:noWrap/>
-            <w:vAlign w:val="bottom"/>
-            <w:hideMark/>
-          </w:tcPr>
-          <w:p>
-            <w:pPr>
-              <w:spacing w:after="0" w:line="240" w:lineRule="auto"/>
-              <w:rPr>
-                <w:rFonts w:ascii="Bahnschrift" w:eastAsia="Times New Roman" w:hAnsi="Bahnschrift" w:cs="Calibri"/>
-                <w:color w:val="000000"/>
-                <w:sz w:val="20"/>
-                <w:szCs w:val="20"/>
-                <w:lang w:eastAsia="es-AR"/>
-              </w:rPr>
-            </w:pPr>
-            <w:r>
-              <w:rPr>
-                <w:rFonts w:ascii="Bahnschrift" w:eastAsia="Times New Roman" w:hAnsi="Bahnschrift" w:cs="Calibri"/>
-                <w:color w:val="000000"/>
-                <w:sz w:val="20"/>
-                <w:szCs w:val="20"/>
-                <w:lang w:eastAsia="es-AR"/>
-              </w:rPr>
-              <w:t xml:space="preserve">Identificador de la </w:t>
-            </w:r>
-            <w:r>
-              <w:rPr>
-                <w:rFonts w:ascii="Bahnschrift" w:eastAsia="Times New Roman" w:hAnsi="Bahnschrift" w:cs="Calibri"/>
-                <w:color w:val="000000"/>
-                <w:sz w:val="20"/>
-                <w:szCs w:val="20"/>
-                <w:lang w:eastAsia="es-AR"/>
-              </w:rPr>
-              <w:t>categoría</w:t>
+            <w:vAlign w:val="center"/>
+            <w:hideMark/>
+          </w:tcPr>
+          <w:p>
+            <w:pPr>
+              <w:spacing w:after="0" w:line="240" w:lineRule="auto"/>
+              <w:rPr>
+                <w:rFonts w:ascii="Bahnschrift" w:eastAsia="Times New Roman" w:hAnsi="Bahnschrift" w:cs="Calibri"/>
+                <w:color w:val="000000"/>
+                <w:sz w:val="20"/>
+                <w:szCs w:val="20"/>
+                <w:lang w:eastAsia="es-AR"/>
+              </w:rPr>
+            </w:pPr>
+            <w:r>
+              <w:rPr>
+                <w:rFonts w:ascii="Bahnschrift" w:eastAsia="Times New Roman" w:hAnsi="Bahnschrift" w:cs="Calibri"/>
+                <w:color w:val="000000"/>
+                <w:sz w:val="20"/>
+                <w:szCs w:val="20"/>
+                <w:lang w:eastAsia="es-AR"/>
+              </w:rPr>
+              <w:t>Identificador de la categoría</w:t>
             </w:r>
           </w:p>
         </w:tc>
@@ -6063,7 +5967,7 @@
             </w:tcBorders>
             <w:shd w:val="clear" w:color="auto" w:fill="auto"/>
             <w:noWrap/>
-            <w:vAlign w:val="bottom"/>
+            <w:vAlign w:val="center"/>
             <w:hideMark/>
           </w:tcPr>
           <w:p>
@@ -6096,7 +6000,7 @@
         </w:trPr>
         <w:tc>
           <w:tcPr>
-            <w:tcW w:w="1660" w:type="dxa"/>
+            <w:tcW w:w="1580" w:type="dxa"/>
             <w:vMerge w:val="restart"/>
             <w:tcBorders>
               <w:top w:val="nil"/>
@@ -6139,7 +6043,7 @@
         </w:tc>
         <w:tc>
           <w:tcPr>
-            <w:tcW w:w="1960" w:type="dxa"/>
+            <w:tcW w:w="1860" w:type="dxa"/>
             <w:tcBorders>
               <w:top w:val="nil"/>
               <w:left w:val="nil"/>
@@ -6148,54 +6052,44 @@
             </w:tcBorders>
             <w:shd w:val="clear" w:color="auto" w:fill="auto"/>
             <w:noWrap/>
-            <w:vAlign w:val="bottom"/>
-            <w:hideMark/>
-          </w:tcPr>
-          <w:p>
-            <w:pPr>
-              <w:spacing w:after="0" w:line="240" w:lineRule="auto"/>
-              <w:rPr>
-                <w:rFonts w:ascii="Bahnschrift" w:eastAsia="Times New Roman" w:hAnsi="Bahnschrift" w:cs="Calibri"/>
-                <w:color w:val="000000"/>
-                <w:sz w:val="20"/>
-                <w:szCs w:val="20"/>
-                <w:lang w:eastAsia="es-AR"/>
-              </w:rPr>
-            </w:pPr>
-            <w:r>
-              <w:rPr>
-                <w:rFonts w:ascii="Bahnschrift" w:eastAsia="Times New Roman" w:hAnsi="Bahnschrift" w:cs="Calibri"/>
-                <w:color w:val="000000"/>
-                <w:sz w:val="20"/>
-                <w:szCs w:val="20"/>
-                <w:lang w:eastAsia="es-AR"/>
-              </w:rPr>
-              <w:t>ID_</w:t>
-            </w:r>
-            <w:r>
-              <w:rPr>
-                <w:rFonts w:ascii="Bahnschrift" w:eastAsia="Times New Roman" w:hAnsi="Bahnschrift" w:cs="Calibri"/>
-                <w:color w:val="000000"/>
-                <w:sz w:val="20"/>
-                <w:szCs w:val="20"/>
-                <w:lang w:eastAsia="es-AR"/>
-              </w:rPr>
-              <w:t>Plataform</w:t>
-            </w:r>
-          </w:p>
-        </w:tc>
-        <w:tc>
-          <w:tcPr>
-            <w:tcW w:w="5609" w:type="dxa"/>
-            <w:tcBorders>
-              <w:top w:val="nil"/>
-              <w:left w:val="single" w:sz="8" w:space="0" w:color="auto"/>
-              <w:bottom w:val="nil"/>
-              <w:right w:val="single" w:sz="8" w:space="0" w:color="auto"/>
-            </w:tcBorders>
-            <w:shd w:val="clear" w:color="auto" w:fill="auto"/>
-            <w:noWrap/>
-            <w:vAlign w:val="bottom"/>
+            <w:vAlign w:val="center"/>
+            <w:hideMark/>
+          </w:tcPr>
+          <w:p>
+            <w:pPr>
+              <w:spacing w:after="0" w:line="240" w:lineRule="auto"/>
+              <w:rPr>
+                <w:rFonts w:ascii="Bahnschrift" w:eastAsia="Times New Roman" w:hAnsi="Bahnschrift" w:cs="Calibri"/>
+                <w:color w:val="000000"/>
+                <w:sz w:val="20"/>
+                <w:szCs w:val="20"/>
+                <w:lang w:eastAsia="es-AR"/>
+              </w:rPr>
+            </w:pPr>
+            <w:r>
+              <w:rPr>
+                <w:rFonts w:ascii="Bahnschrift" w:eastAsia="Times New Roman" w:hAnsi="Bahnschrift" w:cs="Calibri"/>
+                <w:color w:val="000000"/>
+                <w:sz w:val="20"/>
+                <w:szCs w:val="20"/>
+                <w:lang w:eastAsia="es-AR"/>
+              </w:rPr>
+              <w:t>ID_Plataform</w:t>
+            </w:r>
+          </w:p>
+        </w:tc>
+        <w:tc>
+          <w:tcPr>
+            <w:tcW w:w="5960" w:type="dxa"/>
+            <w:tcBorders>
+              <w:top w:val="nil"/>
+              <w:left w:val="single" w:sz="8" w:space="0" w:color="auto"/>
+              <w:bottom w:val="nil"/>
+              <w:right w:val="single" w:sz="8" w:space="0" w:color="auto"/>
+            </w:tcBorders>
+            <w:shd w:val="clear" w:color="auto" w:fill="auto"/>
+            <w:noWrap/>
+            <w:vAlign w:val="center"/>
             <w:hideMark/>
           </w:tcPr>
           <w:p>
@@ -6270,7 +6164,7 @@
             </w:tcBorders>
             <w:shd w:val="clear" w:color="auto" w:fill="auto"/>
             <w:noWrap/>
-            <w:vAlign w:val="bottom"/>
+            <w:vAlign w:val="center"/>
             <w:hideMark/>
           </w:tcPr>
           <w:p>
@@ -6303,7 +6197,7 @@
         </w:trPr>
         <w:tc>
           <w:tcPr>
-            <w:tcW w:w="1660" w:type="dxa"/>
+            <w:tcW w:w="1580" w:type="dxa"/>
             <w:vMerge/>
             <w:tcBorders>
               <w:top w:val="nil"/>
@@ -6331,7 +6225,7 @@
         </w:tc>
         <w:tc>
           <w:tcPr>
-            <w:tcW w:w="1960" w:type="dxa"/>
+            <w:tcW w:w="1860" w:type="dxa"/>
             <w:tcBorders>
               <w:top w:val="nil"/>
               <w:left w:val="nil"/>
@@ -6340,7 +6234,7 @@
             </w:tcBorders>
             <w:shd w:val="clear" w:color="auto" w:fill="auto"/>
             <w:noWrap/>
-            <w:vAlign w:val="bottom"/>
+            <w:vAlign w:val="center"/>
             <w:hideMark/>
           </w:tcPr>
           <w:p>
@@ -6368,7 +6262,7 @@
         </w:tc>
         <w:tc>
           <w:tcPr>
-            <w:tcW w:w="5609" w:type="dxa"/>
+            <w:tcW w:w="5960" w:type="dxa"/>
             <w:tcBorders>
               <w:top w:val="nil"/>
               <w:left w:val="single" w:sz="8" w:space="0" w:color="auto"/>
@@ -6377,7 +6271,7 @@
             </w:tcBorders>
             <w:shd w:val="clear" w:color="auto" w:fill="auto"/>
             <w:noWrap/>
-            <w:vAlign w:val="bottom"/>
+            <w:vAlign w:val="center"/>
             <w:hideMark/>
           </w:tcPr>
           <w:p>
@@ -6452,7 +6346,7 @@
             </w:tcBorders>
             <w:shd w:val="clear" w:color="auto" w:fill="auto"/>
             <w:noWrap/>
-            <w:vAlign w:val="bottom"/>
+            <w:vAlign w:val="center"/>
             <w:hideMark/>
           </w:tcPr>
           <w:p>
@@ -6497,12 +6391,12 @@
         </w:trPr>
         <w:tc>
           <w:tcPr>
-            <w:tcW w:w="1660" w:type="dxa"/>
+            <w:tcW w:w="1580" w:type="dxa"/>
             <w:vMerge w:val="restart"/>
             <w:tcBorders>
               <w:top w:val="nil"/>
               <w:left w:val="single" w:sz="8" w:space="0" w:color="auto"/>
-              <w:bottom w:val="single" w:sz="8" w:space="0" w:color="000000"/>
+              <w:bottom w:val="nil"/>
               <w:right w:val="single" w:sz="8" w:space="0" w:color="auto"/>
             </w:tcBorders>
             <w:shd w:val="clear" w:color="000000" w:fill="BDD7EE"/>
@@ -6539,7 +6433,7 @@
         </w:tc>
         <w:tc>
           <w:tcPr>
-            <w:tcW w:w="1960" w:type="dxa"/>
+            <w:tcW w:w="1860" w:type="dxa"/>
             <w:tcBorders>
               <w:top w:val="nil"/>
               <w:left w:val="nil"/>
@@ -6548,86 +6442,66 @@
             </w:tcBorders>
             <w:shd w:val="clear" w:color="auto" w:fill="auto"/>
             <w:noWrap/>
-            <w:vAlign w:val="bottom"/>
-            <w:hideMark/>
-          </w:tcPr>
-          <w:p>
-            <w:pPr>
-              <w:spacing w:after="0" w:line="240" w:lineRule="auto"/>
-              <w:rPr>
-                <w:rFonts w:ascii="Bahnschrift" w:eastAsia="Times New Roman" w:hAnsi="Bahnschrift" w:cs="Calibri"/>
-                <w:color w:val="000000"/>
-                <w:sz w:val="20"/>
-                <w:szCs w:val="20"/>
-                <w:lang w:eastAsia="es-AR"/>
-              </w:rPr>
-            </w:pPr>
-            <w:r>
-              <w:rPr>
-                <w:rFonts w:ascii="Bahnschrift" w:eastAsia="Times New Roman" w:hAnsi="Bahnschrift" w:cs="Calibri"/>
-                <w:color w:val="000000"/>
-                <w:sz w:val="20"/>
-                <w:szCs w:val="20"/>
-                <w:lang w:eastAsia="es-AR"/>
-              </w:rPr>
-              <w:t>ID_</w:t>
-            </w:r>
-            <w:r>
-              <w:rPr>
-                <w:rFonts w:ascii="Bahnschrift" w:eastAsia="Times New Roman" w:hAnsi="Bahnschrift" w:cs="Calibri"/>
-                <w:color w:val="000000"/>
-                <w:sz w:val="20"/>
-                <w:szCs w:val="20"/>
-                <w:lang w:eastAsia="es-AR"/>
-              </w:rPr>
-              <w:t>Category</w:t>
-            </w:r>
-          </w:p>
-        </w:tc>
-        <w:tc>
-          <w:tcPr>
-            <w:tcW w:w="5609" w:type="dxa"/>
-            <w:tcBorders>
-              <w:top w:val="nil"/>
-              <w:left w:val="single" w:sz="8" w:space="0" w:color="auto"/>
-              <w:bottom w:val="nil"/>
-              <w:right w:val="single" w:sz="8" w:space="0" w:color="auto"/>
-            </w:tcBorders>
-            <w:shd w:val="clear" w:color="auto" w:fill="auto"/>
-            <w:noWrap/>
-            <w:vAlign w:val="bottom"/>
-            <w:hideMark/>
-          </w:tcPr>
-          <w:p>
-            <w:pPr>
-              <w:spacing w:after="0" w:line="240" w:lineRule="auto"/>
-              <w:rPr>
-                <w:rFonts w:ascii="Bahnschrift" w:eastAsia="Times New Roman" w:hAnsi="Bahnschrift" w:cs="Calibri"/>
-                <w:color w:val="000000"/>
-                <w:sz w:val="20"/>
-                <w:szCs w:val="20"/>
-                <w:lang w:eastAsia="es-AR"/>
-              </w:rPr>
-            </w:pPr>
-            <w:r>
-              <w:rPr>
-                <w:rFonts w:ascii="Bahnschrift" w:eastAsia="Times New Roman" w:hAnsi="Bahnschrift" w:cs="Calibri"/>
-                <w:color w:val="000000"/>
-                <w:sz w:val="20"/>
-                <w:szCs w:val="20"/>
-                <w:lang w:eastAsia="es-AR"/>
-              </w:rPr>
-              <w:t xml:space="preserve">Identificador único de la </w:t>
-            </w:r>
-            <w:r>
-              <w:rPr>
-                <w:rFonts w:ascii="Bahnschrift" w:eastAsia="Times New Roman" w:hAnsi="Bahnschrift" w:cs="Calibri"/>
-                <w:color w:val="000000"/>
-                <w:sz w:val="20"/>
-                <w:szCs w:val="20"/>
-                <w:lang w:eastAsia="es-AR"/>
-              </w:rPr>
-              <w:t>categoría</w:t>
+            <w:vAlign w:val="center"/>
+            <w:hideMark/>
+          </w:tcPr>
+          <w:p>
+            <w:pPr>
+              <w:spacing w:after="0" w:line="240" w:lineRule="auto"/>
+              <w:rPr>
+                <w:rFonts w:ascii="Bahnschrift" w:eastAsia="Times New Roman" w:hAnsi="Bahnschrift" w:cs="Calibri"/>
+                <w:color w:val="000000"/>
+                <w:sz w:val="20"/>
+                <w:szCs w:val="20"/>
+                <w:lang w:eastAsia="es-AR"/>
+              </w:rPr>
+            </w:pPr>
+            <w:r>
+              <w:rPr>
+                <w:rFonts w:ascii="Bahnschrift" w:eastAsia="Times New Roman" w:hAnsi="Bahnschrift" w:cs="Calibri"/>
+                <w:color w:val="000000"/>
+                <w:sz w:val="20"/>
+                <w:szCs w:val="20"/>
+                <w:lang w:eastAsia="es-AR"/>
+              </w:rPr>
+              <w:t>ID_Category</w:t>
+            </w:r>
+          </w:p>
+        </w:tc>
+        <w:tc>
+          <w:tcPr>
+            <w:tcW w:w="5960" w:type="dxa"/>
+            <w:tcBorders>
+              <w:top w:val="nil"/>
+              <w:left w:val="single" w:sz="8" w:space="0" w:color="auto"/>
+              <w:bottom w:val="nil"/>
+              <w:right w:val="single" w:sz="8" w:space="0" w:color="auto"/>
+            </w:tcBorders>
+            <w:shd w:val="clear" w:color="auto" w:fill="auto"/>
+            <w:noWrap/>
+            <w:vAlign w:val="center"/>
+            <w:hideMark/>
+          </w:tcPr>
+          <w:p>
+            <w:pPr>
+              <w:spacing w:after="0" w:line="240" w:lineRule="auto"/>
+              <w:rPr>
+                <w:rFonts w:ascii="Bahnschrift" w:eastAsia="Times New Roman" w:hAnsi="Bahnschrift" w:cs="Calibri"/>
+                <w:color w:val="000000"/>
+                <w:sz w:val="20"/>
+                <w:szCs w:val="20"/>
+                <w:lang w:eastAsia="es-AR"/>
+              </w:rPr>
+            </w:pPr>
+            <w:r>
+              <w:rPr>
+                <w:rFonts w:ascii="Bahnschrift" w:eastAsia="Times New Roman" w:hAnsi="Bahnschrift" w:cs="Calibri"/>
+                <w:color w:val="000000"/>
+                <w:sz w:val="20"/>
+                <w:szCs w:val="20"/>
+                <w:lang w:eastAsia="es-AR"/>
+              </w:rPr>
+              <w:t>Identificador único de la categoría</w:t>
             </w:r>
           </w:p>
         </w:tc>
@@ -6680,7 +6554,7 @@
             </w:tcBorders>
             <w:shd w:val="clear" w:color="auto" w:fill="auto"/>
             <w:noWrap/>
-            <w:vAlign w:val="bottom"/>
+            <w:vAlign w:val="center"/>
             <w:hideMark/>
           </w:tcPr>
           <w:p>
@@ -6713,12 +6587,12 @@
         </w:trPr>
         <w:tc>
           <w:tcPr>
-            <w:tcW w:w="1660" w:type="dxa"/>
+            <w:tcW w:w="1580" w:type="dxa"/>
             <w:vMerge/>
             <w:tcBorders>
               <w:top w:val="nil"/>
               <w:left w:val="single" w:sz="8" w:space="0" w:color="auto"/>
-              <w:bottom w:val="single" w:sz="8" w:space="0" w:color="000000"/>
+              <w:bottom w:val="nil"/>
               <w:right w:val="single" w:sz="8" w:space="0" w:color="auto"/>
             </w:tcBorders>
             <w:vAlign w:val="center"/>
@@ -6741,7 +6615,7 @@
         </w:tc>
         <w:tc>
           <w:tcPr>
-            <w:tcW w:w="1960" w:type="dxa"/>
+            <w:tcW w:w="1860" w:type="dxa"/>
             <w:tcBorders>
               <w:top w:val="nil"/>
               <w:left w:val="nil"/>
@@ -6750,7 +6624,7 @@
             </w:tcBorders>
             <w:shd w:val="clear" w:color="auto" w:fill="auto"/>
             <w:noWrap/>
-            <w:vAlign w:val="bottom"/>
+            <w:vAlign w:val="center"/>
             <w:hideMark/>
           </w:tcPr>
           <w:p>
@@ -6778,16 +6652,16 @@
         </w:tc>
         <w:tc>
           <w:tcPr>
-            <w:tcW w:w="5609" w:type="dxa"/>
-            <w:tcBorders>
-              <w:top w:val="nil"/>
-              <w:left w:val="single" w:sz="8" w:space="0" w:color="auto"/>
-              <w:bottom w:val="nil"/>
-              <w:right w:val="single" w:sz="8" w:space="0" w:color="auto"/>
-            </w:tcBorders>
-            <w:shd w:val="clear" w:color="auto" w:fill="auto"/>
-            <w:noWrap/>
-            <w:vAlign w:val="bottom"/>
+            <w:tcW w:w="5960" w:type="dxa"/>
+            <w:tcBorders>
+              <w:top w:val="nil"/>
+              <w:left w:val="single" w:sz="8" w:space="0" w:color="auto"/>
+              <w:bottom w:val="nil"/>
+              <w:right w:val="single" w:sz="8" w:space="0" w:color="auto"/>
+            </w:tcBorders>
+            <w:shd w:val="clear" w:color="auto" w:fill="auto"/>
+            <w:noWrap/>
+            <w:vAlign w:val="center"/>
             <w:hideMark/>
           </w:tcPr>
           <w:p>
@@ -6851,7 +6725,7 @@
             </w:tcBorders>
             <w:shd w:val="clear" w:color="auto" w:fill="auto"/>
             <w:noWrap/>
-            <w:vAlign w:val="bottom"/>
+            <w:vAlign w:val="center"/>
             <w:hideMark/>
           </w:tcPr>
           <w:p>
@@ -6896,12 +6770,12 @@
         </w:trPr>
         <w:tc>
           <w:tcPr>
-            <w:tcW w:w="1660" w:type="dxa"/>
+            <w:tcW w:w="1580" w:type="dxa"/>
             <w:vMerge w:val="restart"/>
             <w:tcBorders>
-              <w:top w:val="nil"/>
-              <w:left w:val="single" w:sz="8" w:space="0" w:color="auto"/>
-              <w:bottom w:val="single" w:sz="8" w:space="0" w:color="000000"/>
+              <w:top w:val="single" w:sz="8" w:space="0" w:color="auto"/>
+              <w:left w:val="single" w:sz="8" w:space="0" w:color="auto"/>
+              <w:bottom w:val="nil"/>
               <w:right w:val="single" w:sz="8" w:space="0" w:color="auto"/>
             </w:tcBorders>
             <w:shd w:val="clear" w:color="000000" w:fill="BDD7EE"/>
@@ -6912,15 +6786,6 @@
             <w:pPr>
               <w:spacing w:after="0" w:line="240" w:lineRule="auto"/>
               <w:jc w:val="center"/>
-              <w:rPr>
-                <w:rFonts w:ascii="Bahnschrift" w:eastAsia="Times New Roman" w:hAnsi="Bahnschrift" w:cs="Calibri"/>
-                <w:color w:val="000000"/>
-                <w:sz w:val="20"/>
-                <w:szCs w:val="20"/>
-                <w:lang w:eastAsia="es-AR"/>
-              </w:rPr>
-            </w:pPr>
-            <w:r>
               <w:rPr>
                 <w:rFonts w:ascii="Bahnschrift" w:eastAsia="Times New Roman" w:hAnsi="Bahnschrift" w:cs="Calibri"/>
                 <w:b/>
@@ -6930,13 +6795,24 @@
                 <w:szCs w:val="20"/>
                 <w:lang w:eastAsia="es-AR"/>
               </w:rPr>
+            </w:pPr>
+            <w:r>
+              <w:rPr>
+                <w:rFonts w:ascii="Bahnschrift" w:eastAsia="Times New Roman" w:hAnsi="Bahnschrift" w:cs="Calibri"/>
+                <w:b/>
+                <w:bCs/>
+                <w:color w:val="000000"/>
+                <w:sz w:val="20"/>
+                <w:szCs w:val="20"/>
+                <w:lang w:eastAsia="es-AR"/>
+              </w:rPr>
               <w:t>OrderDetail</w:t>
             </w:r>
           </w:p>
         </w:tc>
         <w:tc>
           <w:tcPr>
-            <w:tcW w:w="1960" w:type="dxa"/>
+            <w:tcW w:w="1860" w:type="dxa"/>
             <w:tcBorders>
               <w:top w:val="single" w:sz="8" w:space="0" w:color="auto"/>
               <w:left w:val="nil"/>
@@ -6945,7 +6821,7 @@
             </w:tcBorders>
             <w:shd w:val="clear" w:color="auto" w:fill="auto"/>
             <w:noWrap/>
-            <w:vAlign w:val="bottom"/>
+            <w:vAlign w:val="center"/>
             <w:hideMark/>
           </w:tcPr>
           <w:p>
@@ -6973,7 +6849,7 @@
         </w:tc>
         <w:tc>
           <w:tcPr>
-            <w:tcW w:w="5609" w:type="dxa"/>
+            <w:tcW w:w="5960" w:type="dxa"/>
             <w:tcBorders>
               <w:top w:val="single" w:sz="8" w:space="0" w:color="auto"/>
               <w:left w:val="single" w:sz="8" w:space="0" w:color="auto"/>
@@ -6982,7 +6858,7 @@
             </w:tcBorders>
             <w:shd w:val="clear" w:color="auto" w:fill="auto"/>
             <w:noWrap/>
-            <w:vAlign w:val="bottom"/>
+            <w:vAlign w:val="center"/>
             <w:hideMark/>
           </w:tcPr>
           <w:p>
@@ -7057,7 +6933,7 @@
             </w:tcBorders>
             <w:shd w:val="clear" w:color="auto" w:fill="auto"/>
             <w:noWrap/>
-            <w:vAlign w:val="bottom"/>
+            <w:vAlign w:val="center"/>
             <w:hideMark/>
           </w:tcPr>
           <w:p>
@@ -7090,33 +6966,35 @@
         </w:trPr>
         <w:tc>
           <w:tcPr>
-            <w:tcW w:w="1660" w:type="dxa"/>
+            <w:tcW w:w="1580" w:type="dxa"/>
             <w:vMerge/>
             <w:tcBorders>
-              <w:top w:val="nil"/>
-              <w:left w:val="single" w:sz="8" w:space="0" w:color="auto"/>
-              <w:bottom w:val="single" w:sz="8" w:space="0" w:color="000000"/>
-              <w:right w:val="single" w:sz="8" w:space="0" w:color="auto"/>
-            </w:tcBorders>
-            <w:vAlign w:val="center"/>
-            <w:hideMark/>
-          </w:tcPr>
-          <w:p>
-            <w:pPr>
-              <w:spacing w:after="0" w:line="240" w:lineRule="auto"/>
-              <w:rPr>
-                <w:rFonts w:ascii="Bahnschrift" w:eastAsia="Times New Roman" w:hAnsi="Bahnschrift" w:cs="Calibri"/>
-                <w:color w:val="000000"/>
-                <w:sz w:val="20"/>
-                <w:szCs w:val="20"/>
-                <w:lang w:eastAsia="es-AR"/>
-              </w:rPr>
-            </w:pPr>
-          </w:p>
-        </w:tc>
-        <w:tc>
-          <w:tcPr>
-            <w:tcW w:w="1960" w:type="dxa"/>
+              <w:top w:val="single" w:sz="8" w:space="0" w:color="auto"/>
+              <w:left w:val="single" w:sz="8" w:space="0" w:color="auto"/>
+              <w:bottom w:val="nil"/>
+              <w:right w:val="single" w:sz="8" w:space="0" w:color="auto"/>
+            </w:tcBorders>
+            <w:vAlign w:val="center"/>
+            <w:hideMark/>
+          </w:tcPr>
+          <w:p>
+            <w:pPr>
+              <w:spacing w:after="0" w:line="240" w:lineRule="auto"/>
+              <w:rPr>
+                <w:rFonts w:ascii="Bahnschrift" w:eastAsia="Times New Roman" w:hAnsi="Bahnschrift" w:cs="Calibri"/>
+                <w:b/>
+                <w:bCs/>
+                <w:color w:val="000000"/>
+                <w:sz w:val="20"/>
+                <w:szCs w:val="20"/>
+                <w:lang w:eastAsia="es-AR"/>
+              </w:rPr>
+            </w:pPr>
+          </w:p>
+        </w:tc>
+        <w:tc>
+          <w:tcPr>
+            <w:tcW w:w="1860" w:type="dxa"/>
             <w:tcBorders>
               <w:top w:val="nil"/>
               <w:left w:val="nil"/>
@@ -7125,54 +7003,44 @@
             </w:tcBorders>
             <w:shd w:val="clear" w:color="auto" w:fill="auto"/>
             <w:noWrap/>
-            <w:vAlign w:val="bottom"/>
-            <w:hideMark/>
-          </w:tcPr>
-          <w:p>
-            <w:pPr>
-              <w:spacing w:after="0" w:line="240" w:lineRule="auto"/>
-              <w:rPr>
-                <w:rFonts w:ascii="Bahnschrift" w:eastAsia="Times New Roman" w:hAnsi="Bahnschrift" w:cs="Calibri"/>
-                <w:color w:val="000000"/>
-                <w:sz w:val="20"/>
-                <w:szCs w:val="20"/>
-                <w:lang w:eastAsia="es-AR"/>
-              </w:rPr>
-            </w:pPr>
-            <w:r>
-              <w:rPr>
-                <w:rFonts w:ascii="Bahnschrift" w:eastAsia="Times New Roman" w:hAnsi="Bahnschrift" w:cs="Calibri"/>
-                <w:color w:val="000000"/>
-                <w:sz w:val="20"/>
-                <w:szCs w:val="20"/>
-                <w:lang w:eastAsia="es-AR"/>
-              </w:rPr>
-              <w:t>ID_</w:t>
-            </w:r>
-            <w:r>
-              <w:rPr>
-                <w:rFonts w:ascii="Bahnschrift" w:eastAsia="Times New Roman" w:hAnsi="Bahnschrift" w:cs="Calibri"/>
-                <w:color w:val="000000"/>
-                <w:sz w:val="20"/>
-                <w:szCs w:val="20"/>
-                <w:lang w:eastAsia="es-AR"/>
-              </w:rPr>
-              <w:t>Order</w:t>
-            </w:r>
-          </w:p>
-        </w:tc>
-        <w:tc>
-          <w:tcPr>
-            <w:tcW w:w="5609" w:type="dxa"/>
-            <w:tcBorders>
-              <w:top w:val="nil"/>
-              <w:left w:val="single" w:sz="8" w:space="0" w:color="auto"/>
-              <w:bottom w:val="nil"/>
-              <w:right w:val="single" w:sz="8" w:space="0" w:color="auto"/>
-            </w:tcBorders>
-            <w:shd w:val="clear" w:color="auto" w:fill="auto"/>
-            <w:noWrap/>
-            <w:vAlign w:val="bottom"/>
+            <w:vAlign w:val="center"/>
+            <w:hideMark/>
+          </w:tcPr>
+          <w:p>
+            <w:pPr>
+              <w:spacing w:after="0" w:line="240" w:lineRule="auto"/>
+              <w:rPr>
+                <w:rFonts w:ascii="Bahnschrift" w:eastAsia="Times New Roman" w:hAnsi="Bahnschrift" w:cs="Calibri"/>
+                <w:color w:val="000000"/>
+                <w:sz w:val="20"/>
+                <w:szCs w:val="20"/>
+                <w:lang w:eastAsia="es-AR"/>
+              </w:rPr>
+            </w:pPr>
+            <w:r>
+              <w:rPr>
+                <w:rFonts w:ascii="Bahnschrift" w:eastAsia="Times New Roman" w:hAnsi="Bahnschrift" w:cs="Calibri"/>
+                <w:color w:val="000000"/>
+                <w:sz w:val="20"/>
+                <w:szCs w:val="20"/>
+                <w:lang w:eastAsia="es-AR"/>
+              </w:rPr>
+              <w:t>ID_Order</w:t>
+            </w:r>
+          </w:p>
+        </w:tc>
+        <w:tc>
+          <w:tcPr>
+            <w:tcW w:w="5960" w:type="dxa"/>
+            <w:tcBorders>
+              <w:top w:val="nil"/>
+              <w:left w:val="single" w:sz="8" w:space="0" w:color="auto"/>
+              <w:bottom w:val="nil"/>
+              <w:right w:val="single" w:sz="8" w:space="0" w:color="auto"/>
+            </w:tcBorders>
+            <w:shd w:val="clear" w:color="auto" w:fill="auto"/>
+            <w:noWrap/>
+            <w:vAlign w:val="center"/>
             <w:hideMark/>
           </w:tcPr>
           <w:p>
@@ -7247,7 +7115,7 @@
             </w:tcBorders>
             <w:shd w:val="clear" w:color="auto" w:fill="auto"/>
             <w:noWrap/>
-            <w:vAlign w:val="bottom"/>
+            <w:vAlign w:val="center"/>
             <w:hideMark/>
           </w:tcPr>
           <w:p>
@@ -7280,33 +7148,35 @@
         </w:trPr>
         <w:tc>
           <w:tcPr>
-            <w:tcW w:w="1660" w:type="dxa"/>
+            <w:tcW w:w="1580" w:type="dxa"/>
             <w:vMerge/>
             <w:tcBorders>
-              <w:top w:val="nil"/>
-              <w:left w:val="single" w:sz="8" w:space="0" w:color="auto"/>
-              <w:bottom w:val="single" w:sz="8" w:space="0" w:color="000000"/>
-              <w:right w:val="single" w:sz="8" w:space="0" w:color="auto"/>
-            </w:tcBorders>
-            <w:vAlign w:val="center"/>
-            <w:hideMark/>
-          </w:tcPr>
-          <w:p>
-            <w:pPr>
-              <w:spacing w:after="0" w:line="240" w:lineRule="auto"/>
-              <w:rPr>
-                <w:rFonts w:ascii="Bahnschrift" w:eastAsia="Times New Roman" w:hAnsi="Bahnschrift" w:cs="Calibri"/>
-                <w:color w:val="000000"/>
-                <w:sz w:val="20"/>
-                <w:szCs w:val="20"/>
-                <w:lang w:eastAsia="es-AR"/>
-              </w:rPr>
-            </w:pPr>
-          </w:p>
-        </w:tc>
-        <w:tc>
-          <w:tcPr>
-            <w:tcW w:w="1960" w:type="dxa"/>
+              <w:top w:val="single" w:sz="8" w:space="0" w:color="auto"/>
+              <w:left w:val="single" w:sz="8" w:space="0" w:color="auto"/>
+              <w:bottom w:val="nil"/>
+              <w:right w:val="single" w:sz="8" w:space="0" w:color="auto"/>
+            </w:tcBorders>
+            <w:vAlign w:val="center"/>
+            <w:hideMark/>
+          </w:tcPr>
+          <w:p>
+            <w:pPr>
+              <w:spacing w:after="0" w:line="240" w:lineRule="auto"/>
+              <w:rPr>
+                <w:rFonts w:ascii="Bahnschrift" w:eastAsia="Times New Roman" w:hAnsi="Bahnschrift" w:cs="Calibri"/>
+                <w:b/>
+                <w:bCs/>
+                <w:color w:val="000000"/>
+                <w:sz w:val="20"/>
+                <w:szCs w:val="20"/>
+                <w:lang w:eastAsia="es-AR"/>
+              </w:rPr>
+            </w:pPr>
+          </w:p>
+        </w:tc>
+        <w:tc>
+          <w:tcPr>
+            <w:tcW w:w="1860" w:type="dxa"/>
             <w:tcBorders>
               <w:top w:val="nil"/>
               <w:left w:val="nil"/>
@@ -7315,64 +7185,44 @@
             </w:tcBorders>
             <w:shd w:val="clear" w:color="auto" w:fill="auto"/>
             <w:noWrap/>
-            <w:vAlign w:val="bottom"/>
-            <w:hideMark/>
-          </w:tcPr>
-          <w:p>
-            <w:pPr>
-              <w:spacing w:after="0" w:line="240" w:lineRule="auto"/>
-              <w:rPr>
-                <w:rFonts w:ascii="Bahnschrift" w:eastAsia="Times New Roman" w:hAnsi="Bahnschrift" w:cs="Calibri"/>
-                <w:color w:val="000000"/>
-                <w:sz w:val="20"/>
-                <w:szCs w:val="20"/>
-                <w:lang w:eastAsia="es-AR"/>
-              </w:rPr>
-            </w:pPr>
-            <w:r>
-              <w:rPr>
-                <w:rFonts w:ascii="Bahnschrift" w:eastAsia="Times New Roman" w:hAnsi="Bahnschrift" w:cs="Calibri"/>
-                <w:color w:val="000000"/>
-                <w:sz w:val="20"/>
-                <w:szCs w:val="20"/>
-                <w:lang w:eastAsia="es-AR"/>
-              </w:rPr>
-              <w:t>ID_</w:t>
-            </w:r>
-            <w:r>
-              <w:rPr>
-                <w:rFonts w:ascii="Bahnschrift" w:eastAsia="Times New Roman" w:hAnsi="Bahnschrift" w:cs="Calibri"/>
-                <w:color w:val="000000"/>
-                <w:sz w:val="20"/>
-                <w:szCs w:val="20"/>
-                <w:lang w:eastAsia="es-AR"/>
-              </w:rPr>
-              <w:t>Video</w:t>
-            </w:r>
-            <w:r>
-              <w:rPr>
-                <w:rFonts w:ascii="Bahnschrift" w:eastAsia="Times New Roman" w:hAnsi="Bahnschrift" w:cs="Calibri"/>
-                <w:color w:val="000000"/>
-                <w:sz w:val="20"/>
-                <w:szCs w:val="20"/>
-                <w:lang w:eastAsia="es-AR"/>
-              </w:rPr>
-              <w:t>Game</w:t>
-            </w:r>
-          </w:p>
-        </w:tc>
-        <w:tc>
-          <w:tcPr>
-            <w:tcW w:w="5609" w:type="dxa"/>
-            <w:tcBorders>
-              <w:top w:val="nil"/>
-              <w:left w:val="single" w:sz="8" w:space="0" w:color="auto"/>
-              <w:bottom w:val="nil"/>
-              <w:right w:val="single" w:sz="8" w:space="0" w:color="auto"/>
-            </w:tcBorders>
-            <w:shd w:val="clear" w:color="auto" w:fill="auto"/>
-            <w:noWrap/>
-            <w:vAlign w:val="bottom"/>
+            <w:vAlign w:val="center"/>
+            <w:hideMark/>
+          </w:tcPr>
+          <w:p>
+            <w:pPr>
+              <w:spacing w:after="0" w:line="240" w:lineRule="auto"/>
+              <w:rPr>
+                <w:rFonts w:ascii="Bahnschrift" w:eastAsia="Times New Roman" w:hAnsi="Bahnschrift" w:cs="Calibri"/>
+                <w:color w:val="000000"/>
+                <w:sz w:val="20"/>
+                <w:szCs w:val="20"/>
+                <w:lang w:eastAsia="es-AR"/>
+              </w:rPr>
+            </w:pPr>
+            <w:r>
+              <w:rPr>
+                <w:rFonts w:ascii="Bahnschrift" w:eastAsia="Times New Roman" w:hAnsi="Bahnschrift" w:cs="Calibri"/>
+                <w:color w:val="000000"/>
+                <w:sz w:val="20"/>
+                <w:szCs w:val="20"/>
+                <w:lang w:eastAsia="es-AR"/>
+              </w:rPr>
+              <w:t>ID_VideoGame</w:t>
+            </w:r>
+          </w:p>
+        </w:tc>
+        <w:tc>
+          <w:tcPr>
+            <w:tcW w:w="5960" w:type="dxa"/>
+            <w:tcBorders>
+              <w:top w:val="nil"/>
+              <w:left w:val="single" w:sz="8" w:space="0" w:color="auto"/>
+              <w:bottom w:val="nil"/>
+              <w:right w:val="single" w:sz="8" w:space="0" w:color="auto"/>
+            </w:tcBorders>
+            <w:shd w:val="clear" w:color="auto" w:fill="auto"/>
+            <w:noWrap/>
+            <w:vAlign w:val="center"/>
             <w:hideMark/>
           </w:tcPr>
           <w:p>
@@ -7447,7 +7297,7 @@
             </w:tcBorders>
             <w:shd w:val="clear" w:color="auto" w:fill="auto"/>
             <w:noWrap/>
-            <w:vAlign w:val="bottom"/>
+            <w:vAlign w:val="center"/>
             <w:hideMark/>
           </w:tcPr>
           <w:p>
@@ -7480,33 +7330,35 @@
         </w:trPr>
         <w:tc>
           <w:tcPr>
-            <w:tcW w:w="1660" w:type="dxa"/>
+            <w:tcW w:w="1580" w:type="dxa"/>
             <w:vMerge/>
             <w:tcBorders>
-              <w:top w:val="nil"/>
-              <w:left w:val="single" w:sz="8" w:space="0" w:color="auto"/>
-              <w:bottom w:val="single" w:sz="8" w:space="0" w:color="000000"/>
-              <w:right w:val="single" w:sz="8" w:space="0" w:color="auto"/>
-            </w:tcBorders>
-            <w:vAlign w:val="center"/>
-            <w:hideMark/>
-          </w:tcPr>
-          <w:p>
-            <w:pPr>
-              <w:spacing w:after="0" w:line="240" w:lineRule="auto"/>
-              <w:rPr>
-                <w:rFonts w:ascii="Bahnschrift" w:eastAsia="Times New Roman" w:hAnsi="Bahnschrift" w:cs="Calibri"/>
-                <w:color w:val="000000"/>
-                <w:sz w:val="20"/>
-                <w:szCs w:val="20"/>
-                <w:lang w:eastAsia="es-AR"/>
-              </w:rPr>
-            </w:pPr>
-          </w:p>
-        </w:tc>
-        <w:tc>
-          <w:tcPr>
-            <w:tcW w:w="1960" w:type="dxa"/>
+              <w:top w:val="single" w:sz="8" w:space="0" w:color="auto"/>
+              <w:left w:val="single" w:sz="8" w:space="0" w:color="auto"/>
+              <w:bottom w:val="nil"/>
+              <w:right w:val="single" w:sz="8" w:space="0" w:color="auto"/>
+            </w:tcBorders>
+            <w:vAlign w:val="center"/>
+            <w:hideMark/>
+          </w:tcPr>
+          <w:p>
+            <w:pPr>
+              <w:spacing w:after="0" w:line="240" w:lineRule="auto"/>
+              <w:rPr>
+                <w:rFonts w:ascii="Bahnschrift" w:eastAsia="Times New Roman" w:hAnsi="Bahnschrift" w:cs="Calibri"/>
+                <w:b/>
+                <w:bCs/>
+                <w:color w:val="000000"/>
+                <w:sz w:val="20"/>
+                <w:szCs w:val="20"/>
+                <w:lang w:eastAsia="es-AR"/>
+              </w:rPr>
+            </w:pPr>
+          </w:p>
+        </w:tc>
+        <w:tc>
+          <w:tcPr>
+            <w:tcW w:w="1860" w:type="dxa"/>
             <w:tcBorders>
               <w:top w:val="nil"/>
               <w:left w:val="nil"/>
@@ -7515,7 +7367,7 @@
             </w:tcBorders>
             <w:shd w:val="clear" w:color="auto" w:fill="auto"/>
             <w:noWrap/>
-            <w:vAlign w:val="bottom"/>
+            <w:vAlign w:val="center"/>
             <w:hideMark/>
           </w:tcPr>
           <w:p>
@@ -7543,16 +7395,16 @@
         </w:tc>
         <w:tc>
           <w:tcPr>
-            <w:tcW w:w="5609" w:type="dxa"/>
-            <w:tcBorders>
-              <w:top w:val="nil"/>
-              <w:left w:val="single" w:sz="8" w:space="0" w:color="auto"/>
-              <w:bottom w:val="nil"/>
-              <w:right w:val="single" w:sz="8" w:space="0" w:color="auto"/>
-            </w:tcBorders>
-            <w:shd w:val="clear" w:color="auto" w:fill="auto"/>
-            <w:noWrap/>
-            <w:vAlign w:val="bottom"/>
+            <w:tcW w:w="5960" w:type="dxa"/>
+            <w:tcBorders>
+              <w:top w:val="nil"/>
+              <w:left w:val="single" w:sz="8" w:space="0" w:color="auto"/>
+              <w:bottom w:val="nil"/>
+              <w:right w:val="single" w:sz="8" w:space="0" w:color="auto"/>
+            </w:tcBorders>
+            <w:shd w:val="clear" w:color="auto" w:fill="auto"/>
+            <w:noWrap/>
+            <w:vAlign w:val="center"/>
             <w:hideMark/>
           </w:tcPr>
           <w:p>
@@ -7616,7 +7468,7 @@
             </w:tcBorders>
             <w:shd w:val="clear" w:color="auto" w:fill="auto"/>
             <w:noWrap/>
-            <w:vAlign w:val="bottom"/>
+            <w:vAlign w:val="center"/>
             <w:hideMark/>
           </w:tcPr>
           <w:p>
@@ -7649,33 +7501,35 @@
         </w:trPr>
         <w:tc>
           <w:tcPr>
-            <w:tcW w:w="1660" w:type="dxa"/>
+            <w:tcW w:w="1580" w:type="dxa"/>
             <w:vMerge/>
             <w:tcBorders>
-              <w:top w:val="nil"/>
-              <w:left w:val="single" w:sz="8" w:space="0" w:color="auto"/>
-              <w:bottom w:val="single" w:sz="8" w:space="0" w:color="000000"/>
-              <w:right w:val="single" w:sz="8" w:space="0" w:color="auto"/>
-            </w:tcBorders>
-            <w:vAlign w:val="center"/>
-            <w:hideMark/>
-          </w:tcPr>
-          <w:p>
-            <w:pPr>
-              <w:spacing w:after="0" w:line="240" w:lineRule="auto"/>
-              <w:rPr>
-                <w:rFonts w:ascii="Bahnschrift" w:eastAsia="Times New Roman" w:hAnsi="Bahnschrift" w:cs="Calibri"/>
-                <w:color w:val="000000"/>
-                <w:sz w:val="20"/>
-                <w:szCs w:val="20"/>
-                <w:lang w:eastAsia="es-AR"/>
-              </w:rPr>
-            </w:pPr>
-          </w:p>
-        </w:tc>
-        <w:tc>
-          <w:tcPr>
-            <w:tcW w:w="1960" w:type="dxa"/>
+              <w:top w:val="single" w:sz="8" w:space="0" w:color="auto"/>
+              <w:left w:val="single" w:sz="8" w:space="0" w:color="auto"/>
+              <w:bottom w:val="nil"/>
+              <w:right w:val="single" w:sz="8" w:space="0" w:color="auto"/>
+            </w:tcBorders>
+            <w:vAlign w:val="center"/>
+            <w:hideMark/>
+          </w:tcPr>
+          <w:p>
+            <w:pPr>
+              <w:spacing w:after="0" w:line="240" w:lineRule="auto"/>
+              <w:rPr>
+                <w:rFonts w:ascii="Bahnschrift" w:eastAsia="Times New Roman" w:hAnsi="Bahnschrift" w:cs="Calibri"/>
+                <w:b/>
+                <w:bCs/>
+                <w:color w:val="000000"/>
+                <w:sz w:val="20"/>
+                <w:szCs w:val="20"/>
+                <w:lang w:eastAsia="es-AR"/>
+              </w:rPr>
+            </w:pPr>
+          </w:p>
+        </w:tc>
+        <w:tc>
+          <w:tcPr>
+            <w:tcW w:w="1860" w:type="dxa"/>
             <w:tcBorders>
               <w:top w:val="nil"/>
               <w:left w:val="nil"/>
@@ -7684,7 +7538,7 @@
             </w:tcBorders>
             <w:shd w:val="clear" w:color="auto" w:fill="auto"/>
             <w:noWrap/>
-            <w:vAlign w:val="bottom"/>
+            <w:vAlign w:val="center"/>
             <w:hideMark/>
           </w:tcPr>
           <w:p>
@@ -7712,16 +7566,16 @@
         </w:tc>
         <w:tc>
           <w:tcPr>
-            <w:tcW w:w="5609" w:type="dxa"/>
-            <w:tcBorders>
-              <w:top w:val="nil"/>
-              <w:left w:val="single" w:sz="8" w:space="0" w:color="auto"/>
-              <w:bottom w:val="nil"/>
-              <w:right w:val="single" w:sz="8" w:space="0" w:color="auto"/>
-            </w:tcBorders>
-            <w:shd w:val="clear" w:color="auto" w:fill="auto"/>
-            <w:noWrap/>
-            <w:vAlign w:val="bottom"/>
+            <w:tcW w:w="5960" w:type="dxa"/>
+            <w:tcBorders>
+              <w:top w:val="nil"/>
+              <w:left w:val="single" w:sz="8" w:space="0" w:color="auto"/>
+              <w:bottom w:val="nil"/>
+              <w:right w:val="single" w:sz="8" w:space="0" w:color="auto"/>
+            </w:tcBorders>
+            <w:shd w:val="clear" w:color="auto" w:fill="auto"/>
+            <w:noWrap/>
+            <w:vAlign w:val="center"/>
             <w:hideMark/>
           </w:tcPr>
           <w:p>
@@ -7785,7 +7639,7 @@
             </w:tcBorders>
             <w:shd w:val="clear" w:color="auto" w:fill="auto"/>
             <w:noWrap/>
-            <w:vAlign w:val="bottom"/>
+            <w:vAlign w:val="center"/>
             <w:hideMark/>
           </w:tcPr>
           <w:p>
@@ -7818,33 +7672,926 @@
         </w:trPr>
         <w:tc>
           <w:tcPr>
-            <w:tcW w:w="1660" w:type="dxa"/>
+            <w:tcW w:w="1580" w:type="dxa"/>
             <w:vMerge/>
             <w:tcBorders>
-              <w:top w:val="nil"/>
+              <w:top w:val="single" w:sz="8" w:space="0" w:color="auto"/>
+              <w:left w:val="single" w:sz="8" w:space="0" w:color="auto"/>
+              <w:bottom w:val="nil"/>
+              <w:right w:val="single" w:sz="8" w:space="0" w:color="auto"/>
+            </w:tcBorders>
+            <w:vAlign w:val="center"/>
+            <w:hideMark/>
+          </w:tcPr>
+          <w:p>
+            <w:pPr>
+              <w:spacing w:after="0" w:line="240" w:lineRule="auto"/>
+              <w:rPr>
+                <w:rFonts w:ascii="Bahnschrift" w:eastAsia="Times New Roman" w:hAnsi="Bahnschrift" w:cs="Calibri"/>
+                <w:b/>
+                <w:bCs/>
+                <w:color w:val="000000"/>
+                <w:sz w:val="20"/>
+                <w:szCs w:val="20"/>
+                <w:lang w:eastAsia="es-AR"/>
+              </w:rPr>
+            </w:pPr>
+          </w:p>
+        </w:tc>
+        <w:tc>
+          <w:tcPr>
+            <w:tcW w:w="1860" w:type="dxa"/>
+            <w:tcBorders>
+              <w:top w:val="nil"/>
+              <w:left w:val="nil"/>
+              <w:bottom w:val="nil"/>
+              <w:right w:val="nil"/>
+            </w:tcBorders>
+            <w:shd w:val="clear" w:color="auto" w:fill="auto"/>
+            <w:noWrap/>
+            <w:vAlign w:val="center"/>
+            <w:hideMark/>
+          </w:tcPr>
+          <w:p>
+            <w:pPr>
+              <w:spacing w:after="0" w:line="240" w:lineRule="auto"/>
+              <w:rPr>
+                <w:rFonts w:ascii="Bahnschrift" w:eastAsia="Times New Roman" w:hAnsi="Bahnschrift" w:cs="Calibri"/>
+                <w:color w:val="000000"/>
+                <w:sz w:val="20"/>
+                <w:szCs w:val="20"/>
+                <w:lang w:eastAsia="es-AR"/>
+              </w:rPr>
+            </w:pPr>
+            <w:r>
+              <w:rPr>
+                <w:rFonts w:ascii="Bahnschrift" w:eastAsia="Times New Roman" w:hAnsi="Bahnschrift" w:cs="Calibri"/>
+                <w:color w:val="000000"/>
+                <w:sz w:val="20"/>
+                <w:szCs w:val="20"/>
+                <w:lang w:eastAsia="es-AR"/>
+              </w:rPr>
+              <w:t>Subtotal</w:t>
+            </w:r>
+          </w:p>
+        </w:tc>
+        <w:tc>
+          <w:tcPr>
+            <w:tcW w:w="5960" w:type="dxa"/>
+            <w:tcBorders>
+              <w:top w:val="nil"/>
+              <w:left w:val="single" w:sz="8" w:space="0" w:color="auto"/>
+              <w:bottom w:val="nil"/>
+              <w:right w:val="single" w:sz="8" w:space="0" w:color="auto"/>
+            </w:tcBorders>
+            <w:shd w:val="clear" w:color="auto" w:fill="auto"/>
+            <w:noWrap/>
+            <w:vAlign w:val="center"/>
+            <w:hideMark/>
+          </w:tcPr>
+          <w:p>
+            <w:pPr>
+              <w:spacing w:after="0" w:line="240" w:lineRule="auto"/>
+              <w:rPr>
+                <w:rFonts w:ascii="Bahnschrift" w:eastAsia="Times New Roman" w:hAnsi="Bahnschrift" w:cs="Calibri"/>
+                <w:color w:val="000000"/>
+                <w:sz w:val="20"/>
+                <w:szCs w:val="20"/>
+                <w:lang w:eastAsia="es-AR"/>
+              </w:rPr>
+            </w:pPr>
+            <w:r>
+              <w:rPr>
+                <w:rFonts w:ascii="Bahnschrift" w:eastAsia="Times New Roman" w:hAnsi="Bahnschrift" w:cs="Calibri"/>
+                <w:color w:val="000000"/>
+                <w:sz w:val="20"/>
+                <w:szCs w:val="20"/>
+                <w:lang w:eastAsia="es-AR"/>
+              </w:rPr>
+              <w:t>Subtotal de unidades compradas (Cantidad * Precio_Unitario)</w:t>
+            </w:r>
+          </w:p>
+        </w:tc>
+        <w:tc>
+          <w:tcPr>
+            <w:tcW w:w="820" w:type="dxa"/>
+            <w:tcBorders>
+              <w:top w:val="nil"/>
+              <w:left w:val="nil"/>
+              <w:bottom w:val="nil"/>
+              <w:right w:val="nil"/>
+            </w:tcBorders>
+            <w:shd w:val="clear" w:color="auto" w:fill="auto"/>
+            <w:noWrap/>
+            <w:vAlign w:val="center"/>
+            <w:hideMark/>
+          </w:tcPr>
+          <w:p>
+            <w:pPr>
+              <w:spacing w:after="0" w:line="240" w:lineRule="auto"/>
+              <w:rPr>
+                <w:rFonts w:ascii="Bahnschrift" w:eastAsia="Times New Roman" w:hAnsi="Bahnschrift" w:cs="Calibri"/>
+                <w:color w:val="000000"/>
+                <w:sz w:val="20"/>
+                <w:szCs w:val="20"/>
+                <w:lang w:eastAsia="es-AR"/>
+              </w:rPr>
+            </w:pPr>
+          </w:p>
+        </w:tc>
+        <w:tc>
+          <w:tcPr>
+            <w:tcW w:w="1460" w:type="dxa"/>
+            <w:tcBorders>
+              <w:top w:val="nil"/>
+              <w:left w:val="single" w:sz="8" w:space="0" w:color="auto"/>
+              <w:bottom w:val="nil"/>
+              <w:right w:val="single" w:sz="8" w:space="0" w:color="auto"/>
+            </w:tcBorders>
+            <w:shd w:val="clear" w:color="auto" w:fill="auto"/>
+            <w:noWrap/>
+            <w:vAlign w:val="center"/>
+            <w:hideMark/>
+          </w:tcPr>
+          <w:p>
+            <w:pPr>
+              <w:spacing w:after="0" w:line="240" w:lineRule="auto"/>
+              <w:rPr>
+                <w:rFonts w:ascii="Bahnschrift" w:eastAsia="Times New Roman" w:hAnsi="Bahnschrift" w:cs="Calibri"/>
+                <w:color w:val="000000"/>
+                <w:sz w:val="20"/>
+                <w:szCs w:val="20"/>
+                <w:lang w:eastAsia="es-AR"/>
+              </w:rPr>
+            </w:pPr>
+            <w:r>
+              <w:rPr>
+                <w:rFonts w:ascii="Bahnschrift" w:eastAsia="Times New Roman" w:hAnsi="Bahnschrift" w:cs="Calibri"/>
+                <w:color w:val="000000"/>
+                <w:sz w:val="20"/>
+                <w:szCs w:val="20"/>
+                <w:lang w:eastAsia="es-AR"/>
+              </w:rPr>
+              <w:t>DECIMAL</w:t>
+            </w:r>
+          </w:p>
+        </w:tc>
+      </w:tr>
+      <w:tr>
+        <w:trPr>
+          <w:trHeight w:val="288"/>
+        </w:trPr>
+        <w:tc>
+          <w:tcPr>
+            <w:tcW w:w="1580" w:type="dxa"/>
+            <w:vMerge w:val="restart"/>
+            <w:tcBorders>
+              <w:top w:val="single" w:sz="8" w:space="0" w:color="auto"/>
               <w:left w:val="single" w:sz="8" w:space="0" w:color="auto"/>
               <w:bottom w:val="single" w:sz="8" w:space="0" w:color="000000"/>
               <w:right w:val="single" w:sz="8" w:space="0" w:color="auto"/>
             </w:tcBorders>
-            <w:vAlign w:val="center"/>
-            <w:hideMark/>
-          </w:tcPr>
-          <w:p>
-            <w:pPr>
-              <w:spacing w:after="0" w:line="240" w:lineRule="auto"/>
-              <w:rPr>
-                <w:rFonts w:ascii="Bahnschrift" w:eastAsia="Times New Roman" w:hAnsi="Bahnschrift" w:cs="Calibri"/>
-                <w:color w:val="000000"/>
-                <w:sz w:val="20"/>
-                <w:szCs w:val="20"/>
-                <w:lang w:eastAsia="es-AR"/>
-              </w:rPr>
-            </w:pPr>
-          </w:p>
-        </w:tc>
-        <w:tc>
-          <w:tcPr>
-            <w:tcW w:w="1960" w:type="dxa"/>
+            <w:shd w:val="clear" w:color="000000" w:fill="BDD7EE"/>
+            <w:vAlign w:val="center"/>
+            <w:hideMark/>
+          </w:tcPr>
+          <w:p>
+            <w:pPr>
+              <w:spacing w:after="0" w:line="240" w:lineRule="auto"/>
+              <w:jc w:val="center"/>
+              <w:rPr>
+                <w:rFonts w:ascii="Bahnschrift" w:eastAsia="Times New Roman" w:hAnsi="Bahnschrift" w:cs="Calibri"/>
+                <w:b/>
+                <w:bCs/>
+                <w:color w:val="000000"/>
+                <w:sz w:val="20"/>
+                <w:szCs w:val="20"/>
+                <w:lang w:eastAsia="es-AR"/>
+              </w:rPr>
+            </w:pPr>
+            <w:r>
+              <w:rPr>
+                <w:rFonts w:ascii="Bahnschrift" w:eastAsia="Times New Roman" w:hAnsi="Bahnschrift" w:cs="Calibri"/>
+                <w:b/>
+                <w:bCs/>
+                <w:color w:val="000000"/>
+                <w:sz w:val="20"/>
+                <w:szCs w:val="20"/>
+                <w:lang w:eastAsia="es-AR"/>
+              </w:rPr>
+              <w:t>StockAudit</w:t>
+            </w:r>
+          </w:p>
+        </w:tc>
+        <w:tc>
+          <w:tcPr>
+            <w:tcW w:w="1860" w:type="dxa"/>
+            <w:tcBorders>
+              <w:top w:val="single" w:sz="8" w:space="0" w:color="auto"/>
+              <w:left w:val="nil"/>
+              <w:bottom w:val="nil"/>
+              <w:right w:val="nil"/>
+            </w:tcBorders>
+            <w:shd w:val="clear" w:color="auto" w:fill="auto"/>
+            <w:noWrap/>
+            <w:vAlign w:val="bottom"/>
+            <w:hideMark/>
+          </w:tcPr>
+          <w:p>
+            <w:pPr>
+              <w:spacing w:after="0" w:line="240" w:lineRule="auto"/>
+              <w:rPr>
+                <w:rFonts w:ascii="Bahnschrift" w:eastAsia="Times New Roman" w:hAnsi="Bahnschrift" w:cs="Calibri"/>
+                <w:color w:val="000000"/>
+                <w:sz w:val="20"/>
+                <w:szCs w:val="20"/>
+                <w:lang w:eastAsia="es-AR"/>
+              </w:rPr>
+            </w:pPr>
+            <w:r>
+              <w:rPr>
+                <w:rFonts w:ascii="Bahnschrift" w:eastAsia="Times New Roman" w:hAnsi="Bahnschrift" w:cs="Calibri"/>
+                <w:color w:val="000000"/>
+                <w:sz w:val="20"/>
+                <w:szCs w:val="20"/>
+                <w:lang w:eastAsia="es-AR"/>
+              </w:rPr>
+              <w:t>ID_Audit</w:t>
+            </w:r>
+          </w:p>
+        </w:tc>
+        <w:tc>
+          <w:tcPr>
+            <w:tcW w:w="5960" w:type="dxa"/>
+            <w:tcBorders>
+              <w:top w:val="single" w:sz="8" w:space="0" w:color="auto"/>
+              <w:left w:val="single" w:sz="8" w:space="0" w:color="auto"/>
+              <w:bottom w:val="nil"/>
+              <w:right w:val="single" w:sz="8" w:space="0" w:color="auto"/>
+            </w:tcBorders>
+            <w:shd w:val="clear" w:color="auto" w:fill="auto"/>
+            <w:noWrap/>
+            <w:vAlign w:val="center"/>
+            <w:hideMark/>
+          </w:tcPr>
+          <w:p>
+            <w:pPr>
+              <w:spacing w:after="0" w:line="240" w:lineRule="auto"/>
+              <w:rPr>
+                <w:rFonts w:ascii="Bahnschrift" w:eastAsia="Times New Roman" w:hAnsi="Bahnschrift" w:cs="Calibri"/>
+                <w:color w:val="000000"/>
+                <w:sz w:val="20"/>
+                <w:szCs w:val="20"/>
+                <w:lang w:eastAsia="es-AR"/>
+              </w:rPr>
+            </w:pPr>
+            <w:r>
+              <w:rPr>
+                <w:rFonts w:ascii="Bahnschrift" w:eastAsia="Times New Roman" w:hAnsi="Bahnschrift" w:cs="Calibri"/>
+                <w:color w:val="000000"/>
+                <w:sz w:val="20"/>
+                <w:szCs w:val="20"/>
+                <w:lang w:eastAsia="es-AR"/>
+              </w:rPr>
+              <w:t>Identificador único del detalle del pedido</w:t>
+            </w:r>
+          </w:p>
+        </w:tc>
+        <w:tc>
+          <w:tcPr>
+            <w:tcW w:w="820" w:type="dxa"/>
+            <w:tcBorders>
+              <w:top w:val="single" w:sz="8" w:space="0" w:color="auto"/>
+              <w:left w:val="nil"/>
+              <w:bottom w:val="nil"/>
+              <w:right w:val="nil"/>
+            </w:tcBorders>
+            <w:shd w:val="clear" w:color="000000" w:fill="5B9BD5"/>
+            <w:noWrap/>
+            <w:vAlign w:val="center"/>
+            <w:hideMark/>
+          </w:tcPr>
+          <w:p>
+            <w:pPr>
+              <w:spacing w:after="0" w:line="240" w:lineRule="auto"/>
+              <w:jc w:val="center"/>
+              <w:rPr>
+                <w:rFonts w:ascii="Bahnschrift" w:eastAsia="Times New Roman" w:hAnsi="Bahnschrift" w:cs="Calibri"/>
+                <w:color w:val="000000"/>
+                <w:sz w:val="20"/>
+                <w:szCs w:val="20"/>
+                <w:lang w:eastAsia="es-AR"/>
+              </w:rPr>
+            </w:pPr>
+            <w:r>
+              <w:rPr>
+                <w:rFonts w:ascii="Bahnschrift" w:eastAsia="Times New Roman" w:hAnsi="Bahnschrift" w:cs="Calibri"/>
+                <w:color w:val="000000"/>
+                <w:sz w:val="20"/>
+                <w:szCs w:val="20"/>
+                <w:lang w:eastAsia="es-AR"/>
+              </w:rPr>
+              <w:t>PK</w:t>
+            </w:r>
+          </w:p>
+        </w:tc>
+        <w:tc>
+          <w:tcPr>
+            <w:tcW w:w="1460" w:type="dxa"/>
+            <w:tcBorders>
+              <w:top w:val="single" w:sz="8" w:space="0" w:color="auto"/>
+              <w:left w:val="single" w:sz="8" w:space="0" w:color="auto"/>
+              <w:bottom w:val="nil"/>
+              <w:right w:val="single" w:sz="8" w:space="0" w:color="auto"/>
+            </w:tcBorders>
+            <w:shd w:val="clear" w:color="auto" w:fill="auto"/>
+            <w:noWrap/>
+            <w:vAlign w:val="center"/>
+            <w:hideMark/>
+          </w:tcPr>
+          <w:p>
+            <w:pPr>
+              <w:spacing w:after="0" w:line="240" w:lineRule="auto"/>
+              <w:rPr>
+                <w:rFonts w:ascii="Bahnschrift" w:eastAsia="Times New Roman" w:hAnsi="Bahnschrift" w:cs="Calibri"/>
+                <w:color w:val="000000"/>
+                <w:sz w:val="20"/>
+                <w:szCs w:val="20"/>
+                <w:lang w:eastAsia="es-AR"/>
+              </w:rPr>
+            </w:pPr>
+            <w:r>
+              <w:rPr>
+                <w:rFonts w:ascii="Bahnschrift" w:eastAsia="Times New Roman" w:hAnsi="Bahnschrift" w:cs="Calibri"/>
+                <w:color w:val="000000"/>
+                <w:sz w:val="20"/>
+                <w:szCs w:val="20"/>
+                <w:lang w:eastAsia="es-AR"/>
+              </w:rPr>
+              <w:t>INT</w:t>
+            </w:r>
+          </w:p>
+        </w:tc>
+      </w:tr>
+      <w:tr>
+        <w:trPr>
+          <w:trHeight w:val="288"/>
+        </w:trPr>
+        <w:tc>
+          <w:tcPr>
+            <w:tcW w:w="1580" w:type="dxa"/>
+            <w:vMerge/>
+            <w:tcBorders>
+              <w:top w:val="single" w:sz="8" w:space="0" w:color="auto"/>
+              <w:left w:val="single" w:sz="8" w:space="0" w:color="auto"/>
+              <w:bottom w:val="single" w:sz="8" w:space="0" w:color="000000"/>
+              <w:right w:val="single" w:sz="8" w:space="0" w:color="auto"/>
+            </w:tcBorders>
+            <w:vAlign w:val="center"/>
+            <w:hideMark/>
+          </w:tcPr>
+          <w:p>
+            <w:pPr>
+              <w:spacing w:after="0" w:line="240" w:lineRule="auto"/>
+              <w:rPr>
+                <w:rFonts w:ascii="Bahnschrift" w:eastAsia="Times New Roman" w:hAnsi="Bahnschrift" w:cs="Calibri"/>
+                <w:b/>
+                <w:bCs/>
+                <w:color w:val="000000"/>
+                <w:sz w:val="20"/>
+                <w:szCs w:val="20"/>
+                <w:lang w:eastAsia="es-AR"/>
+              </w:rPr>
+            </w:pPr>
+          </w:p>
+        </w:tc>
+        <w:tc>
+          <w:tcPr>
+            <w:tcW w:w="1860" w:type="dxa"/>
+            <w:tcBorders>
+              <w:top w:val="nil"/>
+              <w:left w:val="nil"/>
+              <w:bottom w:val="nil"/>
+              <w:right w:val="nil"/>
+            </w:tcBorders>
+            <w:shd w:val="clear" w:color="auto" w:fill="auto"/>
+            <w:noWrap/>
+            <w:vAlign w:val="center"/>
+            <w:hideMark/>
+          </w:tcPr>
+          <w:p>
+            <w:pPr>
+              <w:spacing w:after="0" w:line="240" w:lineRule="auto"/>
+              <w:rPr>
+                <w:rFonts w:ascii="Bahnschrift" w:eastAsia="Times New Roman" w:hAnsi="Bahnschrift" w:cs="Calibri"/>
+                <w:color w:val="000000"/>
+                <w:sz w:val="20"/>
+                <w:szCs w:val="20"/>
+                <w:lang w:eastAsia="es-AR"/>
+              </w:rPr>
+            </w:pPr>
+            <w:r>
+              <w:rPr>
+                <w:rFonts w:ascii="Bahnschrift" w:eastAsia="Times New Roman" w:hAnsi="Bahnschrift" w:cs="Calibri"/>
+                <w:color w:val="000000"/>
+                <w:sz w:val="20"/>
+                <w:szCs w:val="20"/>
+                <w:lang w:eastAsia="es-AR"/>
+              </w:rPr>
+              <w:t>ID_VideoGame</w:t>
+            </w:r>
+          </w:p>
+        </w:tc>
+        <w:tc>
+          <w:tcPr>
+            <w:tcW w:w="5960" w:type="dxa"/>
+            <w:tcBorders>
+              <w:top w:val="nil"/>
+              <w:left w:val="single" w:sz="8" w:space="0" w:color="auto"/>
+              <w:bottom w:val="nil"/>
+              <w:right w:val="single" w:sz="8" w:space="0" w:color="auto"/>
+            </w:tcBorders>
+            <w:shd w:val="clear" w:color="auto" w:fill="auto"/>
+            <w:noWrap/>
+            <w:vAlign w:val="center"/>
+            <w:hideMark/>
+          </w:tcPr>
+          <w:p>
+            <w:pPr>
+              <w:spacing w:after="0" w:line="240" w:lineRule="auto"/>
+              <w:rPr>
+                <w:rFonts w:ascii="Bahnschrift" w:eastAsia="Times New Roman" w:hAnsi="Bahnschrift" w:cs="Calibri"/>
+                <w:color w:val="000000"/>
+                <w:sz w:val="20"/>
+                <w:szCs w:val="20"/>
+                <w:lang w:eastAsia="es-AR"/>
+              </w:rPr>
+            </w:pPr>
+            <w:r>
+              <w:rPr>
+                <w:rFonts w:ascii="Bahnschrift" w:eastAsia="Times New Roman" w:hAnsi="Bahnschrift" w:cs="Calibri"/>
+                <w:color w:val="000000"/>
+                <w:sz w:val="20"/>
+                <w:szCs w:val="20"/>
+                <w:lang w:eastAsia="es-AR"/>
+              </w:rPr>
+              <w:t>Identificador del videojuego</w:t>
+            </w:r>
+          </w:p>
+        </w:tc>
+        <w:tc>
+          <w:tcPr>
+            <w:tcW w:w="820" w:type="dxa"/>
+            <w:tcBorders>
+              <w:top w:val="nil"/>
+              <w:left w:val="nil"/>
+              <w:bottom w:val="nil"/>
+              <w:right w:val="nil"/>
+            </w:tcBorders>
+            <w:shd w:val="clear" w:color="000000" w:fill="A5A5A5"/>
+            <w:noWrap/>
+            <w:vAlign w:val="center"/>
+            <w:hideMark/>
+          </w:tcPr>
+          <w:p>
+            <w:pPr>
+              <w:spacing w:after="0" w:line="240" w:lineRule="auto"/>
+              <w:jc w:val="center"/>
+              <w:rPr>
+                <w:rFonts w:ascii="Bahnschrift" w:eastAsia="Times New Roman" w:hAnsi="Bahnschrift" w:cs="Calibri"/>
+                <w:color w:val="000000"/>
+                <w:sz w:val="20"/>
+                <w:szCs w:val="20"/>
+                <w:lang w:eastAsia="es-AR"/>
+              </w:rPr>
+            </w:pPr>
+            <w:r>
+              <w:rPr>
+                <w:rFonts w:ascii="Bahnschrift" w:eastAsia="Times New Roman" w:hAnsi="Bahnschrift" w:cs="Calibri"/>
+                <w:color w:val="000000"/>
+                <w:sz w:val="20"/>
+                <w:szCs w:val="20"/>
+                <w:lang w:eastAsia="es-AR"/>
+              </w:rPr>
+              <w:t>FK</w:t>
+            </w:r>
+          </w:p>
+        </w:tc>
+        <w:tc>
+          <w:tcPr>
+            <w:tcW w:w="1460" w:type="dxa"/>
+            <w:tcBorders>
+              <w:top w:val="nil"/>
+              <w:left w:val="single" w:sz="8" w:space="0" w:color="auto"/>
+              <w:bottom w:val="nil"/>
+              <w:right w:val="single" w:sz="8" w:space="0" w:color="auto"/>
+            </w:tcBorders>
+            <w:shd w:val="clear" w:color="auto" w:fill="auto"/>
+            <w:noWrap/>
+            <w:vAlign w:val="center"/>
+            <w:hideMark/>
+          </w:tcPr>
+          <w:p>
+            <w:pPr>
+              <w:spacing w:after="0" w:line="240" w:lineRule="auto"/>
+              <w:rPr>
+                <w:rFonts w:ascii="Bahnschrift" w:eastAsia="Times New Roman" w:hAnsi="Bahnschrift" w:cs="Calibri"/>
+                <w:color w:val="000000"/>
+                <w:sz w:val="20"/>
+                <w:szCs w:val="20"/>
+                <w:lang w:eastAsia="es-AR"/>
+              </w:rPr>
+            </w:pPr>
+            <w:r>
+              <w:rPr>
+                <w:rFonts w:ascii="Bahnschrift" w:eastAsia="Times New Roman" w:hAnsi="Bahnschrift" w:cs="Calibri"/>
+                <w:color w:val="000000"/>
+                <w:sz w:val="20"/>
+                <w:szCs w:val="20"/>
+                <w:lang w:eastAsia="es-AR"/>
+              </w:rPr>
+              <w:t>INT</w:t>
+            </w:r>
+          </w:p>
+        </w:tc>
+      </w:tr>
+      <w:tr>
+        <w:trPr>
+          <w:trHeight w:val="288"/>
+        </w:trPr>
+        <w:tc>
+          <w:tcPr>
+            <w:tcW w:w="1580" w:type="dxa"/>
+            <w:vMerge/>
+            <w:tcBorders>
+              <w:top w:val="single" w:sz="8" w:space="0" w:color="auto"/>
+              <w:left w:val="single" w:sz="8" w:space="0" w:color="auto"/>
+              <w:bottom w:val="single" w:sz="8" w:space="0" w:color="000000"/>
+              <w:right w:val="single" w:sz="8" w:space="0" w:color="auto"/>
+            </w:tcBorders>
+            <w:vAlign w:val="center"/>
+            <w:hideMark/>
+          </w:tcPr>
+          <w:p>
+            <w:pPr>
+              <w:spacing w:after="0" w:line="240" w:lineRule="auto"/>
+              <w:rPr>
+                <w:rFonts w:ascii="Bahnschrift" w:eastAsia="Times New Roman" w:hAnsi="Bahnschrift" w:cs="Calibri"/>
+                <w:b/>
+                <w:bCs/>
+                <w:color w:val="000000"/>
+                <w:sz w:val="20"/>
+                <w:szCs w:val="20"/>
+                <w:lang w:eastAsia="es-AR"/>
+              </w:rPr>
+            </w:pPr>
+          </w:p>
+        </w:tc>
+        <w:tc>
+          <w:tcPr>
+            <w:tcW w:w="1860" w:type="dxa"/>
+            <w:tcBorders>
+              <w:top w:val="nil"/>
+              <w:left w:val="nil"/>
+              <w:bottom w:val="nil"/>
+              <w:right w:val="nil"/>
+            </w:tcBorders>
+            <w:shd w:val="clear" w:color="auto" w:fill="auto"/>
+            <w:noWrap/>
+            <w:vAlign w:val="center"/>
+            <w:hideMark/>
+          </w:tcPr>
+          <w:p>
+            <w:pPr>
+              <w:spacing w:after="0" w:line="240" w:lineRule="auto"/>
+              <w:rPr>
+                <w:rFonts w:ascii="Bahnschrift" w:eastAsia="Times New Roman" w:hAnsi="Bahnschrift" w:cs="Calibri"/>
+                <w:color w:val="000000"/>
+                <w:sz w:val="20"/>
+                <w:szCs w:val="20"/>
+                <w:lang w:eastAsia="es-AR"/>
+              </w:rPr>
+            </w:pPr>
+            <w:r>
+              <w:rPr>
+                <w:rFonts w:ascii="Bahnschrift" w:eastAsia="Times New Roman" w:hAnsi="Bahnschrift" w:cs="Calibri"/>
+                <w:color w:val="000000"/>
+                <w:sz w:val="20"/>
+                <w:szCs w:val="20"/>
+                <w:lang w:eastAsia="es-AR"/>
+              </w:rPr>
+              <w:t>DateStUp</w:t>
+            </w:r>
+          </w:p>
+        </w:tc>
+        <w:tc>
+          <w:tcPr>
+            <w:tcW w:w="5960" w:type="dxa"/>
+            <w:tcBorders>
+              <w:top w:val="nil"/>
+              <w:left w:val="single" w:sz="8" w:space="0" w:color="auto"/>
+              <w:bottom w:val="nil"/>
+              <w:right w:val="single" w:sz="8" w:space="0" w:color="auto"/>
+            </w:tcBorders>
+            <w:shd w:val="clear" w:color="auto" w:fill="auto"/>
+            <w:noWrap/>
+            <w:vAlign w:val="center"/>
+            <w:hideMark/>
+          </w:tcPr>
+          <w:p>
+            <w:pPr>
+              <w:spacing w:after="0" w:line="240" w:lineRule="auto"/>
+              <w:rPr>
+                <w:rFonts w:ascii="Bahnschrift" w:eastAsia="Times New Roman" w:hAnsi="Bahnschrift" w:cs="Calibri"/>
+                <w:color w:val="000000"/>
+                <w:sz w:val="20"/>
+                <w:szCs w:val="20"/>
+                <w:lang w:eastAsia="es-AR"/>
+              </w:rPr>
+            </w:pPr>
+            <w:r>
+              <w:rPr>
+                <w:rFonts w:ascii="Bahnschrift" w:eastAsia="Times New Roman" w:hAnsi="Bahnschrift" w:cs="Calibri"/>
+                <w:color w:val="000000"/>
+                <w:sz w:val="20"/>
+                <w:szCs w:val="20"/>
+                <w:lang w:eastAsia="es-AR"/>
+              </w:rPr>
+              <w:t>Fecha de actualización del stock</w:t>
+            </w:r>
+          </w:p>
+        </w:tc>
+        <w:tc>
+          <w:tcPr>
+            <w:tcW w:w="820" w:type="dxa"/>
+            <w:tcBorders>
+              <w:top w:val="nil"/>
+              <w:left w:val="nil"/>
+              <w:bottom w:val="nil"/>
+              <w:right w:val="nil"/>
+            </w:tcBorders>
+            <w:shd w:val="clear" w:color="auto" w:fill="auto"/>
+            <w:noWrap/>
+            <w:vAlign w:val="center"/>
+            <w:hideMark/>
+          </w:tcPr>
+          <w:p>
+            <w:pPr>
+              <w:spacing w:after="0" w:line="240" w:lineRule="auto"/>
+              <w:rPr>
+                <w:rFonts w:ascii="Bahnschrift" w:eastAsia="Times New Roman" w:hAnsi="Bahnschrift" w:cs="Calibri"/>
+                <w:color w:val="000000"/>
+                <w:sz w:val="20"/>
+                <w:szCs w:val="20"/>
+                <w:lang w:eastAsia="es-AR"/>
+              </w:rPr>
+            </w:pPr>
+          </w:p>
+        </w:tc>
+        <w:tc>
+          <w:tcPr>
+            <w:tcW w:w="1460" w:type="dxa"/>
+            <w:tcBorders>
+              <w:top w:val="nil"/>
+              <w:left w:val="single" w:sz="8" w:space="0" w:color="auto"/>
+              <w:bottom w:val="nil"/>
+              <w:right w:val="single" w:sz="8" w:space="0" w:color="auto"/>
+            </w:tcBorders>
+            <w:shd w:val="clear" w:color="auto" w:fill="auto"/>
+            <w:noWrap/>
+            <w:vAlign w:val="center"/>
+            <w:hideMark/>
+          </w:tcPr>
+          <w:p>
+            <w:pPr>
+              <w:spacing w:after="0" w:line="240" w:lineRule="auto"/>
+              <w:rPr>
+                <w:rFonts w:ascii="Bahnschrift" w:eastAsia="Times New Roman" w:hAnsi="Bahnschrift" w:cs="Calibri"/>
+                <w:color w:val="000000"/>
+                <w:sz w:val="20"/>
+                <w:szCs w:val="20"/>
+                <w:lang w:eastAsia="es-AR"/>
+              </w:rPr>
+            </w:pPr>
+            <w:r>
+              <w:rPr>
+                <w:rFonts w:ascii="Bahnschrift" w:eastAsia="Times New Roman" w:hAnsi="Bahnschrift" w:cs="Calibri"/>
+                <w:color w:val="000000"/>
+                <w:sz w:val="20"/>
+                <w:szCs w:val="20"/>
+                <w:lang w:eastAsia="es-AR"/>
+              </w:rPr>
+              <w:t>DATETIME</w:t>
+            </w:r>
+          </w:p>
+        </w:tc>
+      </w:tr>
+      <w:tr>
+        <w:trPr>
+          <w:trHeight w:val="288"/>
+        </w:trPr>
+        <w:tc>
+          <w:tcPr>
+            <w:tcW w:w="1580" w:type="dxa"/>
+            <w:vMerge/>
+            <w:tcBorders>
+              <w:top w:val="single" w:sz="8" w:space="0" w:color="auto"/>
+              <w:left w:val="single" w:sz="8" w:space="0" w:color="auto"/>
+              <w:bottom w:val="single" w:sz="8" w:space="0" w:color="000000"/>
+              <w:right w:val="single" w:sz="8" w:space="0" w:color="auto"/>
+            </w:tcBorders>
+            <w:vAlign w:val="center"/>
+            <w:hideMark/>
+          </w:tcPr>
+          <w:p>
+            <w:pPr>
+              <w:spacing w:after="0" w:line="240" w:lineRule="auto"/>
+              <w:rPr>
+                <w:rFonts w:ascii="Bahnschrift" w:eastAsia="Times New Roman" w:hAnsi="Bahnschrift" w:cs="Calibri"/>
+                <w:b/>
+                <w:bCs/>
+                <w:color w:val="000000"/>
+                <w:sz w:val="20"/>
+                <w:szCs w:val="20"/>
+                <w:lang w:eastAsia="es-AR"/>
+              </w:rPr>
+            </w:pPr>
+          </w:p>
+        </w:tc>
+        <w:tc>
+          <w:tcPr>
+            <w:tcW w:w="1860" w:type="dxa"/>
+            <w:tcBorders>
+              <w:top w:val="nil"/>
+              <w:left w:val="nil"/>
+              <w:bottom w:val="nil"/>
+              <w:right w:val="nil"/>
+            </w:tcBorders>
+            <w:shd w:val="clear" w:color="auto" w:fill="auto"/>
+            <w:noWrap/>
+            <w:vAlign w:val="center"/>
+            <w:hideMark/>
+          </w:tcPr>
+          <w:p>
+            <w:pPr>
+              <w:spacing w:after="0" w:line="240" w:lineRule="auto"/>
+              <w:rPr>
+                <w:rFonts w:ascii="Bahnschrift" w:eastAsia="Times New Roman" w:hAnsi="Bahnschrift" w:cs="Calibri"/>
+                <w:color w:val="000000"/>
+                <w:sz w:val="20"/>
+                <w:szCs w:val="20"/>
+                <w:lang w:eastAsia="es-AR"/>
+              </w:rPr>
+            </w:pPr>
+            <w:r>
+              <w:rPr>
+                <w:rFonts w:ascii="Bahnschrift" w:eastAsia="Times New Roman" w:hAnsi="Bahnschrift" w:cs="Calibri"/>
+                <w:color w:val="000000"/>
+                <w:sz w:val="20"/>
+                <w:szCs w:val="20"/>
+                <w:lang w:eastAsia="es-AR"/>
+              </w:rPr>
+              <w:t>OldStock</w:t>
+            </w:r>
+          </w:p>
+        </w:tc>
+        <w:tc>
+          <w:tcPr>
+            <w:tcW w:w="5960" w:type="dxa"/>
+            <w:tcBorders>
+              <w:top w:val="nil"/>
+              <w:left w:val="single" w:sz="8" w:space="0" w:color="auto"/>
+              <w:bottom w:val="nil"/>
+              <w:right w:val="single" w:sz="8" w:space="0" w:color="auto"/>
+            </w:tcBorders>
+            <w:shd w:val="clear" w:color="auto" w:fill="auto"/>
+            <w:noWrap/>
+            <w:vAlign w:val="center"/>
+            <w:hideMark/>
+          </w:tcPr>
+          <w:p>
+            <w:pPr>
+              <w:spacing w:after="0" w:line="240" w:lineRule="auto"/>
+              <w:rPr>
+                <w:rFonts w:ascii="Bahnschrift" w:eastAsia="Times New Roman" w:hAnsi="Bahnschrift" w:cs="Calibri"/>
+                <w:color w:val="000000"/>
+                <w:sz w:val="20"/>
+                <w:szCs w:val="20"/>
+                <w:lang w:eastAsia="es-AR"/>
+              </w:rPr>
+            </w:pPr>
+            <w:r>
+              <w:rPr>
+                <w:rFonts w:ascii="Bahnschrift" w:eastAsia="Times New Roman" w:hAnsi="Bahnschrift" w:cs="Calibri"/>
+                <w:color w:val="000000"/>
+                <w:sz w:val="20"/>
+                <w:szCs w:val="20"/>
+                <w:lang w:eastAsia="es-AR"/>
+              </w:rPr>
+              <w:t>Stock del videojuego antes de la auditoría</w:t>
+            </w:r>
+          </w:p>
+        </w:tc>
+        <w:tc>
+          <w:tcPr>
+            <w:tcW w:w="820" w:type="dxa"/>
+            <w:tcBorders>
+              <w:top w:val="nil"/>
+              <w:left w:val="nil"/>
+              <w:bottom w:val="nil"/>
+              <w:right w:val="nil"/>
+            </w:tcBorders>
+            <w:shd w:val="clear" w:color="auto" w:fill="auto"/>
+            <w:noWrap/>
+            <w:vAlign w:val="center"/>
+            <w:hideMark/>
+          </w:tcPr>
+          <w:p>
+            <w:pPr>
+              <w:spacing w:after="0" w:line="240" w:lineRule="auto"/>
+              <w:rPr>
+                <w:rFonts w:ascii="Bahnschrift" w:eastAsia="Times New Roman" w:hAnsi="Bahnschrift" w:cs="Calibri"/>
+                <w:color w:val="000000"/>
+                <w:sz w:val="20"/>
+                <w:szCs w:val="20"/>
+                <w:lang w:eastAsia="es-AR"/>
+              </w:rPr>
+            </w:pPr>
+          </w:p>
+        </w:tc>
+        <w:tc>
+          <w:tcPr>
+            <w:tcW w:w="1460" w:type="dxa"/>
+            <w:tcBorders>
+              <w:top w:val="nil"/>
+              <w:left w:val="single" w:sz="8" w:space="0" w:color="auto"/>
+              <w:bottom w:val="nil"/>
+              <w:right w:val="single" w:sz="8" w:space="0" w:color="auto"/>
+            </w:tcBorders>
+            <w:shd w:val="clear" w:color="auto" w:fill="auto"/>
+            <w:noWrap/>
+            <w:vAlign w:val="center"/>
+            <w:hideMark/>
+          </w:tcPr>
+          <w:p>
+            <w:pPr>
+              <w:spacing w:after="0" w:line="240" w:lineRule="auto"/>
+              <w:rPr>
+                <w:rFonts w:ascii="Bahnschrift" w:eastAsia="Times New Roman" w:hAnsi="Bahnschrift" w:cs="Calibri"/>
+                <w:color w:val="000000"/>
+                <w:sz w:val="20"/>
+                <w:szCs w:val="20"/>
+                <w:lang w:eastAsia="es-AR"/>
+              </w:rPr>
+            </w:pPr>
+            <w:r>
+              <w:rPr>
+                <w:rFonts w:ascii="Bahnschrift" w:eastAsia="Times New Roman" w:hAnsi="Bahnschrift" w:cs="Calibri"/>
+                <w:color w:val="000000"/>
+                <w:sz w:val="20"/>
+                <w:szCs w:val="20"/>
+                <w:lang w:eastAsia="es-AR"/>
+              </w:rPr>
+              <w:t>INT</w:t>
+            </w:r>
+          </w:p>
+        </w:tc>
+      </w:tr>
+      <w:tr>
+        <w:trPr>
+          <w:trHeight w:val="300"/>
+        </w:trPr>
+        <w:tc>
+          <w:tcPr>
+            <w:tcW w:w="1580" w:type="dxa"/>
+            <w:vMerge/>
+            <w:tcBorders>
+              <w:top w:val="single" w:sz="8" w:space="0" w:color="auto"/>
+              <w:left w:val="single" w:sz="8" w:space="0" w:color="auto"/>
+              <w:bottom w:val="single" w:sz="8" w:space="0" w:color="000000"/>
+              <w:right w:val="single" w:sz="8" w:space="0" w:color="auto"/>
+            </w:tcBorders>
+            <w:vAlign w:val="center"/>
+            <w:hideMark/>
+          </w:tcPr>
+          <w:p>
+            <w:pPr>
+              <w:spacing w:after="0" w:line="240" w:lineRule="auto"/>
+              <w:rPr>
+                <w:rFonts w:ascii="Bahnschrift" w:eastAsia="Times New Roman" w:hAnsi="Bahnschrift" w:cs="Calibri"/>
+                <w:b/>
+                <w:bCs/>
+                <w:color w:val="000000"/>
+                <w:sz w:val="20"/>
+                <w:szCs w:val="20"/>
+                <w:lang w:eastAsia="es-AR"/>
+              </w:rPr>
+            </w:pPr>
+          </w:p>
+        </w:tc>
+        <w:tc>
+          <w:tcPr>
+            <w:tcW w:w="1860" w:type="dxa"/>
             <w:tcBorders>
               <w:top w:val="nil"/>
               <w:left w:val="nil"/>
@@ -7853,35 +8600,35 @@
             </w:tcBorders>
             <w:shd w:val="clear" w:color="auto" w:fill="auto"/>
             <w:noWrap/>
-            <w:vAlign w:val="bottom"/>
-            <w:hideMark/>
-          </w:tcPr>
-          <w:p>
-            <w:pPr>
-              <w:spacing w:after="0" w:line="240" w:lineRule="auto"/>
-              <w:rPr>
-                <w:rFonts w:ascii="Bahnschrift" w:eastAsia="Times New Roman" w:hAnsi="Bahnschrift" w:cs="Calibri"/>
-                <w:color w:val="000000"/>
-                <w:sz w:val="20"/>
-                <w:szCs w:val="20"/>
-                <w:lang w:eastAsia="es-AR"/>
-              </w:rPr>
-            </w:pPr>
-            <w:r>
-              <w:rPr>
-                <w:rFonts w:ascii="Bahnschrift" w:eastAsia="Times New Roman" w:hAnsi="Bahnschrift" w:cs="Calibri"/>
-                <w:color w:val="000000"/>
-                <w:sz w:val="20"/>
-                <w:szCs w:val="20"/>
-                <w:lang w:eastAsia="es-AR"/>
-              </w:rPr>
-              <w:t>Subtotal</w:t>
-            </w:r>
-          </w:p>
-        </w:tc>
-        <w:tc>
-          <w:tcPr>
-            <w:tcW w:w="5609" w:type="dxa"/>
+            <w:vAlign w:val="center"/>
+            <w:hideMark/>
+          </w:tcPr>
+          <w:p>
+            <w:pPr>
+              <w:spacing w:after="0" w:line="240" w:lineRule="auto"/>
+              <w:rPr>
+                <w:rFonts w:ascii="Bahnschrift" w:eastAsia="Times New Roman" w:hAnsi="Bahnschrift" w:cs="Calibri"/>
+                <w:color w:val="000000"/>
+                <w:sz w:val="20"/>
+                <w:szCs w:val="20"/>
+                <w:lang w:eastAsia="es-AR"/>
+              </w:rPr>
+            </w:pPr>
+            <w:r>
+              <w:rPr>
+                <w:rFonts w:ascii="Bahnschrift" w:eastAsia="Times New Roman" w:hAnsi="Bahnschrift" w:cs="Calibri"/>
+                <w:color w:val="000000"/>
+                <w:sz w:val="20"/>
+                <w:szCs w:val="20"/>
+                <w:lang w:eastAsia="es-AR"/>
+              </w:rPr>
+              <w:t>NewStock</w:t>
+            </w:r>
+          </w:p>
+        </w:tc>
+        <w:tc>
+          <w:tcPr>
+            <w:tcW w:w="5960" w:type="dxa"/>
             <w:tcBorders>
               <w:top w:val="nil"/>
               <w:left w:val="single" w:sz="8" w:space="0" w:color="auto"/>
@@ -7890,29 +8637,49 @@
             </w:tcBorders>
             <w:shd w:val="clear" w:color="auto" w:fill="auto"/>
             <w:noWrap/>
-            <w:vAlign w:val="bottom"/>
-            <w:hideMark/>
-          </w:tcPr>
-          <w:p>
-            <w:pPr>
-              <w:spacing w:after="0" w:line="240" w:lineRule="auto"/>
-              <w:rPr>
-                <w:rFonts w:ascii="Bahnschrift" w:eastAsia="Times New Roman" w:hAnsi="Bahnschrift" w:cs="Calibri"/>
-                <w:color w:val="000000"/>
-                <w:sz w:val="20"/>
-                <w:szCs w:val="20"/>
-                <w:lang w:eastAsia="es-AR"/>
-              </w:rPr>
-            </w:pPr>
-            <w:r>
-              <w:rPr>
-                <w:rFonts w:ascii="Bahnschrift" w:eastAsia="Times New Roman" w:hAnsi="Bahnschrift" w:cs="Calibri"/>
-                <w:color w:val="000000"/>
-                <w:sz w:val="20"/>
-                <w:szCs w:val="20"/>
-                <w:lang w:eastAsia="es-AR"/>
-              </w:rPr>
-              <w:t>Subtotal de unidades compradas (Cantidad * Precio_Unitario)</w:t>
+            <w:vAlign w:val="center"/>
+            <w:hideMark/>
+          </w:tcPr>
+          <w:p>
+            <w:pPr>
+              <w:spacing w:after="0" w:line="240" w:lineRule="auto"/>
+              <w:rPr>
+                <w:rFonts w:ascii="Bahnschrift" w:eastAsia="Times New Roman" w:hAnsi="Bahnschrift" w:cs="Calibri"/>
+                <w:color w:val="000000"/>
+                <w:sz w:val="20"/>
+                <w:szCs w:val="20"/>
+                <w:lang w:eastAsia="es-AR"/>
+              </w:rPr>
+            </w:pPr>
+            <w:r>
+              <w:rPr>
+                <w:rFonts w:ascii="Bahnschrift" w:eastAsia="Times New Roman" w:hAnsi="Bahnschrift" w:cs="Calibri"/>
+                <w:color w:val="000000"/>
+                <w:sz w:val="20"/>
+                <w:szCs w:val="20"/>
+                <w:lang w:eastAsia="es-AR"/>
+              </w:rPr>
+              <w:t xml:space="preserve">Stock del videojuego </w:t>
+            </w:r>
+            <w:r>
+              <w:rPr>
+                <w:rFonts w:ascii="Bahnschrift" w:eastAsia="Times New Roman" w:hAnsi="Bahnschrift" w:cs="Calibri"/>
+                <w:color w:val="000000"/>
+                <w:sz w:val="20"/>
+                <w:szCs w:val="20"/>
+                <w:lang w:eastAsia="es-AR"/>
+              </w:rPr>
+              <w:t>después</w:t>
+            </w:r>
+            <w:r>
+              <w:rPr>
+                <w:rFonts w:ascii="Bahnschrift" w:eastAsia="Times New Roman" w:hAnsi="Bahnschrift" w:cs="Calibri"/>
+                <w:color w:val="000000"/>
+                <w:sz w:val="20"/>
+                <w:szCs w:val="20"/>
+                <w:lang w:eastAsia="es-AR"/>
+              </w:rPr>
+              <w:t xml:space="preserve"> de la auditoría</w:t>
             </w:r>
           </w:p>
         </w:tc>
@@ -7965,29 +8732,29 @@
             </w:tcBorders>
             <w:shd w:val="clear" w:color="auto" w:fill="auto"/>
             <w:noWrap/>
-            <w:vAlign w:val="bottom"/>
-            <w:hideMark/>
-          </w:tcPr>
-          <w:p>
-            <w:pPr>
-              <w:spacing w:after="0" w:line="240" w:lineRule="auto"/>
-              <w:rPr>
-                <w:rFonts w:ascii="Bahnschrift" w:eastAsia="Times New Roman" w:hAnsi="Bahnschrift" w:cs="Calibri"/>
-                <w:color w:val="000000"/>
-                <w:sz w:val="20"/>
-                <w:szCs w:val="20"/>
-                <w:lang w:eastAsia="es-AR"/>
-              </w:rPr>
-            </w:pPr>
-            <w:r>
-              <w:rPr>
-                <w:rFonts w:ascii="Bahnschrift" w:eastAsia="Times New Roman" w:hAnsi="Bahnschrift" w:cs="Calibri"/>
-                <w:color w:val="000000"/>
-                <w:sz w:val="20"/>
-                <w:szCs w:val="20"/>
-                <w:lang w:eastAsia="es-AR"/>
-              </w:rPr>
-              <w:t>DECIMAL</w:t>
+            <w:vAlign w:val="center"/>
+            <w:hideMark/>
+          </w:tcPr>
+          <w:p>
+            <w:pPr>
+              <w:spacing w:after="0" w:line="240" w:lineRule="auto"/>
+              <w:rPr>
+                <w:rFonts w:ascii="Bahnschrift" w:eastAsia="Times New Roman" w:hAnsi="Bahnschrift" w:cs="Calibri"/>
+                <w:color w:val="000000"/>
+                <w:sz w:val="20"/>
+                <w:szCs w:val="20"/>
+                <w:lang w:eastAsia="es-AR"/>
+              </w:rPr>
+            </w:pPr>
+            <w:r>
+              <w:rPr>
+                <w:rFonts w:ascii="Bahnschrift" w:eastAsia="Times New Roman" w:hAnsi="Bahnschrift" w:cs="Calibri"/>
+                <w:color w:val="000000"/>
+                <w:sz w:val="20"/>
+                <w:szCs w:val="20"/>
+                <w:lang w:eastAsia="es-AR"/>
+              </w:rPr>
+              <w:t>INT</w:t>
             </w:r>
           </w:p>
         </w:tc>
@@ -7999,13 +8766,24 @@
           <w:rFonts w:ascii="Bahnschrift" w:hAnsi="Bahnschrift"/>
         </w:rPr>
       </w:pPr>
+    </w:p>
+    <w:p>
+      <w:pPr>
+        <w:rPr>
+          <w:rFonts w:ascii="Bahnschrift" w:hAnsi="Bahnschrift"/>
+        </w:rPr>
+      </w:pPr>
       <w:r>
-        <w:br/>
+        <w:rPr>
+          <w:rFonts w:ascii="Bahnschrift" w:hAnsi="Bahnschrift"/>
+        </w:rPr>
+        <w:br w:type="page"/>
       </w:r>
       <w:r>
         <w:rPr>
           <w:rFonts w:ascii="Bahnschrift" w:hAnsi="Bahnschrift"/>
         </w:rPr>
+        <w:lastRenderedPageBreak/>
         <w:t>A continuación, encontrarás el enlace donde se han dispuesto los scripts para la creación de las tablas y la inserción de datos:</w:t>
       </w:r>
     </w:p>

</xml_diff>

<commit_message>
Updated info about the project -v14
</commit_message>
<xml_diff>
--- a/ProyectoFinal---Santillan-Lautaro.docx
+++ b/ProyectoFinal---Santillan-Lautaro.docx
@@ -1157,6 +1157,9 @@
           <w:rFonts w:ascii="Bahnschrift" w:eastAsia="Times New Roman" w:hAnsi="Bahnschrift"/>
           <w:b/>
           <w:bCs/>
+          <w:sz w:val="36"/>
+          <w:szCs w:val="36"/>
+          <w:u w:val="double"/>
           <w:lang w:eastAsia="es-AR"/>
         </w:rPr>
       </w:pPr>
@@ -1165,6 +1168,9 @@
           <w:rFonts w:ascii="Bahnschrift" w:eastAsia="Times New Roman" w:hAnsi="Bahnschrift"/>
           <w:b/>
           <w:bCs/>
+          <w:sz w:val="36"/>
+          <w:szCs w:val="36"/>
+          <w:u w:val="double"/>
           <w:lang w:eastAsia="es-AR"/>
         </w:rPr>
         <w:lastRenderedPageBreak/>
@@ -1210,8 +1216,8 @@
           <w:rFonts w:ascii="Bahnschrift" w:eastAsia="Times New Roman" w:hAnsi="Bahnschrift"/>
           <w:b/>
           <w:bCs/>
-          <w:sz w:val="32"/>
-          <w:szCs w:val="32"/>
+          <w:sz w:val="28"/>
+          <w:szCs w:val="28"/>
           <w:lang w:eastAsia="es-AR"/>
         </w:rPr>
       </w:pPr>
@@ -1220,8 +1226,8 @@
           <w:rFonts w:ascii="Bahnschrift" w:eastAsia="Times New Roman" w:hAnsi="Bahnschrift"/>
           <w:b/>
           <w:bCs/>
-          <w:sz w:val="32"/>
-          <w:szCs w:val="32"/>
+          <w:sz w:val="28"/>
+          <w:szCs w:val="28"/>
           <w:lang w:eastAsia="es-AR"/>
         </w:rPr>
         <w:t>Modelo de negocio</w:t>
@@ -1259,8 +1265,8 @@
           <w:rFonts w:ascii="Bahnschrift" w:eastAsia="Times New Roman" w:hAnsi="Bahnschrift"/>
           <w:b/>
           <w:bCs/>
-          <w:sz w:val="32"/>
-          <w:szCs w:val="32"/>
+          <w:sz w:val="28"/>
+          <w:szCs w:val="28"/>
           <w:lang w:eastAsia="es-AR"/>
         </w:rPr>
       </w:pPr>
@@ -1269,8 +1275,8 @@
           <w:rFonts w:ascii="Bahnschrift" w:eastAsia="Times New Roman" w:hAnsi="Bahnschrift"/>
           <w:b/>
           <w:bCs/>
-          <w:sz w:val="32"/>
-          <w:szCs w:val="32"/>
+          <w:sz w:val="28"/>
+          <w:szCs w:val="28"/>
           <w:lang w:eastAsia="es-AR"/>
         </w:rPr>
         <w:t>Planteamiento del problema</w:t>
@@ -1299,8 +1305,8 @@
           <w:rFonts w:ascii="Bahnschrift" w:eastAsia="Times New Roman" w:hAnsi="Bahnschrift"/>
           <w:b/>
           <w:bCs/>
-          <w:sz w:val="32"/>
-          <w:szCs w:val="32"/>
+          <w:sz w:val="28"/>
+          <w:szCs w:val="28"/>
           <w:lang w:eastAsia="es-AR"/>
         </w:rPr>
       </w:pPr>
@@ -1309,8 +1315,8 @@
           <w:rFonts w:ascii="Bahnschrift" w:eastAsia="Times New Roman" w:hAnsi="Bahnschrift"/>
           <w:b/>
           <w:bCs/>
-          <w:sz w:val="32"/>
-          <w:szCs w:val="32"/>
+          <w:sz w:val="28"/>
+          <w:szCs w:val="28"/>
           <w:lang w:eastAsia="es-AR"/>
         </w:rPr>
         <w:t>Objetivo</w:t>
@@ -1349,6 +1355,9 @@
           <w:rFonts w:ascii="Bahnschrift" w:hAnsi="Bahnschrift"/>
           <w:b/>
           <w:bCs/>
+          <w:sz w:val="36"/>
+          <w:szCs w:val="36"/>
+          <w:u w:val="double"/>
         </w:rPr>
       </w:pPr>
       <w:r>
@@ -1358,19 +1367,22 @@
           <w:bCs/>
           <w:noProof/>
           <w:color w:val="4472C4" w:themeColor="accent1"/>
+          <w:sz w:val="36"/>
+          <w:szCs w:val="36"/>
+          <w:u w:val="double"/>
         </w:rPr>
         <w:lastRenderedPageBreak/>
         <w:drawing>
-          <wp:anchor distT="0" distB="0" distL="114300" distR="114300" simplePos="0" relativeHeight="251664384" behindDoc="0" locked="0" layoutInCell="1" allowOverlap="1" wp14:anchorId="225A915C" wp14:editId="266156FF">
+          <wp:anchor distT="0" distB="0" distL="114300" distR="114300" simplePos="0" relativeHeight="251664384" behindDoc="0" locked="0" layoutInCell="1" allowOverlap="1" wp14:anchorId="225A915C" wp14:editId="64BD95CE">
             <wp:simplePos x="0" y="0"/>
-            <wp:positionH relativeFrom="column">
-              <wp:posOffset>-805815</wp:posOffset>
+            <wp:positionH relativeFrom="margin">
+              <wp:posOffset>-920115</wp:posOffset>
             </wp:positionH>
             <wp:positionV relativeFrom="paragraph">
-              <wp:posOffset>578485</wp:posOffset>
+              <wp:posOffset>601345</wp:posOffset>
             </wp:positionV>
-            <wp:extent cx="7018020" cy="3238500"/>
-            <wp:effectExtent l="0" t="0" r="0" b="0"/>
+            <wp:extent cx="7231380" cy="3238500"/>
+            <wp:effectExtent l="76200" t="76200" r="140970" b="133350"/>
             <wp:wrapTopAndBottom/>
             <wp:docPr id="2" name="Imagen 2"/>
             <wp:cNvGraphicFramePr>
@@ -1398,11 +1410,25 @@
                   <pic:spPr>
                     <a:xfrm>
                       <a:off x="0" y="0"/>
-                      <a:ext cx="7018020" cy="3238500"/>
+                      <a:ext cx="7231380" cy="3238500"/>
                     </a:xfrm>
                     <a:prstGeom prst="rect">
                       <a:avLst/>
                     </a:prstGeom>
+                    <a:ln w="38100" cap="sq">
+                      <a:solidFill>
+                        <a:srgbClr val="000000"/>
+                      </a:solidFill>
+                      <a:prstDash val="solid"/>
+                      <a:miter lim="800000"/>
+                    </a:ln>
+                    <a:effectLst>
+                      <a:outerShdw blurRad="50800" dist="38100" dir="2700000" algn="tl" rotWithShape="0">
+                        <a:srgbClr val="000000">
+                          <a:alpha val="43000"/>
+                        </a:srgbClr>
+                      </a:outerShdw>
+                    </a:effectLst>
                   </pic:spPr>
                 </pic:pic>
               </a:graphicData>
@@ -1421,6 +1447,9 @@
           <w:rFonts w:ascii="Bahnschrift" w:hAnsi="Bahnschrift"/>
           <w:b/>
           <w:bCs/>
+          <w:sz w:val="36"/>
+          <w:szCs w:val="36"/>
+          <w:u w:val="double"/>
         </w:rPr>
         <w:t>Diagrama Entidad-Relación (DER)</w:t>
       </w:r>
@@ -1457,27 +1486,9 @@
           <w:rFonts w:ascii="Bahnschrift" w:hAnsi="Bahnschrift"/>
           <w:b/>
           <w:bCs/>
-        </w:rPr>
-      </w:pPr>
-      <w:r>
-        <w:rPr>
-          <w:rFonts w:ascii="Bahnschrift" w:hAnsi="Bahnschrift"/>
-          <w:b/>
-          <w:bCs/>
-        </w:rPr>
-        <w:lastRenderedPageBreak/>
-        <w:t>Modelo Relacional</w:t>
-      </w:r>
-    </w:p>
-    <w:p>
-      <w:pPr>
-        <w:rPr>
-          <w:rFonts w:ascii="Bahnschrift" w:hAnsi="Bahnschrift"/>
-          <w:b/>
-          <w:bCs/>
-          <w:color w:val="4472C4" w:themeColor="accent1"/>
-          <w:sz w:val="32"/>
-          <w:szCs w:val="32"/>
+          <w:sz w:val="36"/>
+          <w:szCs w:val="36"/>
+          <w:u w:val="double"/>
         </w:rPr>
       </w:pPr>
       <w:r>
@@ -1487,22 +1498,24 @@
           <w:bCs/>
           <w:noProof/>
           <w:color w:val="4472C4" w:themeColor="accent1"/>
-          <w:sz w:val="32"/>
-          <w:szCs w:val="32"/>
+          <w:sz w:val="36"/>
+          <w:szCs w:val="36"/>
+          <w:u w:val="double"/>
         </w:rPr>
+        <w:lastRenderedPageBreak/>
         <w:drawing>
-          <wp:anchor distT="0" distB="0" distL="114300" distR="114300" simplePos="0" relativeHeight="251665408" behindDoc="0" locked="0" layoutInCell="1" allowOverlap="1" wp14:anchorId="68D337FD" wp14:editId="04E3DE8F">
+          <wp:anchor distT="0" distB="0" distL="114300" distR="114300" simplePos="0" relativeHeight="251665408" behindDoc="0" locked="0" layoutInCell="1" allowOverlap="1" wp14:anchorId="594059EE" wp14:editId="4236E787">
             <wp:simplePos x="0" y="0"/>
-            <wp:positionH relativeFrom="margin">
-              <wp:align>center</wp:align>
+            <wp:positionH relativeFrom="column">
+              <wp:posOffset>-935355</wp:posOffset>
             </wp:positionH>
             <wp:positionV relativeFrom="paragraph">
-              <wp:posOffset>288925</wp:posOffset>
+              <wp:posOffset>456565</wp:posOffset>
             </wp:positionV>
-            <wp:extent cx="6812280" cy="5029200"/>
-            <wp:effectExtent l="0" t="0" r="7620" b="0"/>
-            <wp:wrapTopAndBottom/>
-            <wp:docPr id="3" name="Imagen 3"/>
+            <wp:extent cx="7358904" cy="5059680"/>
+            <wp:effectExtent l="0" t="0" r="0" b="7620"/>
+            <wp:wrapNone/>
+            <wp:docPr id="1" name="Imagen 1"/>
             <wp:cNvGraphicFramePr>
               <a:graphicFrameLocks xmlns:a="http://schemas.openxmlformats.org/drawingml/2006/main" noChangeAspect="1"/>
             </wp:cNvGraphicFramePr>
@@ -1510,7 +1523,7 @@
               <a:graphicData uri="http://schemas.openxmlformats.org/drawingml/2006/picture">
                 <pic:pic xmlns:pic="http://schemas.openxmlformats.org/drawingml/2006/picture">
                   <pic:nvPicPr>
-                    <pic:cNvPr id="3" name="Imagen 3"/>
+                    <pic:cNvPr id="1" name="Imagen 1"/>
                     <pic:cNvPicPr/>
                   </pic:nvPicPr>
                   <pic:blipFill>
@@ -1528,7 +1541,7 @@
                   <pic:spPr>
                     <a:xfrm>
                       <a:off x="0" y="0"/>
-                      <a:ext cx="6812280" cy="5029200"/>
+                      <a:ext cx="7368053" cy="5065970"/>
                     </a:xfrm>
                     <a:prstGeom prst="rect">
                       <a:avLst/>
@@ -1551,6 +1564,29 @@
           <w:rFonts w:ascii="Bahnschrift" w:hAnsi="Bahnschrift"/>
           <w:b/>
           <w:bCs/>
+          <w:sz w:val="36"/>
+          <w:szCs w:val="36"/>
+          <w:u w:val="double"/>
+        </w:rPr>
+        <w:t>Modelo Relacional</w:t>
+      </w:r>
+    </w:p>
+    <w:p>
+      <w:pPr>
+        <w:rPr>
+          <w:rFonts w:ascii="Bahnschrift" w:hAnsi="Bahnschrift"/>
+          <w:b/>
+          <w:bCs/>
+          <w:color w:val="4472C4" w:themeColor="accent1"/>
+          <w:sz w:val="32"/>
+          <w:szCs w:val="32"/>
+        </w:rPr>
+      </w:pPr>
+      <w:r>
+        <w:rPr>
+          <w:rFonts w:ascii="Bahnschrift" w:hAnsi="Bahnschrift"/>
+          <w:b/>
+          <w:bCs/>
           <w:color w:val="4472C4" w:themeColor="accent1"/>
           <w:sz w:val="32"/>
           <w:szCs w:val="32"/>
@@ -1566,6 +1602,9 @@
           <w:rFonts w:ascii="Bahnschrift" w:hAnsi="Bahnschrift"/>
           <w:b/>
           <w:bCs/>
+          <w:sz w:val="36"/>
+          <w:szCs w:val="36"/>
+          <w:u w:val="double"/>
         </w:rPr>
       </w:pPr>
       <w:r>
@@ -1573,6 +1612,9 @@
           <w:rFonts w:ascii="Bahnschrift" w:hAnsi="Bahnschrift"/>
           <w:b/>
           <w:bCs/>
+          <w:sz w:val="36"/>
+          <w:szCs w:val="36"/>
+          <w:u w:val="double"/>
         </w:rPr>
         <w:lastRenderedPageBreak/>
         <w:t>Listado de las tablas</w:t>
@@ -8659,27 +8701,7 @@
                 <w:szCs w:val="20"/>
                 <w:lang w:eastAsia="es-AR"/>
               </w:rPr>
-              <w:t xml:space="preserve">Stock del videojuego </w:t>
-            </w:r>
-            <w:r>
-              <w:rPr>
-                <w:rFonts w:ascii="Bahnschrift" w:eastAsia="Times New Roman" w:hAnsi="Bahnschrift" w:cs="Calibri"/>
-                <w:color w:val="000000"/>
-                <w:sz w:val="20"/>
-                <w:szCs w:val="20"/>
-                <w:lang w:eastAsia="es-AR"/>
-              </w:rPr>
-              <w:t>después</w:t>
-            </w:r>
-            <w:r>
-              <w:rPr>
-                <w:rFonts w:ascii="Bahnschrift" w:eastAsia="Times New Roman" w:hAnsi="Bahnschrift" w:cs="Calibri"/>
-                <w:color w:val="000000"/>
-                <w:sz w:val="20"/>
-                <w:szCs w:val="20"/>
-                <w:lang w:eastAsia="es-AR"/>
-              </w:rPr>
-              <w:t xml:space="preserve"> de la auditoría</w:t>
+              <w:t>Stock del videojuego después de la auditoría</w:t>
             </w:r>
           </w:p>
         </w:tc>
@@ -8827,13 +8849,411 @@
     </w:p>
     <w:p>
       <w:pPr>
+        <w:pStyle w:val="Ttulo1"/>
+        <w:spacing w:after="240"/>
+        <w:jc w:val="center"/>
+        <w:rPr>
+          <w:rFonts w:ascii="Bahnschrift" w:hAnsi="Bahnschrift"/>
+          <w:b/>
+          <w:bCs/>
+          <w:sz w:val="36"/>
+          <w:szCs w:val="36"/>
+          <w:u w:val="double"/>
+        </w:rPr>
+      </w:pPr>
+      <w:r>
+        <w:rPr>
+          <w:rFonts w:ascii="Bahnschrift" w:hAnsi="Bahnschrift"/>
+          <w:b/>
+          <w:bCs/>
+          <w:sz w:val="36"/>
+          <w:szCs w:val="36"/>
+          <w:u w:val="double"/>
+        </w:rPr>
+        <w:t xml:space="preserve">Inserción con Importación de datos </w:t>
+      </w:r>
+    </w:p>
+    <w:p>
+      <w:pPr>
+        <w:pStyle w:val="Prrafodelista"/>
+        <w:numPr>
+          <w:ilvl w:val="0"/>
+          <w:numId w:val="5"/>
+        </w:numPr>
         <w:rPr>
           <w:rFonts w:ascii="Bahnschrift" w:hAnsi="Bahnschrift"/>
         </w:rPr>
       </w:pPr>
+      <w:r>
+        <w:rPr>
+          <w:rFonts w:ascii="Bahnschrift" w:hAnsi="Bahnschrift"/>
+        </w:rPr>
+        <w:t>Crear archivos como “banco” de datos que contengan toda la información que va a ser trasladada a la Base de Datos. En el caso de este proyecto son ‘</w:t>
+      </w:r>
+      <w:r>
+        <w:rPr>
+          <w:rFonts w:ascii="Bahnschrift" w:hAnsi="Bahnschrift"/>
+          <w:b/>
+          <w:bCs/>
+        </w:rPr>
+        <w:t>customer.csv</w:t>
+      </w:r>
+      <w:r>
+        <w:rPr>
+          <w:rFonts w:ascii="Bahnschrift" w:hAnsi="Bahnschrift"/>
+        </w:rPr>
+        <w:t>’, ‘</w:t>
+      </w:r>
+      <w:r>
+        <w:rPr>
+          <w:rFonts w:ascii="Bahnschrift" w:hAnsi="Bahnschrift"/>
+          <w:b/>
+          <w:bCs/>
+        </w:rPr>
+        <w:t>order.csv</w:t>
+      </w:r>
+      <w:r>
+        <w:rPr>
+          <w:rFonts w:ascii="Bahnschrift" w:hAnsi="Bahnschrift"/>
+        </w:rPr>
+        <w:t>’ y ‘</w:t>
+      </w:r>
+      <w:r>
+        <w:rPr>
+          <w:rFonts w:ascii="Bahnschrift" w:hAnsi="Bahnschrift"/>
+          <w:b/>
+          <w:bCs/>
+        </w:rPr>
+        <w:t>orderdetail.csv</w:t>
+      </w:r>
+      <w:r>
+        <w:rPr>
+          <w:rFonts w:ascii="Bahnschrift" w:hAnsi="Bahnschrift"/>
+        </w:rPr>
+        <w:t>’.</w:t>
+      </w:r>
+    </w:p>
+    <w:p>
+      <w:pPr>
+        <w:pStyle w:val="Prrafodelista"/>
+        <w:numPr>
+          <w:ilvl w:val="0"/>
+          <w:numId w:val="5"/>
+        </w:numPr>
+        <w:rPr>
+          <w:rFonts w:ascii="Bahnschrift" w:hAnsi="Bahnschrift"/>
+        </w:rPr>
+      </w:pPr>
+      <w:r>
+        <w:rPr>
+          <w:rFonts w:ascii="Bahnschrift" w:hAnsi="Bahnschrift"/>
+        </w:rPr>
+        <w:t>Luego seleccionar la tabla donde se le van a insertar los datos y con el click derecho luego seleccionar la opción de “</w:t>
+      </w:r>
+      <w:r>
+        <w:rPr>
+          <w:rFonts w:ascii="Bahnschrift" w:hAnsi="Bahnschrift"/>
+          <w:b/>
+          <w:bCs/>
+        </w:rPr>
+        <w:t>Table Data Import Wizard</w:t>
+      </w:r>
+      <w:r>
+        <w:rPr>
+          <w:rFonts w:ascii="Bahnschrift" w:hAnsi="Bahnschrift"/>
+        </w:rPr>
+        <w:t>”.</w:t>
+      </w:r>
+      <w:r>
+        <w:rPr>
+          <w:rFonts w:ascii="Bahnschrift" w:hAnsi="Bahnschrift"/>
+          <w:noProof/>
+        </w:rPr>
+        <w:drawing>
+          <wp:inline distT="0" distB="0" distL="0" distR="0" wp14:anchorId="253A708A" wp14:editId="3F93B912">
+            <wp:extent cx="2209800" cy="1608243"/>
+            <wp:effectExtent l="76200" t="76200" r="133350" b="125730"/>
+            <wp:docPr id="4" name="Imagen 4"/>
+            <wp:cNvGraphicFramePr>
+              <a:graphicFrameLocks xmlns:a="http://schemas.openxmlformats.org/drawingml/2006/main" noChangeAspect="1"/>
+            </wp:cNvGraphicFramePr>
+            <a:graphic xmlns:a="http://schemas.openxmlformats.org/drawingml/2006/main">
+              <a:graphicData uri="http://schemas.openxmlformats.org/drawingml/2006/picture">
+                <pic:pic xmlns:pic="http://schemas.openxmlformats.org/drawingml/2006/picture">
+                  <pic:nvPicPr>
+                    <pic:cNvPr id="4" name="Imagen 4"/>
+                    <pic:cNvPicPr/>
+                  </pic:nvPicPr>
+                  <pic:blipFill>
+                    <a:blip r:embed="rId11">
+                      <a:extLst>
+                        <a:ext uri="{28A0092B-C50C-407E-A947-70E740481C1C}">
+                          <a14:useLocalDpi xmlns:a14="http://schemas.microsoft.com/office/drawing/2010/main" val="0"/>
+                        </a:ext>
+                      </a:extLst>
+                    </a:blip>
+                    <a:stretch>
+                      <a:fillRect/>
+                    </a:stretch>
+                  </pic:blipFill>
+                  <pic:spPr>
+                    <a:xfrm>
+                      <a:off x="0" y="0"/>
+                      <a:ext cx="2219039" cy="1614967"/>
+                    </a:xfrm>
+                    <a:prstGeom prst="rect">
+                      <a:avLst/>
+                    </a:prstGeom>
+                    <a:ln w="38100" cap="sq">
+                      <a:solidFill>
+                        <a:srgbClr val="000000"/>
+                      </a:solidFill>
+                      <a:prstDash val="solid"/>
+                      <a:miter lim="800000"/>
+                    </a:ln>
+                    <a:effectLst>
+                      <a:outerShdw blurRad="50800" dist="38100" dir="2700000" algn="tl" rotWithShape="0">
+                        <a:srgbClr val="000000">
+                          <a:alpha val="43000"/>
+                        </a:srgbClr>
+                      </a:outerShdw>
+                    </a:effectLst>
+                  </pic:spPr>
+                </pic:pic>
+              </a:graphicData>
+            </a:graphic>
+          </wp:inline>
+        </w:drawing>
+      </w:r>
+    </w:p>
+    <w:p>
+      <w:pPr>
+        <w:pStyle w:val="Prrafodelista"/>
+        <w:numPr>
+          <w:ilvl w:val="0"/>
+          <w:numId w:val="5"/>
+        </w:numPr>
+        <w:rPr>
+          <w:rFonts w:ascii="Bahnschrift" w:hAnsi="Bahnschrift"/>
+        </w:rPr>
+      </w:pPr>
+      <w:r>
+        <w:rPr>
+          <w:rFonts w:ascii="Bahnschrift" w:hAnsi="Bahnschrift"/>
+        </w:rPr>
+        <w:t>Luego seleccionar el path donde está alojado el archivo ‘</w:t>
+      </w:r>
+      <w:r>
+        <w:rPr>
+          <w:rFonts w:ascii="Bahnschrift" w:hAnsi="Bahnschrift"/>
+          <w:b/>
+          <w:bCs/>
+        </w:rPr>
+        <w:t>.csv’</w:t>
+      </w:r>
+      <w:r>
+        <w:rPr>
+          <w:rFonts w:ascii="Bahnschrift" w:hAnsi="Bahnschrift"/>
+        </w:rPr>
+        <w:t>.</w:t>
+      </w:r>
+    </w:p>
+    <w:p>
+      <w:pPr>
+        <w:pStyle w:val="Prrafodelista"/>
+        <w:numPr>
+          <w:ilvl w:val="0"/>
+          <w:numId w:val="5"/>
+        </w:numPr>
+        <w:rPr>
+          <w:rFonts w:ascii="Bahnschrift" w:hAnsi="Bahnschrift"/>
+        </w:rPr>
+      </w:pPr>
+      <w:r>
+        <w:rPr>
+          <w:rFonts w:ascii="Bahnschrift" w:hAnsi="Bahnschrift"/>
+        </w:rPr>
+        <w:t>A continuación, darle a next y seleccionar que quiere importar los datos a una tabla ya existente.</w:t>
+      </w:r>
+    </w:p>
+    <w:p>
+      <w:pPr>
+        <w:pStyle w:val="Prrafodelista"/>
+        <w:rPr>
+          <w:rFonts w:ascii="Bahnschrift" w:hAnsi="Bahnschrift"/>
+        </w:rPr>
+      </w:pPr>
+      <w:r>
+        <w:rPr>
+          <w:rFonts w:ascii="Bahnschrift" w:hAnsi="Bahnschrift"/>
+        </w:rPr>
+        <w:t xml:space="preserve"> </w:t>
+      </w:r>
+      <w:r>
+        <w:rPr>
+          <w:rFonts w:ascii="Bahnschrift" w:hAnsi="Bahnschrift"/>
+          <w:noProof/>
+        </w:rPr>
+        <w:drawing>
+          <wp:inline distT="0" distB="0" distL="0" distR="0" wp14:anchorId="12AF4D92" wp14:editId="6517DE96">
+            <wp:extent cx="2156460" cy="2405283"/>
+            <wp:effectExtent l="76200" t="76200" r="129540" b="128905"/>
+            <wp:docPr id="5" name="Imagen 5"/>
+            <wp:cNvGraphicFramePr>
+              <a:graphicFrameLocks xmlns:a="http://schemas.openxmlformats.org/drawingml/2006/main" noChangeAspect="1"/>
+            </wp:cNvGraphicFramePr>
+            <a:graphic xmlns:a="http://schemas.openxmlformats.org/drawingml/2006/main">
+              <a:graphicData uri="http://schemas.openxmlformats.org/drawingml/2006/picture">
+                <pic:pic xmlns:pic="http://schemas.openxmlformats.org/drawingml/2006/picture">
+                  <pic:nvPicPr>
+                    <pic:cNvPr id="5" name="Imagen 5"/>
+                    <pic:cNvPicPr/>
+                  </pic:nvPicPr>
+                  <pic:blipFill>
+                    <a:blip r:embed="rId12">
+                      <a:extLst>
+                        <a:ext uri="{28A0092B-C50C-407E-A947-70E740481C1C}">
+                          <a14:useLocalDpi xmlns:a14="http://schemas.microsoft.com/office/drawing/2010/main" val="0"/>
+                        </a:ext>
+                      </a:extLst>
+                    </a:blip>
+                    <a:stretch>
+                      <a:fillRect/>
+                    </a:stretch>
+                  </pic:blipFill>
+                  <pic:spPr>
+                    <a:xfrm>
+                      <a:off x="0" y="0"/>
+                      <a:ext cx="2165523" cy="2415391"/>
+                    </a:xfrm>
+                    <a:prstGeom prst="rect">
+                      <a:avLst/>
+                    </a:prstGeom>
+                    <a:ln w="38100" cap="sq">
+                      <a:solidFill>
+                        <a:srgbClr val="000000"/>
+                      </a:solidFill>
+                      <a:prstDash val="solid"/>
+                      <a:miter lim="800000"/>
+                    </a:ln>
+                    <a:effectLst>
+                      <a:outerShdw blurRad="50800" dist="38100" dir="2700000" algn="tl" rotWithShape="0">
+                        <a:srgbClr val="000000">
+                          <a:alpha val="43000"/>
+                        </a:srgbClr>
+                      </a:outerShdw>
+                    </a:effectLst>
+                  </pic:spPr>
+                </pic:pic>
+              </a:graphicData>
+            </a:graphic>
+          </wp:inline>
+        </w:drawing>
+      </w:r>
+    </w:p>
+    <w:p>
+      <w:pPr>
+        <w:pStyle w:val="Prrafodelista"/>
+        <w:rPr>
+          <w:rFonts w:ascii="Bahnschrift" w:hAnsi="Bahnschrift"/>
+        </w:rPr>
+      </w:pPr>
+      <w:r>
+        <w:rPr>
+          <w:rFonts w:ascii="Bahnschrift" w:hAnsi="Bahnschrift"/>
+        </w:rPr>
+        <w:t>Y seguir dándole al botón next hasta que cargue todo y realice la importación.</w:t>
+      </w:r>
+    </w:p>
+    <w:p>
+      <w:pPr>
+        <w:pStyle w:val="Prrafodelista"/>
+        <w:numPr>
+          <w:ilvl w:val="0"/>
+          <w:numId w:val="5"/>
+        </w:numPr>
+        <w:rPr>
+          <w:rFonts w:ascii="Bahnschrift" w:hAnsi="Bahnschrift"/>
+        </w:rPr>
+      </w:pPr>
+      <w:r>
+        <w:rPr>
+          <w:rFonts w:ascii="Bahnschrift" w:hAnsi="Bahnschrift"/>
+        </w:rPr>
+        <w:t>Una vez que termine la inserción de datos saltaran unos mensajes diciendo el tiempo que se tardo y cuantos registros se importaron, y listo.</w:t>
+      </w:r>
+    </w:p>
+    <w:p>
+      <w:pPr>
+        <w:pStyle w:val="Prrafodelista"/>
+        <w:rPr>
+          <w:rFonts w:ascii="Bahnschrift" w:hAnsi="Bahnschrift"/>
+        </w:rPr>
+      </w:pPr>
+      <w:r>
+        <w:rPr>
+          <w:rFonts w:ascii="Bahnschrift" w:hAnsi="Bahnschrift"/>
+          <w:noProof/>
+        </w:rPr>
+        <w:drawing>
+          <wp:inline distT="0" distB="0" distL="0" distR="0" wp14:anchorId="18287D7F" wp14:editId="649ADBE7">
+            <wp:extent cx="4853940" cy="731520"/>
+            <wp:effectExtent l="76200" t="76200" r="137160" b="125730"/>
+            <wp:docPr id="6" name="Imagen 6"/>
+            <wp:cNvGraphicFramePr>
+              <a:graphicFrameLocks xmlns:a="http://schemas.openxmlformats.org/drawingml/2006/main" noChangeAspect="1"/>
+            </wp:cNvGraphicFramePr>
+            <a:graphic xmlns:a="http://schemas.openxmlformats.org/drawingml/2006/main">
+              <a:graphicData uri="http://schemas.openxmlformats.org/drawingml/2006/picture">
+                <pic:pic xmlns:pic="http://schemas.openxmlformats.org/drawingml/2006/picture">
+                  <pic:nvPicPr>
+                    <pic:cNvPr id="6" name="Imagen 6"/>
+                    <pic:cNvPicPr/>
+                  </pic:nvPicPr>
+                  <pic:blipFill>
+                    <a:blip r:embed="rId13">
+                      <a:extLst>
+                        <a:ext uri="{28A0092B-C50C-407E-A947-70E740481C1C}">
+                          <a14:useLocalDpi xmlns:a14="http://schemas.microsoft.com/office/drawing/2010/main" val="0"/>
+                        </a:ext>
+                      </a:extLst>
+                    </a:blip>
+                    <a:stretch>
+                      <a:fillRect/>
+                    </a:stretch>
+                  </pic:blipFill>
+                  <pic:spPr>
+                    <a:xfrm>
+                      <a:off x="0" y="0"/>
+                      <a:ext cx="4853940" cy="731520"/>
+                    </a:xfrm>
+                    <a:prstGeom prst="rect">
+                      <a:avLst/>
+                    </a:prstGeom>
+                    <a:ln w="38100" cap="sq">
+                      <a:solidFill>
+                        <a:srgbClr val="000000"/>
+                      </a:solidFill>
+                      <a:prstDash val="solid"/>
+                      <a:miter lim="800000"/>
+                    </a:ln>
+                    <a:effectLst>
+                      <a:outerShdw blurRad="50800" dist="38100" dir="2700000" algn="tl" rotWithShape="0">
+                        <a:srgbClr val="000000">
+                          <a:alpha val="43000"/>
+                        </a:srgbClr>
+                      </a:outerShdw>
+                    </a:effectLst>
+                  </pic:spPr>
+                </pic:pic>
+              </a:graphicData>
+            </a:graphic>
+          </wp:inline>
+        </w:drawing>
+      </w:r>
     </w:p>
     <w:sectPr>
-      <w:footerReference w:type="default" r:id="rId11"/>
+      <w:footerReference w:type="default" r:id="rId14"/>
       <w:pgSz w:w="11906" w:h="16838"/>
       <w:pgMar w:top="1417" w:right="1701" w:bottom="1417" w:left="1701" w:header="708" w:footer="708" w:gutter="0"/>
       <w:pgNumType w:start="0"/>
@@ -9067,6 +9487,95 @@
     </w:lvl>
   </w:abstractNum>
   <w:abstractNum w:abstractNumId="1" w15:restartNumberingAfterBreak="0">
+    <w:nsid w:val="1DC11A26"/>
+    <w:multiLevelType w:val="hybridMultilevel"/>
+    <w:tmpl w:val="BE822528"/>
+    <w:lvl w:ilvl="0" w:tplc="2C0A000F">
+      <w:start w:val="1"/>
+      <w:numFmt w:val="decimal"/>
+      <w:lvlText w:val="%1."/>
+      <w:lvlJc w:val="left"/>
+      <w:pPr>
+        <w:ind w:left="720" w:hanging="360"/>
+      </w:pPr>
+      <w:rPr>
+        <w:rFonts w:hint="default"/>
+      </w:rPr>
+    </w:lvl>
+    <w:lvl w:ilvl="1" w:tplc="2C0A0019" w:tentative="1">
+      <w:start w:val="1"/>
+      <w:numFmt w:val="lowerLetter"/>
+      <w:lvlText w:val="%2."/>
+      <w:lvlJc w:val="left"/>
+      <w:pPr>
+        <w:ind w:left="1440" w:hanging="360"/>
+      </w:pPr>
+    </w:lvl>
+    <w:lvl w:ilvl="2" w:tplc="2C0A001B" w:tentative="1">
+      <w:start w:val="1"/>
+      <w:numFmt w:val="lowerRoman"/>
+      <w:lvlText w:val="%3."/>
+      <w:lvlJc w:val="right"/>
+      <w:pPr>
+        <w:ind w:left="2160" w:hanging="180"/>
+      </w:pPr>
+    </w:lvl>
+    <w:lvl w:ilvl="3" w:tplc="2C0A000F" w:tentative="1">
+      <w:start w:val="1"/>
+      <w:numFmt w:val="decimal"/>
+      <w:lvlText w:val="%4."/>
+      <w:lvlJc w:val="left"/>
+      <w:pPr>
+        <w:ind w:left="2880" w:hanging="360"/>
+      </w:pPr>
+    </w:lvl>
+    <w:lvl w:ilvl="4" w:tplc="2C0A0019" w:tentative="1">
+      <w:start w:val="1"/>
+      <w:numFmt w:val="lowerLetter"/>
+      <w:lvlText w:val="%5."/>
+      <w:lvlJc w:val="left"/>
+      <w:pPr>
+        <w:ind w:left="3600" w:hanging="360"/>
+      </w:pPr>
+    </w:lvl>
+    <w:lvl w:ilvl="5" w:tplc="2C0A001B" w:tentative="1">
+      <w:start w:val="1"/>
+      <w:numFmt w:val="lowerRoman"/>
+      <w:lvlText w:val="%6."/>
+      <w:lvlJc w:val="right"/>
+      <w:pPr>
+        <w:ind w:left="4320" w:hanging="180"/>
+      </w:pPr>
+    </w:lvl>
+    <w:lvl w:ilvl="6" w:tplc="2C0A000F" w:tentative="1">
+      <w:start w:val="1"/>
+      <w:numFmt w:val="decimal"/>
+      <w:lvlText w:val="%7."/>
+      <w:lvlJc w:val="left"/>
+      <w:pPr>
+        <w:ind w:left="5040" w:hanging="360"/>
+      </w:pPr>
+    </w:lvl>
+    <w:lvl w:ilvl="7" w:tplc="2C0A0019" w:tentative="1">
+      <w:start w:val="1"/>
+      <w:numFmt w:val="lowerLetter"/>
+      <w:lvlText w:val="%8."/>
+      <w:lvlJc w:val="left"/>
+      <w:pPr>
+        <w:ind w:left="5760" w:hanging="360"/>
+      </w:pPr>
+    </w:lvl>
+    <w:lvl w:ilvl="8" w:tplc="2C0A001B" w:tentative="1">
+      <w:start w:val="1"/>
+      <w:numFmt w:val="lowerRoman"/>
+      <w:lvlText w:val="%9."/>
+      <w:lvlJc w:val="right"/>
+      <w:pPr>
+        <w:ind w:left="6480" w:hanging="180"/>
+      </w:pPr>
+    </w:lvl>
+  </w:abstractNum>
+  <w:abstractNum w:abstractNumId="2" w15:restartNumberingAfterBreak="0">
     <w:nsid w:val="21FB5D56"/>
     <w:multiLevelType w:val="hybridMultilevel"/>
     <w:tmpl w:val="03DE942C"/>
@@ -9179,7 +9688,7 @@
       </w:rPr>
     </w:lvl>
   </w:abstractNum>
-  <w:abstractNum w:abstractNumId="2" w15:restartNumberingAfterBreak="0">
+  <w:abstractNum w:abstractNumId="3" w15:restartNumberingAfterBreak="0">
     <w:nsid w:val="368E2A08"/>
     <w:multiLevelType w:val="hybridMultilevel"/>
     <w:tmpl w:val="56E05C18"/>
@@ -9292,7 +9801,7 @@
       </w:rPr>
     </w:lvl>
   </w:abstractNum>
-  <w:abstractNum w:abstractNumId="3" w15:restartNumberingAfterBreak="0">
+  <w:abstractNum w:abstractNumId="4" w15:restartNumberingAfterBreak="0">
     <w:nsid w:val="406F2D6A"/>
     <w:multiLevelType w:val="hybridMultilevel"/>
     <w:tmpl w:val="292CC9B0"/>
@@ -9406,15 +9915,18 @@
     </w:lvl>
   </w:abstractNum>
   <w:num w:numId="1">
-    <w:abstractNumId w:val="2"/>
+    <w:abstractNumId w:val="3"/>
   </w:num>
   <w:num w:numId="2">
-    <w:abstractNumId w:val="3"/>
+    <w:abstractNumId w:val="4"/>
   </w:num>
   <w:num w:numId="3">
     <w:abstractNumId w:val="0"/>
   </w:num>
   <w:num w:numId="4">
+    <w:abstractNumId w:val="2"/>
+  </w:num>
+  <w:num w:numId="5">
     <w:abstractNumId w:val="1"/>
   </w:num>
 </w:numbering>

</xml_diff>

<commit_message>
Added users and TCL commands & put more info in readme -v15
</commit_message>
<xml_diff>
--- a/ProyectoFinal---Santillan-Lautaro.docx
+++ b/ProyectoFinal---Santillan-Lautaro.docx
@@ -8835,8 +8835,17 @@
             <w:rStyle w:val="Hipervnculo"/>
             <w:rFonts w:ascii="Bahnschrift" w:hAnsi="Bahnschrift"/>
           </w:rPr>
-          <w:t>https://github.com/LautaroSantillan/Proyecto-Final--SQL-Coderhouse</w:t>
+          <w:t>https://github.com/LautaroSantillan/Proyecto-Final--SQL-</w:t>
         </w:r>
+        <w:proofErr w:type="spellStart"/>
+        <w:r>
+          <w:rPr>
+            <w:rStyle w:val="Hipervnculo"/>
+            <w:rFonts w:ascii="Bahnschrift" w:hAnsi="Bahnschrift"/>
+          </w:rPr>
+          <w:t>Coderhouse</w:t>
+        </w:r>
+        <w:proofErr w:type="spellEnd"/>
       </w:hyperlink>
       <w:r>
         <w:rPr>
@@ -9180,7 +9189,21 @@
         <w:rPr>
           <w:rFonts w:ascii="Bahnschrift" w:hAnsi="Bahnschrift"/>
         </w:rPr>
-        <w:t>Una vez que termine la inserción de datos saltaran unos mensajes diciendo el tiempo que se tardo y cuantos registros se importaron, y listo.</w:t>
+        <w:t xml:space="preserve">Una vez que termine la inserción de datos saltaran unos mensajes diciendo el tiempo que se </w:t>
+      </w:r>
+      <w:proofErr w:type="spellStart"/>
+      <w:r>
+        <w:rPr>
+          <w:rFonts w:ascii="Bahnschrift" w:hAnsi="Bahnschrift"/>
+        </w:rPr>
+        <w:t>tardo</w:t>
+      </w:r>
+      <w:proofErr w:type="spellEnd"/>
+      <w:r>
+        <w:rPr>
+          <w:rFonts w:ascii="Bahnschrift" w:hAnsi="Bahnschrift"/>
+        </w:rPr>
+        <w:t xml:space="preserve"> y cuantos registros se importaron, y listo.</w:t>
       </w:r>
     </w:p>
     <w:p>
@@ -9252,6 +9275,1367 @@
         </w:drawing>
       </w:r>
     </w:p>
+    <w:p>
+      <w:pPr>
+        <w:pStyle w:val="Ttulo1"/>
+        <w:spacing w:after="240"/>
+        <w:jc w:val="center"/>
+        <w:rPr>
+          <w:rFonts w:ascii="Bahnschrift" w:hAnsi="Bahnschrift"/>
+          <w:b/>
+          <w:bCs/>
+          <w:sz w:val="36"/>
+          <w:szCs w:val="36"/>
+          <w:u w:val="double"/>
+        </w:rPr>
+      </w:pPr>
+      <w:r>
+        <w:rPr>
+          <w:rFonts w:ascii="Bahnschrift" w:hAnsi="Bahnschrift"/>
+          <w:b/>
+          <w:bCs/>
+          <w:sz w:val="36"/>
+          <w:szCs w:val="36"/>
+          <w:u w:val="double"/>
+        </w:rPr>
+        <w:lastRenderedPageBreak/>
+        <w:t>Listado de vistas, funciones, sp y triggers</w:t>
+      </w:r>
+      <w:r>
+        <w:rPr>
+          <w:rFonts w:ascii="Bahnschrift" w:hAnsi="Bahnschrift"/>
+          <w:b/>
+          <w:bCs/>
+          <w:sz w:val="36"/>
+          <w:szCs w:val="36"/>
+          <w:u w:val="double"/>
+        </w:rPr>
+        <w:t xml:space="preserve"> </w:t>
+      </w:r>
+    </w:p>
+    <w:p>
+      <w:pPr>
+        <w:pStyle w:val="Ttulo2"/>
+        <w:spacing w:line="360" w:lineRule="auto"/>
+        <w:rPr>
+          <w:b/>
+          <w:bCs/>
+          <w:sz w:val="28"/>
+          <w:szCs w:val="28"/>
+        </w:rPr>
+      </w:pPr>
+      <w:r>
+        <w:rPr>
+          <w:b/>
+          <w:bCs/>
+          <w:sz w:val="28"/>
+          <w:szCs w:val="28"/>
+        </w:rPr>
+        <w:t>Vistas</w:t>
+      </w:r>
+    </w:p>
+    <w:p>
+      <w:pPr>
+        <w:rPr>
+          <w:rFonts w:ascii="Bahnschrift" w:hAnsi="Bahnschrift"/>
+        </w:rPr>
+      </w:pPr>
+      <w:r>
+        <w:rPr>
+          <w:rFonts w:ascii="Bahnschrift" w:hAnsi="Bahnschrift"/>
+        </w:rPr>
+        <w:t>vw_OrderSummary</w:t>
+      </w:r>
+    </w:p>
+    <w:p>
+      <w:pPr>
+        <w:pStyle w:val="Prrafodelista"/>
+        <w:numPr>
+          <w:ilvl w:val="0"/>
+          <w:numId w:val="6"/>
+        </w:numPr>
+        <w:rPr>
+          <w:rFonts w:ascii="Bahnschrift" w:hAnsi="Bahnschrift"/>
+        </w:rPr>
+      </w:pPr>
+      <w:r>
+        <w:rPr>
+          <w:rFonts w:ascii="Bahnschrift" w:hAnsi="Bahnschrift"/>
+        </w:rPr>
+        <w:t>Objetivo: Mostrar un ranking de clientes basado en sus ventas acumuladas.</w:t>
+      </w:r>
+    </w:p>
+    <w:p>
+      <w:pPr>
+        <w:pStyle w:val="Prrafodelista"/>
+        <w:numPr>
+          <w:ilvl w:val="0"/>
+          <w:numId w:val="6"/>
+        </w:numPr>
+        <w:rPr>
+          <w:rFonts w:ascii="Bahnschrift" w:hAnsi="Bahnschrift"/>
+        </w:rPr>
+      </w:pPr>
+      <w:r>
+        <w:rPr>
+          <w:rFonts w:ascii="Bahnschrift" w:hAnsi="Bahnschrift"/>
+        </w:rPr>
+        <w:t>Descripción: Esta vista combina las tablas Customer y Order para mostrar un resumen de las ventas totales por cliente cuyo estado de pedido es "Delivered". Agrupa a los clientes por su ID y nombre completo, mostrando el total de ventas acumuladas en orden descendente.</w:t>
+      </w:r>
+    </w:p>
+    <w:p>
+      <w:pPr>
+        <w:pStyle w:val="Prrafodelista"/>
+        <w:numPr>
+          <w:ilvl w:val="0"/>
+          <w:numId w:val="6"/>
+        </w:numPr>
+        <w:rPr>
+          <w:rFonts w:ascii="Bahnschrift" w:hAnsi="Bahnschrift"/>
+        </w:rPr>
+      </w:pPr>
+      <w:r>
+        <w:rPr>
+          <w:rFonts w:ascii="Bahnschrift" w:hAnsi="Bahnschrift"/>
+        </w:rPr>
+        <w:t>Tablas involucradas: Customer, Order.</w:t>
+      </w:r>
+    </w:p>
+    <w:p>
+      <w:pPr>
+        <w:rPr>
+          <w:rFonts w:ascii="Bahnschrift" w:hAnsi="Bahnschrift"/>
+        </w:rPr>
+      </w:pPr>
+      <w:r>
+        <w:rPr>
+          <w:rFonts w:ascii="Bahnschrift" w:hAnsi="Bahnschrift"/>
+        </w:rPr>
+        <w:t>vw_CustomerPayment</w:t>
+      </w:r>
+    </w:p>
+    <w:p>
+      <w:pPr>
+        <w:pStyle w:val="Prrafodelista"/>
+        <w:numPr>
+          <w:ilvl w:val="0"/>
+          <w:numId w:val="7"/>
+        </w:numPr>
+        <w:rPr>
+          <w:rFonts w:ascii="Bahnschrift" w:hAnsi="Bahnschrift"/>
+        </w:rPr>
+      </w:pPr>
+      <w:r>
+        <w:rPr>
+          <w:rFonts w:ascii="Bahnschrift" w:hAnsi="Bahnschrift"/>
+        </w:rPr>
+        <w:t>Objetivo: Visualizar los clientes junto con sus métodos de pago, útil para informes de facturación y ventas.</w:t>
+      </w:r>
+    </w:p>
+    <w:p>
+      <w:pPr>
+        <w:pStyle w:val="Prrafodelista"/>
+        <w:numPr>
+          <w:ilvl w:val="0"/>
+          <w:numId w:val="7"/>
+        </w:numPr>
+        <w:rPr>
+          <w:rFonts w:ascii="Bahnschrift" w:hAnsi="Bahnschrift"/>
+        </w:rPr>
+      </w:pPr>
+      <w:r>
+        <w:rPr>
+          <w:rFonts w:ascii="Bahnschrift" w:hAnsi="Bahnschrift"/>
+        </w:rPr>
+        <w:t>Descripción: Esta vista muestra detalles de los clientes, como nombre, apellido y correo electrónico, junto con el tipo de método de pago que usan. Utiliza una unión entre Customer y PaymentMethod.</w:t>
+      </w:r>
+    </w:p>
+    <w:p>
+      <w:pPr>
+        <w:pStyle w:val="Prrafodelista"/>
+        <w:numPr>
+          <w:ilvl w:val="0"/>
+          <w:numId w:val="7"/>
+        </w:numPr>
+        <w:rPr>
+          <w:rFonts w:ascii="Bahnschrift" w:hAnsi="Bahnschrift"/>
+        </w:rPr>
+      </w:pPr>
+      <w:r>
+        <w:rPr>
+          <w:rFonts w:ascii="Bahnschrift" w:hAnsi="Bahnschrift"/>
+        </w:rPr>
+        <w:t>Tablas involucradas: Customer, PaymentMethod.</w:t>
+      </w:r>
+    </w:p>
+    <w:p>
+      <w:pPr>
+        <w:rPr>
+          <w:rFonts w:ascii="Bahnschrift" w:hAnsi="Bahnschrift"/>
+        </w:rPr>
+      </w:pPr>
+      <w:r>
+        <w:rPr>
+          <w:rFonts w:ascii="Bahnschrift" w:hAnsi="Bahnschrift"/>
+        </w:rPr>
+        <w:t>vw_PendingOrders</w:t>
+      </w:r>
+    </w:p>
+    <w:p>
+      <w:pPr>
+        <w:pStyle w:val="Prrafodelista"/>
+        <w:numPr>
+          <w:ilvl w:val="0"/>
+          <w:numId w:val="8"/>
+        </w:numPr>
+        <w:rPr>
+          <w:rFonts w:ascii="Bahnschrift" w:hAnsi="Bahnschrift"/>
+        </w:rPr>
+      </w:pPr>
+      <w:r>
+        <w:rPr>
+          <w:rFonts w:ascii="Bahnschrift" w:hAnsi="Bahnschrift"/>
+        </w:rPr>
+        <w:t>Objetivo: Listar todos los pedidos que aún están en estado "Pending".</w:t>
+      </w:r>
+    </w:p>
+    <w:p>
+      <w:pPr>
+        <w:pStyle w:val="Prrafodelista"/>
+        <w:numPr>
+          <w:ilvl w:val="0"/>
+          <w:numId w:val="8"/>
+        </w:numPr>
+        <w:rPr>
+          <w:rFonts w:ascii="Bahnschrift" w:hAnsi="Bahnschrift"/>
+        </w:rPr>
+      </w:pPr>
+      <w:r>
+        <w:rPr>
+          <w:rFonts w:ascii="Bahnschrift" w:hAnsi="Bahnschrift"/>
+        </w:rPr>
+        <w:t>Descripción: Muestra los pedidos en estado pendiente, junto con su fecha de creación, monto total y el nombre del cliente que realizó el pedido.</w:t>
+      </w:r>
+    </w:p>
+    <w:p>
+      <w:pPr>
+        <w:pStyle w:val="Prrafodelista"/>
+        <w:numPr>
+          <w:ilvl w:val="0"/>
+          <w:numId w:val="8"/>
+        </w:numPr>
+        <w:rPr>
+          <w:rFonts w:ascii="Bahnschrift" w:hAnsi="Bahnschrift"/>
+        </w:rPr>
+      </w:pPr>
+      <w:r>
+        <w:rPr>
+          <w:rFonts w:ascii="Bahnschrift" w:hAnsi="Bahnschrift"/>
+        </w:rPr>
+        <w:t>Tablas involucradas: Order, Customer.</w:t>
+      </w:r>
+    </w:p>
+    <w:p>
+      <w:pPr>
+        <w:rPr>
+          <w:rFonts w:ascii="Bahnschrift" w:hAnsi="Bahnschrift"/>
+        </w:rPr>
+      </w:pPr>
+      <w:r>
+        <w:rPr>
+          <w:rFonts w:ascii="Bahnschrift" w:hAnsi="Bahnschrift"/>
+        </w:rPr>
+        <w:t>vw_CostsCustomer_and_PaymentMethod</w:t>
+      </w:r>
+    </w:p>
+    <w:p>
+      <w:pPr>
+        <w:pStyle w:val="Prrafodelista"/>
+        <w:numPr>
+          <w:ilvl w:val="0"/>
+          <w:numId w:val="9"/>
+        </w:numPr>
+        <w:rPr>
+          <w:rFonts w:ascii="Bahnschrift" w:hAnsi="Bahnschrift"/>
+        </w:rPr>
+      </w:pPr>
+      <w:r>
+        <w:rPr>
+          <w:rFonts w:ascii="Bahnschrift" w:hAnsi="Bahnschrift"/>
+        </w:rPr>
+        <w:t>Objetivo: Proporcionar un informe de costos totales por cliente y método de pago, agrupado por mes.</w:t>
+      </w:r>
+    </w:p>
+    <w:p>
+      <w:pPr>
+        <w:pStyle w:val="Prrafodelista"/>
+        <w:numPr>
+          <w:ilvl w:val="0"/>
+          <w:numId w:val="9"/>
+        </w:numPr>
+        <w:rPr>
+          <w:rFonts w:ascii="Bahnschrift" w:hAnsi="Bahnschrift"/>
+        </w:rPr>
+      </w:pPr>
+      <w:r>
+        <w:rPr>
+          <w:rFonts w:ascii="Bahnschrift" w:hAnsi="Bahnschrift"/>
+        </w:rPr>
+        <w:t>Descripción: Muestra un resumen mensual de los pedidos realizados por cada cliente, el método de pago utilizado, el costo total de los pedidos y la cantidad de pedidos realizados por cada cliente.</w:t>
+      </w:r>
+    </w:p>
+    <w:p>
+      <w:pPr>
+        <w:pStyle w:val="Prrafodelista"/>
+        <w:numPr>
+          <w:ilvl w:val="0"/>
+          <w:numId w:val="9"/>
+        </w:numPr>
+        <w:rPr>
+          <w:rFonts w:ascii="Bahnschrift" w:hAnsi="Bahnschrift"/>
+        </w:rPr>
+      </w:pPr>
+      <w:r>
+        <w:rPr>
+          <w:rFonts w:ascii="Bahnschrift" w:hAnsi="Bahnschrift"/>
+        </w:rPr>
+        <w:t>Tablas involucradas: Order, Customer, PaymentMethod.</w:t>
+      </w:r>
+    </w:p>
+    <w:p>
+      <w:pPr>
+        <w:pStyle w:val="Ttulo2"/>
+        <w:spacing w:line="360" w:lineRule="auto"/>
+        <w:rPr>
+          <w:b/>
+          <w:bCs/>
+          <w:sz w:val="28"/>
+          <w:szCs w:val="28"/>
+        </w:rPr>
+      </w:pPr>
+      <w:r>
+        <w:rPr>
+          <w:b/>
+          <w:bCs/>
+          <w:sz w:val="28"/>
+          <w:szCs w:val="28"/>
+        </w:rPr>
+        <w:t>Funciones</w:t>
+      </w:r>
+    </w:p>
+    <w:p>
+      <w:pPr>
+        <w:rPr>
+          <w:rFonts w:ascii="Bahnschrift" w:hAnsi="Bahnschrift"/>
+        </w:rPr>
+      </w:pPr>
+      <w:r>
+        <w:rPr>
+          <w:rFonts w:ascii="Bahnschrift" w:hAnsi="Bahnschrift"/>
+        </w:rPr>
+        <w:t>fn_TotalSalesByCustomer</w:t>
+      </w:r>
+    </w:p>
+    <w:p>
+      <w:pPr>
+        <w:pStyle w:val="Prrafodelista"/>
+        <w:numPr>
+          <w:ilvl w:val="0"/>
+          <w:numId w:val="10"/>
+        </w:numPr>
+        <w:rPr>
+          <w:rFonts w:ascii="Bahnschrift" w:hAnsi="Bahnschrift"/>
+        </w:rPr>
+      </w:pPr>
+      <w:r>
+        <w:rPr>
+          <w:rFonts w:ascii="Bahnschrift" w:hAnsi="Bahnschrift"/>
+        </w:rPr>
+        <w:t>Objetivo: Calcular el total de ventas realizadas por un cliente específico.</w:t>
+      </w:r>
+    </w:p>
+    <w:p>
+      <w:pPr>
+        <w:pStyle w:val="Prrafodelista"/>
+        <w:numPr>
+          <w:ilvl w:val="0"/>
+          <w:numId w:val="10"/>
+        </w:numPr>
+        <w:rPr>
+          <w:rFonts w:ascii="Bahnschrift" w:hAnsi="Bahnschrift"/>
+        </w:rPr>
+      </w:pPr>
+      <w:r>
+        <w:rPr>
+          <w:rFonts w:ascii="Bahnschrift" w:hAnsi="Bahnschrift"/>
+        </w:rPr>
+        <w:t>Descripción: Recibe el ID del cliente como parámetro y devuelve el monto total de las ventas que ha realizado.</w:t>
+      </w:r>
+    </w:p>
+    <w:p>
+      <w:pPr>
+        <w:pStyle w:val="Prrafodelista"/>
+        <w:numPr>
+          <w:ilvl w:val="0"/>
+          <w:numId w:val="10"/>
+        </w:numPr>
+        <w:rPr>
+          <w:rFonts w:ascii="Bahnschrift" w:hAnsi="Bahnschrift"/>
+        </w:rPr>
+      </w:pPr>
+      <w:r>
+        <w:rPr>
+          <w:rFonts w:ascii="Bahnschrift" w:hAnsi="Bahnschrift"/>
+        </w:rPr>
+        <w:t>Tablas involucradas: Order.</w:t>
+      </w:r>
+    </w:p>
+    <w:p>
+      <w:pPr>
+        <w:rPr>
+          <w:rFonts w:ascii="Bahnschrift" w:hAnsi="Bahnschrift"/>
+        </w:rPr>
+      </w:pPr>
+      <w:r>
+        <w:rPr>
+          <w:rFonts w:ascii="Bahnschrift" w:hAnsi="Bahnschrift"/>
+        </w:rPr>
+        <w:br w:type="page"/>
+      </w:r>
+    </w:p>
+    <w:p>
+      <w:pPr>
+        <w:rPr>
+          <w:rFonts w:ascii="Bahnschrift" w:hAnsi="Bahnschrift"/>
+        </w:rPr>
+      </w:pPr>
+      <w:r>
+        <w:rPr>
+          <w:rFonts w:ascii="Bahnschrift" w:hAnsi="Bahnschrift"/>
+        </w:rPr>
+        <w:lastRenderedPageBreak/>
+        <w:t>fn_CalculateVIPDiscount</w:t>
+      </w:r>
+    </w:p>
+    <w:p>
+      <w:pPr>
+        <w:pStyle w:val="Prrafodelista"/>
+        <w:numPr>
+          <w:ilvl w:val="0"/>
+          <w:numId w:val="11"/>
+        </w:numPr>
+        <w:rPr>
+          <w:rFonts w:ascii="Bahnschrift" w:hAnsi="Bahnschrift"/>
+        </w:rPr>
+      </w:pPr>
+      <w:r>
+        <w:rPr>
+          <w:rFonts w:ascii="Bahnschrift" w:hAnsi="Bahnschrift"/>
+        </w:rPr>
+        <w:t>Objetivo: Aplicar un descuento del 10% en el monto total de un pedido si el cliente tiene más de 5 pedidos.</w:t>
+      </w:r>
+    </w:p>
+    <w:p>
+      <w:pPr>
+        <w:pStyle w:val="Prrafodelista"/>
+        <w:numPr>
+          <w:ilvl w:val="0"/>
+          <w:numId w:val="11"/>
+        </w:numPr>
+        <w:rPr>
+          <w:rFonts w:ascii="Bahnschrift" w:hAnsi="Bahnschrift"/>
+        </w:rPr>
+      </w:pPr>
+      <w:r>
+        <w:rPr>
+          <w:rFonts w:ascii="Bahnschrift" w:hAnsi="Bahnschrift"/>
+        </w:rPr>
+        <w:t>Descripción: Recibe el ID del cliente y el monto total del pedido. Si el cliente ha realizado más de 5 pedidos, aplica un descuento del 10% al monto total, de lo contrario, no aplica ningún descuento.</w:t>
+      </w:r>
+    </w:p>
+    <w:p>
+      <w:pPr>
+        <w:pStyle w:val="Prrafodelista"/>
+        <w:numPr>
+          <w:ilvl w:val="0"/>
+          <w:numId w:val="11"/>
+        </w:numPr>
+        <w:rPr>
+          <w:rFonts w:ascii="Bahnschrift" w:hAnsi="Bahnschrift"/>
+        </w:rPr>
+      </w:pPr>
+      <w:r>
+        <w:rPr>
+          <w:rFonts w:ascii="Bahnschrift" w:hAnsi="Bahnschrift"/>
+        </w:rPr>
+        <w:t>Tablas involucradas: Order.</w:t>
+      </w:r>
+    </w:p>
+    <w:p>
+      <w:pPr>
+        <w:rPr>
+          <w:rFonts w:ascii="Bahnschrift" w:hAnsi="Bahnschrift"/>
+        </w:rPr>
+      </w:pPr>
+      <w:r>
+        <w:rPr>
+          <w:rFonts w:ascii="Bahnschrift" w:hAnsi="Bahnschrift"/>
+        </w:rPr>
+        <w:t>fn_ValidateEmail</w:t>
+      </w:r>
+    </w:p>
+    <w:p>
+      <w:pPr>
+        <w:pStyle w:val="Prrafodelista"/>
+        <w:numPr>
+          <w:ilvl w:val="0"/>
+          <w:numId w:val="12"/>
+        </w:numPr>
+        <w:rPr>
+          <w:rFonts w:ascii="Bahnschrift" w:hAnsi="Bahnschrift"/>
+        </w:rPr>
+      </w:pPr>
+      <w:r>
+        <w:rPr>
+          <w:rFonts w:ascii="Bahnschrift" w:hAnsi="Bahnschrift"/>
+        </w:rPr>
+        <w:t>Objetivo: Validar el formato del correo electrónico de un cliente.</w:t>
+      </w:r>
+    </w:p>
+    <w:p>
+      <w:pPr>
+        <w:pStyle w:val="Prrafodelista"/>
+        <w:numPr>
+          <w:ilvl w:val="0"/>
+          <w:numId w:val="12"/>
+        </w:numPr>
+        <w:rPr>
+          <w:rFonts w:ascii="Bahnschrift" w:hAnsi="Bahnschrift"/>
+        </w:rPr>
+      </w:pPr>
+      <w:r>
+        <w:rPr>
+          <w:rFonts w:ascii="Bahnschrift" w:hAnsi="Bahnschrift"/>
+        </w:rPr>
+        <w:t>Descripción: Si el correo electrónico contiene el dominio "@example", lo reemplaza automáticamente por "@gmail" para asegurarse de que el formato del correo sea válido.</w:t>
+      </w:r>
+    </w:p>
+    <w:p>
+      <w:pPr>
+        <w:pStyle w:val="Prrafodelista"/>
+        <w:numPr>
+          <w:ilvl w:val="0"/>
+          <w:numId w:val="12"/>
+        </w:numPr>
+        <w:rPr>
+          <w:rFonts w:ascii="Bahnschrift" w:hAnsi="Bahnschrift"/>
+        </w:rPr>
+      </w:pPr>
+      <w:r>
+        <w:rPr>
+          <w:rFonts w:ascii="Bahnschrift" w:hAnsi="Bahnschrift"/>
+        </w:rPr>
+        <w:t>Tablas involucradas: Ninguna (es una validación de formato).</w:t>
+      </w:r>
+    </w:p>
+    <w:p>
+      <w:pPr>
+        <w:pStyle w:val="Ttulo2"/>
+        <w:spacing w:line="360" w:lineRule="auto"/>
+        <w:rPr>
+          <w:b/>
+          <w:bCs/>
+          <w:sz w:val="28"/>
+          <w:szCs w:val="28"/>
+        </w:rPr>
+      </w:pPr>
+      <w:r>
+        <w:rPr>
+          <w:b/>
+          <w:bCs/>
+          <w:sz w:val="28"/>
+          <w:szCs w:val="28"/>
+        </w:rPr>
+        <w:t>Stored-Procedure</w:t>
+      </w:r>
+      <w:r>
+        <w:rPr>
+          <w:b/>
+          <w:bCs/>
+          <w:sz w:val="28"/>
+          <w:szCs w:val="28"/>
+        </w:rPr>
+        <w:t xml:space="preserve"> (SP):</w:t>
+      </w:r>
+    </w:p>
+    <w:p>
+      <w:pPr>
+        <w:rPr>
+          <w:rFonts w:ascii="Bahnschrift" w:hAnsi="Bahnschrift"/>
+        </w:rPr>
+      </w:pPr>
+      <w:r>
+        <w:rPr>
+          <w:rFonts w:ascii="Bahnschrift" w:hAnsi="Bahnschrift"/>
+        </w:rPr>
+        <w:t>sp_UpdateOrderState</w:t>
+      </w:r>
+    </w:p>
+    <w:p>
+      <w:pPr>
+        <w:pStyle w:val="Prrafodelista"/>
+        <w:numPr>
+          <w:ilvl w:val="0"/>
+          <w:numId w:val="18"/>
+        </w:numPr>
+        <w:rPr>
+          <w:rFonts w:ascii="Bahnschrift" w:hAnsi="Bahnschrift"/>
+        </w:rPr>
+      </w:pPr>
+      <w:r>
+        <w:rPr>
+          <w:rFonts w:ascii="Bahnschrift" w:hAnsi="Bahnschrift"/>
+        </w:rPr>
+        <w:t>Objetivo: Actualizar el estado de un pedido.</w:t>
+      </w:r>
+    </w:p>
+    <w:p>
+      <w:pPr>
+        <w:pStyle w:val="Prrafodelista"/>
+        <w:numPr>
+          <w:ilvl w:val="0"/>
+          <w:numId w:val="18"/>
+        </w:numPr>
+        <w:rPr>
+          <w:rFonts w:ascii="Bahnschrift" w:hAnsi="Bahnschrift"/>
+        </w:rPr>
+      </w:pPr>
+      <w:r>
+        <w:rPr>
+          <w:rFonts w:ascii="Bahnschrift" w:hAnsi="Bahnschrift"/>
+        </w:rPr>
+        <w:t>Descripción: Permite actualizar el estado de un pedido a "Pending" o "Delivered". Si el nuevo estado es inválido, arroja un error.</w:t>
+      </w:r>
+    </w:p>
+    <w:p>
+      <w:pPr>
+        <w:pStyle w:val="Prrafodelista"/>
+        <w:numPr>
+          <w:ilvl w:val="0"/>
+          <w:numId w:val="18"/>
+        </w:numPr>
+        <w:rPr>
+          <w:rFonts w:ascii="Bahnschrift" w:hAnsi="Bahnschrift"/>
+        </w:rPr>
+      </w:pPr>
+      <w:r>
+        <w:rPr>
+          <w:rFonts w:ascii="Bahnschrift" w:hAnsi="Bahnschrift"/>
+        </w:rPr>
+        <w:t>Tablas involucradas: Order.</w:t>
+      </w:r>
+    </w:p>
+    <w:p>
+      <w:pPr>
+        <w:rPr>
+          <w:rFonts w:ascii="Bahnschrift" w:hAnsi="Bahnschrift"/>
+        </w:rPr>
+      </w:pPr>
+      <w:r>
+        <w:rPr>
+          <w:rFonts w:ascii="Bahnschrift" w:hAnsi="Bahnschrift"/>
+        </w:rPr>
+        <w:t>sp_UpdateVideoGamePrice</w:t>
+      </w:r>
+    </w:p>
+    <w:p>
+      <w:pPr>
+        <w:pStyle w:val="Prrafodelista"/>
+        <w:numPr>
+          <w:ilvl w:val="0"/>
+          <w:numId w:val="17"/>
+        </w:numPr>
+        <w:rPr>
+          <w:rFonts w:ascii="Bahnschrift" w:hAnsi="Bahnschrift"/>
+        </w:rPr>
+      </w:pPr>
+      <w:r>
+        <w:rPr>
+          <w:rFonts w:ascii="Bahnschrift" w:hAnsi="Bahnschrift"/>
+        </w:rPr>
+        <w:t>Objetivo: Actualizar el precio de un videojuego.</w:t>
+      </w:r>
+    </w:p>
+    <w:p>
+      <w:pPr>
+        <w:pStyle w:val="Prrafodelista"/>
+        <w:numPr>
+          <w:ilvl w:val="0"/>
+          <w:numId w:val="17"/>
+        </w:numPr>
+        <w:rPr>
+          <w:rFonts w:ascii="Bahnschrift" w:hAnsi="Bahnschrift"/>
+        </w:rPr>
+      </w:pPr>
+      <w:r>
+        <w:rPr>
+          <w:rFonts w:ascii="Bahnschrift" w:hAnsi="Bahnschrift"/>
+        </w:rPr>
+        <w:t>Descripción: Recibe el ID del videojuego y el nuevo precio. Verifica que el nuevo precio sea mayor que el precio actual y mayor a cero, de lo contrario, arroja un error.</w:t>
+      </w:r>
+    </w:p>
+    <w:p>
+      <w:pPr>
+        <w:pStyle w:val="Prrafodelista"/>
+        <w:numPr>
+          <w:ilvl w:val="0"/>
+          <w:numId w:val="17"/>
+        </w:numPr>
+        <w:rPr>
+          <w:rFonts w:ascii="Bahnschrift" w:hAnsi="Bahnschrift"/>
+        </w:rPr>
+      </w:pPr>
+      <w:r>
+        <w:rPr>
+          <w:rFonts w:ascii="Bahnschrift" w:hAnsi="Bahnschrift"/>
+        </w:rPr>
+        <w:t>Tablas involucradas: VideoGame.</w:t>
+      </w:r>
+    </w:p>
+    <w:p>
+      <w:pPr>
+        <w:pStyle w:val="Ttulo2"/>
+        <w:spacing w:line="360" w:lineRule="auto"/>
+        <w:rPr>
+          <w:b/>
+          <w:bCs/>
+          <w:sz w:val="28"/>
+          <w:szCs w:val="28"/>
+        </w:rPr>
+      </w:pPr>
+      <w:r>
+        <w:rPr>
+          <w:b/>
+          <w:bCs/>
+          <w:sz w:val="28"/>
+          <w:szCs w:val="28"/>
+        </w:rPr>
+        <w:t>Triggers</w:t>
+      </w:r>
+    </w:p>
+    <w:p>
+      <w:pPr>
+        <w:rPr>
+          <w:rFonts w:ascii="Bahnschrift" w:hAnsi="Bahnschrift"/>
+        </w:rPr>
+      </w:pPr>
+      <w:r>
+        <w:rPr>
+          <w:rFonts w:ascii="Bahnschrift" w:hAnsi="Bahnschrift"/>
+        </w:rPr>
+        <w:t>after_update_AuditStockChange</w:t>
+      </w:r>
+    </w:p>
+    <w:p>
+      <w:pPr>
+        <w:pStyle w:val="Prrafodelista"/>
+        <w:numPr>
+          <w:ilvl w:val="0"/>
+          <w:numId w:val="16"/>
+        </w:numPr>
+        <w:rPr>
+          <w:rFonts w:ascii="Bahnschrift" w:hAnsi="Bahnschrift"/>
+        </w:rPr>
+      </w:pPr>
+      <w:r>
+        <w:rPr>
+          <w:rFonts w:ascii="Bahnschrift" w:hAnsi="Bahnschrift"/>
+        </w:rPr>
+        <w:t>Objetivo: Registrar los cambios de stock en la tabla StockAudit.</w:t>
+      </w:r>
+    </w:p>
+    <w:p>
+      <w:pPr>
+        <w:pStyle w:val="Prrafodelista"/>
+        <w:numPr>
+          <w:ilvl w:val="0"/>
+          <w:numId w:val="16"/>
+        </w:numPr>
+        <w:rPr>
+          <w:rFonts w:ascii="Bahnschrift" w:hAnsi="Bahnschrift"/>
+        </w:rPr>
+      </w:pPr>
+      <w:r>
+        <w:rPr>
+          <w:rFonts w:ascii="Bahnschrift" w:hAnsi="Bahnschrift"/>
+        </w:rPr>
+        <w:t>Descripción: Cada vez que el stock de un videojuego es actualizado, se registra el cambio en una tabla de auditoría.</w:t>
+      </w:r>
+    </w:p>
+    <w:p>
+      <w:pPr>
+        <w:pStyle w:val="Prrafodelista"/>
+        <w:numPr>
+          <w:ilvl w:val="0"/>
+          <w:numId w:val="16"/>
+        </w:numPr>
+        <w:rPr>
+          <w:rFonts w:ascii="Bahnschrift" w:hAnsi="Bahnschrift"/>
+        </w:rPr>
+      </w:pPr>
+      <w:r>
+        <w:rPr>
+          <w:rFonts w:ascii="Bahnschrift" w:hAnsi="Bahnschrift"/>
+        </w:rPr>
+        <w:t>Tablas involucradas: VideoGame, StockAudit.</w:t>
+      </w:r>
+    </w:p>
+    <w:p>
+      <w:pPr>
+        <w:rPr>
+          <w:rFonts w:ascii="Bahnschrift" w:hAnsi="Bahnschrift"/>
+        </w:rPr>
+      </w:pPr>
+      <w:r>
+        <w:rPr>
+          <w:rFonts w:ascii="Bahnschrift" w:hAnsi="Bahnschrift"/>
+        </w:rPr>
+        <w:t>after_insert_ReduceStockAfterOrderDetail</w:t>
+      </w:r>
+    </w:p>
+    <w:p>
+      <w:pPr>
+        <w:pStyle w:val="Prrafodelista"/>
+        <w:numPr>
+          <w:ilvl w:val="0"/>
+          <w:numId w:val="15"/>
+        </w:numPr>
+        <w:rPr>
+          <w:rFonts w:ascii="Bahnschrift" w:hAnsi="Bahnschrift"/>
+        </w:rPr>
+      </w:pPr>
+      <w:r>
+        <w:rPr>
+          <w:rFonts w:ascii="Bahnschrift" w:hAnsi="Bahnschrift"/>
+        </w:rPr>
+        <w:t>Objetivo: Reducir el stock de un videojuego cuando se inserte un nuevo OrderDetail.</w:t>
+      </w:r>
+    </w:p>
+    <w:p>
+      <w:pPr>
+        <w:pStyle w:val="Prrafodelista"/>
+        <w:numPr>
+          <w:ilvl w:val="0"/>
+          <w:numId w:val="15"/>
+        </w:numPr>
+        <w:rPr>
+          <w:rFonts w:ascii="Bahnschrift" w:hAnsi="Bahnschrift"/>
+        </w:rPr>
+      </w:pPr>
+      <w:r>
+        <w:rPr>
+          <w:rFonts w:ascii="Bahnschrift" w:hAnsi="Bahnschrift"/>
+        </w:rPr>
+        <w:t>Descripción: Cada vez que se inserta un detalle de pedido, el stock del videojuego correspondiente se reduce en función de la cantidad solicitada.</w:t>
+      </w:r>
+    </w:p>
+    <w:p>
+      <w:pPr>
+        <w:pStyle w:val="Prrafodelista"/>
+        <w:numPr>
+          <w:ilvl w:val="0"/>
+          <w:numId w:val="15"/>
+        </w:numPr>
+        <w:rPr>
+          <w:rFonts w:ascii="Bahnschrift" w:hAnsi="Bahnschrift"/>
+        </w:rPr>
+      </w:pPr>
+      <w:r>
+        <w:rPr>
+          <w:rFonts w:ascii="Bahnschrift" w:hAnsi="Bahnschrift"/>
+        </w:rPr>
+        <w:t>Tablas involucradas: OrderDetail, VideoGame.</w:t>
+      </w:r>
+    </w:p>
+    <w:p>
+      <w:pPr>
+        <w:rPr>
+          <w:rFonts w:ascii="Bahnschrift" w:hAnsi="Bahnschrift"/>
+        </w:rPr>
+      </w:pPr>
+      <w:r>
+        <w:rPr>
+          <w:rFonts w:ascii="Bahnschrift" w:hAnsi="Bahnschrift"/>
+        </w:rPr>
+        <w:br w:type="page"/>
+      </w:r>
+    </w:p>
+    <w:p>
+      <w:pPr>
+        <w:rPr>
+          <w:rFonts w:ascii="Bahnschrift" w:hAnsi="Bahnschrift"/>
+        </w:rPr>
+      </w:pPr>
+      <w:r>
+        <w:rPr>
+          <w:rFonts w:ascii="Bahnschrift" w:hAnsi="Bahnschrift"/>
+        </w:rPr>
+        <w:lastRenderedPageBreak/>
+        <w:t>after_delete_RestoreStockAfterOrderDeletion</w:t>
+      </w:r>
+    </w:p>
+    <w:p>
+      <w:pPr>
+        <w:pStyle w:val="Prrafodelista"/>
+        <w:numPr>
+          <w:ilvl w:val="0"/>
+          <w:numId w:val="14"/>
+        </w:numPr>
+        <w:rPr>
+          <w:rFonts w:ascii="Bahnschrift" w:hAnsi="Bahnschrift"/>
+        </w:rPr>
+      </w:pPr>
+      <w:r>
+        <w:rPr>
+          <w:rFonts w:ascii="Bahnschrift" w:hAnsi="Bahnschrift"/>
+        </w:rPr>
+        <w:t>Objetivo: Restaurar el stock de un videojuego cuando se elimina un detalle de pedido.</w:t>
+      </w:r>
+    </w:p>
+    <w:p>
+      <w:pPr>
+        <w:pStyle w:val="Prrafodelista"/>
+        <w:numPr>
+          <w:ilvl w:val="0"/>
+          <w:numId w:val="14"/>
+        </w:numPr>
+        <w:rPr>
+          <w:rFonts w:ascii="Bahnschrift" w:hAnsi="Bahnschrift"/>
+        </w:rPr>
+      </w:pPr>
+      <w:r>
+        <w:rPr>
+          <w:rFonts w:ascii="Bahnschrift" w:hAnsi="Bahnschrift"/>
+        </w:rPr>
+        <w:t>Descripción: Cuando se elimina un registro de OrderDetail, el stock del videojuego se incrementa de acuerdo con la cantidad eliminada.</w:t>
+      </w:r>
+    </w:p>
+    <w:p>
+      <w:pPr>
+        <w:pStyle w:val="Prrafodelista"/>
+        <w:numPr>
+          <w:ilvl w:val="0"/>
+          <w:numId w:val="14"/>
+        </w:numPr>
+        <w:rPr>
+          <w:rFonts w:ascii="Bahnschrift" w:hAnsi="Bahnschrift"/>
+        </w:rPr>
+      </w:pPr>
+      <w:r>
+        <w:rPr>
+          <w:rFonts w:ascii="Bahnschrift" w:hAnsi="Bahnschrift"/>
+        </w:rPr>
+        <w:t>Tablas involucradas: OrderDetail, VideoGame.</w:t>
+      </w:r>
+    </w:p>
+    <w:p>
+      <w:pPr>
+        <w:rPr>
+          <w:rFonts w:ascii="Bahnschrift" w:hAnsi="Bahnschrift"/>
+        </w:rPr>
+      </w:pPr>
+      <w:r>
+        <w:rPr>
+          <w:rFonts w:ascii="Bahnschrift" w:hAnsi="Bahnschrift"/>
+        </w:rPr>
+        <w:t>before_insert_CustomerEmail</w:t>
+      </w:r>
+    </w:p>
+    <w:p>
+      <w:pPr>
+        <w:pStyle w:val="Prrafodelista"/>
+        <w:numPr>
+          <w:ilvl w:val="0"/>
+          <w:numId w:val="13"/>
+        </w:numPr>
+        <w:rPr>
+          <w:rFonts w:ascii="Bahnschrift" w:hAnsi="Bahnschrift"/>
+        </w:rPr>
+      </w:pPr>
+      <w:r>
+        <w:rPr>
+          <w:rFonts w:ascii="Bahnschrift" w:hAnsi="Bahnschrift"/>
+        </w:rPr>
+        <w:t>Objetivo: Validar el formato del correo electrónico antes de insertar un nuevo cliente.</w:t>
+      </w:r>
+    </w:p>
+    <w:p>
+      <w:pPr>
+        <w:pStyle w:val="Prrafodelista"/>
+        <w:numPr>
+          <w:ilvl w:val="0"/>
+          <w:numId w:val="13"/>
+        </w:numPr>
+        <w:rPr>
+          <w:rFonts w:ascii="Bahnschrift" w:hAnsi="Bahnschrift"/>
+        </w:rPr>
+      </w:pPr>
+      <w:r>
+        <w:rPr>
+          <w:rFonts w:ascii="Bahnschrift" w:hAnsi="Bahnschrift"/>
+        </w:rPr>
+        <w:t>Descripción: Antes de insertar un nuevo cliente, verifica si el correo electrónico contiene "@example" y lo reemplaza por "@gmail".</w:t>
+      </w:r>
+    </w:p>
+    <w:p>
+      <w:pPr>
+        <w:pStyle w:val="Prrafodelista"/>
+        <w:numPr>
+          <w:ilvl w:val="0"/>
+          <w:numId w:val="13"/>
+        </w:numPr>
+        <w:rPr>
+          <w:rFonts w:ascii="Bahnschrift" w:hAnsi="Bahnschrift"/>
+        </w:rPr>
+      </w:pPr>
+      <w:r>
+        <w:rPr>
+          <w:rFonts w:ascii="Bahnschrift" w:hAnsi="Bahnschrift"/>
+        </w:rPr>
+        <w:t>Tablas involucradas: Customer.sss</w:t>
+      </w:r>
+    </w:p>
+    <w:p>
+      <w:pPr>
+        <w:pStyle w:val="Ttulo1"/>
+        <w:spacing w:after="240"/>
+        <w:jc w:val="center"/>
+        <w:rPr>
+          <w:rFonts w:ascii="Bahnschrift" w:hAnsi="Bahnschrift"/>
+          <w:b/>
+          <w:bCs/>
+          <w:sz w:val="36"/>
+          <w:szCs w:val="36"/>
+          <w:u w:val="double"/>
+        </w:rPr>
+      </w:pPr>
+      <w:r>
+        <w:rPr>
+          <w:rFonts w:ascii="Bahnschrift" w:hAnsi="Bahnschrift"/>
+          <w:b/>
+          <w:bCs/>
+          <w:sz w:val="36"/>
+          <w:szCs w:val="36"/>
+          <w:u w:val="double"/>
+        </w:rPr>
+        <w:t>Usuarios</w:t>
+      </w:r>
+      <w:r>
+        <w:rPr>
+          <w:rFonts w:ascii="Bahnschrift" w:hAnsi="Bahnschrift"/>
+          <w:b/>
+          <w:bCs/>
+          <w:sz w:val="36"/>
+          <w:szCs w:val="36"/>
+          <w:u w:val="double"/>
+        </w:rPr>
+        <w:t xml:space="preserve"> </w:t>
+      </w:r>
+      <w:r>
+        <w:rPr>
+          <w:rFonts w:ascii="Bahnschrift" w:hAnsi="Bahnschrift"/>
+          <w:b/>
+          <w:bCs/>
+          <w:sz w:val="36"/>
+          <w:szCs w:val="36"/>
+          <w:u w:val="double"/>
+        </w:rPr>
+        <w:t>y Comandos TCL</w:t>
+      </w:r>
+    </w:p>
+    <w:p>
+      <w:pPr>
+        <w:pStyle w:val="Ttulo2"/>
+        <w:spacing w:line="360" w:lineRule="auto"/>
+        <w:rPr>
+          <w:b/>
+          <w:bCs/>
+          <w:sz w:val="28"/>
+          <w:szCs w:val="28"/>
+        </w:rPr>
+      </w:pPr>
+      <w:r>
+        <w:rPr>
+          <w:b/>
+          <w:bCs/>
+          <w:sz w:val="28"/>
+          <w:szCs w:val="28"/>
+        </w:rPr>
+        <w:t>En ‘</w:t>
+      </w:r>
+      <w:r>
+        <w:rPr>
+          <w:b/>
+          <w:bCs/>
+          <w:sz w:val="28"/>
+          <w:szCs w:val="28"/>
+        </w:rPr>
+        <w:t>users-DCL.sql</w:t>
+      </w:r>
+      <w:r>
+        <w:rPr>
+          <w:b/>
+          <w:bCs/>
+          <w:sz w:val="28"/>
+          <w:szCs w:val="28"/>
+        </w:rPr>
+        <w:t>’</w:t>
+      </w:r>
+    </w:p>
+    <w:p>
+      <w:pPr>
+        <w:rPr>
+          <w:rFonts w:ascii="Bahnschrift" w:hAnsi="Bahnschrift"/>
+        </w:rPr>
+      </w:pPr>
+      <w:r>
+        <w:rPr>
+          <w:rFonts w:ascii="Bahnschrift" w:hAnsi="Bahnschrift"/>
+        </w:rPr>
+        <w:t>Este script configura los usuarios de la base de datos y administra el acceso:</w:t>
+      </w:r>
+    </w:p>
+    <w:p>
+      <w:pPr>
+        <w:pStyle w:val="Prrafodelista"/>
+        <w:numPr>
+          <w:ilvl w:val="0"/>
+          <w:numId w:val="20"/>
+        </w:numPr>
+        <w:rPr>
+          <w:rFonts w:ascii="Bahnschrift" w:hAnsi="Bahnschrift"/>
+        </w:rPr>
+      </w:pPr>
+      <w:r>
+        <w:rPr>
+          <w:rFonts w:ascii="Bahnschrift" w:hAnsi="Bahnschrift"/>
+          <w:b/>
+          <w:bCs/>
+        </w:rPr>
+        <w:t>master</w:t>
+      </w:r>
+      <w:r>
+        <w:rPr>
+          <w:rFonts w:ascii="Bahnschrift" w:hAnsi="Bahnschrift"/>
+        </w:rPr>
+        <w:t xml:space="preserve">: </w:t>
+      </w:r>
+      <w:r>
+        <w:rPr>
+          <w:rFonts w:ascii="Bahnschrift" w:hAnsi="Bahnschrift"/>
+        </w:rPr>
+        <w:t xml:space="preserve">El usuario master tiene acceso completo sobre todas las tablas, vistas y funciones de la base de datos </w:t>
+      </w:r>
+      <w:r>
+        <w:rPr>
+          <w:rFonts w:ascii="Bahnschrift" w:hAnsi="Bahnschrift"/>
+        </w:rPr>
+        <w:t>GameHub</w:t>
+      </w:r>
+      <w:r>
+        <w:rPr>
+          <w:rFonts w:ascii="Bahnschrift" w:hAnsi="Bahnschrift"/>
+        </w:rPr>
+        <w:t>. Además, se le otorga la opción WITH GRANT OPTION para que pueda delegar permisos a otros usuarios.</w:t>
+      </w:r>
+    </w:p>
+    <w:p>
+      <w:pPr>
+        <w:pStyle w:val="Prrafodelista"/>
+        <w:numPr>
+          <w:ilvl w:val="0"/>
+          <w:numId w:val="20"/>
+        </w:numPr>
+        <w:rPr>
+          <w:rFonts w:ascii="Bahnschrift" w:hAnsi="Bahnschrift"/>
+        </w:rPr>
+      </w:pPr>
+      <w:r>
+        <w:rPr>
+          <w:rFonts w:ascii="Bahnschrift" w:hAnsi="Bahnschrift"/>
+          <w:b/>
+          <w:bCs/>
+        </w:rPr>
+        <w:t>user1</w:t>
+      </w:r>
+      <w:r>
+        <w:rPr>
+          <w:rFonts w:ascii="Bahnschrift" w:hAnsi="Bahnschrift"/>
+        </w:rPr>
+        <w:t xml:space="preserve">: </w:t>
+      </w:r>
+      <w:r>
+        <w:rPr>
+          <w:rFonts w:ascii="Bahnschrift" w:hAnsi="Bahnschrift"/>
+        </w:rPr>
+        <w:t>F</w:t>
+      </w:r>
+      <w:r>
+        <w:rPr>
+          <w:rFonts w:ascii="Bahnschrift" w:hAnsi="Bahnschrift"/>
+        </w:rPr>
+        <w:t>ue configurado con permisos específicos de lectura en tablas seleccionadas, vistas y funciones que permiten el análisis de datos de clientes y el monitoreo de órdenes. Posteriormente, se realizan las revocaciones de estos permisos y se elimina el usuario:</w:t>
+      </w:r>
+    </w:p>
+    <w:p>
+      <w:pPr>
+        <w:rPr>
+          <w:rFonts w:ascii="Bahnschrift" w:hAnsi="Bahnschrift"/>
+        </w:rPr>
+      </w:pPr>
+      <w:r>
+        <w:rPr>
+          <w:rFonts w:ascii="Bahnschrift" w:hAnsi="Bahnschrift"/>
+        </w:rPr>
+        <w:t xml:space="preserve">Por ejemplo, para crear el usuario </w:t>
+      </w:r>
+      <w:r>
+        <w:rPr>
+          <w:rFonts w:ascii="Bahnschrift" w:hAnsi="Bahnschrift"/>
+          <w:b/>
+          <w:bCs/>
+        </w:rPr>
+        <w:t>master</w:t>
+      </w:r>
+      <w:r>
+        <w:rPr>
+          <w:rFonts w:ascii="Bahnschrift" w:hAnsi="Bahnschrift"/>
+        </w:rPr>
+        <w:t xml:space="preserve"> con todos los permisos se realizó así: </w:t>
+      </w:r>
+    </w:p>
+    <w:p>
+      <w:pPr>
+        <w:rPr>
+          <w:rFonts w:ascii="Bahnschrift" w:hAnsi="Bahnschrift"/>
+        </w:rPr>
+      </w:pPr>
+      <w:r>
+        <w:rPr>
+          <w:rFonts w:ascii="Bahnschrift" w:hAnsi="Bahnschrift"/>
+        </w:rPr>
+        <w:t>CREATE USER 'master'@'localhost' IDENTIFIED BY 'passmaster123';</w:t>
+      </w:r>
+    </w:p>
+    <w:p>
+      <w:pPr>
+        <w:rPr>
+          <w:rFonts w:ascii="Bahnschrift" w:hAnsi="Bahnschrift"/>
+        </w:rPr>
+      </w:pPr>
+      <w:r>
+        <w:rPr>
+          <w:rFonts w:ascii="Bahnschrift" w:hAnsi="Bahnschrift"/>
+        </w:rPr>
+        <w:t>GRANT ALL PRIVILEGES ON gameHub.* TO 'master'@'localhost' WITH GRANT OPTION;</w:t>
+      </w:r>
+    </w:p>
+    <w:p>
+      <w:pPr>
+        <w:pStyle w:val="Ttulo2"/>
+        <w:spacing w:line="360" w:lineRule="auto"/>
+        <w:rPr>
+          <w:b/>
+          <w:bCs/>
+          <w:sz w:val="28"/>
+          <w:szCs w:val="28"/>
+        </w:rPr>
+      </w:pPr>
+      <w:r>
+        <w:rPr>
+          <w:b/>
+          <w:bCs/>
+          <w:sz w:val="28"/>
+          <w:szCs w:val="28"/>
+        </w:rPr>
+        <w:t>En ‘user</w:t>
+      </w:r>
+      <w:r>
+        <w:rPr>
+          <w:b/>
+          <w:bCs/>
+          <w:sz w:val="28"/>
+          <w:szCs w:val="28"/>
+        </w:rPr>
+        <w:t>1</w:t>
+      </w:r>
+      <w:r>
+        <w:rPr>
+          <w:b/>
+          <w:bCs/>
+          <w:sz w:val="28"/>
+          <w:szCs w:val="28"/>
+        </w:rPr>
+        <w:t>sql’</w:t>
+      </w:r>
+    </w:p>
+    <w:p>
+      <w:pPr>
+        <w:rPr>
+          <w:rFonts w:ascii="Bahnschrift" w:hAnsi="Bahnschrift"/>
+        </w:rPr>
+      </w:pPr>
+      <w:r>
+        <w:rPr>
+          <w:rFonts w:ascii="Bahnschrift" w:hAnsi="Bahnschrift"/>
+        </w:rPr>
+        <w:t>Este archivo realiza pruebas en transacciones mediante el uso de puntos de control (SAVEPOINT) y consulta de vistas y funciones específicas</w:t>
+      </w:r>
+      <w:r>
+        <w:rPr>
+          <w:rFonts w:ascii="Bahnschrift" w:hAnsi="Bahnschrift"/>
+        </w:rPr>
+        <w:t>.</w:t>
+      </w:r>
+    </w:p>
+    <w:p>
+      <w:pPr>
+        <w:rPr>
+          <w:rFonts w:ascii="Bahnschrift" w:hAnsi="Bahnschrift"/>
+        </w:rPr>
+      </w:pPr>
+      <w:r>
+        <w:rPr>
+          <w:rFonts w:ascii="Bahnschrift" w:hAnsi="Bahnschrift"/>
+        </w:rPr>
+        <w:t>Cada sección utiliza SAVEPOINT, COMMIT y ROLLBACK para definir una operación de consulta.</w:t>
+      </w:r>
+    </w:p>
+    <w:p>
+      <w:pPr>
+        <w:rPr>
+          <w:rFonts w:ascii="Bahnschrift" w:hAnsi="Bahnschrift"/>
+        </w:rPr>
+      </w:pPr>
+      <w:r>
+        <w:rPr>
+          <w:rFonts w:ascii="Bahnschrift" w:hAnsi="Bahnschrift"/>
+        </w:rPr>
+        <w:t xml:space="preserve">Esta implementación asegura la prueba de seguridad y control de datos en la base de datos </w:t>
+      </w:r>
+      <w:r>
+        <w:rPr>
+          <w:rFonts w:ascii="Bahnschrift" w:hAnsi="Bahnschrift"/>
+        </w:rPr>
+        <w:t>GameHub</w:t>
+      </w:r>
+      <w:r>
+        <w:rPr>
+          <w:rFonts w:ascii="Bahnschrift" w:hAnsi="Bahnschrift"/>
+        </w:rPr>
+        <w:t>.</w:t>
+      </w:r>
+    </w:p>
     <w:sectPr>
       <w:footerReference w:type="default" r:id="rId14"/>
       <w:pgSz w:w="11906" w:h="16838"/>
@@ -9373,7 +10757,260 @@
 
 <file path=word/numbering.xml><?xml version="1.0" encoding="utf-8"?>
 <w:numbering xmlns:wpc="http://schemas.microsoft.com/office/word/2010/wordprocessingCanvas" xmlns:cx="http://schemas.microsoft.com/office/drawing/2014/chartex" xmlns:cx1="http://schemas.microsoft.com/office/drawing/2015/9/8/chartex" xmlns:cx2="http://schemas.microsoft.com/office/drawing/2015/10/21/chartex" xmlns:cx3="http://schemas.microsoft.com/office/drawing/2016/5/9/chartex" xmlns:cx4="http://schemas.microsoft.com/office/drawing/2016/5/10/chartex" xmlns:cx5="http://schemas.microsoft.com/office/drawing/2016/5/11/chartex" xmlns:cx6="http://schemas.microsoft.com/office/drawing/2016/5/12/chartex" xmlns:cx7="http://schemas.microsoft.com/office/drawing/2016/5/13/chartex" xmlns:cx8="http://schemas.microsoft.com/office/drawing/2016/5/14/chartex" xmlns:mc="http://schemas.openxmlformats.org/markup-compatibility/2006" xmlns:aink="http://schemas.microsoft.com/office/drawing/2016/ink" xmlns:am3d="http://schemas.microsoft.com/office/drawing/2017/model3d" xmlns:o="urn:schemas-microsoft-com:office:office" xmlns:r="http://schemas.openxmlformats.org/officeDocument/2006/relationships" xmlns:m="http://schemas.openxmlformats.org/officeDocument/2006/math" xmlns:v="urn:schemas-microsoft-com:vml" xmlns:wp14="http://schemas.microsoft.com/office/word/2010/wordprocessingDrawing" xmlns:wp="http://schemas.openxmlformats.org/drawingml/2006/wordprocessingDrawing" xmlns:w10="urn:schemas-microsoft-com:office:word" xmlns:w="http://schemas.openxmlformats.org/wordprocessingml/2006/main" xmlns:w14="http://schemas.microsoft.com/office/word/2010/wordml" xmlns:w15="http://schemas.microsoft.com/office/word/2012/wordml" xmlns:w16cex="http://schemas.microsoft.com/office/word/2018/wordml/cex" xmlns:w16cid="http://schemas.microsoft.com/office/word/2016/wordml/cid" xmlns:w16="http://schemas.microsoft.com/office/word/2018/wordml" xmlns:w16sdtdh="http://schemas.microsoft.com/office/word/2020/wordml/sdtdatahash" xmlns:w16se="http://schemas.microsoft.com/office/word/2015/wordml/symex" xmlns:wpg="http://schemas.microsoft.com/office/word/2010/wordprocessingGroup" xmlns:wpi="http://schemas.microsoft.com/office/word/2010/wordprocessingInk" xmlns:wne="http://schemas.microsoft.com/office/word/2006/wordml" xmlns:wps="http://schemas.microsoft.com/office/word/2010/wordprocessingShape" mc:Ignorable="w14 w15 w16se w16cid w16 w16cex w16sdtdh wp14">
+  <w:numPicBullet w:numPicBulletId="0">
+    <w:pict>
+      <v:shapetype w14:anchorId="65157023" id="_x0000_t75" coordsize="21600,21600" o:spt="75" o:preferrelative="t" path="m@4@5l@4@11@9@11@9@5xe" filled="f" stroked="f">
+        <v:stroke joinstyle="miter"/>
+        <v:formulas>
+          <v:f eqn="if lineDrawn pixelLineWidth 0"/>
+          <v:f eqn="sum @0 1 0"/>
+          <v:f eqn="sum 0 0 @1"/>
+          <v:f eqn="prod @2 1 2"/>
+          <v:f eqn="prod @3 21600 pixelWidth"/>
+          <v:f eqn="prod @3 21600 pixelHeight"/>
+          <v:f eqn="sum @0 0 1"/>
+          <v:f eqn="prod @6 1 2"/>
+          <v:f eqn="prod @7 21600 pixelWidth"/>
+          <v:f eqn="sum @8 21600 0"/>
+          <v:f eqn="prod @7 21600 pixelHeight"/>
+          <v:f eqn="sum @10 21600 0"/>
+        </v:formulas>
+        <v:path o:extrusionok="f" gradientshapeok="t" o:connecttype="rect"/>
+        <o:lock v:ext="edit" aspectratio="t"/>
+      </v:shapetype>
+      <v:shape id="_x0000_i1117" type="#_x0000_t75" style="width:11.25pt;height:11.25pt" o:bullet="t">
+        <v:imagedata r:id="rId1" o:title="mso9CF6"/>
+      </v:shape>
+    </w:pict>
+  </w:numPicBullet>
   <w:abstractNum w:abstractNumId="0" w15:restartNumberingAfterBreak="0">
+    <w:nsid w:val="05AB15C3"/>
+    <w:multiLevelType w:val="hybridMultilevel"/>
+    <w:tmpl w:val="306C01DA"/>
+    <w:lvl w:ilvl="0" w:tplc="2C0A0007">
+      <w:start w:val="1"/>
+      <w:numFmt w:val="bullet"/>
+      <w:lvlText w:val=""/>
+      <w:lvlPicBulletId w:val="0"/>
+      <w:lvlJc w:val="left"/>
+      <w:pPr>
+        <w:ind w:left="720" w:hanging="360"/>
+      </w:pPr>
+      <w:rPr>
+        <w:rFonts w:ascii="Symbol" w:hAnsi="Symbol" w:hint="default"/>
+      </w:rPr>
+    </w:lvl>
+    <w:lvl w:ilvl="1" w:tplc="2C0A0003" w:tentative="1">
+      <w:start w:val="1"/>
+      <w:numFmt w:val="bullet"/>
+      <w:lvlText w:val="o"/>
+      <w:lvlJc w:val="left"/>
+      <w:pPr>
+        <w:ind w:left="1440" w:hanging="360"/>
+      </w:pPr>
+      <w:rPr>
+        <w:rFonts w:ascii="Courier New" w:hAnsi="Courier New" w:cs="Courier New" w:hint="default"/>
+      </w:rPr>
+    </w:lvl>
+    <w:lvl w:ilvl="2" w:tplc="2C0A0005" w:tentative="1">
+      <w:start w:val="1"/>
+      <w:numFmt w:val="bullet"/>
+      <w:lvlText w:val=""/>
+      <w:lvlJc w:val="left"/>
+      <w:pPr>
+        <w:ind w:left="2160" w:hanging="360"/>
+      </w:pPr>
+      <w:rPr>
+        <w:rFonts w:ascii="Wingdings" w:hAnsi="Wingdings" w:hint="default"/>
+      </w:rPr>
+    </w:lvl>
+    <w:lvl w:ilvl="3" w:tplc="2C0A0001" w:tentative="1">
+      <w:start w:val="1"/>
+      <w:numFmt w:val="bullet"/>
+      <w:lvlText w:val=""/>
+      <w:lvlJc w:val="left"/>
+      <w:pPr>
+        <w:ind w:left="2880" w:hanging="360"/>
+      </w:pPr>
+      <w:rPr>
+        <w:rFonts w:ascii="Symbol" w:hAnsi="Symbol" w:hint="default"/>
+      </w:rPr>
+    </w:lvl>
+    <w:lvl w:ilvl="4" w:tplc="2C0A0003" w:tentative="1">
+      <w:start w:val="1"/>
+      <w:numFmt w:val="bullet"/>
+      <w:lvlText w:val="o"/>
+      <w:lvlJc w:val="left"/>
+      <w:pPr>
+        <w:ind w:left="3600" w:hanging="360"/>
+      </w:pPr>
+      <w:rPr>
+        <w:rFonts w:ascii="Courier New" w:hAnsi="Courier New" w:cs="Courier New" w:hint="default"/>
+      </w:rPr>
+    </w:lvl>
+    <w:lvl w:ilvl="5" w:tplc="2C0A0005" w:tentative="1">
+      <w:start w:val="1"/>
+      <w:numFmt w:val="bullet"/>
+      <w:lvlText w:val=""/>
+      <w:lvlJc w:val="left"/>
+      <w:pPr>
+        <w:ind w:left="4320" w:hanging="360"/>
+      </w:pPr>
+      <w:rPr>
+        <w:rFonts w:ascii="Wingdings" w:hAnsi="Wingdings" w:hint="default"/>
+      </w:rPr>
+    </w:lvl>
+    <w:lvl w:ilvl="6" w:tplc="2C0A0001" w:tentative="1">
+      <w:start w:val="1"/>
+      <w:numFmt w:val="bullet"/>
+      <w:lvlText w:val=""/>
+      <w:lvlJc w:val="left"/>
+      <w:pPr>
+        <w:ind w:left="5040" w:hanging="360"/>
+      </w:pPr>
+      <w:rPr>
+        <w:rFonts w:ascii="Symbol" w:hAnsi="Symbol" w:hint="default"/>
+      </w:rPr>
+    </w:lvl>
+    <w:lvl w:ilvl="7" w:tplc="2C0A0003" w:tentative="1">
+      <w:start w:val="1"/>
+      <w:numFmt w:val="bullet"/>
+      <w:lvlText w:val="o"/>
+      <w:lvlJc w:val="left"/>
+      <w:pPr>
+        <w:ind w:left="5760" w:hanging="360"/>
+      </w:pPr>
+      <w:rPr>
+        <w:rFonts w:ascii="Courier New" w:hAnsi="Courier New" w:cs="Courier New" w:hint="default"/>
+      </w:rPr>
+    </w:lvl>
+    <w:lvl w:ilvl="8" w:tplc="2C0A0005" w:tentative="1">
+      <w:start w:val="1"/>
+      <w:numFmt w:val="bullet"/>
+      <w:lvlText w:val=""/>
+      <w:lvlJc w:val="left"/>
+      <w:pPr>
+        <w:ind w:left="6480" w:hanging="360"/>
+      </w:pPr>
+      <w:rPr>
+        <w:rFonts w:ascii="Wingdings" w:hAnsi="Wingdings" w:hint="default"/>
+      </w:rPr>
+    </w:lvl>
+  </w:abstractNum>
+  <w:abstractNum w:abstractNumId="1" w15:restartNumberingAfterBreak="0">
+    <w:nsid w:val="0EF1543E"/>
+    <w:multiLevelType w:val="hybridMultilevel"/>
+    <w:tmpl w:val="4E962346"/>
+    <w:lvl w:ilvl="0" w:tplc="2C0A0005">
+      <w:start w:val="1"/>
+      <w:numFmt w:val="bullet"/>
+      <w:lvlText w:val=""/>
+      <w:lvlJc w:val="left"/>
+      <w:pPr>
+        <w:ind w:left="720" w:hanging="360"/>
+      </w:pPr>
+      <w:rPr>
+        <w:rFonts w:ascii="Wingdings" w:hAnsi="Wingdings" w:hint="default"/>
+      </w:rPr>
+    </w:lvl>
+    <w:lvl w:ilvl="1" w:tplc="2C0A0003" w:tentative="1">
+      <w:start w:val="1"/>
+      <w:numFmt w:val="bullet"/>
+      <w:lvlText w:val="o"/>
+      <w:lvlJc w:val="left"/>
+      <w:pPr>
+        <w:ind w:left="1440" w:hanging="360"/>
+      </w:pPr>
+      <w:rPr>
+        <w:rFonts w:ascii="Courier New" w:hAnsi="Courier New" w:cs="Courier New" w:hint="default"/>
+      </w:rPr>
+    </w:lvl>
+    <w:lvl w:ilvl="2" w:tplc="2C0A0005" w:tentative="1">
+      <w:start w:val="1"/>
+      <w:numFmt w:val="bullet"/>
+      <w:lvlText w:val=""/>
+      <w:lvlJc w:val="left"/>
+      <w:pPr>
+        <w:ind w:left="2160" w:hanging="360"/>
+      </w:pPr>
+      <w:rPr>
+        <w:rFonts w:ascii="Wingdings" w:hAnsi="Wingdings" w:hint="default"/>
+      </w:rPr>
+    </w:lvl>
+    <w:lvl w:ilvl="3" w:tplc="2C0A0001" w:tentative="1">
+      <w:start w:val="1"/>
+      <w:numFmt w:val="bullet"/>
+      <w:lvlText w:val=""/>
+      <w:lvlJc w:val="left"/>
+      <w:pPr>
+        <w:ind w:left="2880" w:hanging="360"/>
+      </w:pPr>
+      <w:rPr>
+        <w:rFonts w:ascii="Symbol" w:hAnsi="Symbol" w:hint="default"/>
+      </w:rPr>
+    </w:lvl>
+    <w:lvl w:ilvl="4" w:tplc="2C0A0003" w:tentative="1">
+      <w:start w:val="1"/>
+      <w:numFmt w:val="bullet"/>
+      <w:lvlText w:val="o"/>
+      <w:lvlJc w:val="left"/>
+      <w:pPr>
+        <w:ind w:left="3600" w:hanging="360"/>
+      </w:pPr>
+      <w:rPr>
+        <w:rFonts w:ascii="Courier New" w:hAnsi="Courier New" w:cs="Courier New" w:hint="default"/>
+      </w:rPr>
+    </w:lvl>
+    <w:lvl w:ilvl="5" w:tplc="2C0A0005" w:tentative="1">
+      <w:start w:val="1"/>
+      <w:numFmt w:val="bullet"/>
+      <w:lvlText w:val=""/>
+      <w:lvlJc w:val="left"/>
+      <w:pPr>
+        <w:ind w:left="4320" w:hanging="360"/>
+      </w:pPr>
+      <w:rPr>
+        <w:rFonts w:ascii="Wingdings" w:hAnsi="Wingdings" w:hint="default"/>
+      </w:rPr>
+    </w:lvl>
+    <w:lvl w:ilvl="6" w:tplc="2C0A0001" w:tentative="1">
+      <w:start w:val="1"/>
+      <w:numFmt w:val="bullet"/>
+      <w:lvlText w:val=""/>
+      <w:lvlJc w:val="left"/>
+      <w:pPr>
+        <w:ind w:left="5040" w:hanging="360"/>
+      </w:pPr>
+      <w:rPr>
+        <w:rFonts w:ascii="Symbol" w:hAnsi="Symbol" w:hint="default"/>
+      </w:rPr>
+    </w:lvl>
+    <w:lvl w:ilvl="7" w:tplc="2C0A0003" w:tentative="1">
+      <w:start w:val="1"/>
+      <w:numFmt w:val="bullet"/>
+      <w:lvlText w:val="o"/>
+      <w:lvlJc w:val="left"/>
+      <w:pPr>
+        <w:ind w:left="5760" w:hanging="360"/>
+      </w:pPr>
+      <w:rPr>
+        <w:rFonts w:ascii="Courier New" w:hAnsi="Courier New" w:cs="Courier New" w:hint="default"/>
+      </w:rPr>
+    </w:lvl>
+    <w:lvl w:ilvl="8" w:tplc="2C0A0005" w:tentative="1">
+      <w:start w:val="1"/>
+      <w:numFmt w:val="bullet"/>
+      <w:lvlText w:val=""/>
+      <w:lvlJc w:val="left"/>
+      <w:pPr>
+        <w:ind w:left="6480" w:hanging="360"/>
+      </w:pPr>
+      <w:rPr>
+        <w:rFonts w:ascii="Wingdings" w:hAnsi="Wingdings" w:hint="default"/>
+      </w:rPr>
+    </w:lvl>
+  </w:abstractNum>
+  <w:abstractNum w:abstractNumId="2" w15:restartNumberingAfterBreak="0">
     <w:nsid w:val="191867B7"/>
     <w:multiLevelType w:val="hybridMultilevel"/>
     <w:tmpl w:val="3F5ABBE8"/>
@@ -9486,7 +11123,7 @@
       </w:rPr>
     </w:lvl>
   </w:abstractNum>
-  <w:abstractNum w:abstractNumId="1" w15:restartNumberingAfterBreak="0">
+  <w:abstractNum w:abstractNumId="3" w15:restartNumberingAfterBreak="0">
     <w:nsid w:val="1DC11A26"/>
     <w:multiLevelType w:val="hybridMultilevel"/>
     <w:tmpl w:val="BE822528"/>
@@ -9575,7 +11212,7 @@
       </w:pPr>
     </w:lvl>
   </w:abstractNum>
-  <w:abstractNum w:abstractNumId="2" w15:restartNumberingAfterBreak="0">
+  <w:abstractNum w:abstractNumId="4" w15:restartNumberingAfterBreak="0">
     <w:nsid w:val="21FB5D56"/>
     <w:multiLevelType w:val="hybridMultilevel"/>
     <w:tmpl w:val="03DE942C"/>
@@ -9688,7 +11325,233 @@
       </w:rPr>
     </w:lvl>
   </w:abstractNum>
-  <w:abstractNum w:abstractNumId="3" w15:restartNumberingAfterBreak="0">
+  <w:abstractNum w:abstractNumId="5" w15:restartNumberingAfterBreak="0">
+    <w:nsid w:val="27953733"/>
+    <w:multiLevelType w:val="hybridMultilevel"/>
+    <w:tmpl w:val="AE3A6C8E"/>
+    <w:lvl w:ilvl="0" w:tplc="2C0A0005">
+      <w:start w:val="1"/>
+      <w:numFmt w:val="bullet"/>
+      <w:lvlText w:val=""/>
+      <w:lvlJc w:val="left"/>
+      <w:pPr>
+        <w:ind w:left="720" w:hanging="360"/>
+      </w:pPr>
+      <w:rPr>
+        <w:rFonts w:ascii="Wingdings" w:hAnsi="Wingdings" w:hint="default"/>
+      </w:rPr>
+    </w:lvl>
+    <w:lvl w:ilvl="1" w:tplc="2C0A0003" w:tentative="1">
+      <w:start w:val="1"/>
+      <w:numFmt w:val="bullet"/>
+      <w:lvlText w:val="o"/>
+      <w:lvlJc w:val="left"/>
+      <w:pPr>
+        <w:ind w:left="1440" w:hanging="360"/>
+      </w:pPr>
+      <w:rPr>
+        <w:rFonts w:ascii="Courier New" w:hAnsi="Courier New" w:cs="Courier New" w:hint="default"/>
+      </w:rPr>
+    </w:lvl>
+    <w:lvl w:ilvl="2" w:tplc="2C0A0005" w:tentative="1">
+      <w:start w:val="1"/>
+      <w:numFmt w:val="bullet"/>
+      <w:lvlText w:val=""/>
+      <w:lvlJc w:val="left"/>
+      <w:pPr>
+        <w:ind w:left="2160" w:hanging="360"/>
+      </w:pPr>
+      <w:rPr>
+        <w:rFonts w:ascii="Wingdings" w:hAnsi="Wingdings" w:hint="default"/>
+      </w:rPr>
+    </w:lvl>
+    <w:lvl w:ilvl="3" w:tplc="2C0A0001" w:tentative="1">
+      <w:start w:val="1"/>
+      <w:numFmt w:val="bullet"/>
+      <w:lvlText w:val=""/>
+      <w:lvlJc w:val="left"/>
+      <w:pPr>
+        <w:ind w:left="2880" w:hanging="360"/>
+      </w:pPr>
+      <w:rPr>
+        <w:rFonts w:ascii="Symbol" w:hAnsi="Symbol" w:hint="default"/>
+      </w:rPr>
+    </w:lvl>
+    <w:lvl w:ilvl="4" w:tplc="2C0A0003" w:tentative="1">
+      <w:start w:val="1"/>
+      <w:numFmt w:val="bullet"/>
+      <w:lvlText w:val="o"/>
+      <w:lvlJc w:val="left"/>
+      <w:pPr>
+        <w:ind w:left="3600" w:hanging="360"/>
+      </w:pPr>
+      <w:rPr>
+        <w:rFonts w:ascii="Courier New" w:hAnsi="Courier New" w:cs="Courier New" w:hint="default"/>
+      </w:rPr>
+    </w:lvl>
+    <w:lvl w:ilvl="5" w:tplc="2C0A0005" w:tentative="1">
+      <w:start w:val="1"/>
+      <w:numFmt w:val="bullet"/>
+      <w:lvlText w:val=""/>
+      <w:lvlJc w:val="left"/>
+      <w:pPr>
+        <w:ind w:left="4320" w:hanging="360"/>
+      </w:pPr>
+      <w:rPr>
+        <w:rFonts w:ascii="Wingdings" w:hAnsi="Wingdings" w:hint="default"/>
+      </w:rPr>
+    </w:lvl>
+    <w:lvl w:ilvl="6" w:tplc="2C0A0001" w:tentative="1">
+      <w:start w:val="1"/>
+      <w:numFmt w:val="bullet"/>
+      <w:lvlText w:val=""/>
+      <w:lvlJc w:val="left"/>
+      <w:pPr>
+        <w:ind w:left="5040" w:hanging="360"/>
+      </w:pPr>
+      <w:rPr>
+        <w:rFonts w:ascii="Symbol" w:hAnsi="Symbol" w:hint="default"/>
+      </w:rPr>
+    </w:lvl>
+    <w:lvl w:ilvl="7" w:tplc="2C0A0003" w:tentative="1">
+      <w:start w:val="1"/>
+      <w:numFmt w:val="bullet"/>
+      <w:lvlText w:val="o"/>
+      <w:lvlJc w:val="left"/>
+      <w:pPr>
+        <w:ind w:left="5760" w:hanging="360"/>
+      </w:pPr>
+      <w:rPr>
+        <w:rFonts w:ascii="Courier New" w:hAnsi="Courier New" w:cs="Courier New" w:hint="default"/>
+      </w:rPr>
+    </w:lvl>
+    <w:lvl w:ilvl="8" w:tplc="2C0A0005" w:tentative="1">
+      <w:start w:val="1"/>
+      <w:numFmt w:val="bullet"/>
+      <w:lvlText w:val=""/>
+      <w:lvlJc w:val="left"/>
+      <w:pPr>
+        <w:ind w:left="6480" w:hanging="360"/>
+      </w:pPr>
+      <w:rPr>
+        <w:rFonts w:ascii="Wingdings" w:hAnsi="Wingdings" w:hint="default"/>
+      </w:rPr>
+    </w:lvl>
+  </w:abstractNum>
+  <w:abstractNum w:abstractNumId="6" w15:restartNumberingAfterBreak="0">
+    <w:nsid w:val="331E43F2"/>
+    <w:multiLevelType w:val="hybridMultilevel"/>
+    <w:tmpl w:val="F03E09FE"/>
+    <w:lvl w:ilvl="0" w:tplc="2C0A0005">
+      <w:start w:val="1"/>
+      <w:numFmt w:val="bullet"/>
+      <w:lvlText w:val=""/>
+      <w:lvlJc w:val="left"/>
+      <w:pPr>
+        <w:ind w:left="720" w:hanging="360"/>
+      </w:pPr>
+      <w:rPr>
+        <w:rFonts w:ascii="Wingdings" w:hAnsi="Wingdings" w:hint="default"/>
+      </w:rPr>
+    </w:lvl>
+    <w:lvl w:ilvl="1" w:tplc="2C0A0003" w:tentative="1">
+      <w:start w:val="1"/>
+      <w:numFmt w:val="bullet"/>
+      <w:lvlText w:val="o"/>
+      <w:lvlJc w:val="left"/>
+      <w:pPr>
+        <w:ind w:left="1440" w:hanging="360"/>
+      </w:pPr>
+      <w:rPr>
+        <w:rFonts w:ascii="Courier New" w:hAnsi="Courier New" w:cs="Courier New" w:hint="default"/>
+      </w:rPr>
+    </w:lvl>
+    <w:lvl w:ilvl="2" w:tplc="2C0A0005" w:tentative="1">
+      <w:start w:val="1"/>
+      <w:numFmt w:val="bullet"/>
+      <w:lvlText w:val=""/>
+      <w:lvlJc w:val="left"/>
+      <w:pPr>
+        <w:ind w:left="2160" w:hanging="360"/>
+      </w:pPr>
+      <w:rPr>
+        <w:rFonts w:ascii="Wingdings" w:hAnsi="Wingdings" w:hint="default"/>
+      </w:rPr>
+    </w:lvl>
+    <w:lvl w:ilvl="3" w:tplc="2C0A0001" w:tentative="1">
+      <w:start w:val="1"/>
+      <w:numFmt w:val="bullet"/>
+      <w:lvlText w:val=""/>
+      <w:lvlJc w:val="left"/>
+      <w:pPr>
+        <w:ind w:left="2880" w:hanging="360"/>
+      </w:pPr>
+      <w:rPr>
+        <w:rFonts w:ascii="Symbol" w:hAnsi="Symbol" w:hint="default"/>
+      </w:rPr>
+    </w:lvl>
+    <w:lvl w:ilvl="4" w:tplc="2C0A0003" w:tentative="1">
+      <w:start w:val="1"/>
+      <w:numFmt w:val="bullet"/>
+      <w:lvlText w:val="o"/>
+      <w:lvlJc w:val="left"/>
+      <w:pPr>
+        <w:ind w:left="3600" w:hanging="360"/>
+      </w:pPr>
+      <w:rPr>
+        <w:rFonts w:ascii="Courier New" w:hAnsi="Courier New" w:cs="Courier New" w:hint="default"/>
+      </w:rPr>
+    </w:lvl>
+    <w:lvl w:ilvl="5" w:tplc="2C0A0005" w:tentative="1">
+      <w:start w:val="1"/>
+      <w:numFmt w:val="bullet"/>
+      <w:lvlText w:val=""/>
+      <w:lvlJc w:val="left"/>
+      <w:pPr>
+        <w:ind w:left="4320" w:hanging="360"/>
+      </w:pPr>
+      <w:rPr>
+        <w:rFonts w:ascii="Wingdings" w:hAnsi="Wingdings" w:hint="default"/>
+      </w:rPr>
+    </w:lvl>
+    <w:lvl w:ilvl="6" w:tplc="2C0A0001" w:tentative="1">
+      <w:start w:val="1"/>
+      <w:numFmt w:val="bullet"/>
+      <w:lvlText w:val=""/>
+      <w:lvlJc w:val="left"/>
+      <w:pPr>
+        <w:ind w:left="5040" w:hanging="360"/>
+      </w:pPr>
+      <w:rPr>
+        <w:rFonts w:ascii="Symbol" w:hAnsi="Symbol" w:hint="default"/>
+      </w:rPr>
+    </w:lvl>
+    <w:lvl w:ilvl="7" w:tplc="2C0A0003" w:tentative="1">
+      <w:start w:val="1"/>
+      <w:numFmt w:val="bullet"/>
+      <w:lvlText w:val="o"/>
+      <w:lvlJc w:val="left"/>
+      <w:pPr>
+        <w:ind w:left="5760" w:hanging="360"/>
+      </w:pPr>
+      <w:rPr>
+        <w:rFonts w:ascii="Courier New" w:hAnsi="Courier New" w:cs="Courier New" w:hint="default"/>
+      </w:rPr>
+    </w:lvl>
+    <w:lvl w:ilvl="8" w:tplc="2C0A0005" w:tentative="1">
+      <w:start w:val="1"/>
+      <w:numFmt w:val="bullet"/>
+      <w:lvlText w:val=""/>
+      <w:lvlJc w:val="left"/>
+      <w:pPr>
+        <w:ind w:left="6480" w:hanging="360"/>
+      </w:pPr>
+      <w:rPr>
+        <w:rFonts w:ascii="Wingdings" w:hAnsi="Wingdings" w:hint="default"/>
+      </w:rPr>
+    </w:lvl>
+  </w:abstractNum>
+  <w:abstractNum w:abstractNumId="7" w15:restartNumberingAfterBreak="0">
     <w:nsid w:val="368E2A08"/>
     <w:multiLevelType w:val="hybridMultilevel"/>
     <w:tmpl w:val="56E05C18"/>
@@ -9801,7 +11664,120 @@
       </w:rPr>
     </w:lvl>
   </w:abstractNum>
-  <w:abstractNum w:abstractNumId="4" w15:restartNumberingAfterBreak="0">
+  <w:abstractNum w:abstractNumId="8" w15:restartNumberingAfterBreak="0">
+    <w:nsid w:val="390F42F0"/>
+    <w:multiLevelType w:val="hybridMultilevel"/>
+    <w:tmpl w:val="8B8CE8F2"/>
+    <w:lvl w:ilvl="0" w:tplc="2C0A0005">
+      <w:start w:val="1"/>
+      <w:numFmt w:val="bullet"/>
+      <w:lvlText w:val=""/>
+      <w:lvlJc w:val="left"/>
+      <w:pPr>
+        <w:ind w:left="720" w:hanging="360"/>
+      </w:pPr>
+      <w:rPr>
+        <w:rFonts w:ascii="Wingdings" w:hAnsi="Wingdings" w:hint="default"/>
+      </w:rPr>
+    </w:lvl>
+    <w:lvl w:ilvl="1" w:tplc="2C0A0003" w:tentative="1">
+      <w:start w:val="1"/>
+      <w:numFmt w:val="bullet"/>
+      <w:lvlText w:val="o"/>
+      <w:lvlJc w:val="left"/>
+      <w:pPr>
+        <w:ind w:left="1440" w:hanging="360"/>
+      </w:pPr>
+      <w:rPr>
+        <w:rFonts w:ascii="Courier New" w:hAnsi="Courier New" w:cs="Courier New" w:hint="default"/>
+      </w:rPr>
+    </w:lvl>
+    <w:lvl w:ilvl="2" w:tplc="2C0A0005" w:tentative="1">
+      <w:start w:val="1"/>
+      <w:numFmt w:val="bullet"/>
+      <w:lvlText w:val=""/>
+      <w:lvlJc w:val="left"/>
+      <w:pPr>
+        <w:ind w:left="2160" w:hanging="360"/>
+      </w:pPr>
+      <w:rPr>
+        <w:rFonts w:ascii="Wingdings" w:hAnsi="Wingdings" w:hint="default"/>
+      </w:rPr>
+    </w:lvl>
+    <w:lvl w:ilvl="3" w:tplc="2C0A0001" w:tentative="1">
+      <w:start w:val="1"/>
+      <w:numFmt w:val="bullet"/>
+      <w:lvlText w:val=""/>
+      <w:lvlJc w:val="left"/>
+      <w:pPr>
+        <w:ind w:left="2880" w:hanging="360"/>
+      </w:pPr>
+      <w:rPr>
+        <w:rFonts w:ascii="Symbol" w:hAnsi="Symbol" w:hint="default"/>
+      </w:rPr>
+    </w:lvl>
+    <w:lvl w:ilvl="4" w:tplc="2C0A0003" w:tentative="1">
+      <w:start w:val="1"/>
+      <w:numFmt w:val="bullet"/>
+      <w:lvlText w:val="o"/>
+      <w:lvlJc w:val="left"/>
+      <w:pPr>
+        <w:ind w:left="3600" w:hanging="360"/>
+      </w:pPr>
+      <w:rPr>
+        <w:rFonts w:ascii="Courier New" w:hAnsi="Courier New" w:cs="Courier New" w:hint="default"/>
+      </w:rPr>
+    </w:lvl>
+    <w:lvl w:ilvl="5" w:tplc="2C0A0005" w:tentative="1">
+      <w:start w:val="1"/>
+      <w:numFmt w:val="bullet"/>
+      <w:lvlText w:val=""/>
+      <w:lvlJc w:val="left"/>
+      <w:pPr>
+        <w:ind w:left="4320" w:hanging="360"/>
+      </w:pPr>
+      <w:rPr>
+        <w:rFonts w:ascii="Wingdings" w:hAnsi="Wingdings" w:hint="default"/>
+      </w:rPr>
+    </w:lvl>
+    <w:lvl w:ilvl="6" w:tplc="2C0A0001" w:tentative="1">
+      <w:start w:val="1"/>
+      <w:numFmt w:val="bullet"/>
+      <w:lvlText w:val=""/>
+      <w:lvlJc w:val="left"/>
+      <w:pPr>
+        <w:ind w:left="5040" w:hanging="360"/>
+      </w:pPr>
+      <w:rPr>
+        <w:rFonts w:ascii="Symbol" w:hAnsi="Symbol" w:hint="default"/>
+      </w:rPr>
+    </w:lvl>
+    <w:lvl w:ilvl="7" w:tplc="2C0A0003" w:tentative="1">
+      <w:start w:val="1"/>
+      <w:numFmt w:val="bullet"/>
+      <w:lvlText w:val="o"/>
+      <w:lvlJc w:val="left"/>
+      <w:pPr>
+        <w:ind w:left="5760" w:hanging="360"/>
+      </w:pPr>
+      <w:rPr>
+        <w:rFonts w:ascii="Courier New" w:hAnsi="Courier New" w:cs="Courier New" w:hint="default"/>
+      </w:rPr>
+    </w:lvl>
+    <w:lvl w:ilvl="8" w:tplc="2C0A0005" w:tentative="1">
+      <w:start w:val="1"/>
+      <w:numFmt w:val="bullet"/>
+      <w:lvlText w:val=""/>
+      <w:lvlJc w:val="left"/>
+      <w:pPr>
+        <w:ind w:left="6480" w:hanging="360"/>
+      </w:pPr>
+      <w:rPr>
+        <w:rFonts w:ascii="Wingdings" w:hAnsi="Wingdings" w:hint="default"/>
+      </w:rPr>
+    </w:lvl>
+  </w:abstractNum>
+  <w:abstractNum w:abstractNumId="9" w15:restartNumberingAfterBreak="0">
     <w:nsid w:val="406F2D6A"/>
     <w:multiLevelType w:val="hybridMultilevel"/>
     <w:tmpl w:val="292CC9B0"/>
@@ -9914,20 +11890,1195 @@
       </w:rPr>
     </w:lvl>
   </w:abstractNum>
+  <w:abstractNum w:abstractNumId="10" w15:restartNumberingAfterBreak="0">
+    <w:nsid w:val="429C13D6"/>
+    <w:multiLevelType w:val="hybridMultilevel"/>
+    <w:tmpl w:val="550C14BC"/>
+    <w:lvl w:ilvl="0" w:tplc="2C0A0005">
+      <w:start w:val="1"/>
+      <w:numFmt w:val="bullet"/>
+      <w:lvlText w:val=""/>
+      <w:lvlJc w:val="left"/>
+      <w:pPr>
+        <w:ind w:left="720" w:hanging="360"/>
+      </w:pPr>
+      <w:rPr>
+        <w:rFonts w:ascii="Wingdings" w:hAnsi="Wingdings" w:hint="default"/>
+      </w:rPr>
+    </w:lvl>
+    <w:lvl w:ilvl="1" w:tplc="2C0A0003" w:tentative="1">
+      <w:start w:val="1"/>
+      <w:numFmt w:val="bullet"/>
+      <w:lvlText w:val="o"/>
+      <w:lvlJc w:val="left"/>
+      <w:pPr>
+        <w:ind w:left="1440" w:hanging="360"/>
+      </w:pPr>
+      <w:rPr>
+        <w:rFonts w:ascii="Courier New" w:hAnsi="Courier New" w:cs="Courier New" w:hint="default"/>
+      </w:rPr>
+    </w:lvl>
+    <w:lvl w:ilvl="2" w:tplc="2C0A0005" w:tentative="1">
+      <w:start w:val="1"/>
+      <w:numFmt w:val="bullet"/>
+      <w:lvlText w:val=""/>
+      <w:lvlJc w:val="left"/>
+      <w:pPr>
+        <w:ind w:left="2160" w:hanging="360"/>
+      </w:pPr>
+      <w:rPr>
+        <w:rFonts w:ascii="Wingdings" w:hAnsi="Wingdings" w:hint="default"/>
+      </w:rPr>
+    </w:lvl>
+    <w:lvl w:ilvl="3" w:tplc="2C0A0001" w:tentative="1">
+      <w:start w:val="1"/>
+      <w:numFmt w:val="bullet"/>
+      <w:lvlText w:val=""/>
+      <w:lvlJc w:val="left"/>
+      <w:pPr>
+        <w:ind w:left="2880" w:hanging="360"/>
+      </w:pPr>
+      <w:rPr>
+        <w:rFonts w:ascii="Symbol" w:hAnsi="Symbol" w:hint="default"/>
+      </w:rPr>
+    </w:lvl>
+    <w:lvl w:ilvl="4" w:tplc="2C0A0003" w:tentative="1">
+      <w:start w:val="1"/>
+      <w:numFmt w:val="bullet"/>
+      <w:lvlText w:val="o"/>
+      <w:lvlJc w:val="left"/>
+      <w:pPr>
+        <w:ind w:left="3600" w:hanging="360"/>
+      </w:pPr>
+      <w:rPr>
+        <w:rFonts w:ascii="Courier New" w:hAnsi="Courier New" w:cs="Courier New" w:hint="default"/>
+      </w:rPr>
+    </w:lvl>
+    <w:lvl w:ilvl="5" w:tplc="2C0A0005" w:tentative="1">
+      <w:start w:val="1"/>
+      <w:numFmt w:val="bullet"/>
+      <w:lvlText w:val=""/>
+      <w:lvlJc w:val="left"/>
+      <w:pPr>
+        <w:ind w:left="4320" w:hanging="360"/>
+      </w:pPr>
+      <w:rPr>
+        <w:rFonts w:ascii="Wingdings" w:hAnsi="Wingdings" w:hint="default"/>
+      </w:rPr>
+    </w:lvl>
+    <w:lvl w:ilvl="6" w:tplc="2C0A0001" w:tentative="1">
+      <w:start w:val="1"/>
+      <w:numFmt w:val="bullet"/>
+      <w:lvlText w:val=""/>
+      <w:lvlJc w:val="left"/>
+      <w:pPr>
+        <w:ind w:left="5040" w:hanging="360"/>
+      </w:pPr>
+      <w:rPr>
+        <w:rFonts w:ascii="Symbol" w:hAnsi="Symbol" w:hint="default"/>
+      </w:rPr>
+    </w:lvl>
+    <w:lvl w:ilvl="7" w:tplc="2C0A0003" w:tentative="1">
+      <w:start w:val="1"/>
+      <w:numFmt w:val="bullet"/>
+      <w:lvlText w:val="o"/>
+      <w:lvlJc w:val="left"/>
+      <w:pPr>
+        <w:ind w:left="5760" w:hanging="360"/>
+      </w:pPr>
+      <w:rPr>
+        <w:rFonts w:ascii="Courier New" w:hAnsi="Courier New" w:cs="Courier New" w:hint="default"/>
+      </w:rPr>
+    </w:lvl>
+    <w:lvl w:ilvl="8" w:tplc="2C0A0005" w:tentative="1">
+      <w:start w:val="1"/>
+      <w:numFmt w:val="bullet"/>
+      <w:lvlText w:val=""/>
+      <w:lvlJc w:val="left"/>
+      <w:pPr>
+        <w:ind w:left="6480" w:hanging="360"/>
+      </w:pPr>
+      <w:rPr>
+        <w:rFonts w:ascii="Wingdings" w:hAnsi="Wingdings" w:hint="default"/>
+      </w:rPr>
+    </w:lvl>
+  </w:abstractNum>
+  <w:abstractNum w:abstractNumId="11" w15:restartNumberingAfterBreak="0">
+    <w:nsid w:val="43D87156"/>
+    <w:multiLevelType w:val="hybridMultilevel"/>
+    <w:tmpl w:val="7BA4A8D8"/>
+    <w:lvl w:ilvl="0" w:tplc="2C0A0005">
+      <w:start w:val="1"/>
+      <w:numFmt w:val="bullet"/>
+      <w:lvlText w:val=""/>
+      <w:lvlJc w:val="left"/>
+      <w:pPr>
+        <w:ind w:left="720" w:hanging="360"/>
+      </w:pPr>
+      <w:rPr>
+        <w:rFonts w:ascii="Wingdings" w:hAnsi="Wingdings" w:hint="default"/>
+      </w:rPr>
+    </w:lvl>
+    <w:lvl w:ilvl="1" w:tplc="2C0A0003" w:tentative="1">
+      <w:start w:val="1"/>
+      <w:numFmt w:val="bullet"/>
+      <w:lvlText w:val="o"/>
+      <w:lvlJc w:val="left"/>
+      <w:pPr>
+        <w:ind w:left="1440" w:hanging="360"/>
+      </w:pPr>
+      <w:rPr>
+        <w:rFonts w:ascii="Courier New" w:hAnsi="Courier New" w:cs="Courier New" w:hint="default"/>
+      </w:rPr>
+    </w:lvl>
+    <w:lvl w:ilvl="2" w:tplc="2C0A0005" w:tentative="1">
+      <w:start w:val="1"/>
+      <w:numFmt w:val="bullet"/>
+      <w:lvlText w:val=""/>
+      <w:lvlJc w:val="left"/>
+      <w:pPr>
+        <w:ind w:left="2160" w:hanging="360"/>
+      </w:pPr>
+      <w:rPr>
+        <w:rFonts w:ascii="Wingdings" w:hAnsi="Wingdings" w:hint="default"/>
+      </w:rPr>
+    </w:lvl>
+    <w:lvl w:ilvl="3" w:tplc="2C0A0001" w:tentative="1">
+      <w:start w:val="1"/>
+      <w:numFmt w:val="bullet"/>
+      <w:lvlText w:val=""/>
+      <w:lvlJc w:val="left"/>
+      <w:pPr>
+        <w:ind w:left="2880" w:hanging="360"/>
+      </w:pPr>
+      <w:rPr>
+        <w:rFonts w:ascii="Symbol" w:hAnsi="Symbol" w:hint="default"/>
+      </w:rPr>
+    </w:lvl>
+    <w:lvl w:ilvl="4" w:tplc="2C0A0003" w:tentative="1">
+      <w:start w:val="1"/>
+      <w:numFmt w:val="bullet"/>
+      <w:lvlText w:val="o"/>
+      <w:lvlJc w:val="left"/>
+      <w:pPr>
+        <w:ind w:left="3600" w:hanging="360"/>
+      </w:pPr>
+      <w:rPr>
+        <w:rFonts w:ascii="Courier New" w:hAnsi="Courier New" w:cs="Courier New" w:hint="default"/>
+      </w:rPr>
+    </w:lvl>
+    <w:lvl w:ilvl="5" w:tplc="2C0A0005" w:tentative="1">
+      <w:start w:val="1"/>
+      <w:numFmt w:val="bullet"/>
+      <w:lvlText w:val=""/>
+      <w:lvlJc w:val="left"/>
+      <w:pPr>
+        <w:ind w:left="4320" w:hanging="360"/>
+      </w:pPr>
+      <w:rPr>
+        <w:rFonts w:ascii="Wingdings" w:hAnsi="Wingdings" w:hint="default"/>
+      </w:rPr>
+    </w:lvl>
+    <w:lvl w:ilvl="6" w:tplc="2C0A0001" w:tentative="1">
+      <w:start w:val="1"/>
+      <w:numFmt w:val="bullet"/>
+      <w:lvlText w:val=""/>
+      <w:lvlJc w:val="left"/>
+      <w:pPr>
+        <w:ind w:left="5040" w:hanging="360"/>
+      </w:pPr>
+      <w:rPr>
+        <w:rFonts w:ascii="Symbol" w:hAnsi="Symbol" w:hint="default"/>
+      </w:rPr>
+    </w:lvl>
+    <w:lvl w:ilvl="7" w:tplc="2C0A0003" w:tentative="1">
+      <w:start w:val="1"/>
+      <w:numFmt w:val="bullet"/>
+      <w:lvlText w:val="o"/>
+      <w:lvlJc w:val="left"/>
+      <w:pPr>
+        <w:ind w:left="5760" w:hanging="360"/>
+      </w:pPr>
+      <w:rPr>
+        <w:rFonts w:ascii="Courier New" w:hAnsi="Courier New" w:cs="Courier New" w:hint="default"/>
+      </w:rPr>
+    </w:lvl>
+    <w:lvl w:ilvl="8" w:tplc="2C0A0005" w:tentative="1">
+      <w:start w:val="1"/>
+      <w:numFmt w:val="bullet"/>
+      <w:lvlText w:val=""/>
+      <w:lvlJc w:val="left"/>
+      <w:pPr>
+        <w:ind w:left="6480" w:hanging="360"/>
+      </w:pPr>
+      <w:rPr>
+        <w:rFonts w:ascii="Wingdings" w:hAnsi="Wingdings" w:hint="default"/>
+      </w:rPr>
+    </w:lvl>
+  </w:abstractNum>
+  <w:abstractNum w:abstractNumId="12" w15:restartNumberingAfterBreak="0">
+    <w:nsid w:val="47DF74B6"/>
+    <w:multiLevelType w:val="hybridMultilevel"/>
+    <w:tmpl w:val="78D0554A"/>
+    <w:lvl w:ilvl="0" w:tplc="2C0A0005">
+      <w:start w:val="1"/>
+      <w:numFmt w:val="bullet"/>
+      <w:lvlText w:val=""/>
+      <w:lvlJc w:val="left"/>
+      <w:pPr>
+        <w:ind w:left="720" w:hanging="360"/>
+      </w:pPr>
+      <w:rPr>
+        <w:rFonts w:ascii="Wingdings" w:hAnsi="Wingdings" w:hint="default"/>
+      </w:rPr>
+    </w:lvl>
+    <w:lvl w:ilvl="1" w:tplc="2C0A0003" w:tentative="1">
+      <w:start w:val="1"/>
+      <w:numFmt w:val="bullet"/>
+      <w:lvlText w:val="o"/>
+      <w:lvlJc w:val="left"/>
+      <w:pPr>
+        <w:ind w:left="1440" w:hanging="360"/>
+      </w:pPr>
+      <w:rPr>
+        <w:rFonts w:ascii="Courier New" w:hAnsi="Courier New" w:cs="Courier New" w:hint="default"/>
+      </w:rPr>
+    </w:lvl>
+    <w:lvl w:ilvl="2" w:tplc="2C0A0005" w:tentative="1">
+      <w:start w:val="1"/>
+      <w:numFmt w:val="bullet"/>
+      <w:lvlText w:val=""/>
+      <w:lvlJc w:val="left"/>
+      <w:pPr>
+        <w:ind w:left="2160" w:hanging="360"/>
+      </w:pPr>
+      <w:rPr>
+        <w:rFonts w:ascii="Wingdings" w:hAnsi="Wingdings" w:hint="default"/>
+      </w:rPr>
+    </w:lvl>
+    <w:lvl w:ilvl="3" w:tplc="2C0A0001" w:tentative="1">
+      <w:start w:val="1"/>
+      <w:numFmt w:val="bullet"/>
+      <w:lvlText w:val=""/>
+      <w:lvlJc w:val="left"/>
+      <w:pPr>
+        <w:ind w:left="2880" w:hanging="360"/>
+      </w:pPr>
+      <w:rPr>
+        <w:rFonts w:ascii="Symbol" w:hAnsi="Symbol" w:hint="default"/>
+      </w:rPr>
+    </w:lvl>
+    <w:lvl w:ilvl="4" w:tplc="2C0A0003" w:tentative="1">
+      <w:start w:val="1"/>
+      <w:numFmt w:val="bullet"/>
+      <w:lvlText w:val="o"/>
+      <w:lvlJc w:val="left"/>
+      <w:pPr>
+        <w:ind w:left="3600" w:hanging="360"/>
+      </w:pPr>
+      <w:rPr>
+        <w:rFonts w:ascii="Courier New" w:hAnsi="Courier New" w:cs="Courier New" w:hint="default"/>
+      </w:rPr>
+    </w:lvl>
+    <w:lvl w:ilvl="5" w:tplc="2C0A0005" w:tentative="1">
+      <w:start w:val="1"/>
+      <w:numFmt w:val="bullet"/>
+      <w:lvlText w:val=""/>
+      <w:lvlJc w:val="left"/>
+      <w:pPr>
+        <w:ind w:left="4320" w:hanging="360"/>
+      </w:pPr>
+      <w:rPr>
+        <w:rFonts w:ascii="Wingdings" w:hAnsi="Wingdings" w:hint="default"/>
+      </w:rPr>
+    </w:lvl>
+    <w:lvl w:ilvl="6" w:tplc="2C0A0001" w:tentative="1">
+      <w:start w:val="1"/>
+      <w:numFmt w:val="bullet"/>
+      <w:lvlText w:val=""/>
+      <w:lvlJc w:val="left"/>
+      <w:pPr>
+        <w:ind w:left="5040" w:hanging="360"/>
+      </w:pPr>
+      <w:rPr>
+        <w:rFonts w:ascii="Symbol" w:hAnsi="Symbol" w:hint="default"/>
+      </w:rPr>
+    </w:lvl>
+    <w:lvl w:ilvl="7" w:tplc="2C0A0003" w:tentative="1">
+      <w:start w:val="1"/>
+      <w:numFmt w:val="bullet"/>
+      <w:lvlText w:val="o"/>
+      <w:lvlJc w:val="left"/>
+      <w:pPr>
+        <w:ind w:left="5760" w:hanging="360"/>
+      </w:pPr>
+      <w:rPr>
+        <w:rFonts w:ascii="Courier New" w:hAnsi="Courier New" w:cs="Courier New" w:hint="default"/>
+      </w:rPr>
+    </w:lvl>
+    <w:lvl w:ilvl="8" w:tplc="2C0A0005" w:tentative="1">
+      <w:start w:val="1"/>
+      <w:numFmt w:val="bullet"/>
+      <w:lvlText w:val=""/>
+      <w:lvlJc w:val="left"/>
+      <w:pPr>
+        <w:ind w:left="6480" w:hanging="360"/>
+      </w:pPr>
+      <w:rPr>
+        <w:rFonts w:ascii="Wingdings" w:hAnsi="Wingdings" w:hint="default"/>
+      </w:rPr>
+    </w:lvl>
+  </w:abstractNum>
+  <w:abstractNum w:abstractNumId="13" w15:restartNumberingAfterBreak="0">
+    <w:nsid w:val="506C1480"/>
+    <w:multiLevelType w:val="hybridMultilevel"/>
+    <w:tmpl w:val="3DBEFAAC"/>
+    <w:lvl w:ilvl="0" w:tplc="2C0A0005">
+      <w:start w:val="1"/>
+      <w:numFmt w:val="bullet"/>
+      <w:lvlText w:val=""/>
+      <w:lvlJc w:val="left"/>
+      <w:pPr>
+        <w:ind w:left="720" w:hanging="360"/>
+      </w:pPr>
+      <w:rPr>
+        <w:rFonts w:ascii="Wingdings" w:hAnsi="Wingdings" w:hint="default"/>
+      </w:rPr>
+    </w:lvl>
+    <w:lvl w:ilvl="1" w:tplc="2C0A0003" w:tentative="1">
+      <w:start w:val="1"/>
+      <w:numFmt w:val="bullet"/>
+      <w:lvlText w:val="o"/>
+      <w:lvlJc w:val="left"/>
+      <w:pPr>
+        <w:ind w:left="1440" w:hanging="360"/>
+      </w:pPr>
+      <w:rPr>
+        <w:rFonts w:ascii="Courier New" w:hAnsi="Courier New" w:cs="Courier New" w:hint="default"/>
+      </w:rPr>
+    </w:lvl>
+    <w:lvl w:ilvl="2" w:tplc="2C0A0005" w:tentative="1">
+      <w:start w:val="1"/>
+      <w:numFmt w:val="bullet"/>
+      <w:lvlText w:val=""/>
+      <w:lvlJc w:val="left"/>
+      <w:pPr>
+        <w:ind w:left="2160" w:hanging="360"/>
+      </w:pPr>
+      <w:rPr>
+        <w:rFonts w:ascii="Wingdings" w:hAnsi="Wingdings" w:hint="default"/>
+      </w:rPr>
+    </w:lvl>
+    <w:lvl w:ilvl="3" w:tplc="2C0A0001" w:tentative="1">
+      <w:start w:val="1"/>
+      <w:numFmt w:val="bullet"/>
+      <w:lvlText w:val=""/>
+      <w:lvlJc w:val="left"/>
+      <w:pPr>
+        <w:ind w:left="2880" w:hanging="360"/>
+      </w:pPr>
+      <w:rPr>
+        <w:rFonts w:ascii="Symbol" w:hAnsi="Symbol" w:hint="default"/>
+      </w:rPr>
+    </w:lvl>
+    <w:lvl w:ilvl="4" w:tplc="2C0A0003" w:tentative="1">
+      <w:start w:val="1"/>
+      <w:numFmt w:val="bullet"/>
+      <w:lvlText w:val="o"/>
+      <w:lvlJc w:val="left"/>
+      <w:pPr>
+        <w:ind w:left="3600" w:hanging="360"/>
+      </w:pPr>
+      <w:rPr>
+        <w:rFonts w:ascii="Courier New" w:hAnsi="Courier New" w:cs="Courier New" w:hint="default"/>
+      </w:rPr>
+    </w:lvl>
+    <w:lvl w:ilvl="5" w:tplc="2C0A0005" w:tentative="1">
+      <w:start w:val="1"/>
+      <w:numFmt w:val="bullet"/>
+      <w:lvlText w:val=""/>
+      <w:lvlJc w:val="left"/>
+      <w:pPr>
+        <w:ind w:left="4320" w:hanging="360"/>
+      </w:pPr>
+      <w:rPr>
+        <w:rFonts w:ascii="Wingdings" w:hAnsi="Wingdings" w:hint="default"/>
+      </w:rPr>
+    </w:lvl>
+    <w:lvl w:ilvl="6" w:tplc="2C0A0001" w:tentative="1">
+      <w:start w:val="1"/>
+      <w:numFmt w:val="bullet"/>
+      <w:lvlText w:val=""/>
+      <w:lvlJc w:val="left"/>
+      <w:pPr>
+        <w:ind w:left="5040" w:hanging="360"/>
+      </w:pPr>
+      <w:rPr>
+        <w:rFonts w:ascii="Symbol" w:hAnsi="Symbol" w:hint="default"/>
+      </w:rPr>
+    </w:lvl>
+    <w:lvl w:ilvl="7" w:tplc="2C0A0003" w:tentative="1">
+      <w:start w:val="1"/>
+      <w:numFmt w:val="bullet"/>
+      <w:lvlText w:val="o"/>
+      <w:lvlJc w:val="left"/>
+      <w:pPr>
+        <w:ind w:left="5760" w:hanging="360"/>
+      </w:pPr>
+      <w:rPr>
+        <w:rFonts w:ascii="Courier New" w:hAnsi="Courier New" w:cs="Courier New" w:hint="default"/>
+      </w:rPr>
+    </w:lvl>
+    <w:lvl w:ilvl="8" w:tplc="2C0A0005" w:tentative="1">
+      <w:start w:val="1"/>
+      <w:numFmt w:val="bullet"/>
+      <w:lvlText w:val=""/>
+      <w:lvlJc w:val="left"/>
+      <w:pPr>
+        <w:ind w:left="6480" w:hanging="360"/>
+      </w:pPr>
+      <w:rPr>
+        <w:rFonts w:ascii="Wingdings" w:hAnsi="Wingdings" w:hint="default"/>
+      </w:rPr>
+    </w:lvl>
+  </w:abstractNum>
+  <w:abstractNum w:abstractNumId="14" w15:restartNumberingAfterBreak="0">
+    <w:nsid w:val="552E1837"/>
+    <w:multiLevelType w:val="hybridMultilevel"/>
+    <w:tmpl w:val="613A8AC4"/>
+    <w:lvl w:ilvl="0" w:tplc="2C0A0005">
+      <w:start w:val="1"/>
+      <w:numFmt w:val="bullet"/>
+      <w:lvlText w:val=""/>
+      <w:lvlJc w:val="left"/>
+      <w:pPr>
+        <w:ind w:left="720" w:hanging="360"/>
+      </w:pPr>
+      <w:rPr>
+        <w:rFonts w:ascii="Wingdings" w:hAnsi="Wingdings" w:hint="default"/>
+      </w:rPr>
+    </w:lvl>
+    <w:lvl w:ilvl="1" w:tplc="2C0A0003" w:tentative="1">
+      <w:start w:val="1"/>
+      <w:numFmt w:val="bullet"/>
+      <w:lvlText w:val="o"/>
+      <w:lvlJc w:val="left"/>
+      <w:pPr>
+        <w:ind w:left="1440" w:hanging="360"/>
+      </w:pPr>
+      <w:rPr>
+        <w:rFonts w:ascii="Courier New" w:hAnsi="Courier New" w:cs="Courier New" w:hint="default"/>
+      </w:rPr>
+    </w:lvl>
+    <w:lvl w:ilvl="2" w:tplc="2C0A0005" w:tentative="1">
+      <w:start w:val="1"/>
+      <w:numFmt w:val="bullet"/>
+      <w:lvlText w:val=""/>
+      <w:lvlJc w:val="left"/>
+      <w:pPr>
+        <w:ind w:left="2160" w:hanging="360"/>
+      </w:pPr>
+      <w:rPr>
+        <w:rFonts w:ascii="Wingdings" w:hAnsi="Wingdings" w:hint="default"/>
+      </w:rPr>
+    </w:lvl>
+    <w:lvl w:ilvl="3" w:tplc="2C0A0001" w:tentative="1">
+      <w:start w:val="1"/>
+      <w:numFmt w:val="bullet"/>
+      <w:lvlText w:val=""/>
+      <w:lvlJc w:val="left"/>
+      <w:pPr>
+        <w:ind w:left="2880" w:hanging="360"/>
+      </w:pPr>
+      <w:rPr>
+        <w:rFonts w:ascii="Symbol" w:hAnsi="Symbol" w:hint="default"/>
+      </w:rPr>
+    </w:lvl>
+    <w:lvl w:ilvl="4" w:tplc="2C0A0003" w:tentative="1">
+      <w:start w:val="1"/>
+      <w:numFmt w:val="bullet"/>
+      <w:lvlText w:val="o"/>
+      <w:lvlJc w:val="left"/>
+      <w:pPr>
+        <w:ind w:left="3600" w:hanging="360"/>
+      </w:pPr>
+      <w:rPr>
+        <w:rFonts w:ascii="Courier New" w:hAnsi="Courier New" w:cs="Courier New" w:hint="default"/>
+      </w:rPr>
+    </w:lvl>
+    <w:lvl w:ilvl="5" w:tplc="2C0A0005" w:tentative="1">
+      <w:start w:val="1"/>
+      <w:numFmt w:val="bullet"/>
+      <w:lvlText w:val=""/>
+      <w:lvlJc w:val="left"/>
+      <w:pPr>
+        <w:ind w:left="4320" w:hanging="360"/>
+      </w:pPr>
+      <w:rPr>
+        <w:rFonts w:ascii="Wingdings" w:hAnsi="Wingdings" w:hint="default"/>
+      </w:rPr>
+    </w:lvl>
+    <w:lvl w:ilvl="6" w:tplc="2C0A0001" w:tentative="1">
+      <w:start w:val="1"/>
+      <w:numFmt w:val="bullet"/>
+      <w:lvlText w:val=""/>
+      <w:lvlJc w:val="left"/>
+      <w:pPr>
+        <w:ind w:left="5040" w:hanging="360"/>
+      </w:pPr>
+      <w:rPr>
+        <w:rFonts w:ascii="Symbol" w:hAnsi="Symbol" w:hint="default"/>
+      </w:rPr>
+    </w:lvl>
+    <w:lvl w:ilvl="7" w:tplc="2C0A0003" w:tentative="1">
+      <w:start w:val="1"/>
+      <w:numFmt w:val="bullet"/>
+      <w:lvlText w:val="o"/>
+      <w:lvlJc w:val="left"/>
+      <w:pPr>
+        <w:ind w:left="5760" w:hanging="360"/>
+      </w:pPr>
+      <w:rPr>
+        <w:rFonts w:ascii="Courier New" w:hAnsi="Courier New" w:cs="Courier New" w:hint="default"/>
+      </w:rPr>
+    </w:lvl>
+    <w:lvl w:ilvl="8" w:tplc="2C0A0005" w:tentative="1">
+      <w:start w:val="1"/>
+      <w:numFmt w:val="bullet"/>
+      <w:lvlText w:val=""/>
+      <w:lvlJc w:val="left"/>
+      <w:pPr>
+        <w:ind w:left="6480" w:hanging="360"/>
+      </w:pPr>
+      <w:rPr>
+        <w:rFonts w:ascii="Wingdings" w:hAnsi="Wingdings" w:hint="default"/>
+      </w:rPr>
+    </w:lvl>
+  </w:abstractNum>
+  <w:abstractNum w:abstractNumId="15" w15:restartNumberingAfterBreak="0">
+    <w:nsid w:val="5C0B61CE"/>
+    <w:multiLevelType w:val="hybridMultilevel"/>
+    <w:tmpl w:val="EAEC12DE"/>
+    <w:lvl w:ilvl="0" w:tplc="2C0A0005">
+      <w:start w:val="1"/>
+      <w:numFmt w:val="bullet"/>
+      <w:lvlText w:val=""/>
+      <w:lvlJc w:val="left"/>
+      <w:pPr>
+        <w:ind w:left="720" w:hanging="360"/>
+      </w:pPr>
+      <w:rPr>
+        <w:rFonts w:ascii="Wingdings" w:hAnsi="Wingdings" w:hint="default"/>
+      </w:rPr>
+    </w:lvl>
+    <w:lvl w:ilvl="1" w:tplc="2C0A0003" w:tentative="1">
+      <w:start w:val="1"/>
+      <w:numFmt w:val="bullet"/>
+      <w:lvlText w:val="o"/>
+      <w:lvlJc w:val="left"/>
+      <w:pPr>
+        <w:ind w:left="1440" w:hanging="360"/>
+      </w:pPr>
+      <w:rPr>
+        <w:rFonts w:ascii="Courier New" w:hAnsi="Courier New" w:cs="Courier New" w:hint="default"/>
+      </w:rPr>
+    </w:lvl>
+    <w:lvl w:ilvl="2" w:tplc="2C0A0005" w:tentative="1">
+      <w:start w:val="1"/>
+      <w:numFmt w:val="bullet"/>
+      <w:lvlText w:val=""/>
+      <w:lvlJc w:val="left"/>
+      <w:pPr>
+        <w:ind w:left="2160" w:hanging="360"/>
+      </w:pPr>
+      <w:rPr>
+        <w:rFonts w:ascii="Wingdings" w:hAnsi="Wingdings" w:hint="default"/>
+      </w:rPr>
+    </w:lvl>
+    <w:lvl w:ilvl="3" w:tplc="2C0A0001" w:tentative="1">
+      <w:start w:val="1"/>
+      <w:numFmt w:val="bullet"/>
+      <w:lvlText w:val=""/>
+      <w:lvlJc w:val="left"/>
+      <w:pPr>
+        <w:ind w:left="2880" w:hanging="360"/>
+      </w:pPr>
+      <w:rPr>
+        <w:rFonts w:ascii="Symbol" w:hAnsi="Symbol" w:hint="default"/>
+      </w:rPr>
+    </w:lvl>
+    <w:lvl w:ilvl="4" w:tplc="2C0A0003" w:tentative="1">
+      <w:start w:val="1"/>
+      <w:numFmt w:val="bullet"/>
+      <w:lvlText w:val="o"/>
+      <w:lvlJc w:val="left"/>
+      <w:pPr>
+        <w:ind w:left="3600" w:hanging="360"/>
+      </w:pPr>
+      <w:rPr>
+        <w:rFonts w:ascii="Courier New" w:hAnsi="Courier New" w:cs="Courier New" w:hint="default"/>
+      </w:rPr>
+    </w:lvl>
+    <w:lvl w:ilvl="5" w:tplc="2C0A0005" w:tentative="1">
+      <w:start w:val="1"/>
+      <w:numFmt w:val="bullet"/>
+      <w:lvlText w:val=""/>
+      <w:lvlJc w:val="left"/>
+      <w:pPr>
+        <w:ind w:left="4320" w:hanging="360"/>
+      </w:pPr>
+      <w:rPr>
+        <w:rFonts w:ascii="Wingdings" w:hAnsi="Wingdings" w:hint="default"/>
+      </w:rPr>
+    </w:lvl>
+    <w:lvl w:ilvl="6" w:tplc="2C0A0001" w:tentative="1">
+      <w:start w:val="1"/>
+      <w:numFmt w:val="bullet"/>
+      <w:lvlText w:val=""/>
+      <w:lvlJc w:val="left"/>
+      <w:pPr>
+        <w:ind w:left="5040" w:hanging="360"/>
+      </w:pPr>
+      <w:rPr>
+        <w:rFonts w:ascii="Symbol" w:hAnsi="Symbol" w:hint="default"/>
+      </w:rPr>
+    </w:lvl>
+    <w:lvl w:ilvl="7" w:tplc="2C0A0003" w:tentative="1">
+      <w:start w:val="1"/>
+      <w:numFmt w:val="bullet"/>
+      <w:lvlText w:val="o"/>
+      <w:lvlJc w:val="left"/>
+      <w:pPr>
+        <w:ind w:left="5760" w:hanging="360"/>
+      </w:pPr>
+      <w:rPr>
+        <w:rFonts w:ascii="Courier New" w:hAnsi="Courier New" w:cs="Courier New" w:hint="default"/>
+      </w:rPr>
+    </w:lvl>
+    <w:lvl w:ilvl="8" w:tplc="2C0A0005" w:tentative="1">
+      <w:start w:val="1"/>
+      <w:numFmt w:val="bullet"/>
+      <w:lvlText w:val=""/>
+      <w:lvlJc w:val="left"/>
+      <w:pPr>
+        <w:ind w:left="6480" w:hanging="360"/>
+      </w:pPr>
+      <w:rPr>
+        <w:rFonts w:ascii="Wingdings" w:hAnsi="Wingdings" w:hint="default"/>
+      </w:rPr>
+    </w:lvl>
+  </w:abstractNum>
+  <w:abstractNum w:abstractNumId="16" w15:restartNumberingAfterBreak="0">
+    <w:nsid w:val="6C135455"/>
+    <w:multiLevelType w:val="hybridMultilevel"/>
+    <w:tmpl w:val="0936A322"/>
+    <w:lvl w:ilvl="0" w:tplc="2C0A0005">
+      <w:start w:val="1"/>
+      <w:numFmt w:val="bullet"/>
+      <w:lvlText w:val=""/>
+      <w:lvlJc w:val="left"/>
+      <w:pPr>
+        <w:ind w:left="720" w:hanging="360"/>
+      </w:pPr>
+      <w:rPr>
+        <w:rFonts w:ascii="Wingdings" w:hAnsi="Wingdings" w:hint="default"/>
+      </w:rPr>
+    </w:lvl>
+    <w:lvl w:ilvl="1" w:tplc="2C0A0003" w:tentative="1">
+      <w:start w:val="1"/>
+      <w:numFmt w:val="bullet"/>
+      <w:lvlText w:val="o"/>
+      <w:lvlJc w:val="left"/>
+      <w:pPr>
+        <w:ind w:left="1440" w:hanging="360"/>
+      </w:pPr>
+      <w:rPr>
+        <w:rFonts w:ascii="Courier New" w:hAnsi="Courier New" w:cs="Courier New" w:hint="default"/>
+      </w:rPr>
+    </w:lvl>
+    <w:lvl w:ilvl="2" w:tplc="2C0A0005" w:tentative="1">
+      <w:start w:val="1"/>
+      <w:numFmt w:val="bullet"/>
+      <w:lvlText w:val=""/>
+      <w:lvlJc w:val="left"/>
+      <w:pPr>
+        <w:ind w:left="2160" w:hanging="360"/>
+      </w:pPr>
+      <w:rPr>
+        <w:rFonts w:ascii="Wingdings" w:hAnsi="Wingdings" w:hint="default"/>
+      </w:rPr>
+    </w:lvl>
+    <w:lvl w:ilvl="3" w:tplc="2C0A0001" w:tentative="1">
+      <w:start w:val="1"/>
+      <w:numFmt w:val="bullet"/>
+      <w:lvlText w:val=""/>
+      <w:lvlJc w:val="left"/>
+      <w:pPr>
+        <w:ind w:left="2880" w:hanging="360"/>
+      </w:pPr>
+      <w:rPr>
+        <w:rFonts w:ascii="Symbol" w:hAnsi="Symbol" w:hint="default"/>
+      </w:rPr>
+    </w:lvl>
+    <w:lvl w:ilvl="4" w:tplc="2C0A0003" w:tentative="1">
+      <w:start w:val="1"/>
+      <w:numFmt w:val="bullet"/>
+      <w:lvlText w:val="o"/>
+      <w:lvlJc w:val="left"/>
+      <w:pPr>
+        <w:ind w:left="3600" w:hanging="360"/>
+      </w:pPr>
+      <w:rPr>
+        <w:rFonts w:ascii="Courier New" w:hAnsi="Courier New" w:cs="Courier New" w:hint="default"/>
+      </w:rPr>
+    </w:lvl>
+    <w:lvl w:ilvl="5" w:tplc="2C0A0005" w:tentative="1">
+      <w:start w:val="1"/>
+      <w:numFmt w:val="bullet"/>
+      <w:lvlText w:val=""/>
+      <w:lvlJc w:val="left"/>
+      <w:pPr>
+        <w:ind w:left="4320" w:hanging="360"/>
+      </w:pPr>
+      <w:rPr>
+        <w:rFonts w:ascii="Wingdings" w:hAnsi="Wingdings" w:hint="default"/>
+      </w:rPr>
+    </w:lvl>
+    <w:lvl w:ilvl="6" w:tplc="2C0A0001" w:tentative="1">
+      <w:start w:val="1"/>
+      <w:numFmt w:val="bullet"/>
+      <w:lvlText w:val=""/>
+      <w:lvlJc w:val="left"/>
+      <w:pPr>
+        <w:ind w:left="5040" w:hanging="360"/>
+      </w:pPr>
+      <w:rPr>
+        <w:rFonts w:ascii="Symbol" w:hAnsi="Symbol" w:hint="default"/>
+      </w:rPr>
+    </w:lvl>
+    <w:lvl w:ilvl="7" w:tplc="2C0A0003" w:tentative="1">
+      <w:start w:val="1"/>
+      <w:numFmt w:val="bullet"/>
+      <w:lvlText w:val="o"/>
+      <w:lvlJc w:val="left"/>
+      <w:pPr>
+        <w:ind w:left="5760" w:hanging="360"/>
+      </w:pPr>
+      <w:rPr>
+        <w:rFonts w:ascii="Courier New" w:hAnsi="Courier New" w:cs="Courier New" w:hint="default"/>
+      </w:rPr>
+    </w:lvl>
+    <w:lvl w:ilvl="8" w:tplc="2C0A0005" w:tentative="1">
+      <w:start w:val="1"/>
+      <w:numFmt w:val="bullet"/>
+      <w:lvlText w:val=""/>
+      <w:lvlJc w:val="left"/>
+      <w:pPr>
+        <w:ind w:left="6480" w:hanging="360"/>
+      </w:pPr>
+      <w:rPr>
+        <w:rFonts w:ascii="Wingdings" w:hAnsi="Wingdings" w:hint="default"/>
+      </w:rPr>
+    </w:lvl>
+  </w:abstractNum>
+  <w:abstractNum w:abstractNumId="17" w15:restartNumberingAfterBreak="0">
+    <w:nsid w:val="6CCA5931"/>
+    <w:multiLevelType w:val="hybridMultilevel"/>
+    <w:tmpl w:val="0F2A06C6"/>
+    <w:lvl w:ilvl="0" w:tplc="2C0A0005">
+      <w:start w:val="1"/>
+      <w:numFmt w:val="bullet"/>
+      <w:lvlText w:val=""/>
+      <w:lvlJc w:val="left"/>
+      <w:pPr>
+        <w:ind w:left="720" w:hanging="360"/>
+      </w:pPr>
+      <w:rPr>
+        <w:rFonts w:ascii="Wingdings" w:hAnsi="Wingdings" w:hint="default"/>
+      </w:rPr>
+    </w:lvl>
+    <w:lvl w:ilvl="1" w:tplc="2C0A0003" w:tentative="1">
+      <w:start w:val="1"/>
+      <w:numFmt w:val="bullet"/>
+      <w:lvlText w:val="o"/>
+      <w:lvlJc w:val="left"/>
+      <w:pPr>
+        <w:ind w:left="1440" w:hanging="360"/>
+      </w:pPr>
+      <w:rPr>
+        <w:rFonts w:ascii="Courier New" w:hAnsi="Courier New" w:cs="Courier New" w:hint="default"/>
+      </w:rPr>
+    </w:lvl>
+    <w:lvl w:ilvl="2" w:tplc="2C0A0005" w:tentative="1">
+      <w:start w:val="1"/>
+      <w:numFmt w:val="bullet"/>
+      <w:lvlText w:val=""/>
+      <w:lvlJc w:val="left"/>
+      <w:pPr>
+        <w:ind w:left="2160" w:hanging="360"/>
+      </w:pPr>
+      <w:rPr>
+        <w:rFonts w:ascii="Wingdings" w:hAnsi="Wingdings" w:hint="default"/>
+      </w:rPr>
+    </w:lvl>
+    <w:lvl w:ilvl="3" w:tplc="2C0A0001" w:tentative="1">
+      <w:start w:val="1"/>
+      <w:numFmt w:val="bullet"/>
+      <w:lvlText w:val=""/>
+      <w:lvlJc w:val="left"/>
+      <w:pPr>
+        <w:ind w:left="2880" w:hanging="360"/>
+      </w:pPr>
+      <w:rPr>
+        <w:rFonts w:ascii="Symbol" w:hAnsi="Symbol" w:hint="default"/>
+      </w:rPr>
+    </w:lvl>
+    <w:lvl w:ilvl="4" w:tplc="2C0A0003" w:tentative="1">
+      <w:start w:val="1"/>
+      <w:numFmt w:val="bullet"/>
+      <w:lvlText w:val="o"/>
+      <w:lvlJc w:val="left"/>
+      <w:pPr>
+        <w:ind w:left="3600" w:hanging="360"/>
+      </w:pPr>
+      <w:rPr>
+        <w:rFonts w:ascii="Courier New" w:hAnsi="Courier New" w:cs="Courier New" w:hint="default"/>
+      </w:rPr>
+    </w:lvl>
+    <w:lvl w:ilvl="5" w:tplc="2C0A0005" w:tentative="1">
+      <w:start w:val="1"/>
+      <w:numFmt w:val="bullet"/>
+      <w:lvlText w:val=""/>
+      <w:lvlJc w:val="left"/>
+      <w:pPr>
+        <w:ind w:left="4320" w:hanging="360"/>
+      </w:pPr>
+      <w:rPr>
+        <w:rFonts w:ascii="Wingdings" w:hAnsi="Wingdings" w:hint="default"/>
+      </w:rPr>
+    </w:lvl>
+    <w:lvl w:ilvl="6" w:tplc="2C0A0001" w:tentative="1">
+      <w:start w:val="1"/>
+      <w:numFmt w:val="bullet"/>
+      <w:lvlText w:val=""/>
+      <w:lvlJc w:val="left"/>
+      <w:pPr>
+        <w:ind w:left="5040" w:hanging="360"/>
+      </w:pPr>
+      <w:rPr>
+        <w:rFonts w:ascii="Symbol" w:hAnsi="Symbol" w:hint="default"/>
+      </w:rPr>
+    </w:lvl>
+    <w:lvl w:ilvl="7" w:tplc="2C0A0003" w:tentative="1">
+      <w:start w:val="1"/>
+      <w:numFmt w:val="bullet"/>
+      <w:lvlText w:val="o"/>
+      <w:lvlJc w:val="left"/>
+      <w:pPr>
+        <w:ind w:left="5760" w:hanging="360"/>
+      </w:pPr>
+      <w:rPr>
+        <w:rFonts w:ascii="Courier New" w:hAnsi="Courier New" w:cs="Courier New" w:hint="default"/>
+      </w:rPr>
+    </w:lvl>
+    <w:lvl w:ilvl="8" w:tplc="2C0A0005" w:tentative="1">
+      <w:start w:val="1"/>
+      <w:numFmt w:val="bullet"/>
+      <w:lvlText w:val=""/>
+      <w:lvlJc w:val="left"/>
+      <w:pPr>
+        <w:ind w:left="6480" w:hanging="360"/>
+      </w:pPr>
+      <w:rPr>
+        <w:rFonts w:ascii="Wingdings" w:hAnsi="Wingdings" w:hint="default"/>
+      </w:rPr>
+    </w:lvl>
+  </w:abstractNum>
+  <w:abstractNum w:abstractNumId="18" w15:restartNumberingAfterBreak="0">
+    <w:nsid w:val="73BD5C12"/>
+    <w:multiLevelType w:val="hybridMultilevel"/>
+    <w:tmpl w:val="E3A6E718"/>
+    <w:lvl w:ilvl="0" w:tplc="2C0A0005">
+      <w:start w:val="1"/>
+      <w:numFmt w:val="bullet"/>
+      <w:lvlText w:val=""/>
+      <w:lvlJc w:val="left"/>
+      <w:pPr>
+        <w:ind w:left="720" w:hanging="360"/>
+      </w:pPr>
+      <w:rPr>
+        <w:rFonts w:ascii="Wingdings" w:hAnsi="Wingdings" w:hint="default"/>
+      </w:rPr>
+    </w:lvl>
+    <w:lvl w:ilvl="1" w:tplc="2C0A0003" w:tentative="1">
+      <w:start w:val="1"/>
+      <w:numFmt w:val="bullet"/>
+      <w:lvlText w:val="o"/>
+      <w:lvlJc w:val="left"/>
+      <w:pPr>
+        <w:ind w:left="1440" w:hanging="360"/>
+      </w:pPr>
+      <w:rPr>
+        <w:rFonts w:ascii="Courier New" w:hAnsi="Courier New" w:cs="Courier New" w:hint="default"/>
+      </w:rPr>
+    </w:lvl>
+    <w:lvl w:ilvl="2" w:tplc="2C0A0005" w:tentative="1">
+      <w:start w:val="1"/>
+      <w:numFmt w:val="bullet"/>
+      <w:lvlText w:val=""/>
+      <w:lvlJc w:val="left"/>
+      <w:pPr>
+        <w:ind w:left="2160" w:hanging="360"/>
+      </w:pPr>
+      <w:rPr>
+        <w:rFonts w:ascii="Wingdings" w:hAnsi="Wingdings" w:hint="default"/>
+      </w:rPr>
+    </w:lvl>
+    <w:lvl w:ilvl="3" w:tplc="2C0A0001" w:tentative="1">
+      <w:start w:val="1"/>
+      <w:numFmt w:val="bullet"/>
+      <w:lvlText w:val=""/>
+      <w:lvlJc w:val="left"/>
+      <w:pPr>
+        <w:ind w:left="2880" w:hanging="360"/>
+      </w:pPr>
+      <w:rPr>
+        <w:rFonts w:ascii="Symbol" w:hAnsi="Symbol" w:hint="default"/>
+      </w:rPr>
+    </w:lvl>
+    <w:lvl w:ilvl="4" w:tplc="2C0A0003" w:tentative="1">
+      <w:start w:val="1"/>
+      <w:numFmt w:val="bullet"/>
+      <w:lvlText w:val="o"/>
+      <w:lvlJc w:val="left"/>
+      <w:pPr>
+        <w:ind w:left="3600" w:hanging="360"/>
+      </w:pPr>
+      <w:rPr>
+        <w:rFonts w:ascii="Courier New" w:hAnsi="Courier New" w:cs="Courier New" w:hint="default"/>
+      </w:rPr>
+    </w:lvl>
+    <w:lvl w:ilvl="5" w:tplc="2C0A0005" w:tentative="1">
+      <w:start w:val="1"/>
+      <w:numFmt w:val="bullet"/>
+      <w:lvlText w:val=""/>
+      <w:lvlJc w:val="left"/>
+      <w:pPr>
+        <w:ind w:left="4320" w:hanging="360"/>
+      </w:pPr>
+      <w:rPr>
+        <w:rFonts w:ascii="Wingdings" w:hAnsi="Wingdings" w:hint="default"/>
+      </w:rPr>
+    </w:lvl>
+    <w:lvl w:ilvl="6" w:tplc="2C0A0001" w:tentative="1">
+      <w:start w:val="1"/>
+      <w:numFmt w:val="bullet"/>
+      <w:lvlText w:val=""/>
+      <w:lvlJc w:val="left"/>
+      <w:pPr>
+        <w:ind w:left="5040" w:hanging="360"/>
+      </w:pPr>
+      <w:rPr>
+        <w:rFonts w:ascii="Symbol" w:hAnsi="Symbol" w:hint="default"/>
+      </w:rPr>
+    </w:lvl>
+    <w:lvl w:ilvl="7" w:tplc="2C0A0003" w:tentative="1">
+      <w:start w:val="1"/>
+      <w:numFmt w:val="bullet"/>
+      <w:lvlText w:val="o"/>
+      <w:lvlJc w:val="left"/>
+      <w:pPr>
+        <w:ind w:left="5760" w:hanging="360"/>
+      </w:pPr>
+      <w:rPr>
+        <w:rFonts w:ascii="Courier New" w:hAnsi="Courier New" w:cs="Courier New" w:hint="default"/>
+      </w:rPr>
+    </w:lvl>
+    <w:lvl w:ilvl="8" w:tplc="2C0A0005" w:tentative="1">
+      <w:start w:val="1"/>
+      <w:numFmt w:val="bullet"/>
+      <w:lvlText w:val=""/>
+      <w:lvlJc w:val="left"/>
+      <w:pPr>
+        <w:ind w:left="6480" w:hanging="360"/>
+      </w:pPr>
+      <w:rPr>
+        <w:rFonts w:ascii="Wingdings" w:hAnsi="Wingdings" w:hint="default"/>
+      </w:rPr>
+    </w:lvl>
+  </w:abstractNum>
+  <w:abstractNum w:abstractNumId="19" w15:restartNumberingAfterBreak="0">
+    <w:nsid w:val="783E363B"/>
+    <w:multiLevelType w:val="hybridMultilevel"/>
+    <w:tmpl w:val="7AEE75F6"/>
+    <w:lvl w:ilvl="0" w:tplc="2C0A0005">
+      <w:start w:val="1"/>
+      <w:numFmt w:val="bullet"/>
+      <w:lvlText w:val=""/>
+      <w:lvlJc w:val="left"/>
+      <w:pPr>
+        <w:ind w:left="720" w:hanging="360"/>
+      </w:pPr>
+      <w:rPr>
+        <w:rFonts w:ascii="Wingdings" w:hAnsi="Wingdings" w:hint="default"/>
+      </w:rPr>
+    </w:lvl>
+    <w:lvl w:ilvl="1" w:tplc="2C0A0003" w:tentative="1">
+      <w:start w:val="1"/>
+      <w:numFmt w:val="bullet"/>
+      <w:lvlText w:val="o"/>
+      <w:lvlJc w:val="left"/>
+      <w:pPr>
+        <w:ind w:left="1440" w:hanging="360"/>
+      </w:pPr>
+      <w:rPr>
+        <w:rFonts w:ascii="Courier New" w:hAnsi="Courier New" w:cs="Courier New" w:hint="default"/>
+      </w:rPr>
+    </w:lvl>
+    <w:lvl w:ilvl="2" w:tplc="2C0A0005" w:tentative="1">
+      <w:start w:val="1"/>
+      <w:numFmt w:val="bullet"/>
+      <w:lvlText w:val=""/>
+      <w:lvlJc w:val="left"/>
+      <w:pPr>
+        <w:ind w:left="2160" w:hanging="360"/>
+      </w:pPr>
+      <w:rPr>
+        <w:rFonts w:ascii="Wingdings" w:hAnsi="Wingdings" w:hint="default"/>
+      </w:rPr>
+    </w:lvl>
+    <w:lvl w:ilvl="3" w:tplc="2C0A0001" w:tentative="1">
+      <w:start w:val="1"/>
+      <w:numFmt w:val="bullet"/>
+      <w:lvlText w:val=""/>
+      <w:lvlJc w:val="left"/>
+      <w:pPr>
+        <w:ind w:left="2880" w:hanging="360"/>
+      </w:pPr>
+      <w:rPr>
+        <w:rFonts w:ascii="Symbol" w:hAnsi="Symbol" w:hint="default"/>
+      </w:rPr>
+    </w:lvl>
+    <w:lvl w:ilvl="4" w:tplc="2C0A0003" w:tentative="1">
+      <w:start w:val="1"/>
+      <w:numFmt w:val="bullet"/>
+      <w:lvlText w:val="o"/>
+      <w:lvlJc w:val="left"/>
+      <w:pPr>
+        <w:ind w:left="3600" w:hanging="360"/>
+      </w:pPr>
+      <w:rPr>
+        <w:rFonts w:ascii="Courier New" w:hAnsi="Courier New" w:cs="Courier New" w:hint="default"/>
+      </w:rPr>
+    </w:lvl>
+    <w:lvl w:ilvl="5" w:tplc="2C0A0005" w:tentative="1">
+      <w:start w:val="1"/>
+      <w:numFmt w:val="bullet"/>
+      <w:lvlText w:val=""/>
+      <w:lvlJc w:val="left"/>
+      <w:pPr>
+        <w:ind w:left="4320" w:hanging="360"/>
+      </w:pPr>
+      <w:rPr>
+        <w:rFonts w:ascii="Wingdings" w:hAnsi="Wingdings" w:hint="default"/>
+      </w:rPr>
+    </w:lvl>
+    <w:lvl w:ilvl="6" w:tplc="2C0A0001" w:tentative="1">
+      <w:start w:val="1"/>
+      <w:numFmt w:val="bullet"/>
+      <w:lvlText w:val=""/>
+      <w:lvlJc w:val="left"/>
+      <w:pPr>
+        <w:ind w:left="5040" w:hanging="360"/>
+      </w:pPr>
+      <w:rPr>
+        <w:rFonts w:ascii="Symbol" w:hAnsi="Symbol" w:hint="default"/>
+      </w:rPr>
+    </w:lvl>
+    <w:lvl w:ilvl="7" w:tplc="2C0A0003" w:tentative="1">
+      <w:start w:val="1"/>
+      <w:numFmt w:val="bullet"/>
+      <w:lvlText w:val="o"/>
+      <w:lvlJc w:val="left"/>
+      <w:pPr>
+        <w:ind w:left="5760" w:hanging="360"/>
+      </w:pPr>
+      <w:rPr>
+        <w:rFonts w:ascii="Courier New" w:hAnsi="Courier New" w:cs="Courier New" w:hint="default"/>
+      </w:rPr>
+    </w:lvl>
+    <w:lvl w:ilvl="8" w:tplc="2C0A0005" w:tentative="1">
+      <w:start w:val="1"/>
+      <w:numFmt w:val="bullet"/>
+      <w:lvlText w:val=""/>
+      <w:lvlJc w:val="left"/>
+      <w:pPr>
+        <w:ind w:left="6480" w:hanging="360"/>
+      </w:pPr>
+      <w:rPr>
+        <w:rFonts w:ascii="Wingdings" w:hAnsi="Wingdings" w:hint="default"/>
+      </w:rPr>
+    </w:lvl>
+  </w:abstractNum>
   <w:num w:numId="1">
+    <w:abstractNumId w:val="7"/>
+  </w:num>
+  <w:num w:numId="2">
+    <w:abstractNumId w:val="9"/>
+  </w:num>
+  <w:num w:numId="3">
+    <w:abstractNumId w:val="2"/>
+  </w:num>
+  <w:num w:numId="4">
+    <w:abstractNumId w:val="4"/>
+  </w:num>
+  <w:num w:numId="5">
     <w:abstractNumId w:val="3"/>
   </w:num>
-  <w:num w:numId="2">
-    <w:abstractNumId w:val="4"/>
+  <w:num w:numId="6">
+    <w:abstractNumId w:val="18"/>
   </w:num>
-  <w:num w:numId="3">
+  <w:num w:numId="7">
+    <w:abstractNumId w:val="15"/>
+  </w:num>
+  <w:num w:numId="8">
+    <w:abstractNumId w:val="12"/>
+  </w:num>
+  <w:num w:numId="9">
+    <w:abstractNumId w:val="1"/>
+  </w:num>
+  <w:num w:numId="10">
+    <w:abstractNumId w:val="8"/>
+  </w:num>
+  <w:num w:numId="11">
+    <w:abstractNumId w:val="13"/>
+  </w:num>
+  <w:num w:numId="12">
+    <w:abstractNumId w:val="19"/>
+  </w:num>
+  <w:num w:numId="13">
+    <w:abstractNumId w:val="5"/>
+  </w:num>
+  <w:num w:numId="14">
+    <w:abstractNumId w:val="11"/>
+  </w:num>
+  <w:num w:numId="15">
+    <w:abstractNumId w:val="10"/>
+  </w:num>
+  <w:num w:numId="16">
+    <w:abstractNumId w:val="6"/>
+  </w:num>
+  <w:num w:numId="17">
+    <w:abstractNumId w:val="14"/>
+  </w:num>
+  <w:num w:numId="18">
+    <w:abstractNumId w:val="17"/>
+  </w:num>
+  <w:num w:numId="19">
+    <w:abstractNumId w:val="16"/>
+  </w:num>
+  <w:num w:numId="20">
     <w:abstractNumId w:val="0"/>
-  </w:num>
-  <w:num w:numId="4">
-    <w:abstractNumId w:val="2"/>
-  </w:num>
-  <w:num w:numId="5">
-    <w:abstractNumId w:val="1"/>
   </w:num>
 </w:numbering>
 </file>

</xml_diff>